<commit_message>
Report Updates + Todos
</commit_message>
<xml_diff>
--- a/report/Report - Assignment 2.docx
+++ b/report/Report - Assignment 2.docx
@@ -9,8 +9,6 @@
           <w:rStyle w:val="FootnoteReference"/>
         </w:rPr>
       </w:pPr>
-      <w:bookmarkStart w:id="0" w:name="_GoBack"/>
-      <w:bookmarkEnd w:id="0"/>
       <w:r>
         <w:rPr>
           <w:rStyle w:val="FootnoteReference"/>
@@ -34,7 +32,7 @@
           <w:sz w:val="22"/>
           <w:szCs w:val="22"/>
         </w:rPr>
-        <w:t>ML1819 Research Assignment 1</w:t>
+        <w:t>ML1819 Research Assignment 2</w:t>
       </w:r>
     </w:p>
     <w:p>
@@ -126,7 +124,18 @@
           <w:szCs w:val="28"/>
           <w:vertAlign w:val="superscript"/>
         </w:rPr>
-        <w:t xml:space="preserve"> - 999</w:t>
+        <w:t xml:space="preserve"> - </w:t>
+      </w:r>
+      <w:r>
+        <w:rPr>
+          <w:rFonts w:cs="Linux Biolinum"/>
+          <w:i/>
+          <w:iCs/>
+          <w:sz w:val="28"/>
+          <w:szCs w:val="28"/>
+          <w:vertAlign w:val="superscript"/>
+        </w:rPr>
+        <w:t>TODO</w:t>
       </w:r>
     </w:p>
     <w:p>
@@ -159,7 +168,25 @@
             <w:sz w:val="24"/>
             <w:szCs w:val="24"/>
           </w:rPr>
-          <w:t>Github Source Code</w:t>
+          <w:t>Github So</w:t>
+        </w:r>
+        <w:r>
+          <w:rPr>
+            <w:rStyle w:val="Hyperlink"/>
+            <w:color w:val="4F81BD" w:themeColor="accent1"/>
+            <w:sz w:val="24"/>
+            <w:szCs w:val="24"/>
+          </w:rPr>
+          <w:t>u</w:t>
+        </w:r>
+        <w:r>
+          <w:rPr>
+            <w:rStyle w:val="Hyperlink"/>
+            <w:color w:val="4F81BD" w:themeColor="accent1"/>
+            <w:sz w:val="24"/>
+            <w:szCs w:val="24"/>
+          </w:rPr>
+          <w:t>rce Code</w:t>
         </w:r>
       </w:hyperlink>
     </w:p>
@@ -198,7 +225,25 @@
             <w:sz w:val="24"/>
             <w:szCs w:val="24"/>
           </w:rPr>
-          <w:t>Github Contributors</w:t>
+          <w:t>Github Co</w:t>
+        </w:r>
+        <w:r>
+          <w:rPr>
+            <w:rStyle w:val="Hyperlink"/>
+            <w:color w:val="4F81BD" w:themeColor="accent1"/>
+            <w:sz w:val="24"/>
+            <w:szCs w:val="24"/>
+          </w:rPr>
+          <w:t>n</w:t>
+        </w:r>
+        <w:r>
+          <w:rPr>
+            <w:rStyle w:val="Hyperlink"/>
+            <w:color w:val="4F81BD" w:themeColor="accent1"/>
+            <w:sz w:val="24"/>
+            <w:szCs w:val="24"/>
+          </w:rPr>
+          <w:t>tributors</w:t>
         </w:r>
       </w:hyperlink>
     </w:p>
@@ -226,52 +271,6 @@
       </w:r>
       <w:r>
         <w:rPr>
-          <w:noProof/>
-        </w:rPr>
-        <w:drawing>
-          <wp:inline distT="0" distB="0" distL="0" distR="0" wp14:anchorId="673D12BA" wp14:editId="427C94CD">
-            <wp:extent cx="4572000" cy="2562225"/>
-            <wp:effectExtent l="0" t="0" r="0" b="0"/>
-            <wp:docPr id="1957490491" name="picture"/>
-            <wp:cNvGraphicFramePr>
-              <a:graphicFrameLocks xmlns:a="http://schemas.openxmlformats.org/drawingml/2006/main" noChangeAspect="1"/>
-            </wp:cNvGraphicFramePr>
-            <a:graphic xmlns:a="http://schemas.openxmlformats.org/drawingml/2006/main">
-              <a:graphicData uri="http://schemas.openxmlformats.org/drawingml/2006/picture">
-                <pic:pic xmlns:pic="http://schemas.openxmlformats.org/drawingml/2006/picture">
-                  <pic:nvPicPr>
-                    <pic:cNvPr id="0" name="picture"/>
-                    <pic:cNvPicPr/>
-                  </pic:nvPicPr>
-                  <pic:blipFill>
-                    <a:blip r:embed="rId11">
-                      <a:extLst>
-                        <a:ext uri="{28A0092B-C50C-407E-A947-70E740481C1C}">
-                          <a14:useLocalDpi xmlns:a14="http://schemas.microsoft.com/office/drawing/2010/main" val="0"/>
-                        </a:ext>
-                      </a:extLst>
-                    </a:blip>
-                    <a:stretch>
-                      <a:fillRect/>
-                    </a:stretch>
-                  </pic:blipFill>
-                  <pic:spPr>
-                    <a:xfrm>
-                      <a:off x="0" y="0"/>
-                      <a:ext cx="4572000" cy="2562225"/>
-                    </a:xfrm>
-                    <a:prstGeom prst="rect">
-                      <a:avLst/>
-                    </a:prstGeom>
-                  </pic:spPr>
-                </pic:pic>
-              </a:graphicData>
-            </a:graphic>
-          </wp:inline>
-        </w:drawing>
-      </w:r>
-      <w:r>
-        <w:rPr>
           <w:sz w:val="24"/>
           <w:szCs w:val="24"/>
         </w:rPr>
@@ -286,6 +285,22 @@
           <w:szCs w:val="24"/>
         </w:rPr>
       </w:pPr>
+      <w:r>
+        <w:rPr>
+          <w:sz w:val="24"/>
+          <w:szCs w:val="24"/>
+        </w:rPr>
+        <w:t xml:space="preserve">TODO </w:t>
+      </w:r>
+      <w:bookmarkStart w:id="0" w:name="_GoBack"/>
+      <w:bookmarkEnd w:id="0"/>
+      <w:r>
+        <w:rPr>
+          <w:sz w:val="24"/>
+          <w:szCs w:val="24"/>
+        </w:rPr>
+        <w:t>Update Contribution Screenshots</w:t>
+      </w:r>
     </w:p>
     <w:p>
       <w:pPr>
@@ -575,7 +590,7 @@
               </w:rPr>
               <w:t>d</w:t>
             </w:r>
-            <w:hyperlink r:id="rId12">
+            <w:hyperlink r:id="rId11">
               <w:r>
                 <w:rPr>
                   <w:rStyle w:val="Hyperlink"/>
@@ -695,12 +710,12 @@
           <w:szCs w:val="24"/>
         </w:rPr>
         <w:sectPr>
-          <w:headerReference w:type="even" r:id="rId13"/>
-          <w:headerReference w:type="default" r:id="rId14"/>
-          <w:footerReference w:type="even" r:id="rId15"/>
-          <w:footerReference w:type="default" r:id="rId16"/>
-          <w:headerReference w:type="first" r:id="rId17"/>
-          <w:footerReference w:type="first" r:id="rId18"/>
+          <w:headerReference w:type="even" r:id="rId12"/>
+          <w:headerReference w:type="default" r:id="rId13"/>
+          <w:footerReference w:type="even" r:id="rId14"/>
+          <w:footerReference w:type="default" r:id="rId15"/>
+          <w:headerReference w:type="first" r:id="rId16"/>
+          <w:footerReference w:type="first" r:id="rId17"/>
           <w:endnotePr>
             <w:numFmt w:val="decimal"/>
           </w:endnotePr>
@@ -785,7 +800,16 @@
           <w:sz w:val="22"/>
           <w:lang w:val="en-IE" w:eastAsia="en-IE"/>
         </w:rPr>
-        <w:t>Public Profile information is often faked, and twitter does not store much information for each user.</w:t>
+        <w:t xml:space="preserve">Public Profile information is often faked, and twitter does not store much information for each </w:t>
+      </w:r>
+      <w:r>
+        <w:rPr>
+          <w:rFonts w:eastAsia="Linux Libertine" w:cs="Linux Libertine"/>
+          <w:color w:val="000000" w:themeColor="text1"/>
+          <w:sz w:val="22"/>
+          <w:lang w:val="en-IE" w:eastAsia="en-IE"/>
+        </w:rPr>
+        <w:t>user.</w:t>
       </w:r>
       <w:r>
         <w:rPr>
@@ -916,6 +940,7 @@
           <w:sz w:val="22"/>
           <w:lang w:val="en-IE" w:eastAsia="en-IE"/>
         </w:rPr>
+        <w:lastRenderedPageBreak/>
         <w:t xml:space="preserve">John D.Burger et al </w:t>
       </w:r>
       <w:sdt>
@@ -1252,16 +1277,7 @@
               <w:sz w:val="22"/>
               <w:lang w:val="en-IE"/>
             </w:rPr>
-            <w:t xml:space="preserve">(Liu &amp; </w:t>
-          </w:r>
-          <w:r>
-            <w:rPr>
-              <w:rFonts w:eastAsia="Linux Libertine" w:cs="Linux Libertine"/>
-              <w:noProof/>
-              <w:sz w:val="22"/>
-              <w:lang w:val="en-IE"/>
-            </w:rPr>
-            <w:t>Ruths, 2013)</w:t>
+            <w:t>(Liu &amp; Ruths, 2013)</w:t>
           </w:r>
           <w:r>
             <w:rPr>
@@ -1339,7 +1355,14 @@
           <w:rFonts w:eastAsia="Linux Libertine" w:cs="Linux Libertine"/>
           <w:sz w:val="22"/>
         </w:rPr>
-        <w:t>used a series of pipelines to combine them according to an article online</w:t>
+        <w:t xml:space="preserve">used a series of pipelines to combine them </w:t>
+      </w:r>
+      <w:r>
+        <w:rPr>
+          <w:rFonts w:eastAsia="Linux Libertine" w:cs="Linux Libertine"/>
+          <w:sz w:val="22"/>
+        </w:rPr>
+        <w:t>according to an article online</w:t>
       </w:r>
       <w:sdt>
         <w:sdtPr>
@@ -1537,7 +1560,6 @@
         <w:pStyle w:val="Caption"/>
       </w:pPr>
       <w:r>
-        <w:lastRenderedPageBreak/>
         <w:t xml:space="preserve">Figure </w:t>
       </w:r>
       <w:r>
@@ -1588,7 +1610,7 @@
                     <pic:cNvPicPr/>
                   </pic:nvPicPr>
                   <pic:blipFill>
-                    <a:blip r:embed="rId19">
+                    <a:blip r:embed="rId18">
                       <a:extLst>
                         <a:ext uri="{28A0092B-C50C-407E-A947-70E740481C1C}">
                           <a14:useLocalDpi xmlns:a14="http://schemas.microsoft.com/office/drawing/2010/main" val="0"/>
@@ -1667,6 +1689,7 @@
       <w:bookmarkStart w:id="1" w:name="_Ref528587851"/>
       <w:bookmarkStart w:id="2" w:name="_Ref528587781"/>
       <w:r>
+        <w:lastRenderedPageBreak/>
         <w:t xml:space="preserve">Table </w:t>
       </w:r>
       <w:r>
@@ -1717,7 +1740,7 @@
                     <pic:cNvPicPr/>
                   </pic:nvPicPr>
                   <pic:blipFill>
-                    <a:blip r:embed="rId20" cstate="print">
+                    <a:blip r:embed="rId19" cstate="print">
                       <a:extLst>
                         <a:ext uri="{28A0092B-C50C-407E-A947-70E740481C1C}">
                           <a14:useLocalDpi xmlns:a14="http://schemas.microsoft.com/office/drawing/2010/main" val="0"/>
@@ -1964,7 +1987,7 @@
                     <pic:cNvPicPr/>
                   </pic:nvPicPr>
                   <pic:blipFill>
-                    <a:blip r:embed="rId21">
+                    <a:blip r:embed="rId20">
                       <a:extLst>
                         <a:ext uri="{28A0092B-C50C-407E-A947-70E740481C1C}">
                           <a14:useLocalDpi xmlns:a14="http://schemas.microsoft.com/office/drawing/2010/main" val="0"/>
@@ -2170,7 +2193,7 @@
                     <pic:cNvPicPr/>
                   </pic:nvPicPr>
                   <pic:blipFill>
-                    <a:blip r:embed="rId22" cstate="print">
+                    <a:blip r:embed="rId21" cstate="print">
                       <a:extLst>
                         <a:ext uri="{28A0092B-C50C-407E-A947-70E740481C1C}">
                           <a14:useLocalDpi xmlns:a14="http://schemas.microsoft.com/office/drawing/2010/main" val="0"/>
@@ -2263,7 +2286,7 @@
                     <pic:cNvPicPr/>
                   </pic:nvPicPr>
                   <pic:blipFill>
-                    <a:blip r:embed="rId23">
+                    <a:blip r:embed="rId22">
                       <a:extLst>
                         <a:ext uri="{28A0092B-C50C-407E-A947-70E740481C1C}">
                           <a14:useLocalDpi xmlns:a14="http://schemas.microsoft.com/office/drawing/2010/main" val="0"/>
@@ -2444,7 +2467,7 @@
                     <pic:cNvPicPr/>
                   </pic:nvPicPr>
                   <pic:blipFill>
-                    <a:blip r:embed="rId24" cstate="print">
+                    <a:blip r:embed="rId23" cstate="print">
                       <a:extLst>
                         <a:ext uri="{28A0092B-C50C-407E-A947-70E740481C1C}">
                           <a14:useLocalDpi xmlns:a14="http://schemas.microsoft.com/office/drawing/2010/main" val="0"/>
@@ -2495,7 +2518,6 @@
           <w:rFonts w:eastAsia="Linux Libertine" w:cs="Linux Libertine"/>
           <w:sz w:val="22"/>
         </w:rPr>
-        <w:lastRenderedPageBreak/>
         <w:t>However, as we combine the features used in the singular feature based models, the prediction accuracy rises, as high as 70%</w:t>
       </w:r>
       <w:r>
@@ -3061,6 +3083,7 @@
           <w:rFonts w:eastAsia="Linux Libertine" w:cs="Linux Libertine"/>
           <w:sz w:val="22"/>
         </w:rPr>
+        <w:lastRenderedPageBreak/>
         <w:t>The main limitation that we encountered, was that a major part of our data was not linearly separable (particularly the numeric data). A polynomial kernel was used to cater for this fact, but still the predication accuracy remained low.</w:t>
       </w:r>
     </w:p>
@@ -3200,13 +3223,7 @@
                 <w:rPr>
                   <w:noProof/>
                 </w:rPr>
-                <w:t xml:space="preserve">. Retrieved from www.kaggle.com: </w:t>
-              </w:r>
-              <w:r>
-                <w:rPr>
-                  <w:noProof/>
-                </w:rPr>
-                <w:t>https://www.kaggle.com/baghern/a-deep-dive-into-sklearn-pipelines</w:t>
+                <w:t>. Retrieved from www.kaggle.com: https://www.kaggle.com/baghern/a-deep-dive-into-sklearn-pipelines</w:t>
               </w:r>
             </w:p>
             <w:p>
@@ -3342,8 +3359,8 @@
       </w:pPr>
     </w:p>
     <w:sectPr>
-      <w:headerReference w:type="first" r:id="rId25"/>
-      <w:footerReference w:type="first" r:id="rId26"/>
+      <w:headerReference w:type="first" r:id="rId24"/>
+      <w:footerReference w:type="first" r:id="rId25"/>
       <w:endnotePr>
         <w:numFmt w:val="decimal"/>
       </w:endnotePr>
@@ -10196,7 +10213,7 @@
 </file>
 
 <file path=customXml/itemProps2.xml><?xml version="1.0" encoding="utf-8"?>
-<ds:datastoreItem xmlns:ds="http://schemas.openxmlformats.org/officeDocument/2006/customXml" ds:itemID="{5A8E8645-CB05-46F6-9334-F45B156CEDFB}">
+<ds:datastoreItem xmlns:ds="http://schemas.openxmlformats.org/officeDocument/2006/customXml" ds:itemID="{6B1286DB-9EFE-4FE3-BF43-9D3EA529092B}">
   <ds:schemaRefs>
     <ds:schemaRef ds:uri="http://schemas.openxmlformats.org/officeDocument/2006/bibliography"/>
   </ds:schemaRefs>

</xml_diff>

<commit_message>
TOC + Related Work section
</commit_message>
<xml_diff>
--- a/report/Report - Assignment 2.docx
+++ b/report/Report - Assignment 2.docx
@@ -161,7 +161,6 @@
         <w:t xml:space="preserve">       </w:t>
       </w:r>
       <w:hyperlink r:id="rId9">
-        <w:proofErr w:type="spellStart"/>
         <w:r>
           <w:rPr>
             <w:rStyle w:val="Hyperlink"/>
@@ -169,9 +168,38 @@
             <w:sz w:val="24"/>
             <w:szCs w:val="24"/>
           </w:rPr>
-          <w:t>Github</w:t>
+          <w:t>Github Source Code</w:t>
         </w:r>
-        <w:proofErr w:type="spellEnd"/>
+      </w:hyperlink>
+    </w:p>
+    <w:p>
+      <w:pPr>
+        <w:ind w:left="3540" w:firstLine="708"/>
+        <w:rPr>
+          <w:color w:val="4F81BD" w:themeColor="accent1"/>
+          <w:sz w:val="24"/>
+          <w:szCs w:val="24"/>
+        </w:rPr>
+      </w:pPr>
+    </w:p>
+    <w:p>
+      <w:pPr>
+        <w:ind w:left="3540" w:firstLine="0"/>
+        <w:rPr>
+          <w:color w:val="4F81BD" w:themeColor="accent1"/>
+          <w:sz w:val="24"/>
+          <w:szCs w:val="24"/>
+        </w:rPr>
+      </w:pPr>
+      <w:r>
+        <w:rPr>
+          <w:color w:val="4F81BD" w:themeColor="accent1"/>
+          <w:sz w:val="24"/>
+          <w:szCs w:val="24"/>
+        </w:rPr>
+        <w:t xml:space="preserve">       </w:t>
+      </w:r>
+      <w:hyperlink r:id="rId10">
         <w:r>
           <w:rPr>
             <w:rStyle w:val="Hyperlink"/>
@@ -179,57 +207,7 @@
             <w:sz w:val="24"/>
             <w:szCs w:val="24"/>
           </w:rPr>
-          <w:t xml:space="preserve"> Source Code</w:t>
-        </w:r>
-      </w:hyperlink>
-    </w:p>
-    <w:p>
-      <w:pPr>
-        <w:ind w:left="3540" w:firstLine="708"/>
-        <w:rPr>
-          <w:color w:val="4F81BD" w:themeColor="accent1"/>
-          <w:sz w:val="24"/>
-          <w:szCs w:val="24"/>
-        </w:rPr>
-      </w:pPr>
-    </w:p>
-    <w:p>
-      <w:pPr>
-        <w:ind w:left="3540" w:firstLine="0"/>
-        <w:rPr>
-          <w:color w:val="4F81BD" w:themeColor="accent1"/>
-          <w:sz w:val="24"/>
-          <w:szCs w:val="24"/>
-        </w:rPr>
-      </w:pPr>
-      <w:r>
-        <w:rPr>
-          <w:color w:val="4F81BD" w:themeColor="accent1"/>
-          <w:sz w:val="24"/>
-          <w:szCs w:val="24"/>
-        </w:rPr>
-        <w:t xml:space="preserve">       </w:t>
-      </w:r>
-      <w:hyperlink r:id="rId10">
-        <w:proofErr w:type="spellStart"/>
-        <w:r>
-          <w:rPr>
-            <w:rStyle w:val="Hyperlink"/>
-            <w:color w:val="4F81BD" w:themeColor="accent1"/>
-            <w:sz w:val="24"/>
-            <w:szCs w:val="24"/>
-          </w:rPr>
-          <w:t>Github</w:t>
-        </w:r>
-        <w:proofErr w:type="spellEnd"/>
-        <w:r>
-          <w:rPr>
-            <w:rStyle w:val="Hyperlink"/>
-            <w:color w:val="4F81BD" w:themeColor="accent1"/>
-            <w:sz w:val="24"/>
-            <w:szCs w:val="24"/>
-          </w:rPr>
-          <w:t xml:space="preserve"> Contributors</w:t>
+          <w:t>Github Contributors</w:t>
         </w:r>
       </w:hyperlink>
     </w:p>
@@ -416,18 +394,8 @@
                 <w:rFonts w:ascii="Linux Libertine" w:hAnsi="Linux Libertine" w:cs="Linux Libertine"/>
                 <w14:ligatures w14:val="standard"/>
               </w:rPr>
-              <w:t xml:space="preserve">Sean </w:t>
+              <w:t>Sean McDonagh</w:t>
             </w:r>
-            <w:proofErr w:type="spellStart"/>
-            <w:r>
-              <w:rPr>
-                <w:rStyle w:val="FirstName"/>
-                <w:rFonts w:ascii="Linux Libertine" w:hAnsi="Linux Libertine" w:cs="Linux Libertine"/>
-                <w14:ligatures w14:val="standard"/>
-              </w:rPr>
-              <w:t>McDonagh</w:t>
-            </w:r>
-            <w:proofErr w:type="spellEnd"/>
             <w:r>
               <w:rPr>
                 <w14:ligatures w14:val="standard"/>
@@ -510,18 +478,8 @@
                 <w:rFonts w:ascii="Linux Libertine" w:hAnsi="Linux Libertine" w:cs="Linux Libertine"/>
                 <w14:ligatures w14:val="standard"/>
               </w:rPr>
-              <w:t xml:space="preserve">David </w:t>
+              <w:t>David Beakey</w:t>
             </w:r>
-            <w:proofErr w:type="spellStart"/>
-            <w:r>
-              <w:rPr>
-                <w:rStyle w:val="FirstName"/>
-                <w:rFonts w:ascii="Linux Libertine" w:hAnsi="Linux Libertine" w:cs="Linux Libertine"/>
-                <w14:ligatures w14:val="standard"/>
-              </w:rPr>
-              <w:t>Beakey</w:t>
-            </w:r>
-            <w:proofErr w:type="spellEnd"/>
             <w:r>
               <w:rPr>
                 <w14:ligatures w14:val="standard"/>
@@ -660,117 +618,8 @@
       <w:r>
         <w:t xml:space="preserve">TODO – UPDATE CREDITS - </w:t>
       </w:r>
-      <w:proofErr w:type="spellStart"/>
-      <w:r>
-        <w:t>We</w:t>
-      </w:r>
-      <w:proofErr w:type="spellEnd"/>
-      <w:r>
-        <w:t xml:space="preserve"> </w:t>
-      </w:r>
-      <w:proofErr w:type="spellStart"/>
-      <w:r>
-        <w:t>worked</w:t>
-      </w:r>
-      <w:proofErr w:type="spellEnd"/>
-      <w:r>
-        <w:t xml:space="preserve"> on the </w:t>
-      </w:r>
-      <w:proofErr w:type="spellStart"/>
-      <w:r>
-        <w:t>project</w:t>
-      </w:r>
-      <w:proofErr w:type="spellEnd"/>
-      <w:r>
-        <w:t xml:space="preserve"> </w:t>
-      </w:r>
-      <w:proofErr w:type="spellStart"/>
-      <w:r>
-        <w:t>everyday</w:t>
-      </w:r>
-      <w:proofErr w:type="spellEnd"/>
-      <w:r>
-        <w:t xml:space="preserve"> over the course of a </w:t>
-      </w:r>
-      <w:proofErr w:type="spellStart"/>
-      <w:r>
-        <w:t>week</w:t>
-      </w:r>
-      <w:proofErr w:type="spellEnd"/>
-      <w:r>
-        <w:t xml:space="preserve"> </w:t>
-      </w:r>
-      <w:proofErr w:type="spellStart"/>
-      <w:r>
-        <w:t>together</w:t>
-      </w:r>
-      <w:proofErr w:type="spellEnd"/>
-      <w:r>
-        <w:t xml:space="preserve">. </w:t>
-      </w:r>
-      <w:proofErr w:type="spellStart"/>
-      <w:r>
-        <w:t>Everything</w:t>
-      </w:r>
-      <w:proofErr w:type="spellEnd"/>
-      <w:r>
-        <w:t xml:space="preserve"> </w:t>
-      </w:r>
-      <w:proofErr w:type="spellStart"/>
-      <w:r>
-        <w:t>that</w:t>
-      </w:r>
-      <w:proofErr w:type="spellEnd"/>
-      <w:r>
-        <w:t xml:space="preserve"> </w:t>
-      </w:r>
-      <w:proofErr w:type="spellStart"/>
-      <w:r>
-        <w:t>we</w:t>
-      </w:r>
-      <w:proofErr w:type="spellEnd"/>
-      <w:r>
-        <w:t xml:space="preserve"> have </w:t>
-      </w:r>
-      <w:proofErr w:type="spellStart"/>
-      <w:r>
-        <w:t>submitted</w:t>
-      </w:r>
-      <w:proofErr w:type="spellEnd"/>
-      <w:r>
-        <w:t xml:space="preserve">, in </w:t>
-      </w:r>
-      <w:proofErr w:type="spellStart"/>
-      <w:r>
-        <w:t>terms</w:t>
-      </w:r>
-      <w:proofErr w:type="spellEnd"/>
-      <w:r>
-        <w:t xml:space="preserve"> of code, </w:t>
-      </w:r>
-      <w:proofErr w:type="spellStart"/>
-      <w:r>
-        <w:t>was</w:t>
-      </w:r>
-      <w:proofErr w:type="spellEnd"/>
-      <w:r>
-        <w:t xml:space="preserve"> </w:t>
-      </w:r>
-      <w:proofErr w:type="spellStart"/>
-      <w:r>
-        <w:t>worked</w:t>
-      </w:r>
-      <w:proofErr w:type="spellEnd"/>
-      <w:r>
-        <w:t xml:space="preserve"> on </w:t>
-      </w:r>
-      <w:proofErr w:type="spellStart"/>
-      <w:r>
-        <w:t>together</w:t>
-      </w:r>
-      <w:proofErr w:type="spellEnd"/>
-      <w:r>
-        <w:t>.</w:t>
+      <w:r>
+        <w:t>We worked on the project everyday over the course of a week together. Everything that we have submitted, in terms of code, was worked on together.</w:t>
       </w:r>
     </w:p>
     <w:p>
@@ -778,6 +627,488 @@
         <w:pStyle w:val="AbsHead"/>
       </w:pPr>
     </w:p>
+    <w:sdt>
+      <w:sdtPr>
+        <w:id w:val="-913162355"/>
+        <w:docPartObj>
+          <w:docPartGallery w:val="Table of Contents"/>
+          <w:docPartUnique/>
+        </w:docPartObj>
+      </w:sdtPr>
+      <w:sdtEndPr>
+        <w:rPr>
+          <w:rFonts w:ascii="Linux Libertine" w:eastAsiaTheme="minorHAnsi" w:hAnsi="Linux Libertine" w:cstheme="minorBidi"/>
+          <w:b/>
+          <w:bCs/>
+          <w:noProof/>
+          <w:color w:val="auto"/>
+          <w:sz w:val="18"/>
+          <w:szCs w:val="22"/>
+        </w:rPr>
+      </w:sdtEndPr>
+      <w:sdtContent>
+        <w:p>
+          <w:pPr>
+            <w:pStyle w:val="TOCHeading0"/>
+          </w:pPr>
+          <w:r>
+            <w:t>Contents</w:t>
+          </w:r>
+        </w:p>
+        <w:p>
+          <w:pPr>
+            <w:pStyle w:val="TOC10"/>
+            <w:tabs>
+              <w:tab w:val="right" w:leader="dot" w:pos="10070"/>
+            </w:tabs>
+            <w:rPr>
+              <w:rFonts w:asciiTheme="minorHAnsi" w:eastAsiaTheme="minorEastAsia" w:hAnsiTheme="minorHAnsi"/>
+              <w:noProof/>
+              <w:sz w:val="22"/>
+              <w:lang w:val="en-IE" w:eastAsia="en-IE"/>
+            </w:rPr>
+          </w:pPr>
+          <w:r>
+            <w:fldChar w:fldCharType="begin"/>
+          </w:r>
+          <w:r>
+            <w:instrText xml:space="preserve"> TOC \o "1-3" \h \z \u </w:instrText>
+          </w:r>
+          <w:r>
+            <w:fldChar w:fldCharType="separate"/>
+          </w:r>
+          <w:hyperlink w:anchor="_Toc532842972" w:history="1">
+            <w:r>
+              <w:rPr>
+                <w:rStyle w:val="Hyperlink"/>
+                <w:rFonts w:eastAsia="Linux Libertine" w:cs="Linux Libertine"/>
+                <w:noProof/>
+              </w:rPr>
+              <w:t>1 Introduction</w:t>
+            </w:r>
+            <w:r>
+              <w:rPr>
+                <w:noProof/>
+                <w:webHidden/>
+              </w:rPr>
+              <w:tab/>
+            </w:r>
+            <w:r>
+              <w:rPr>
+                <w:noProof/>
+                <w:webHidden/>
+              </w:rPr>
+              <w:fldChar w:fldCharType="begin"/>
+            </w:r>
+            <w:r>
+              <w:rPr>
+                <w:noProof/>
+                <w:webHidden/>
+              </w:rPr>
+              <w:instrText xml:space="preserve"> PAGEREF _Toc532842972 \h </w:instrText>
+            </w:r>
+            <w:r>
+              <w:rPr>
+                <w:noProof/>
+                <w:webHidden/>
+              </w:rPr>
+            </w:r>
+            <w:r>
+              <w:rPr>
+                <w:noProof/>
+                <w:webHidden/>
+              </w:rPr>
+              <w:fldChar w:fldCharType="separate"/>
+            </w:r>
+            <w:r>
+              <w:rPr>
+                <w:noProof/>
+                <w:webHidden/>
+              </w:rPr>
+              <w:t>2</w:t>
+            </w:r>
+            <w:r>
+              <w:rPr>
+                <w:noProof/>
+                <w:webHidden/>
+              </w:rPr>
+              <w:fldChar w:fldCharType="end"/>
+            </w:r>
+          </w:hyperlink>
+        </w:p>
+        <w:p>
+          <w:pPr>
+            <w:pStyle w:val="TOC10"/>
+            <w:tabs>
+              <w:tab w:val="right" w:leader="dot" w:pos="10070"/>
+            </w:tabs>
+            <w:rPr>
+              <w:rFonts w:asciiTheme="minorHAnsi" w:eastAsiaTheme="minorEastAsia" w:hAnsiTheme="minorHAnsi"/>
+              <w:noProof/>
+              <w:sz w:val="22"/>
+              <w:lang w:val="en-IE" w:eastAsia="en-IE"/>
+            </w:rPr>
+          </w:pPr>
+          <w:hyperlink w:anchor="_Toc532842973" w:history="1">
+            <w:r>
+              <w:rPr>
+                <w:rStyle w:val="Hyperlink"/>
+                <w:rFonts w:eastAsia="Linux Libertine" w:cs="Linux Libertine"/>
+                <w:noProof/>
+                <w:lang w:val="en-IE" w:eastAsia="en-IE"/>
+              </w:rPr>
+              <w:t>2 Relaated Work</w:t>
+            </w:r>
+            <w:r>
+              <w:rPr>
+                <w:noProof/>
+                <w:webHidden/>
+              </w:rPr>
+              <w:tab/>
+            </w:r>
+            <w:r>
+              <w:rPr>
+                <w:noProof/>
+                <w:webHidden/>
+              </w:rPr>
+              <w:fldChar w:fldCharType="begin"/>
+            </w:r>
+            <w:r>
+              <w:rPr>
+                <w:noProof/>
+                <w:webHidden/>
+              </w:rPr>
+              <w:instrText xml:space="preserve"> PAGEREF _Toc532842973 \h </w:instrText>
+            </w:r>
+            <w:r>
+              <w:rPr>
+                <w:noProof/>
+                <w:webHidden/>
+              </w:rPr>
+            </w:r>
+            <w:r>
+              <w:rPr>
+                <w:noProof/>
+                <w:webHidden/>
+              </w:rPr>
+              <w:fldChar w:fldCharType="separate"/>
+            </w:r>
+            <w:r>
+              <w:rPr>
+                <w:noProof/>
+                <w:webHidden/>
+              </w:rPr>
+              <w:t>2</w:t>
+            </w:r>
+            <w:r>
+              <w:rPr>
+                <w:noProof/>
+                <w:webHidden/>
+              </w:rPr>
+              <w:fldChar w:fldCharType="end"/>
+            </w:r>
+          </w:hyperlink>
+        </w:p>
+        <w:p>
+          <w:pPr>
+            <w:pStyle w:val="TOC10"/>
+            <w:tabs>
+              <w:tab w:val="right" w:leader="dot" w:pos="10070"/>
+            </w:tabs>
+            <w:rPr>
+              <w:rFonts w:asciiTheme="minorHAnsi" w:eastAsiaTheme="minorEastAsia" w:hAnsiTheme="minorHAnsi"/>
+              <w:noProof/>
+              <w:sz w:val="22"/>
+              <w:lang w:val="en-IE" w:eastAsia="en-IE"/>
+            </w:rPr>
+          </w:pPr>
+          <w:hyperlink w:anchor="_Toc532842974" w:history="1">
+            <w:r>
+              <w:rPr>
+                <w:rStyle w:val="Hyperlink"/>
+                <w:rFonts w:eastAsia="Linux Libertine" w:cs="Linux Libertine"/>
+                <w:noProof/>
+                <w:lang w:val="en-IE"/>
+              </w:rPr>
+              <w:t>3 METHODOLOGY</w:t>
+            </w:r>
+            <w:r>
+              <w:rPr>
+                <w:noProof/>
+                <w:webHidden/>
+              </w:rPr>
+              <w:tab/>
+            </w:r>
+            <w:r>
+              <w:rPr>
+                <w:noProof/>
+                <w:webHidden/>
+              </w:rPr>
+              <w:fldChar w:fldCharType="begin"/>
+            </w:r>
+            <w:r>
+              <w:rPr>
+                <w:noProof/>
+                <w:webHidden/>
+              </w:rPr>
+              <w:instrText xml:space="preserve"> PAGEREF _Toc532842974 \h </w:instrText>
+            </w:r>
+            <w:r>
+              <w:rPr>
+                <w:noProof/>
+                <w:webHidden/>
+              </w:rPr>
+            </w:r>
+            <w:r>
+              <w:rPr>
+                <w:noProof/>
+                <w:webHidden/>
+              </w:rPr>
+              <w:fldChar w:fldCharType="separate"/>
+            </w:r>
+            <w:r>
+              <w:rPr>
+                <w:noProof/>
+                <w:webHidden/>
+              </w:rPr>
+              <w:t>2</w:t>
+            </w:r>
+            <w:r>
+              <w:rPr>
+                <w:noProof/>
+                <w:webHidden/>
+              </w:rPr>
+              <w:fldChar w:fldCharType="end"/>
+            </w:r>
+          </w:hyperlink>
+        </w:p>
+        <w:p>
+          <w:pPr>
+            <w:pStyle w:val="TOC10"/>
+            <w:tabs>
+              <w:tab w:val="right" w:leader="dot" w:pos="10070"/>
+            </w:tabs>
+            <w:rPr>
+              <w:rFonts w:asciiTheme="minorHAnsi" w:eastAsiaTheme="minorEastAsia" w:hAnsiTheme="minorHAnsi"/>
+              <w:noProof/>
+              <w:sz w:val="22"/>
+              <w:lang w:val="en-IE" w:eastAsia="en-IE"/>
+            </w:rPr>
+          </w:pPr>
+          <w:hyperlink w:anchor="_Toc532842975" w:history="1">
+            <w:r>
+              <w:rPr>
+                <w:rStyle w:val="Hyperlink"/>
+                <w:rFonts w:eastAsia="Linux Libertine" w:cs="Linux Libertine"/>
+                <w:noProof/>
+              </w:rPr>
+              <w:t>4 RESULTS AND DISCUSSION</w:t>
+            </w:r>
+            <w:r>
+              <w:rPr>
+                <w:noProof/>
+                <w:webHidden/>
+              </w:rPr>
+              <w:tab/>
+            </w:r>
+            <w:r>
+              <w:rPr>
+                <w:noProof/>
+                <w:webHidden/>
+              </w:rPr>
+              <w:fldChar w:fldCharType="begin"/>
+            </w:r>
+            <w:r>
+              <w:rPr>
+                <w:noProof/>
+                <w:webHidden/>
+              </w:rPr>
+              <w:instrText xml:space="preserve"> PAGEREF _Toc532842975 \h </w:instrText>
+            </w:r>
+            <w:r>
+              <w:rPr>
+                <w:noProof/>
+                <w:webHidden/>
+              </w:rPr>
+            </w:r>
+            <w:r>
+              <w:rPr>
+                <w:noProof/>
+                <w:webHidden/>
+              </w:rPr>
+              <w:fldChar w:fldCharType="separate"/>
+            </w:r>
+            <w:r>
+              <w:rPr>
+                <w:noProof/>
+                <w:webHidden/>
+              </w:rPr>
+              <w:t>3</w:t>
+            </w:r>
+            <w:r>
+              <w:rPr>
+                <w:noProof/>
+                <w:webHidden/>
+              </w:rPr>
+              <w:fldChar w:fldCharType="end"/>
+            </w:r>
+          </w:hyperlink>
+        </w:p>
+        <w:p>
+          <w:pPr>
+            <w:pStyle w:val="TOC10"/>
+            <w:tabs>
+              <w:tab w:val="right" w:leader="dot" w:pos="10070"/>
+            </w:tabs>
+            <w:rPr>
+              <w:rFonts w:asciiTheme="minorHAnsi" w:eastAsiaTheme="minorEastAsia" w:hAnsiTheme="minorHAnsi"/>
+              <w:noProof/>
+              <w:sz w:val="22"/>
+              <w:lang w:val="en-IE" w:eastAsia="en-IE"/>
+            </w:rPr>
+          </w:pPr>
+          <w:hyperlink w:anchor="_Toc532842976" w:history="1">
+            <w:r>
+              <w:rPr>
+                <w:rStyle w:val="Hyperlink"/>
+                <w:rFonts w:eastAsia="Linux Libertine" w:cs="Linux Libertine"/>
+                <w:noProof/>
+              </w:rPr>
+              <w:t>5 LIMITATIONS AND OUTLOOK</w:t>
+            </w:r>
+            <w:r>
+              <w:rPr>
+                <w:noProof/>
+                <w:webHidden/>
+              </w:rPr>
+              <w:tab/>
+            </w:r>
+            <w:r>
+              <w:rPr>
+                <w:noProof/>
+                <w:webHidden/>
+              </w:rPr>
+              <w:fldChar w:fldCharType="begin"/>
+            </w:r>
+            <w:r>
+              <w:rPr>
+                <w:noProof/>
+                <w:webHidden/>
+              </w:rPr>
+              <w:instrText xml:space="preserve"> PAGEREF _Toc532842976 \h </w:instrText>
+            </w:r>
+            <w:r>
+              <w:rPr>
+                <w:noProof/>
+                <w:webHidden/>
+              </w:rPr>
+            </w:r>
+            <w:r>
+              <w:rPr>
+                <w:noProof/>
+                <w:webHidden/>
+              </w:rPr>
+              <w:fldChar w:fldCharType="separate"/>
+            </w:r>
+            <w:r>
+              <w:rPr>
+                <w:noProof/>
+                <w:webHidden/>
+              </w:rPr>
+              <w:t>4</w:t>
+            </w:r>
+            <w:r>
+              <w:rPr>
+                <w:noProof/>
+                <w:webHidden/>
+              </w:rPr>
+              <w:fldChar w:fldCharType="end"/>
+            </w:r>
+          </w:hyperlink>
+        </w:p>
+        <w:p>
+          <w:pPr>
+            <w:pStyle w:val="TOC10"/>
+            <w:tabs>
+              <w:tab w:val="right" w:leader="dot" w:pos="10070"/>
+            </w:tabs>
+            <w:rPr>
+              <w:rFonts w:asciiTheme="minorHAnsi" w:eastAsiaTheme="minorEastAsia" w:hAnsiTheme="minorHAnsi"/>
+              <w:noProof/>
+              <w:sz w:val="22"/>
+              <w:lang w:val="en-IE" w:eastAsia="en-IE"/>
+            </w:rPr>
+          </w:pPr>
+          <w:hyperlink w:anchor="_Toc532842977" w:history="1">
+            <w:r>
+              <w:rPr>
+                <w:rStyle w:val="Hyperlink"/>
+                <w:noProof/>
+              </w:rPr>
+              <w:t>Bibliography</w:t>
+            </w:r>
+            <w:r>
+              <w:rPr>
+                <w:noProof/>
+                <w:webHidden/>
+              </w:rPr>
+              <w:tab/>
+            </w:r>
+            <w:r>
+              <w:rPr>
+                <w:noProof/>
+                <w:webHidden/>
+              </w:rPr>
+              <w:fldChar w:fldCharType="begin"/>
+            </w:r>
+            <w:r>
+              <w:rPr>
+                <w:noProof/>
+                <w:webHidden/>
+              </w:rPr>
+              <w:instrText xml:space="preserve"> PAGEREF _Toc532842977 \h </w:instrText>
+            </w:r>
+            <w:r>
+              <w:rPr>
+                <w:noProof/>
+                <w:webHidden/>
+              </w:rPr>
+            </w:r>
+            <w:r>
+              <w:rPr>
+                <w:noProof/>
+                <w:webHidden/>
+              </w:rPr>
+              <w:fldChar w:fldCharType="separate"/>
+            </w:r>
+            <w:r>
+              <w:rPr>
+                <w:noProof/>
+                <w:webHidden/>
+              </w:rPr>
+              <w:t>4</w:t>
+            </w:r>
+            <w:r>
+              <w:rPr>
+                <w:noProof/>
+                <w:webHidden/>
+              </w:rPr>
+              <w:fldChar w:fldCharType="end"/>
+            </w:r>
+          </w:hyperlink>
+        </w:p>
+        <w:p>
+          <w:r>
+            <w:rPr>
+              <w:b/>
+              <w:bCs/>
+              <w:noProof/>
+            </w:rPr>
+            <w:fldChar w:fldCharType="end"/>
+          </w:r>
+        </w:p>
+      </w:sdtContent>
+    </w:sdt>
     <w:p>
       <w:pPr>
         <w:pStyle w:val="AbsHead"/>
@@ -844,15 +1175,15 @@
     <w:p>
       <w:pPr>
         <w:pStyle w:val="Heading1"/>
-        <w:ind w:left="0" w:firstLine="708"/>
-      </w:pPr>
-      <w:r>
-        <w:rPr>
-          <w:rFonts w:eastAsia="Linux Libertine" w:cs="Linux Libertine"/>
-        </w:rPr>
-        <w:lastRenderedPageBreak/>
+      </w:pPr>
+      <w:bookmarkStart w:id="0" w:name="_Toc532842972"/>
+      <w:r>
+        <w:rPr>
+          <w:rFonts w:eastAsia="Linux Libertine" w:cs="Linux Libertine"/>
+        </w:rPr>
         <w:t>1 Introduction</w:t>
       </w:r>
+      <w:bookmarkEnd w:id="0"/>
     </w:p>
     <w:p>
       <w:pPr>
@@ -918,21 +1249,30 @@
         <w:ind w:firstLine="0"/>
         <w:jc w:val="left"/>
         <w:rPr>
+          <w:sz w:val="22"/>
+        </w:rPr>
+      </w:pPr>
+      <w:r>
+        <w:rPr>
+          <w:rFonts w:eastAsia="Linux Libertine" w:cs="Linux Libertine"/>
+          <w:sz w:val="22"/>
+          <w:lang w:val="en-IE" w:eastAsia="en-IE"/>
+        </w:rPr>
+        <w:t>Privacy has become more of a concern nowadays on the internet. It is harder for companies to scrape relevant data on their demographics from publicly available information on twitter profiles, such as gender.</w:t>
+      </w:r>
+    </w:p>
+    <w:p>
+      <w:pPr>
+        <w:spacing w:line="240" w:lineRule="auto"/>
+        <w:ind w:firstLine="0"/>
+        <w:jc w:val="left"/>
+        <w:rPr>
           <w:rFonts w:eastAsia="Linux Libertine" w:cs="Linux Libertine"/>
           <w:sz w:val="24"/>
           <w:szCs w:val="24"/>
           <w:lang w:val="en-IE" w:eastAsia="en-IE"/>
         </w:rPr>
       </w:pPr>
-      <w:r>
-        <w:rPr>
-          <w:rFonts w:eastAsia="Linux Libertine" w:cs="Linux Libertine"/>
-          <w:sz w:val="24"/>
-          <w:szCs w:val="24"/>
-          <w:lang w:val="en-IE" w:eastAsia="en-IE"/>
-        </w:rPr>
-        <w:t>Privacy has become more of a concern nowadays on the internet. It is harder for companies to scrape relevant data on their demographics from publicly available information on twitter profiles, such as gender.</w:t>
-      </w:r>
     </w:p>
     <w:p>
       <w:pPr>
@@ -941,11 +1281,56 @@
         <w:jc w:val="left"/>
         <w:rPr>
           <w:rFonts w:eastAsia="Linux Libertine" w:cs="Linux Libertine"/>
-          <w:sz w:val="24"/>
-          <w:szCs w:val="24"/>
+          <w:color w:val="000000" w:themeColor="text1"/>
+          <w:sz w:val="22"/>
           <w:lang w:val="en-IE" w:eastAsia="en-IE"/>
         </w:rPr>
       </w:pPr>
+      <w:r>
+        <w:rPr>
+          <w:rFonts w:eastAsia="Linux Libertine" w:cs="Linux Libertine"/>
+          <w:color w:val="000000" w:themeColor="text1"/>
+          <w:sz w:val="22"/>
+          <w:lang w:val="en-IE" w:eastAsia="en-IE"/>
+        </w:rPr>
+        <w:t xml:space="preserve">We </w:t>
+      </w:r>
+      <w:r>
+        <w:rPr>
+          <w:rFonts w:eastAsia="Linux Libertine" w:cs="Linux Libertine"/>
+          <w:color w:val="000000" w:themeColor="text1"/>
+          <w:sz w:val="22"/>
+          <w:lang w:val="en-IE" w:eastAsia="en-IE"/>
+        </w:rPr>
+        <w:t>wish</w:t>
+      </w:r>
+      <w:r>
+        <w:rPr>
+          <w:rFonts w:eastAsia="Linux Libertine" w:cs="Linux Libertine"/>
+          <w:color w:val="000000" w:themeColor="text1"/>
+          <w:sz w:val="22"/>
+          <w:lang w:val="en-IE" w:eastAsia="en-IE"/>
+        </w:rPr>
+        <w:t xml:space="preserve"> to </w:t>
+      </w:r>
+      <w:r>
+        <w:rPr>
+          <w:rFonts w:eastAsia="Linux Libertine" w:cs="Linux Libertine"/>
+          <w:color w:val="000000" w:themeColor="text1"/>
+          <w:sz w:val="22"/>
+          <w:lang w:val="en-IE" w:eastAsia="en-IE"/>
+        </w:rPr>
+        <w:t xml:space="preserve">discover how well we can </w:t>
+      </w:r>
+      <w:r>
+        <w:rPr>
+          <w:rFonts w:eastAsia="Linux Libertine" w:cs="Linux Libertine"/>
+          <w:color w:val="000000" w:themeColor="text1"/>
+          <w:sz w:val="22"/>
+          <w:lang w:val="en-IE" w:eastAsia="en-IE"/>
+        </w:rPr>
+        <w:t>infer or predict the gender of twitter users based off their publicly available profile information.</w:t>
+      </w:r>
     </w:p>
     <w:p>
       <w:pPr>
@@ -954,31 +1339,57 @@
         <w:jc w:val="left"/>
         <w:rPr>
           <w:rFonts w:eastAsia="Linux Libertine" w:cs="Linux Libertine"/>
+          <w:b/>
+          <w:bCs/>
           <w:color w:val="000000" w:themeColor="text1"/>
           <w:sz w:val="22"/>
           <w:lang w:val="en-IE" w:eastAsia="en-IE"/>
         </w:rPr>
       </w:pPr>
-      <w:r>
+    </w:p>
+    <w:p>
+      <w:pPr>
+        <w:pStyle w:val="Heading1"/>
         <w:rPr>
           <w:rFonts w:eastAsia="Linux Libertine" w:cs="Linux Libertine"/>
           <w:color w:val="000000" w:themeColor="text1"/>
-          <w:sz w:val="22"/>
           <w:lang w:val="en-IE" w:eastAsia="en-IE"/>
         </w:rPr>
-        <w:t>We want to explore if it’s possible to infer or predict the gender of tw</w:t>
-      </w:r>
-      <w:bookmarkStart w:id="0" w:name="_GoBack"/>
-      <w:bookmarkEnd w:id="0"/>
+      </w:pPr>
+      <w:bookmarkStart w:id="1" w:name="_Toc532842973"/>
       <w:r>
         <w:rPr>
           <w:rFonts w:eastAsia="Linux Libertine" w:cs="Linux Libertine"/>
           <w:color w:val="000000" w:themeColor="text1"/>
-          <w:sz w:val="22"/>
           <w:lang w:val="en-IE" w:eastAsia="en-IE"/>
         </w:rPr>
-        <w:t>itter users based off of their publicly available profile information.</w:t>
-      </w:r>
+        <w:t xml:space="preserve">2 </w:t>
+      </w:r>
+      <w:r>
+        <w:rPr>
+          <w:rFonts w:eastAsia="Linux Libertine" w:cs="Linux Libertine"/>
+          <w:color w:val="000000" w:themeColor="text1"/>
+          <w:lang w:val="en-IE" w:eastAsia="en-IE"/>
+        </w:rPr>
+        <w:t>Rel</w:t>
+      </w:r>
+      <w:r>
+        <w:rPr>
+          <w:rFonts w:eastAsia="Linux Libertine" w:cs="Linux Libertine"/>
+          <w:color w:val="000000" w:themeColor="text1"/>
+          <w:lang w:val="en-IE" w:eastAsia="en-IE"/>
+        </w:rPr>
+        <w:t>ated Work</w:t>
+      </w:r>
+      <w:bookmarkEnd w:id="1"/>
+    </w:p>
+    <w:p>
+      <w:pPr>
+        <w:ind w:firstLine="0"/>
+        <w:rPr>
+          <w:lang w:val="en-IE" w:eastAsia="en-IE"/>
+        </w:rPr>
+      </w:pPr>
     </w:p>
     <w:p>
       <w:pPr>
@@ -987,95 +1398,19 @@
         <w:jc w:val="left"/>
         <w:rPr>
           <w:rFonts w:eastAsia="Linux Libertine" w:cs="Linux Libertine"/>
-          <w:b/>
-          <w:bCs/>
           <w:color w:val="000000" w:themeColor="text1"/>
           <w:sz w:val="22"/>
           <w:lang w:val="en-IE" w:eastAsia="en-IE"/>
         </w:rPr>
       </w:pPr>
-    </w:p>
-    <w:p>
-      <w:pPr>
-        <w:spacing w:line="240" w:lineRule="auto"/>
-        <w:ind w:firstLine="708"/>
-        <w:jc w:val="left"/>
+      <w:r>
         <w:rPr>
           <w:rFonts w:eastAsia="Linux Libertine" w:cs="Linux Libertine"/>
           <w:color w:val="000000" w:themeColor="text1"/>
           <w:sz w:val="22"/>
           <w:lang w:val="en-IE" w:eastAsia="en-IE"/>
         </w:rPr>
-      </w:pPr>
-      <w:r>
-        <w:rPr>
-          <w:rFonts w:eastAsia="Linux Libertine" w:cs="Linux Libertine"/>
-          <w:b/>
-          <w:bCs/>
-          <w:color w:val="000000" w:themeColor="text1"/>
-          <w:sz w:val="22"/>
-          <w:lang w:val="en-IE" w:eastAsia="en-IE"/>
-        </w:rPr>
-        <w:t>2 RELATED WORK</w:t>
-      </w:r>
-    </w:p>
-    <w:p>
-      <w:pPr>
-        <w:spacing w:line="240" w:lineRule="auto"/>
-        <w:ind w:firstLine="0"/>
-        <w:jc w:val="left"/>
-        <w:rPr>
-          <w:rFonts w:eastAsia="Linux Libertine" w:cs="Linux Libertine"/>
-          <w:b/>
-          <w:bCs/>
-          <w:color w:val="000000" w:themeColor="text1"/>
-          <w:sz w:val="22"/>
-          <w:lang w:val="en-IE" w:eastAsia="en-IE"/>
-        </w:rPr>
-      </w:pPr>
-    </w:p>
-    <w:p>
-      <w:pPr>
-        <w:spacing w:line="240" w:lineRule="auto"/>
-        <w:ind w:firstLine="0"/>
-        <w:jc w:val="left"/>
-        <w:rPr>
-          <w:rFonts w:eastAsia="Linux Libertine" w:cs="Linux Libertine"/>
-          <w:color w:val="000000" w:themeColor="text1"/>
-          <w:sz w:val="22"/>
-          <w:lang w:val="en-IE" w:eastAsia="en-IE"/>
-        </w:rPr>
-      </w:pPr>
-      <w:r>
-        <w:rPr>
-          <w:rFonts w:eastAsia="Linux Libertine" w:cs="Linux Libertine"/>
-          <w:color w:val="000000" w:themeColor="text1"/>
-          <w:sz w:val="22"/>
-          <w:lang w:val="en-IE" w:eastAsia="en-IE"/>
-        </w:rPr>
-        <w:t xml:space="preserve">John </w:t>
-      </w:r>
-      <w:proofErr w:type="spellStart"/>
-      <w:proofErr w:type="gramStart"/>
-      <w:r>
-        <w:rPr>
-          <w:rFonts w:eastAsia="Linux Libertine" w:cs="Linux Libertine"/>
-          <w:color w:val="000000" w:themeColor="text1"/>
-          <w:sz w:val="22"/>
-          <w:lang w:val="en-IE" w:eastAsia="en-IE"/>
-        </w:rPr>
-        <w:t>D.Burger</w:t>
-      </w:r>
-      <w:proofErr w:type="spellEnd"/>
-      <w:proofErr w:type="gramEnd"/>
-      <w:r>
-        <w:rPr>
-          <w:rFonts w:eastAsia="Linux Libertine" w:cs="Linux Libertine"/>
-          <w:color w:val="000000" w:themeColor="text1"/>
-          <w:sz w:val="22"/>
-          <w:lang w:val="en-IE" w:eastAsia="en-IE"/>
-        </w:rPr>
-        <w:t xml:space="preserve"> et al </w:t>
+        <w:t xml:space="preserve">John D.Burger et al </w:t>
       </w:r>
       <w:sdt>
         <w:sdtPr>
@@ -1125,7 +1460,7 @@
               <w:sz w:val="22"/>
               <w:lang w:val="en-IE" w:eastAsia="en-IE"/>
             </w:rPr>
-            <w:t>(Burger, Henderson, Kim, &amp; Zarrella, 2011)</w:t>
+            <w:t>[1]</w:t>
           </w:r>
           <w:r>
             <w:rPr>
@@ -1154,7 +1489,79 @@
           <w:sz w:val="22"/>
           <w:lang w:val="en-IE" w:eastAsia="en-IE"/>
         </w:rPr>
-        <w:t>managed to classify a user's gender with an accuracy rate of 92% when using a user's tweets, their screen name and their description. The user's tweets were concatenated together for a feature. They used a Winnow2 linear classifier to achieve this rate. For ground truth they followed the blogs of users and obtained their gender there.</w:t>
+        <w:t>managed to classify a user's gend</w:t>
+      </w:r>
+      <w:r>
+        <w:rPr>
+          <w:rFonts w:eastAsia="Linux Libertine" w:cs="Linux Libertine"/>
+          <w:color w:val="000000" w:themeColor="text1"/>
+          <w:sz w:val="22"/>
+          <w:lang w:val="en-IE" w:eastAsia="en-IE"/>
+        </w:rPr>
+        <w:t xml:space="preserve">er with an accuracy rate of 92%. </w:t>
+      </w:r>
+      <w:r>
+        <w:rPr>
+          <w:rFonts w:eastAsia="Linux Libertine" w:cs="Linux Libertine"/>
+          <w:color w:val="000000" w:themeColor="text1"/>
+          <w:sz w:val="22"/>
+          <w:lang w:val="en-IE" w:eastAsia="en-IE"/>
+        </w:rPr>
+        <w:t xml:space="preserve">They used a Winnow2 linear classifier </w:t>
+      </w:r>
+      <w:r>
+        <w:rPr>
+          <w:rFonts w:eastAsia="Linux Libertine" w:cs="Linux Libertine"/>
+          <w:color w:val="000000" w:themeColor="text1"/>
+          <w:sz w:val="22"/>
+          <w:lang w:val="en-IE" w:eastAsia="en-IE"/>
+        </w:rPr>
+        <w:t>on text features such as Screen Name, Profile Description and Tweets</w:t>
+      </w:r>
+      <w:r>
+        <w:rPr>
+          <w:rFonts w:eastAsia="Linux Libertine" w:cs="Linux Libertine"/>
+          <w:color w:val="000000" w:themeColor="text1"/>
+          <w:sz w:val="22"/>
+          <w:lang w:val="en-IE" w:eastAsia="en-IE"/>
+        </w:rPr>
+        <w:t>.</w:t>
+      </w:r>
+      <w:r>
+        <w:rPr>
+          <w:rFonts w:eastAsia="Linux Libertine" w:cs="Linux Libertine"/>
+          <w:color w:val="000000" w:themeColor="text1"/>
+          <w:sz w:val="22"/>
+          <w:lang w:val="en-IE" w:eastAsia="en-IE"/>
+        </w:rPr>
+        <w:t xml:space="preserve"> This showed success, so we shall try build off those features. </w:t>
+      </w:r>
+      <w:r>
+        <w:rPr>
+          <w:rFonts w:eastAsia="Linux Libertine" w:cs="Linux Libertine"/>
+          <w:color w:val="FF0000"/>
+          <w:sz w:val="22"/>
+          <w:lang w:val="en-IE" w:eastAsia="en-IE"/>
+        </w:rPr>
+        <w:t>To build their</w:t>
+      </w:r>
+      <w:r>
+        <w:rPr>
+          <w:rFonts w:eastAsia="Linux Libertine" w:cs="Linux Libertine"/>
+          <w:color w:val="FF0000"/>
+          <w:sz w:val="22"/>
+          <w:lang w:val="en-IE" w:eastAsia="en-IE"/>
+        </w:rPr>
+        <w:t xml:space="preserve"> ground truth they followed the blogs of users and obtained their gender there.</w:t>
+      </w:r>
+      <w:r>
+        <w:rPr>
+          <w:rFonts w:eastAsia="Linux Libertine" w:cs="Linux Libertine"/>
+          <w:color w:val="FF0000"/>
+          <w:sz w:val="22"/>
+          <w:lang w:val="en-IE" w:eastAsia="en-IE"/>
+        </w:rPr>
+        <w:t xml:space="preserve"> TODO Possibly delete this line, and just mention how the ground truth for our data was obtained.</w:t>
       </w:r>
     </w:p>
     <w:p>
@@ -1239,7 +1646,7 @@
               <w:sz w:val="22"/>
               <w:lang w:val="en-IE" w:eastAsia="en-IE"/>
             </w:rPr>
-            <w:t>(Fink, Kopecky, &amp; Morawski, 2012)</w:t>
+            <w:t>[2]</w:t>
           </w:r>
           <w:r>
             <w:rPr>
@@ -1268,7 +1675,34 @@
           <w:sz w:val="22"/>
           <w:lang w:val="en-IE" w:eastAsia="en-IE"/>
         </w:rPr>
-        <w:t xml:space="preserve">also examined this problem in detail. They determined gender by searching twitter users Facebook pages. Features were generated for unigrams, hashtags and psychometric properties. Using an 80/20 training to test ratio, they achieved an accuracy rate of 80.60 with a combined feature vector of unigrams, linguistic inquiry word </w:t>
+        <w:t xml:space="preserve">also examined this problem in detail. </w:t>
+      </w:r>
+      <w:r>
+        <w:rPr>
+          <w:rFonts w:eastAsia="Linux Libertine" w:cs="Linux Libertine"/>
+          <w:color w:val="FF0000"/>
+          <w:sz w:val="22"/>
+          <w:lang w:val="en-IE" w:eastAsia="en-IE"/>
+        </w:rPr>
+        <w:t>They determined gender by searching twitter users Facebook pages</w:t>
+      </w:r>
+      <w:r>
+        <w:rPr>
+          <w:rFonts w:eastAsia="Linux Libertine" w:cs="Linux Libertine"/>
+          <w:color w:val="FF0000"/>
+          <w:sz w:val="22"/>
+          <w:lang w:val="en-IE" w:eastAsia="en-IE"/>
+        </w:rPr>
+        <w:t xml:space="preserve"> todo same as above</w:t>
+      </w:r>
+      <w:r>
+        <w:rPr>
+          <w:rFonts w:eastAsia="Linux Libertine" w:cs="Linux Libertine"/>
+          <w:color w:val="FF0000"/>
+          <w:sz w:val="22"/>
+          <w:lang w:val="en-IE" w:eastAsia="en-IE"/>
+        </w:rPr>
+        <w:t xml:space="preserve">. </w:t>
       </w:r>
       <w:r>
         <w:rPr>
@@ -1277,6 +1711,42 @@
           <w:sz w:val="22"/>
           <w:lang w:val="en-IE" w:eastAsia="en-IE"/>
         </w:rPr>
+        <w:t>T</w:t>
+      </w:r>
+      <w:r>
+        <w:rPr>
+          <w:rFonts w:eastAsia="Linux Libertine" w:cs="Linux Libertine"/>
+          <w:color w:val="000000" w:themeColor="text1"/>
+          <w:sz w:val="22"/>
+          <w:lang w:val="en-IE" w:eastAsia="en-IE"/>
+        </w:rPr>
+        <w:t>hey ac</w:t>
+      </w:r>
+      <w:r>
+        <w:rPr>
+          <w:rFonts w:eastAsia="Linux Libertine" w:cs="Linux Libertine"/>
+          <w:color w:val="000000" w:themeColor="text1"/>
+          <w:sz w:val="22"/>
+          <w:lang w:val="en-IE" w:eastAsia="en-IE"/>
+        </w:rPr>
+        <w:t>hieved an accuracy rate of 80.6%</w:t>
+      </w:r>
+      <w:r>
+        <w:rPr>
+          <w:rFonts w:eastAsia="Linux Libertine" w:cs="Linux Libertine"/>
+          <w:color w:val="000000" w:themeColor="text1"/>
+          <w:sz w:val="22"/>
+          <w:lang w:val="en-IE" w:eastAsia="en-IE"/>
+        </w:rPr>
+        <w:t xml:space="preserve"> with a combined feature vector of unigrams, linguistic inquiry word </w:t>
+      </w:r>
+      <w:r>
+        <w:rPr>
+          <w:rFonts w:eastAsia="Linux Libertine" w:cs="Linux Libertine"/>
+          <w:color w:val="000000" w:themeColor="text1"/>
+          <w:sz w:val="22"/>
+          <w:lang w:val="en-IE" w:eastAsia="en-IE"/>
+        </w:rPr>
         <w:t>count, and hashtags and using a</w:t>
       </w:r>
       <w:r>
@@ -1286,27 +1756,7 @@
           <w:sz w:val="22"/>
           <w:lang w:val="en-IE" w:eastAsia="en-IE"/>
         </w:rPr>
-        <w:t xml:space="preserve"> </w:t>
-      </w:r>
-      <w:proofErr w:type="spellStart"/>
-      <w:r>
-        <w:rPr>
-          <w:rFonts w:eastAsia="Linux Libertine" w:cs="Linux Libertine"/>
-          <w:color w:val="000000" w:themeColor="text1"/>
-          <w:sz w:val="22"/>
-          <w:lang w:val="en-IE" w:eastAsia="en-IE"/>
-        </w:rPr>
-        <w:t>SVMLight</w:t>
-      </w:r>
-      <w:proofErr w:type="spellEnd"/>
-      <w:r>
-        <w:rPr>
-          <w:rFonts w:eastAsia="Linux Libertine" w:cs="Linux Libertine"/>
-          <w:color w:val="000000" w:themeColor="text1"/>
-          <w:sz w:val="22"/>
-          <w:lang w:val="en-IE" w:eastAsia="en-IE"/>
-        </w:rPr>
-        <w:t xml:space="preserve"> linear classifier.</w:t>
+        <w:t xml:space="preserve"> SVMLight linear classifier.</w:t>
       </w:r>
     </w:p>
     <w:p>
@@ -1316,103 +1766,39 @@
         <w:jc w:val="left"/>
         <w:rPr>
           <w:rFonts w:eastAsia="Linux Libertine" w:cs="Linux Libertine"/>
-          <w:color w:val="000000" w:themeColor="text1"/>
-          <w:sz w:val="22"/>
-          <w:lang w:val="en-IE" w:eastAsia="en-IE"/>
+          <w:b/>
+          <w:bCs/>
+          <w:sz w:val="22"/>
+          <w:lang w:val="en-IE"/>
         </w:rPr>
       </w:pPr>
     </w:p>
     <w:p>
       <w:pPr>
-        <w:spacing w:line="240" w:lineRule="auto"/>
-        <w:ind w:firstLine="0"/>
-        <w:jc w:val="left"/>
-        <w:rPr>
-          <w:rFonts w:eastAsia="Linux Libertine" w:cs="Linux Libertine"/>
-          <w:color w:val="000000" w:themeColor="text1"/>
-          <w:sz w:val="22"/>
-          <w:lang w:val="en-IE" w:eastAsia="en-IE"/>
-        </w:rPr>
-      </w:pPr>
-      <w:r>
-        <w:rPr>
-          <w:rFonts w:eastAsia="Linux Libertine" w:cs="Linux Libertine"/>
-          <w:color w:val="000000" w:themeColor="text1"/>
-          <w:sz w:val="22"/>
-          <w:lang w:val="en-IE" w:eastAsia="en-IE"/>
-        </w:rPr>
-        <w:t xml:space="preserve">TODO Reduce </w:t>
-      </w:r>
-      <w:proofErr w:type="gramStart"/>
-      <w:r>
-        <w:rPr>
-          <w:rFonts w:eastAsia="Linux Libertine" w:cs="Linux Libertine"/>
-          <w:color w:val="000000" w:themeColor="text1"/>
-          <w:sz w:val="22"/>
-          <w:lang w:val="en-IE" w:eastAsia="en-IE"/>
-        </w:rPr>
-        <w:t>word</w:t>
-      </w:r>
-      <w:proofErr w:type="gramEnd"/>
-      <w:r>
-        <w:rPr>
-          <w:rFonts w:eastAsia="Linux Libertine" w:cs="Linux Libertine"/>
-          <w:color w:val="000000" w:themeColor="text1"/>
-          <w:sz w:val="22"/>
-          <w:lang w:val="en-IE" w:eastAsia="en-IE"/>
-        </w:rPr>
-        <w:t xml:space="preserve"> Count in this Section</w:t>
-      </w:r>
-    </w:p>
-    <w:p>
-      <w:pPr>
-        <w:spacing w:line="240" w:lineRule="auto"/>
-        <w:ind w:firstLine="0"/>
-        <w:jc w:val="left"/>
-        <w:rPr>
-          <w:rFonts w:eastAsia="Linux Libertine" w:cs="Linux Libertine"/>
-          <w:b/>
-          <w:bCs/>
-          <w:sz w:val="22"/>
+        <w:pStyle w:val="Heading1"/>
+        <w:rPr>
+          <w:rFonts w:eastAsia="Linux Libertine" w:cs="Linux Libertine"/>
+          <w:b w:val="0"/>
+          <w:bCs w:val="0"/>
           <w:lang w:val="en-IE"/>
         </w:rPr>
       </w:pPr>
-    </w:p>
-    <w:p>
-      <w:pPr>
-        <w:spacing w:line="240" w:lineRule="auto"/>
-        <w:ind w:firstLine="708"/>
-        <w:jc w:val="left"/>
-        <w:rPr>
-          <w:rFonts w:eastAsia="Linux Libertine" w:cs="Linux Libertine"/>
-          <w:b/>
-          <w:bCs/>
-          <w:sz w:val="22"/>
+      <w:bookmarkStart w:id="2" w:name="_Toc532842974"/>
+      <w:r>
+        <w:rPr>
+          <w:rFonts w:eastAsia="Linux Libertine" w:cs="Linux Libertine"/>
           <w:lang w:val="en-IE"/>
         </w:rPr>
-      </w:pPr>
-      <w:r>
-        <w:rPr>
-          <w:rFonts w:eastAsia="Linux Libertine" w:cs="Linux Libertine"/>
-          <w:b/>
-          <w:bCs/>
-          <w:sz w:val="22"/>
+        <w:t xml:space="preserve">3 </w:t>
+      </w:r>
+      <w:bookmarkEnd w:id="2"/>
+      <w:r>
+        <w:rPr>
+          <w:rFonts w:eastAsia="Linux Libertine" w:cs="Linux Libertine"/>
           <w:lang w:val="en-IE"/>
         </w:rPr>
-        <w:t xml:space="preserve">3 </w:t>
-      </w:r>
-      <w:proofErr w:type="gramStart"/>
-      <w:r>
-        <w:rPr>
-          <w:rFonts w:eastAsia="Linux Libertine" w:cs="Linux Libertine"/>
-          <w:b/>
-          <w:bCs/>
-          <w:sz w:val="22"/>
-          <w:lang w:val="en-IE"/>
-        </w:rPr>
-        <w:t>METHODOLOGY</w:t>
-      </w:r>
-      <w:proofErr w:type="gramEnd"/>
+        <w:t>Methodology</w:t>
+      </w:r>
     </w:p>
     <w:p>
       <w:pPr>
@@ -1536,7 +1922,7 @@
               <w:sz w:val="22"/>
               <w:lang w:val="en-IE"/>
             </w:rPr>
-            <w:t>(Liu &amp; Ruths, 2013)</w:t>
+            <w:t>[3]</w:t>
           </w:r>
           <w:r>
             <w:rPr>
@@ -1554,71 +1940,7 @@
           <w:sz w:val="22"/>
           <w:lang w:val="en-IE"/>
         </w:rPr>
-        <w:t xml:space="preserve">. There existed approximately 12,000 </w:t>
-      </w:r>
-      <w:proofErr w:type="spellStart"/>
-      <w:proofErr w:type="gramStart"/>
-      <w:r>
-        <w:rPr>
-          <w:rFonts w:eastAsia="Linux Libertine" w:cs="Linux Libertine"/>
-          <w:sz w:val="22"/>
-          <w:lang w:val="en-IE"/>
-        </w:rPr>
-        <w:t>user</w:t>
-      </w:r>
-      <w:proofErr w:type="gramEnd"/>
-      <w:r>
-        <w:rPr>
-          <w:rFonts w:eastAsia="Linux Libertine" w:cs="Linux Libertine"/>
-          <w:sz w:val="22"/>
-          <w:lang w:val="en-IE"/>
-        </w:rPr>
-        <w:t>_id’s</w:t>
-      </w:r>
-      <w:proofErr w:type="spellEnd"/>
-      <w:r>
-        <w:rPr>
-          <w:rFonts w:eastAsia="Linux Libertine" w:cs="Linux Libertine"/>
-          <w:sz w:val="22"/>
-          <w:lang w:val="en-IE"/>
-        </w:rPr>
-        <w:t xml:space="preserve"> in the dataset. Associated with each </w:t>
-      </w:r>
-      <w:proofErr w:type="spellStart"/>
-      <w:r>
-        <w:rPr>
-          <w:rFonts w:eastAsia="Linux Libertine" w:cs="Linux Libertine"/>
-          <w:sz w:val="22"/>
-          <w:lang w:val="en-IE"/>
-        </w:rPr>
-        <w:t>user_id</w:t>
-      </w:r>
-      <w:proofErr w:type="spellEnd"/>
-      <w:r>
-        <w:rPr>
-          <w:rFonts w:eastAsia="Linux Libertine" w:cs="Linux Libertine"/>
-          <w:sz w:val="22"/>
-          <w:lang w:val="en-IE"/>
-        </w:rPr>
-        <w:t xml:space="preserve"> is a gender. </w:t>
-      </w:r>
-      <w:proofErr w:type="gramStart"/>
-      <w:r>
-        <w:rPr>
-          <w:rFonts w:eastAsia="Linux Libertine" w:cs="Linux Libertine"/>
-          <w:sz w:val="22"/>
-          <w:lang w:val="en-IE"/>
-        </w:rPr>
-        <w:t>In order to</w:t>
-      </w:r>
-      <w:proofErr w:type="gramEnd"/>
-      <w:r>
-        <w:rPr>
-          <w:rFonts w:eastAsia="Linux Libertine" w:cs="Linux Libertine"/>
-          <w:sz w:val="22"/>
-          <w:lang w:val="en-IE"/>
-        </w:rPr>
-        <w:t xml:space="preserve"> get relevant data on the users, a script was written to scrape the data from the Twitter API. Data that was thought to have been mediocre to good predictors of gender was then scraped for each user. The dataset was pruned to obtain a balanced ratio of men to females. After the steps stated above, the dataset contained 6000 users.</w:t>
+        <w:t>. There existed approximately 12,000 user_id’s in the dataset. Associated with each user_id is a gender. In order to get relevant data on the users, a script was written to scrape the data from the Twitter API. Data that was thought to have been mediocre to good predictors of gender was then scraped for each user. The dataset was pruned to obtain a balanced ratio of men to females. After the steps stated above, the dataset contained 6000 users.</w:t>
       </w:r>
     </w:p>
     <w:p>
@@ -1645,25 +1967,7 @@
           <w:sz w:val="22"/>
           <w:lang w:val="en-IE"/>
         </w:rPr>
-        <w:t xml:space="preserve">The problem of differentiating a user into the set of males or females, based off their user account data, is that of a classification problem. There were two algorithms that we could have chosen to use </w:t>
-      </w:r>
-      <w:proofErr w:type="gramStart"/>
-      <w:r>
-        <w:rPr>
-          <w:rFonts w:eastAsia="Linux Libertine" w:cs="Linux Libertine"/>
-          <w:sz w:val="22"/>
-          <w:lang w:val="en-IE"/>
-        </w:rPr>
-        <w:t>in order to</w:t>
-      </w:r>
-      <w:proofErr w:type="gramEnd"/>
-      <w:r>
-        <w:rPr>
-          <w:rFonts w:eastAsia="Linux Libertine" w:cs="Linux Libertine"/>
-          <w:sz w:val="22"/>
-          <w:lang w:val="en-IE"/>
-        </w:rPr>
-        <w:t xml:space="preserve"> classify users; logistic regression and SVM. SVM was the algorithm that was chosen in the end, due to our belief that for many of the features that we were going to test, there would not exist a linear separation in the data, but rather it was non-linear.</w:t>
+        <w:t>The problem of differentiating a user into the set of males or females, based off their user account data, is that of a classification problem. There were two algorithms that we could have chosen to use in order to classify users; logistic regression and SVM. SVM was the algorithm that was chosen in the end, due to our belief that for many of the features that we were going to test, there would not exist a linear separation in the data, but rather it was non-linear.</w:t>
       </w:r>
     </w:p>
     <w:p>
@@ -1747,7 +2051,7 @@
               <w:sz w:val="22"/>
               <w:lang w:val="en-IE"/>
             </w:rPr>
-            <w:t>(dbaghern, 2017)</w:t>
+            <w:t>[4]</w:t>
           </w:r>
           <w:r>
             <w:rPr>
@@ -1814,7 +2118,7 @@
               <w:sz w:val="22"/>
               <w:lang w:val="en-IE"/>
             </w:rPr>
-            <w:t>(Usman, 2018)</w:t>
+            <w:t>[5]</w:t>
           </w:r>
           <w:r>
             <w:rPr>
@@ -1837,23 +2141,7 @@
           <w:rFonts w:eastAsia="Linux Libertine" w:cs="Linux Libertine"/>
           <w:sz w:val="22"/>
         </w:rPr>
-        <w:t xml:space="preserve">he Gender property in our </w:t>
-      </w:r>
-      <w:proofErr w:type="spellStart"/>
-      <w:r>
-        <w:rPr>
-          <w:rFonts w:eastAsia="Linux Libertine" w:cs="Linux Libertine"/>
-          <w:sz w:val="22"/>
-        </w:rPr>
-        <w:t>json</w:t>
-      </w:r>
-      <w:proofErr w:type="spellEnd"/>
-      <w:r>
-        <w:rPr>
-          <w:rFonts w:eastAsia="Linux Libertine" w:cs="Linux Libertine"/>
-          <w:sz w:val="22"/>
-        </w:rPr>
-        <w:t xml:space="preserve"> document was transformed so that ‘Male’ equals 0, and ‘Female’ equals 1.</w:t>
+        <w:t>he Gender property in our json document was transformed so that ‘Male’ equals 0, and ‘Female’ equals 1.</w:t>
       </w:r>
     </w:p>
     <w:p>
@@ -1874,35 +2162,7 @@
         <w:rPr>
           <w:sz w:val="22"/>
         </w:rPr>
-        <w:t xml:space="preserve">To optimize our C and Gamma parameters for our </w:t>
-      </w:r>
-      <w:proofErr w:type="gramStart"/>
-      <w:r>
-        <w:rPr>
-          <w:sz w:val="22"/>
-        </w:rPr>
-        <w:t>SVC(</w:t>
-      </w:r>
-      <w:proofErr w:type="gramEnd"/>
-      <w:r>
-        <w:rPr>
-          <w:sz w:val="22"/>
-        </w:rPr>
-        <w:t xml:space="preserve">Support Vector Classification) SVM’s models, we plotted the accuracy of the classifier with a range of the </w:t>
-      </w:r>
-      <w:proofErr w:type="spellStart"/>
-      <w:r>
-        <w:rPr>
-          <w:sz w:val="22"/>
-        </w:rPr>
-        <w:t>paramaters</w:t>
-      </w:r>
-      <w:proofErr w:type="spellEnd"/>
-      <w:r>
-        <w:rPr>
-          <w:sz w:val="22"/>
-        </w:rPr>
-        <w:t>. The below image shows the resulting plot for the tweet feature based SVM.</w:t>
+        <w:t>To optimize our C and Gamma parameters for our SVC(Support Vector Classification) SVM’s models, we plotted the accuracy of the classifier with a range of the paramaters. The below image shows the resulting plot for the tweet feature based SVM.</w:t>
       </w:r>
     </w:p>
     <w:p>
@@ -1919,23 +2179,7 @@
           <w:rFonts w:eastAsia="Linux Libertine" w:cs="Linux Libertine"/>
           <w:sz w:val="22"/>
         </w:rPr>
-        <w:t xml:space="preserve">For </w:t>
-      </w:r>
-      <w:proofErr w:type="spellStart"/>
-      <w:r>
-        <w:rPr>
-          <w:rFonts w:eastAsia="Linux Libertine" w:cs="Linux Libertine"/>
-          <w:sz w:val="22"/>
-        </w:rPr>
-        <w:t>NuSVC</w:t>
-      </w:r>
-      <w:proofErr w:type="spellEnd"/>
-      <w:r>
-        <w:rPr>
-          <w:rFonts w:eastAsia="Linux Libertine" w:cs="Linux Libertine"/>
-          <w:sz w:val="22"/>
-        </w:rPr>
-        <w:t xml:space="preserve"> classifiers, we also classified the best nu value through a grid search process.</w:t>
+        <w:t>For NuSVC classifiers, we also classified the best nu value through a grid search process.</w:t>
       </w:r>
     </w:p>
     <w:p>
@@ -1954,7 +2198,6 @@
         <w:pStyle w:val="Caption"/>
       </w:pPr>
       <w:r>
-        <w:lastRenderedPageBreak/>
         <w:t xml:space="preserve">Figure </w:t>
       </w:r>
       <w:r>
@@ -2040,9 +2283,7 @@
     </w:p>
     <w:p>
       <w:pPr>
-        <w:spacing w:line="240" w:lineRule="auto"/>
-        <w:ind w:left="708" w:firstLine="0"/>
-        <w:jc w:val="left"/>
+        <w:pStyle w:val="Heading1"/>
         <w:rPr>
           <w:rFonts w:eastAsia="Linux Libertine" w:cs="Linux Libertine"/>
         </w:rPr>
@@ -2050,39 +2291,48 @@
     </w:p>
     <w:p>
       <w:pPr>
-        <w:spacing w:line="240" w:lineRule="auto"/>
+        <w:pStyle w:val="Heading1"/>
+        <w:rPr>
+          <w:rFonts w:eastAsia="Linux Libertine" w:cs="Linux Libertine"/>
+        </w:rPr>
+      </w:pPr>
+      <w:r>
+        <w:rPr>
+          <w:rFonts w:eastAsia="Linux Libertine" w:cs="Linux Libertine"/>
+        </w:rPr>
+        <w:t xml:space="preserve">    </w:t>
+      </w:r>
+      <w:bookmarkStart w:id="3" w:name="_Toc532842975"/>
+      <w:r>
+        <w:rPr>
+          <w:rFonts w:eastAsia="Linux Libertine" w:cs="Linux Libertine"/>
+        </w:rPr>
+        <w:t xml:space="preserve">4 </w:t>
+      </w:r>
+      <w:bookmarkEnd w:id="3"/>
+      <w:r>
+        <w:rPr>
+          <w:rFonts w:eastAsia="Linux Libertine" w:cs="Linux Libertine"/>
+        </w:rPr>
+        <w:t>Results and Discussions</w:t>
+      </w:r>
+    </w:p>
+    <w:p>
+      <w:pPr>
         <w:ind w:firstLine="0"/>
         <w:jc w:val="left"/>
         <w:rPr>
           <w:rFonts w:eastAsia="Linux Libertine" w:cs="Linux Libertine"/>
-        </w:rPr>
-      </w:pPr>
-      <w:r>
-        <w:rPr>
-          <w:rFonts w:eastAsia="Linux Libertine" w:cs="Linux Libertine"/>
-          <w:b/>
-          <w:bCs/>
-          <w:sz w:val="22"/>
-        </w:rPr>
-        <w:t xml:space="preserve">    4 RESULTS AND DISCUSSION</w:t>
-      </w:r>
+          <w:sz w:val="22"/>
+        </w:rPr>
+      </w:pPr>
     </w:p>
     <w:p>
       <w:pPr>
-        <w:ind w:firstLine="0"/>
-        <w:jc w:val="left"/>
-        <w:rPr>
-          <w:rFonts w:eastAsia="Linux Libertine" w:cs="Linux Libertine"/>
-          <w:sz w:val="22"/>
-        </w:rPr>
-      </w:pPr>
-    </w:p>
-    <w:p>
-      <w:pPr>
         <w:pStyle w:val="Caption"/>
       </w:pPr>
-      <w:bookmarkStart w:id="1" w:name="_Ref528587851"/>
-      <w:bookmarkStart w:id="2" w:name="_Ref528587781"/>
+      <w:bookmarkStart w:id="4" w:name="_Ref528587851"/>
+      <w:bookmarkStart w:id="5" w:name="_Ref528587781"/>
       <w:r>
         <w:t xml:space="preserve">Table </w:t>
       </w:r>
@@ -2104,11 +2354,11 @@
       <w:r>
         <w:fldChar w:fldCharType="end"/>
       </w:r>
-      <w:bookmarkEnd w:id="1"/>
+      <w:bookmarkEnd w:id="4"/>
       <w:r>
         <w:t xml:space="preserve"> - Numerical Features</w:t>
       </w:r>
-      <w:bookmarkEnd w:id="2"/>
+      <w:bookmarkEnd w:id="5"/>
     </w:p>
     <w:p>
       <w:pPr>
@@ -2318,23 +2568,7 @@
           <w:rFonts w:eastAsia="Linux Libertine" w:cs="Linux Libertine"/>
           <w:sz w:val="22"/>
         </w:rPr>
-        <w:t xml:space="preserve">which has </w:t>
-      </w:r>
-      <w:proofErr w:type="spellStart"/>
-      <w:r>
-        <w:rPr>
-          <w:rFonts w:eastAsia="Linux Libertine" w:cs="Linux Libertine"/>
-          <w:sz w:val="22"/>
-        </w:rPr>
-        <w:t>favourites_count</w:t>
-      </w:r>
-      <w:proofErr w:type="spellEnd"/>
-      <w:r>
-        <w:rPr>
-          <w:rFonts w:eastAsia="Linux Libertine" w:cs="Linux Libertine"/>
-          <w:sz w:val="22"/>
-        </w:rPr>
-        <w:t xml:space="preserve"> as its singular feature always predicts Female. This predication is no better than random chance. On their own, these individual features are not good indicators of gender.</w:t>
+        <w:t>which has favourites_count as its singular feature always predicts Female. This predication is no better than random chance. On their own, these individual features are not good indicators of gender.</w:t>
       </w:r>
     </w:p>
     <w:p>
@@ -2345,7 +2579,7 @@
           <w:sz w:val="22"/>
         </w:rPr>
       </w:pPr>
-      <w:bookmarkStart w:id="3" w:name="_Ref528587912"/>
+      <w:bookmarkStart w:id="6" w:name="_Ref528587912"/>
       <w:r>
         <w:t xml:space="preserve">Figure </w:t>
       </w:r>
@@ -2367,7 +2601,7 @@
       <w:r>
         <w:fldChar w:fldCharType="end"/>
       </w:r>
-      <w:bookmarkEnd w:id="3"/>
+      <w:bookmarkEnd w:id="6"/>
       <w:r>
         <w:t xml:space="preserve"> - Twitter Account Creation Date</w:t>
       </w:r>
@@ -2428,23 +2662,7 @@
           <w:rFonts w:eastAsia="Linux Libertine" w:cs="Linux Libertine"/>
           <w:sz w:val="22"/>
         </w:rPr>
-        <w:t xml:space="preserve">A plot of the </w:t>
-      </w:r>
-      <w:proofErr w:type="spellStart"/>
-      <w:r>
-        <w:rPr>
-          <w:rFonts w:eastAsia="Linux Libertine" w:cs="Linux Libertine"/>
-          <w:sz w:val="22"/>
-        </w:rPr>
-        <w:t>Created_At</w:t>
-      </w:r>
-      <w:proofErr w:type="spellEnd"/>
-      <w:r>
-        <w:rPr>
-          <w:rFonts w:eastAsia="Linux Libertine" w:cs="Linux Libertine"/>
-          <w:sz w:val="22"/>
-        </w:rPr>
-        <w:t xml:space="preserve"> data</w:t>
+        <w:t>A plot of the Created_At data</w:t>
       </w:r>
       <w:r>
         <w:rPr>
@@ -2500,23 +2718,7 @@
           <w:rFonts w:eastAsia="Linux Libertine" w:cs="Linux Libertine"/>
           <w:sz w:val="22"/>
         </w:rPr>
-        <w:t xml:space="preserve">shows where the classifier is defining the split in the data. Blue crosses on the graph represent the test data used in the model, while orange X’s represents the predictions on the test data. X Values are POSIX, time scaled between 0 and 1. Accounts created before 2017 are predicted to be Male, while accounts created after are predicted to be female. This confirms that this model is doing more than just predicting everything to be all Female like in the </w:t>
-      </w:r>
-      <w:proofErr w:type="spellStart"/>
-      <w:r>
-        <w:rPr>
-          <w:rFonts w:eastAsia="Linux Libertine" w:cs="Linux Libertine"/>
-          <w:sz w:val="22"/>
-        </w:rPr>
-        <w:t>favourites_count</w:t>
-      </w:r>
-      <w:proofErr w:type="spellEnd"/>
-      <w:r>
-        <w:rPr>
-          <w:rFonts w:eastAsia="Linux Libertine" w:cs="Linux Libertine"/>
-          <w:sz w:val="22"/>
-        </w:rPr>
-        <w:t xml:space="preserve"> </w:t>
+        <w:t xml:space="preserve">shows where the classifier is defining the split in the data. Blue crosses on the graph represent the test data used in the model, while orange X’s represents the predictions on the test data. X Values are POSIX, time scaled between 0 and 1. Accounts created before 2017 are predicted to be Male, while accounts created after are predicted to be female. This confirms that this model is doing more than just predicting everything to be all Female like in the favourites_count </w:t>
       </w:r>
       <w:r>
         <w:fldChar w:fldCharType="begin"/>
@@ -2589,7 +2791,7 @@
       <w:pPr>
         <w:pStyle w:val="Caption"/>
       </w:pPr>
-      <w:bookmarkStart w:id="4" w:name="_Ref528587944"/>
+      <w:bookmarkStart w:id="7" w:name="_Ref528587944"/>
       <w:r>
         <w:t xml:space="preserve">Figure </w:t>
       </w:r>
@@ -2611,15 +2813,10 @@
       <w:r>
         <w:fldChar w:fldCharType="end"/>
       </w:r>
-      <w:bookmarkEnd w:id="4"/>
-      <w:r>
-        <w:t xml:space="preserve"> - Number of </w:t>
-      </w:r>
-      <w:proofErr w:type="spellStart"/>
-      <w:r>
-        <w:t>Favourites</w:t>
-      </w:r>
-      <w:proofErr w:type="spellEnd"/>
+      <w:bookmarkEnd w:id="7"/>
+      <w:r>
+        <w:t xml:space="preserve"> - Number of Favourites</w:t>
+      </w:r>
       <w:r>
         <w:rPr>
           <w:noProof/>
@@ -2680,8 +2877,8 @@
       <w:pPr>
         <w:pStyle w:val="Caption"/>
       </w:pPr>
-      <w:bookmarkStart w:id="5" w:name="_Ref528588035"/>
-      <w:bookmarkStart w:id="6" w:name="_Ref528588014"/>
+      <w:bookmarkStart w:id="8" w:name="_Ref528588035"/>
+      <w:bookmarkStart w:id="9" w:name="_Ref528588014"/>
       <w:r>
         <w:t xml:space="preserve">Table </w:t>
       </w:r>
@@ -2703,11 +2900,11 @@
       <w:r>
         <w:fldChar w:fldCharType="end"/>
       </w:r>
-      <w:bookmarkEnd w:id="5"/>
+      <w:bookmarkEnd w:id="8"/>
       <w:r>
         <w:t xml:space="preserve"> - Text Features</w:t>
       </w:r>
-      <w:bookmarkEnd w:id="6"/>
+      <w:bookmarkEnd w:id="9"/>
     </w:p>
     <w:p>
       <w:pPr>
@@ -2856,14 +3053,22 @@
           <w:rFonts w:eastAsia="Linux Libertine" w:cs="Linux Libertine"/>
           <w:sz w:val="22"/>
         </w:rPr>
-        <w:t>show slightly better results. Name being the strongest identifier so far, with an accuracy of 66%.</w:t>
+        <w:t xml:space="preserve">show slightly better results. Name being the </w:t>
+      </w:r>
+      <w:r>
+        <w:rPr>
+          <w:rFonts w:eastAsia="Linux Libertine" w:cs="Linux Libertine"/>
+          <w:sz w:val="22"/>
+        </w:rPr>
+        <w:lastRenderedPageBreak/>
+        <w:t>strongest identifier so far, with an accuracy of 66%.</w:t>
       </w:r>
     </w:p>
     <w:p>
       <w:pPr>
         <w:pStyle w:val="Caption"/>
       </w:pPr>
-      <w:bookmarkStart w:id="7" w:name="_Ref528588058"/>
+      <w:bookmarkStart w:id="10" w:name="_Ref528588058"/>
       <w:r>
         <w:t xml:space="preserve">Table </w:t>
       </w:r>
@@ -2885,7 +3090,7 @@
       <w:r>
         <w:fldChar w:fldCharType="end"/>
       </w:r>
-      <w:bookmarkEnd w:id="7"/>
+      <w:bookmarkEnd w:id="10"/>
       <w:r>
         <w:t xml:space="preserve"> - Combined Features</w:t>
       </w:r>
@@ -2965,24 +3170,7 @@
           <w:rFonts w:eastAsia="Linux Libertine" w:cs="Linux Libertine"/>
           <w:sz w:val="22"/>
         </w:rPr>
-        <w:lastRenderedPageBreak/>
-        <w:t xml:space="preserve">However, as we combine the features used in the singular </w:t>
-      </w:r>
-      <w:proofErr w:type="gramStart"/>
-      <w:r>
-        <w:rPr>
-          <w:rFonts w:eastAsia="Linux Libertine" w:cs="Linux Libertine"/>
-          <w:sz w:val="22"/>
-        </w:rPr>
-        <w:t>feature based</w:t>
-      </w:r>
-      <w:proofErr w:type="gramEnd"/>
-      <w:r>
-        <w:rPr>
-          <w:rFonts w:eastAsia="Linux Libertine" w:cs="Linux Libertine"/>
-          <w:sz w:val="22"/>
-        </w:rPr>
-        <w:t xml:space="preserve"> models, the prediction accuracy rises, as high as 70%</w:t>
+        <w:t>However, as we combine the features used in the singular feature based models, the prediction accuracy rises, as high as 70%</w:t>
       </w:r>
       <w:r>
         <w:rPr>
@@ -3099,7 +3287,7 @@
               <w:sz w:val="22"/>
               <w:lang w:val="en-IE"/>
             </w:rPr>
-            <w:t>(Burger, Henderson, Kim, &amp; Zarrella, 2011)</w:t>
+            <w:t>[1]</w:t>
           </w:r>
           <w:r>
             <w:rPr>
@@ -3115,23 +3303,7 @@
           <w:rFonts w:eastAsia="Linux Libertine" w:cs="Linux Libertine"/>
           <w:sz w:val="22"/>
         </w:rPr>
-        <w:t xml:space="preserve"> success with using the name, tweet, description and </w:t>
-      </w:r>
-      <w:proofErr w:type="spellStart"/>
-      <w:r>
-        <w:rPr>
-          <w:rFonts w:eastAsia="Linux Libertine" w:cs="Linux Libertine"/>
-          <w:sz w:val="22"/>
-        </w:rPr>
-        <w:t>screen_name</w:t>
-      </w:r>
-      <w:proofErr w:type="spellEnd"/>
-      <w:r>
-        <w:rPr>
-          <w:rFonts w:eastAsia="Linux Libertine" w:cs="Linux Libertine"/>
-          <w:sz w:val="22"/>
-        </w:rPr>
-        <w:t>, we chose to combine this type of data in various combinations to feed as features into our models. Those combinations that returned high accuracy are shown in the above table</w:t>
+        <w:t xml:space="preserve"> success with using the name, tweet, description and screen_name, we chose to combine this type of data in various combinations to feed as features into our models. Those combinations that returned high accuracy are shown in the above table</w:t>
       </w:r>
       <w:r>
         <w:rPr>
@@ -3171,19 +3343,11 @@
         </w:rPr>
         <w:fldChar w:fldCharType="separate"/>
       </w:r>
-      <w:proofErr w:type="spellStart"/>
       <w:r>
         <w:rPr>
           <w:color w:val="0070C0"/>
         </w:rPr>
-        <w:t>Table</w:t>
-      </w:r>
-      <w:proofErr w:type="spellEnd"/>
-      <w:r>
-        <w:rPr>
-          <w:color w:val="0070C0"/>
-        </w:rPr>
-        <w:t xml:space="preserve"> </w:t>
+        <w:t xml:space="preserve">Table </w:t>
       </w:r>
       <w:r>
         <w:rPr>
@@ -3224,39 +3388,7 @@
           <w:rFonts w:eastAsia="Linux Libertine" w:cs="Linux Libertine"/>
           <w:sz w:val="22"/>
         </w:rPr>
-        <w:t xml:space="preserve">We believe that these results aren’t strong enough to </w:t>
-      </w:r>
-      <w:proofErr w:type="spellStart"/>
-      <w:r>
-        <w:rPr>
-          <w:rFonts w:eastAsia="Linux Libertine" w:cs="Linux Libertine"/>
-          <w:sz w:val="22"/>
-        </w:rPr>
-        <w:t>used</w:t>
-      </w:r>
-      <w:proofErr w:type="spellEnd"/>
-      <w:r>
-        <w:rPr>
-          <w:rFonts w:eastAsia="Linux Libertine" w:cs="Linux Libertine"/>
-          <w:sz w:val="22"/>
-        </w:rPr>
-        <w:t xml:space="preserve"> as a classifier in a commercial or professional environment. Our best model, which used name and </w:t>
-      </w:r>
-      <w:proofErr w:type="spellStart"/>
-      <w:r>
-        <w:rPr>
-          <w:rFonts w:eastAsia="Linux Libertine" w:cs="Linux Libertine"/>
-          <w:sz w:val="22"/>
-        </w:rPr>
-        <w:t>screen_name</w:t>
-      </w:r>
-      <w:proofErr w:type="spellEnd"/>
-      <w:r>
-        <w:rPr>
-          <w:rFonts w:eastAsia="Linux Libertine" w:cs="Linux Libertine"/>
-          <w:sz w:val="22"/>
-        </w:rPr>
-        <w:t xml:space="preserve"> data</w:t>
+        <w:t>We believe that these results aren’t strong enough to used as a classifier in a commercial or professional environment. Our best model, which used name and screen_name data</w:t>
       </w:r>
       <w:r>
         <w:rPr>
@@ -3374,7 +3506,7 @@
               <w:sz w:val="22"/>
               <w:lang w:val="en-IE"/>
             </w:rPr>
-            <w:t>(Burger, Henderson, Kim, &amp; Zarrella, 2011)</w:t>
+            <w:t>[1]</w:t>
           </w:r>
           <w:r>
             <w:rPr>
@@ -3441,7 +3573,7 @@
               <w:sz w:val="22"/>
               <w:lang w:val="en-IE"/>
             </w:rPr>
-            <w:t>(Fink, Kopecky, &amp; Morawski, 2012)</w:t>
+            <w:t>[2]</w:t>
           </w:r>
           <w:r>
             <w:rPr>
@@ -3526,39 +3658,7 @@
           <w:rFonts w:eastAsia="Linux Libertine" w:cs="Linux Libertine"/>
           <w:sz w:val="22"/>
         </w:rPr>
-        <w:t xml:space="preserve"> combining feature data into a single model, name and </w:t>
-      </w:r>
-      <w:proofErr w:type="spellStart"/>
-      <w:r>
-        <w:rPr>
-          <w:rFonts w:eastAsia="Linux Libertine" w:cs="Linux Libertine"/>
-          <w:sz w:val="22"/>
-        </w:rPr>
-        <w:t>screen_name</w:t>
-      </w:r>
-      <w:proofErr w:type="spellEnd"/>
-      <w:r>
-        <w:rPr>
-          <w:rFonts w:eastAsia="Linux Libertine" w:cs="Linux Libertine"/>
-          <w:sz w:val="22"/>
-        </w:rPr>
-        <w:t xml:space="preserve"> </w:t>
-      </w:r>
-      <w:proofErr w:type="gramStart"/>
-      <w:r>
-        <w:rPr>
-          <w:rFonts w:eastAsia="Linux Libertine" w:cs="Linux Libertine"/>
-          <w:sz w:val="22"/>
-        </w:rPr>
-        <w:t>are</w:t>
-      </w:r>
-      <w:proofErr w:type="gramEnd"/>
-      <w:r>
-        <w:rPr>
-          <w:rFonts w:eastAsia="Linux Libertine" w:cs="Linux Libertine"/>
-          <w:sz w:val="22"/>
-        </w:rPr>
-        <w:t xml:space="preserve"> the most </w:t>
+        <w:t xml:space="preserve"> combining feature data into a single model, name and screen_name are the most </w:t>
       </w:r>
       <w:r>
         <w:rPr>
@@ -3587,31 +3687,36 @@
     </w:p>
     <w:p>
       <w:pPr>
-        <w:jc w:val="left"/>
-        <w:rPr>
-          <w:rFonts w:eastAsia="Linux Libertine" w:cs="Linux Libertine"/>
-          <w:sz w:val="22"/>
+        <w:pStyle w:val="Heading1"/>
+        <w:rPr>
+          <w:rFonts w:eastAsia="Linux Libertine" w:cs="Linux Libertine"/>
         </w:rPr>
       </w:pPr>
     </w:p>
     <w:p>
       <w:pPr>
-        <w:jc w:val="left"/>
-        <w:rPr>
-          <w:rFonts w:eastAsia="Linux Libertine" w:cs="Linux Libertine"/>
-          <w:sz w:val="22"/>
+        <w:pStyle w:val="Heading1"/>
+        <w:rPr>
+          <w:rFonts w:eastAsia="Linux Libertine" w:cs="Linux Libertine"/>
           <w:u w:val="single"/>
         </w:rPr>
       </w:pPr>
-      <w:r>
-        <w:rPr>
-          <w:rFonts w:eastAsia="Linux Libertine" w:cs="Linux Libertine"/>
-          <w:b/>
-          <w:bCs/>
-          <w:sz w:val="22"/>
-        </w:rPr>
-        <w:t>5 LIMITATIONS AND OUTLOOK</w:t>
-      </w:r>
+      <w:bookmarkStart w:id="11" w:name="_Toc532842976"/>
+      <w:r>
+        <w:rPr>
+          <w:rFonts w:eastAsia="Linux Libertine" w:cs="Linux Libertine"/>
+        </w:rPr>
+        <w:t xml:space="preserve">5 </w:t>
+      </w:r>
+      <w:bookmarkEnd w:id="11"/>
+      <w:r>
+        <w:rPr>
+          <w:rFonts w:eastAsia="Linux Libertine" w:cs="Linux Libertine"/>
+        </w:rPr>
+        <w:t>Limitations and Outlook</w:t>
+      </w:r>
+      <w:bookmarkStart w:id="12" w:name="_GoBack"/>
+      <w:bookmarkEnd w:id="12"/>
     </w:p>
     <w:p>
       <w:pPr>
@@ -3662,7 +3767,14 @@
           <w:rFonts w:eastAsia="Linux Libertine" w:cs="Linux Libertine"/>
           <w:sz w:val="22"/>
         </w:rPr>
-        <w:t>Text classification showed better results over numerical features. An exploration into classifying users based on their tweets could offer more promising results</w:t>
+        <w:t xml:space="preserve">Text classification showed better results over numerical features. An exploration into classifying </w:t>
+      </w:r>
+      <w:r>
+        <w:rPr>
+          <w:rFonts w:eastAsia="Linux Libertine" w:cs="Linux Libertine"/>
+          <w:sz w:val="22"/>
+        </w:rPr>
+        <w:t>users based on their tweets could offer more promising results</w:t>
       </w:r>
     </w:p>
     <w:p>
@@ -3675,8 +3787,43 @@
         </w:rPr>
       </w:pPr>
     </w:p>
+    <w:p>
+      <w:pPr>
+        <w:ind w:firstLine="0"/>
+        <w:jc w:val="left"/>
+        <w:rPr>
+          <w:rFonts w:eastAsia="Linux Libertine" w:cs="Linux Libertine"/>
+          <w:sz w:val="22"/>
+        </w:rPr>
+      </w:pPr>
+      <w:r>
+        <w:rPr>
+          <w:rFonts w:eastAsia="Linux Libertine" w:cs="Linux Libertine"/>
+          <w:sz w:val="22"/>
+        </w:rPr>
+        <w:t>TODO – add reference comparing our results to previous results</w:t>
+      </w:r>
+    </w:p>
+    <w:p>
+      <w:pPr>
+        <w:ind w:firstLine="0"/>
+        <w:jc w:val="left"/>
+        <w:rPr>
+          <w:rFonts w:eastAsia="Linux Libertine" w:cs="Linux Libertine"/>
+          <w:sz w:val="22"/>
+        </w:rPr>
+      </w:pPr>
+    </w:p>
+    <w:bookmarkStart w:id="13" w:name="_Toc532842977" w:displacedByCustomXml="next"/>
     <w:sdt>
       <w:sdtPr>
+        <w:id w:val="1456447839"/>
+        <w:docPartObj>
+          <w:docPartGallery w:val="Bibliographies"/>
+          <w:docPartUnique/>
+        </w:docPartObj>
+      </w:sdtPr>
+      <w:sdtEndPr>
         <w:rPr>
           <w:rFonts w:eastAsiaTheme="minorHAnsi" w:cstheme="minorBidi"/>
           <w:b w:val="0"/>
@@ -3685,13 +3832,7 @@
           <w:sz w:val="18"/>
           <w:szCs w:val="22"/>
         </w:rPr>
-        <w:id w:val="1772506629"/>
-        <w:docPartObj>
-          <w:docPartGallery w:val="Bibliographies"/>
-          <w:docPartUnique/>
-        </w:docPartObj>
-      </w:sdtPr>
-      <w:sdtEndPr/>
+      </w:sdtEndPr>
       <w:sdtContent>
         <w:p>
           <w:pPr>
@@ -3700,22 +3841,22 @@
           <w:r>
             <w:t>Bibliography</w:t>
           </w:r>
+          <w:bookmarkEnd w:id="13"/>
         </w:p>
         <w:sdt>
           <w:sdtPr>
             <w:id w:val="111145805"/>
             <w:bibliography/>
           </w:sdtPr>
-          <w:sdtEndPr/>
           <w:sdtContent>
             <w:p>
               <w:pPr>
-                <w:pStyle w:val="Bibliography"/>
-                <w:ind w:left="720" w:hanging="720"/>
                 <w:rPr>
+                  <w:rFonts w:ascii="Calibri" w:eastAsia="PMingLiU" w:hAnsi="Calibri" w:cs="Arial"/>
                   <w:noProof/>
-                  <w:sz w:val="24"/>
-                  <w:szCs w:val="24"/>
+                  <w:sz w:val="20"/>
+                  <w:szCs w:val="20"/>
+                  <w:lang w:val="it-IT" w:eastAsia="it-IT"/>
                 </w:rPr>
               </w:pPr>
               <w:r>
@@ -3727,148 +3868,278 @@
               <w:r>
                 <w:fldChar w:fldCharType="separate"/>
               </w:r>
-              <w:r>
-                <w:rPr>
-                  <w:noProof/>
-                </w:rPr>
-                <w:t xml:space="preserve">Burger, J. D., Henderson, J., Kim, G., &amp; Zarrella, G. (2011). </w:t>
-              </w:r>
-              <w:r>
-                <w:rPr>
-                  <w:i/>
-                  <w:iCs/>
-                  <w:noProof/>
-                </w:rPr>
-                <w:t>Discriminating Gender on Twitter.</w:t>
-              </w:r>
-              <w:r>
-                <w:rPr>
-                  <w:noProof/>
-                </w:rPr>
-                <w:t xml:space="preserve"> Massachusetts: The MITRE Corporation.</w:t>
-              </w:r>
             </w:p>
+            <w:tbl>
+              <w:tblPr>
+                <w:tblW w:w="5000" w:type="pct"/>
+                <w:tblCellSpacing w:w="15" w:type="dxa"/>
+                <w:tblCellMar>
+                  <w:top w:w="15" w:type="dxa"/>
+                  <w:left w:w="15" w:type="dxa"/>
+                  <w:bottom w:w="15" w:type="dxa"/>
+                  <w:right w:w="15" w:type="dxa"/>
+                </w:tblCellMar>
+                <w:tblLook w:val="04A0" w:firstRow="1" w:lastRow="0" w:firstColumn="1" w:lastColumn="0" w:noHBand="0" w:noVBand="1"/>
+              </w:tblPr>
+              <w:tblGrid>
+                <w:gridCol w:w="589"/>
+                <w:gridCol w:w="4211"/>
+              </w:tblGrid>
+              <w:tr>
+                <w:trPr>
+                  <w:divId w:val="1849951534"/>
+                  <w:tblCellSpacing w:w="15" w:type="dxa"/>
+                </w:trPr>
+                <w:tc>
+                  <w:tcPr>
+                    <w:tcW w:w="50" w:type="pct"/>
+                    <w:hideMark/>
+                  </w:tcPr>
+                  <w:p>
+                    <w:pPr>
+                      <w:pStyle w:val="Bibliography"/>
+                      <w:rPr>
+                        <w:noProof/>
+                        <w:sz w:val="24"/>
+                        <w:szCs w:val="24"/>
+                      </w:rPr>
+                    </w:pPr>
+                    <w:r>
+                      <w:rPr>
+                        <w:noProof/>
+                      </w:rPr>
+                      <w:t xml:space="preserve">[1] </w:t>
+                    </w:r>
+                  </w:p>
+                </w:tc>
+                <w:tc>
+                  <w:tcPr>
+                    <w:tcW w:w="0" w:type="auto"/>
+                    <w:hideMark/>
+                  </w:tcPr>
+                  <w:p>
+                    <w:pPr>
+                      <w:pStyle w:val="Bibliography"/>
+                      <w:rPr>
+                        <w:noProof/>
+                      </w:rPr>
+                    </w:pPr>
+                    <w:r>
+                      <w:rPr>
+                        <w:noProof/>
+                      </w:rPr>
+                      <w:t>J. D. Burger, J. Henderson, G. Kim and G. Zarrella, "Discriminating Gender on Twitter," The MITRE Corporation, Massachusetts, 2011.</w:t>
+                    </w:r>
+                  </w:p>
+                </w:tc>
+              </w:tr>
+              <w:tr>
+                <w:trPr>
+                  <w:divId w:val="1849951534"/>
+                  <w:tblCellSpacing w:w="15" w:type="dxa"/>
+                </w:trPr>
+                <w:tc>
+                  <w:tcPr>
+                    <w:tcW w:w="50" w:type="pct"/>
+                    <w:hideMark/>
+                  </w:tcPr>
+                  <w:p>
+                    <w:pPr>
+                      <w:pStyle w:val="Bibliography"/>
+                      <w:rPr>
+                        <w:noProof/>
+                      </w:rPr>
+                    </w:pPr>
+                    <w:r>
+                      <w:rPr>
+                        <w:noProof/>
+                      </w:rPr>
+                      <w:t xml:space="preserve">[2] </w:t>
+                    </w:r>
+                  </w:p>
+                </w:tc>
+                <w:tc>
+                  <w:tcPr>
+                    <w:tcW w:w="0" w:type="auto"/>
+                    <w:hideMark/>
+                  </w:tcPr>
+                  <w:p>
+                    <w:pPr>
+                      <w:pStyle w:val="Bibliography"/>
+                      <w:rPr>
+                        <w:noProof/>
+                      </w:rPr>
+                    </w:pPr>
+                    <w:r>
+                      <w:rPr>
+                        <w:noProof/>
+                      </w:rPr>
+                      <w:t xml:space="preserve">C. Fink, J. Kopecky and M. Morawski, Inferring Gender from the Content of Tweets:, Maryland: ICWSM, 2012. </w:t>
+                    </w:r>
+                  </w:p>
+                </w:tc>
+              </w:tr>
+              <w:tr>
+                <w:trPr>
+                  <w:divId w:val="1849951534"/>
+                  <w:tblCellSpacing w:w="15" w:type="dxa"/>
+                </w:trPr>
+                <w:tc>
+                  <w:tcPr>
+                    <w:tcW w:w="50" w:type="pct"/>
+                    <w:hideMark/>
+                  </w:tcPr>
+                  <w:p>
+                    <w:pPr>
+                      <w:pStyle w:val="Bibliography"/>
+                      <w:rPr>
+                        <w:noProof/>
+                      </w:rPr>
+                    </w:pPr>
+                    <w:r>
+                      <w:rPr>
+                        <w:noProof/>
+                      </w:rPr>
+                      <w:t xml:space="preserve">[3] </w:t>
+                    </w:r>
+                  </w:p>
+                </w:tc>
+                <w:tc>
+                  <w:tcPr>
+                    <w:tcW w:w="0" w:type="auto"/>
+                    <w:hideMark/>
+                  </w:tcPr>
+                  <w:p>
+                    <w:pPr>
+                      <w:pStyle w:val="Bibliography"/>
+                      <w:rPr>
+                        <w:noProof/>
+                      </w:rPr>
+                    </w:pPr>
+                    <w:r>
+                      <w:rPr>
+                        <w:noProof/>
+                      </w:rPr>
+                      <w:t xml:space="preserve">W. Liu and D. Ruths, "What’s in a Name? Using First Names," </w:t>
+                    </w:r>
+                    <w:r>
+                      <w:rPr>
+                        <w:i/>
+                        <w:iCs/>
+                        <w:noProof/>
+                      </w:rPr>
+                      <w:t xml:space="preserve">AAAI Spring Symposium - Technical Report, </w:t>
+                    </w:r>
+                    <w:r>
+                      <w:rPr>
+                        <w:noProof/>
+                      </w:rPr>
+                      <w:t xml:space="preserve">pp. 10-16, 2013. </w:t>
+                    </w:r>
+                  </w:p>
+                </w:tc>
+              </w:tr>
+              <w:tr>
+                <w:trPr>
+                  <w:divId w:val="1849951534"/>
+                  <w:tblCellSpacing w:w="15" w:type="dxa"/>
+                </w:trPr>
+                <w:tc>
+                  <w:tcPr>
+                    <w:tcW w:w="50" w:type="pct"/>
+                    <w:hideMark/>
+                  </w:tcPr>
+                  <w:p>
+                    <w:pPr>
+                      <w:pStyle w:val="Bibliography"/>
+                      <w:rPr>
+                        <w:noProof/>
+                      </w:rPr>
+                    </w:pPr>
+                    <w:r>
+                      <w:rPr>
+                        <w:noProof/>
+                      </w:rPr>
+                      <w:t xml:space="preserve">[4] </w:t>
+                    </w:r>
+                  </w:p>
+                </w:tc>
+                <w:tc>
+                  <w:tcPr>
+                    <w:tcW w:w="0" w:type="auto"/>
+                    <w:hideMark/>
+                  </w:tcPr>
+                  <w:p>
+                    <w:pPr>
+                      <w:pStyle w:val="Bibliography"/>
+                      <w:rPr>
+                        <w:noProof/>
+                      </w:rPr>
+                    </w:pPr>
+                    <w:r>
+                      <w:rPr>
+                        <w:noProof/>
+                      </w:rPr>
+                      <w:t>dbaghern, "A Deep Dive Into Sklearn Pipelines," 30 October 2017. [Online]. Available: https://www.kaggle.com/baghern/a-deep-dive-into-sklearn-pipelines.</w:t>
+                    </w:r>
+                  </w:p>
+                </w:tc>
+              </w:tr>
+              <w:tr>
+                <w:trPr>
+                  <w:divId w:val="1849951534"/>
+                  <w:tblCellSpacing w:w="15" w:type="dxa"/>
+                </w:trPr>
+                <w:tc>
+                  <w:tcPr>
+                    <w:tcW w:w="50" w:type="pct"/>
+                    <w:hideMark/>
+                  </w:tcPr>
+                  <w:p>
+                    <w:pPr>
+                      <w:pStyle w:val="Bibliography"/>
+                      <w:rPr>
+                        <w:noProof/>
+                      </w:rPr>
+                    </w:pPr>
+                    <w:r>
+                      <w:rPr>
+                        <w:noProof/>
+                      </w:rPr>
+                      <w:t xml:space="preserve">[5] </w:t>
+                    </w:r>
+                  </w:p>
+                </w:tc>
+                <w:tc>
+                  <w:tcPr>
+                    <w:tcW w:w="0" w:type="auto"/>
+                    <w:hideMark/>
+                  </w:tcPr>
+                  <w:p>
+                    <w:pPr>
+                      <w:pStyle w:val="Bibliography"/>
+                      <w:rPr>
+                        <w:noProof/>
+                      </w:rPr>
+                    </w:pPr>
+                    <w:r>
+                      <w:rPr>
+                        <w:noProof/>
+                      </w:rPr>
+                      <w:t>M. Usman, "Text Classification with Python and Scikit-Learn," 27 August 2018. [Online]. Available: https://stackabuse.com/text-classification-with-python-and-scikit-learn/.</w:t>
+                    </w:r>
+                  </w:p>
+                </w:tc>
+              </w:tr>
+            </w:tbl>
             <w:p>
               <w:pPr>
-                <w:pStyle w:val="Bibliography"/>
-                <w:ind w:left="720" w:hanging="720"/>
+                <w:divId w:val="1849951534"/>
                 <w:rPr>
+                  <w:rFonts w:eastAsia="Times New Roman"/>
                   <w:noProof/>
                 </w:rPr>
               </w:pPr>
-              <w:r>
-                <w:rPr>
-                  <w:noProof/>
-                </w:rPr>
-                <w:t xml:space="preserve">dbaghern. (2017, October 30). </w:t>
-              </w:r>
-              <w:r>
-                <w:rPr>
-                  <w:i/>
-                  <w:iCs/>
-                  <w:noProof/>
-                </w:rPr>
-                <w:t>A Deep Dive Into Sklearn Pipelines</w:t>
-              </w:r>
-              <w:r>
-                <w:rPr>
-                  <w:noProof/>
-                </w:rPr>
-                <w:t xml:space="preserve">. Retrieved from www.kaggle.com: </w:t>
-              </w:r>
-              <w:r>
-                <w:rPr>
-                  <w:noProof/>
-                </w:rPr>
-                <w:t>https://www.kaggle.com/baghern/a-deep-dive-into-sklearn-pipelines</w:t>
-              </w:r>
-            </w:p>
-            <w:p>
-              <w:pPr>
-                <w:pStyle w:val="Bibliography"/>
-                <w:ind w:left="720" w:hanging="720"/>
-                <w:rPr>
-                  <w:noProof/>
-                </w:rPr>
-              </w:pPr>
-              <w:r>
-                <w:rPr>
-                  <w:noProof/>
-                </w:rPr>
-                <w:t xml:space="preserve">Fink, C., Kopecky, J., &amp; Morawski, M. (2012). </w:t>
-              </w:r>
-              <w:r>
-                <w:rPr>
-                  <w:i/>
-                  <w:iCs/>
-                  <w:noProof/>
-                </w:rPr>
-                <w:t>Inferring Gender from the Content of Tweets:.</w:t>
-              </w:r>
-              <w:r>
-                <w:rPr>
-                  <w:noProof/>
-                </w:rPr>
-                <w:t xml:space="preserve"> Maryland: ICWSM.</w:t>
-              </w:r>
-            </w:p>
-            <w:p>
-              <w:pPr>
-                <w:pStyle w:val="Bibliography"/>
-                <w:ind w:left="720" w:hanging="720"/>
-                <w:rPr>
-                  <w:noProof/>
-                </w:rPr>
-              </w:pPr>
-              <w:r>
-                <w:rPr>
-                  <w:noProof/>
-                </w:rPr>
-                <w:t xml:space="preserve">Liu, W., &amp; Ruths, D. (2013). What’s in a Name? Using First Names. </w:t>
-              </w:r>
-              <w:r>
-                <w:rPr>
-                  <w:i/>
-                  <w:iCs/>
-                  <w:noProof/>
-                </w:rPr>
-                <w:t>AAAI Spring Symposium - Technical Report</w:t>
-              </w:r>
-              <w:r>
-                <w:rPr>
-                  <w:noProof/>
-                </w:rPr>
-                <w:t>, 10-16.</w:t>
-              </w:r>
-            </w:p>
-            <w:p>
-              <w:pPr>
-                <w:pStyle w:val="Bibliography"/>
-                <w:ind w:left="720" w:hanging="720"/>
-                <w:rPr>
-                  <w:noProof/>
-                </w:rPr>
-              </w:pPr>
-              <w:r>
-                <w:rPr>
-                  <w:noProof/>
-                </w:rPr>
-                <w:t xml:space="preserve">Usman, M. (2018, August 27). </w:t>
-              </w:r>
-              <w:r>
-                <w:rPr>
-                  <w:i/>
-                  <w:iCs/>
-                  <w:noProof/>
-                </w:rPr>
-                <w:t>Text Classification with Python and Scikit-Learn</w:t>
-              </w:r>
-              <w:r>
-                <w:rPr>
-                  <w:noProof/>
-                </w:rPr>
-                <w:t>. Retrieved from stackabuse: https://stackabuse.com/text-classification-with-python-and-scikit-learn/</w:t>
-              </w:r>
             </w:p>
             <w:p>
               <w:r>
@@ -3884,6 +4155,8 @@
         </w:sdt>
       </w:sdtContent>
     </w:sdt>
+    <w:p/>
+    <w:p/>
     <w:p>
       <w:pPr>
         <w:jc w:val="left"/>
@@ -5321,7 +5594,7 @@
     <w:lsdException w:name="index 7" w:semiHidden="1" w:unhideWhenUsed="1"/>
     <w:lsdException w:name="index 8" w:semiHidden="1" w:unhideWhenUsed="1"/>
     <w:lsdException w:name="index 9" w:semiHidden="1" w:unhideWhenUsed="1"/>
-    <w:lsdException w:name="toc 1" w:locked="1" w:semiHidden="1" w:unhideWhenUsed="1"/>
+    <w:lsdException w:name="toc 1" w:locked="1" w:semiHidden="1" w:uiPriority="39" w:unhideWhenUsed="1"/>
     <w:lsdException w:name="toc 2" w:locked="1" w:semiHidden="1" w:unhideWhenUsed="1"/>
     <w:lsdException w:name="toc 3" w:locked="1" w:semiHidden="1" w:unhideWhenUsed="1"/>
     <w:lsdException w:name="toc 4" w:locked="1" w:semiHidden="1" w:unhideWhenUsed="1"/>
@@ -5910,7 +6183,6 @@
   <w:style w:type="character" w:default="1" w:styleId="DefaultParagraphFont">
     <w:name w:val="Default Paragraph Font"/>
     <w:uiPriority w:val="1"/>
-    <w:semiHidden/>
     <w:unhideWhenUsed/>
   </w:style>
   <w:style w:type="table" w:default="1" w:styleId="TableNormal">
@@ -10163,7 +10435,638 @@
       <w:lang w:val="en-US" w:eastAsia="en-US"/>
     </w:rPr>
   </w:style>
+  <w:style w:type="paragraph" w:styleId="TOCHeading0">
+    <w:name w:val="TOC Heading"/>
+    <w:basedOn w:val="Heading1"/>
+    <w:next w:val="Normal"/>
+    <w:uiPriority w:val="39"/>
+    <w:unhideWhenUsed/>
+    <w:qFormat/>
+    <w:rsid w:val="00775D02"/>
+    <w:pPr>
+      <w:spacing w:before="240" w:after="0" w:line="259" w:lineRule="auto"/>
+      <w:ind w:left="0" w:firstLine="0"/>
+      <w:outlineLvl w:val="9"/>
+    </w:pPr>
+    <w:rPr>
+      <w:rFonts w:asciiTheme="majorHAnsi" w:hAnsiTheme="majorHAnsi"/>
+      <w:b w:val="0"/>
+      <w:bCs w:val="0"/>
+      <w:caps w:val="0"/>
+      <w:color w:val="365F91" w:themeColor="accent1" w:themeShade="BF"/>
+      <w:sz w:val="32"/>
+      <w:szCs w:val="32"/>
+    </w:rPr>
+  </w:style>
+  <w:style w:type="paragraph" w:styleId="TOC10">
+    <w:name w:val="toc 1"/>
+    <w:basedOn w:val="Normal"/>
+    <w:next w:val="Normal"/>
+    <w:autoRedefine/>
+    <w:uiPriority w:val="39"/>
+    <w:unhideWhenUsed/>
+    <w:locked/>
+    <w:rsid w:val="00775D02"/>
+    <w:pPr>
+      <w:spacing w:after="100"/>
+    </w:pPr>
+  </w:style>
 </w:styles>
+</file>
+
+<file path=word/glossary/document.xml><?xml version="1.0" encoding="utf-8"?>
+<w:glossaryDocument xmlns:wpc="http://schemas.microsoft.com/office/word/2010/wordprocessingCanvas" xmlns:cx="http://schemas.microsoft.com/office/drawing/2014/chartex" xmlns:cx1="http://schemas.microsoft.com/office/drawing/2015/9/8/chartex" xmlns:cx2="http://schemas.microsoft.com/office/drawing/2015/10/21/chartex" xmlns:cx3="http://schemas.microsoft.com/office/drawing/2016/5/9/chartex" xmlns:cx4="http://schemas.microsoft.com/office/drawing/2016/5/10/chartex" xmlns:cx5="http://schemas.microsoft.com/office/drawing/2016/5/11/chartex" xmlns:cx6="http://schemas.microsoft.com/office/drawing/2016/5/12/chartex" xmlns:cx7="http://schemas.microsoft.com/office/drawing/2016/5/13/chartex" xmlns:cx8="http://schemas.microsoft.com/office/drawing/2016/5/14/chartex" xmlns:mc="http://schemas.openxmlformats.org/markup-compatibility/2006" xmlns:aink="http://schemas.microsoft.com/office/drawing/2016/ink" xmlns:am3d="http://schemas.microsoft.com/office/drawing/2017/model3d" xmlns:o="urn:schemas-microsoft-com:office:office" xmlns:r="http://schemas.openxmlformats.org/officeDocument/2006/relationships" xmlns:m="http://schemas.openxmlformats.org/officeDocument/2006/math" xmlns:v="urn:schemas-microsoft-com:vml" xmlns:wp14="http://schemas.microsoft.com/office/word/2010/wordprocessingDrawing" xmlns:wp="http://schemas.openxmlformats.org/drawingml/2006/wordprocessingDrawing" xmlns:w10="urn:schemas-microsoft-com:office:word" xmlns:w="http://schemas.openxmlformats.org/wordprocessingml/2006/main" xmlns:w14="http://schemas.microsoft.com/office/word/2010/wordml" xmlns:w15="http://schemas.microsoft.com/office/word/2012/wordml" xmlns:w16cid="http://schemas.microsoft.com/office/word/2016/wordml/cid" xmlns:w16se="http://schemas.microsoft.com/office/word/2015/wordml/symex" xmlns:wpg="http://schemas.microsoft.com/office/word/2010/wordprocessingGroup" xmlns:wpi="http://schemas.microsoft.com/office/word/2010/wordprocessingInk" xmlns:wne="http://schemas.microsoft.com/office/word/2006/wordml" xmlns:wps="http://schemas.microsoft.com/office/word/2010/wordprocessingShape" mc:Ignorable="w14 w15 w16se w16cid wp14"/>
+</file>
+
+<file path=word/glossary/fontTable.xml><?xml version="1.0" encoding="utf-8"?>
+<w:fonts xmlns:mc="http://schemas.openxmlformats.org/markup-compatibility/2006" xmlns:r="http://schemas.openxmlformats.org/officeDocument/2006/relationships" xmlns:w="http://schemas.openxmlformats.org/wordprocessingml/2006/main" xmlns:w14="http://schemas.microsoft.com/office/word/2010/wordml" xmlns:w15="http://schemas.microsoft.com/office/word/2012/wordml" xmlns:w16cid="http://schemas.microsoft.com/office/word/2016/wordml/cid" xmlns:w16se="http://schemas.microsoft.com/office/word/2015/wordml/symex" mc:Ignorable="w14 w15 w16se w16cid">
+  <w:font w:name="Times New Roman">
+    <w:panose1 w:val="02020603050405020304"/>
+    <w:charset w:val="00"/>
+    <w:family w:val="roman"/>
+    <w:pitch w:val="variable"/>
+    <w:sig w:usb0="E0002AFF" w:usb1="C0007843" w:usb2="00000009" w:usb3="00000000" w:csb0="000001FF" w:csb1="00000000"/>
+  </w:font>
+  <w:font w:name="Symbol">
+    <w:panose1 w:val="05050102010706020507"/>
+    <w:charset w:val="02"/>
+    <w:family w:val="roman"/>
+    <w:pitch w:val="variable"/>
+    <w:sig w:usb0="00000000" w:usb1="10000000" w:usb2="00000000" w:usb3="00000000" w:csb0="80000000" w:csb1="00000000"/>
+  </w:font>
+  <w:font w:name="Calibri">
+    <w:panose1 w:val="020F0502020204030204"/>
+    <w:charset w:val="00"/>
+    <w:family w:val="swiss"/>
+    <w:pitch w:val="variable"/>
+    <w:sig w:usb0="E00002FF" w:usb1="4000ACFF" w:usb2="00000001" w:usb3="00000000" w:csb0="0000019F" w:csb1="00000000"/>
+  </w:font>
+  <w:font w:name="PMingLiU">
+    <w:altName w:val="新細明體"/>
+    <w:panose1 w:val="02010601000101010101"/>
+    <w:charset w:val="88"/>
+    <w:family w:val="roman"/>
+    <w:pitch w:val="variable"/>
+    <w:sig w:usb0="A00002FF" w:usb1="28CFFCFA" w:usb2="00000016" w:usb3="00000000" w:csb0="00100001" w:csb1="00000000"/>
+  </w:font>
+  <w:font w:name="Arial">
+    <w:panose1 w:val="020B0604020202020204"/>
+    <w:charset w:val="00"/>
+    <w:family w:val="swiss"/>
+    <w:pitch w:val="variable"/>
+    <w:sig w:usb0="E0002AFF" w:usb1="C0007843" w:usb2="00000009" w:usb3="00000000" w:csb0="000001FF" w:csb1="00000000"/>
+  </w:font>
+  <w:font w:name="Linux Libertine">
+    <w:altName w:val="Cambria"/>
+    <w:charset w:val="00"/>
+    <w:family w:val="auto"/>
+    <w:pitch w:val="variable"/>
+    <w:sig w:usb0="E0000AFF" w:usb1="5200E5FB" w:usb2="02000020" w:usb3="00000000" w:csb0="000001BF" w:csb1="00000000"/>
+  </w:font>
+  <w:font w:name="Linux Biolinum">
+    <w:altName w:val="Calibri"/>
+    <w:charset w:val="00"/>
+    <w:family w:val="auto"/>
+    <w:pitch w:val="variable"/>
+    <w:sig w:usb0="E0000AFF" w:usb1="5000E5FB" w:usb2="00000020" w:usb3="00000000" w:csb0="000001BF" w:csb1="00000000"/>
+  </w:font>
+  <w:font w:name="Cambria">
+    <w:panose1 w:val="02040503050406030204"/>
+    <w:charset w:val="00"/>
+    <w:family w:val="roman"/>
+    <w:pitch w:val="variable"/>
+    <w:sig w:usb0="A00002EF" w:usb1="4000004B" w:usb2="00000000" w:usb3="00000000" w:csb0="0000009F" w:csb1="00000000"/>
+  </w:font>
+  <w:font w:name="Tahoma">
+    <w:panose1 w:val="020B0604030504040204"/>
+    <w:charset w:val="00"/>
+    <w:family w:val="swiss"/>
+    <w:pitch w:val="variable"/>
+    <w:sig w:usb0="E1002EFF" w:usb1="C000605B" w:usb2="00000029" w:usb3="00000000" w:csb0="000101FF" w:csb1="00000000"/>
+  </w:font>
+  <w:font w:name="Courier New">
+    <w:panose1 w:val="02070309020205020404"/>
+    <w:charset w:val="00"/>
+    <w:family w:val="modern"/>
+    <w:pitch w:val="fixed"/>
+    <w:sig w:usb0="E0002EFF" w:usb1="C0007843" w:usb2="00000009" w:usb3="00000000" w:csb0="000001FF" w:csb1="00000000"/>
+  </w:font>
+  <w:font w:name="Arial Unicode MS">
+    <w:altName w:val="Yu Gothic"/>
+    <w:panose1 w:val="020B0604020202020204"/>
+    <w:charset w:val="80"/>
+    <w:family w:val="swiss"/>
+    <w:pitch w:val="variable"/>
+    <w:sig w:usb0="F7FFAFFF" w:usb1="E9DFFFFF" w:usb2="0000003F" w:usb3="00000000" w:csb0="003F01FF" w:csb1="00000000"/>
+  </w:font>
+  <w:font w:name="Trebuchet MS">
+    <w:panose1 w:val="020B0603020202020204"/>
+    <w:charset w:val="00"/>
+    <w:family w:val="swiss"/>
+    <w:pitch w:val="variable"/>
+    <w:sig w:usb0="00000687" w:usb1="00000000" w:usb2="00000000" w:usb3="00000000" w:csb0="0000009F" w:csb1="00000000"/>
+  </w:font>
+  <w:font w:name="Lucida Console">
+    <w:panose1 w:val="020B0609040504020204"/>
+    <w:charset w:val="00"/>
+    <w:family w:val="modern"/>
+    <w:pitch w:val="fixed"/>
+    <w:sig w:usb0="8000028F" w:usb1="00001800" w:usb2="00000000" w:usb3="00000000" w:csb0="0000001F" w:csb1="00000000"/>
+  </w:font>
+  <w:font w:name="Cambria Math">
+    <w:panose1 w:val="02040503050406030204"/>
+    <w:charset w:val="00"/>
+    <w:family w:val="roman"/>
+    <w:pitch w:val="variable"/>
+    <w:sig w:usb0="E00006FF" w:usb1="420024FF" w:usb2="02000000" w:usb3="00000000" w:csb0="0000019F" w:csb1="00000000"/>
+  </w:font>
+  <w:font w:name="Calibri Light">
+    <w:panose1 w:val="020F0302020204030204"/>
+    <w:charset w:val="00"/>
+    <w:family w:val="swiss"/>
+    <w:pitch w:val="variable"/>
+    <w:sig w:usb0="A00002EF" w:usb1="4000207B" w:usb2="00000000" w:usb3="00000000" w:csb0="0000009F" w:csb1="00000000"/>
+  </w:font>
+</w:fonts>
+</file>
+
+<file path=word/glossary/settings.xml><?xml version="1.0" encoding="utf-8"?>
+<w:settings xmlns:mc="http://schemas.openxmlformats.org/markup-compatibility/2006" xmlns:o="urn:schemas-microsoft-com:office:office" xmlns:r="http://schemas.openxmlformats.org/officeDocument/2006/relationships" xmlns:m="http://schemas.openxmlformats.org/officeDocument/2006/math" xmlns:v="urn:schemas-microsoft-com:vml" xmlns:w10="urn:schemas-microsoft-com:office:word" xmlns:w="http://schemas.openxmlformats.org/wordprocessingml/2006/main" xmlns:w14="http://schemas.microsoft.com/office/word/2010/wordml" xmlns:w15="http://schemas.microsoft.com/office/word/2012/wordml" xmlns:w16cid="http://schemas.microsoft.com/office/word/2016/wordml/cid" xmlns:w16se="http://schemas.microsoft.com/office/word/2015/wordml/symex" xmlns:sl="http://schemas.openxmlformats.org/schemaLibrary/2006/main" mc:Ignorable="w14 w15 w16se w16cid">
+  <w:view w:val="normal"/>
+  <w:defaultTabStop w:val="720"/>
+  <w:characterSpacingControl w:val="doNotCompress"/>
+  <w:compat>
+    <w:useFELayout/>
+    <w:compatSetting w:name="compatibilityMode" w:uri="http://schemas.microsoft.com/office/word" w:val="15"/>
+    <w:compatSetting w:name="overrideTableStyleFontSizeAndJustification" w:uri="http://schemas.microsoft.com/office/word" w:val="1"/>
+    <w:compatSetting w:name="enableOpenTypeFeatures" w:uri="http://schemas.microsoft.com/office/word" w:val="1"/>
+    <w:compatSetting w:name="doNotFlipMirrorIndents" w:uri="http://schemas.microsoft.com/office/word" w:val="1"/>
+    <w:compatSetting w:name="differentiateMultirowTableHeaders" w:uri="http://schemas.microsoft.com/office/word" w:val="1"/>
+    <w:compatSetting w:name="useWord2013TrackBottomHyphenation" w:uri="http://schemas.microsoft.com/office/word" w:val="0"/>
+  </w:compat>
+  <w:rsids>
+    <w:rsidRoot w:val="00936096"/>
+    <w:rsid w:val="00936096"/>
+    <w:rsid w:val="00D843BD"/>
+  </w:rsids>
+  <m:mathPr>
+    <m:mathFont m:val="Cambria Math"/>
+    <m:brkBin m:val="before"/>
+    <m:brkBinSub m:val="--"/>
+    <m:smallFrac m:val="0"/>
+    <m:dispDef/>
+    <m:lMargin m:val="0"/>
+    <m:rMargin m:val="0"/>
+    <m:defJc m:val="centerGroup"/>
+    <m:wrapIndent m:val="1440"/>
+    <m:intLim m:val="subSup"/>
+    <m:naryLim m:val="undOvr"/>
+  </m:mathPr>
+  <w:themeFontLang w:val="en-IE"/>
+  <w:clrSchemeMapping w:bg1="light1" w:t1="dark1" w:bg2="light2" w:t2="dark2" w:accent1="accent1" w:accent2="accent2" w:accent3="accent3" w:accent4="accent4" w:accent5="accent5" w:accent6="accent6" w:hyperlink="hyperlink" w:followedHyperlink="followedHyperlink"/>
+  <w:decimalSymbol w:val="."/>
+  <w:listSeparator w:val=","/>
+  <w15:chartTrackingRefBased/>
+</w:settings>
+</file>
+
+<file path=word/glossary/styles.xml><?xml version="1.0" encoding="utf-8"?>
+<w:styles xmlns:mc="http://schemas.openxmlformats.org/markup-compatibility/2006" xmlns:r="http://schemas.openxmlformats.org/officeDocument/2006/relationships" xmlns:w="http://schemas.openxmlformats.org/wordprocessingml/2006/main" xmlns:w14="http://schemas.microsoft.com/office/word/2010/wordml" xmlns:w15="http://schemas.microsoft.com/office/word/2012/wordml" xmlns:w16cid="http://schemas.microsoft.com/office/word/2016/wordml/cid" xmlns:w16se="http://schemas.microsoft.com/office/word/2015/wordml/symex" mc:Ignorable="w14 w15 w16se w16cid">
+  <w:docDefaults>
+    <w:rPrDefault>
+      <w:rPr>
+        <w:rFonts w:asciiTheme="minorHAnsi" w:eastAsiaTheme="minorEastAsia" w:hAnsiTheme="minorHAnsi" w:cstheme="minorBidi"/>
+        <w:sz w:val="22"/>
+        <w:szCs w:val="22"/>
+        <w:lang w:val="en-IE" w:eastAsia="en-IE" w:bidi="ar-SA"/>
+      </w:rPr>
+    </w:rPrDefault>
+    <w:pPrDefault>
+      <w:pPr>
+        <w:spacing w:after="160" w:line="259" w:lineRule="auto"/>
+      </w:pPr>
+    </w:pPrDefault>
+  </w:docDefaults>
+  <w:latentStyles w:defLockedState="0" w:defUIPriority="99" w:defSemiHidden="0" w:defUnhideWhenUsed="0" w:defQFormat="0" w:count="375">
+    <w:lsdException w:name="Normal" w:uiPriority="0" w:qFormat="1"/>
+    <w:lsdException w:name="heading 1" w:uiPriority="9" w:qFormat="1"/>
+    <w:lsdException w:name="heading 2" w:semiHidden="1" w:uiPriority="9" w:unhideWhenUsed="1" w:qFormat="1"/>
+    <w:lsdException w:name="heading 3" w:semiHidden="1" w:uiPriority="9" w:unhideWhenUsed="1" w:qFormat="1"/>
+    <w:lsdException w:name="heading 4" w:semiHidden="1" w:uiPriority="9" w:unhideWhenUsed="1" w:qFormat="1"/>
+    <w:lsdException w:name="heading 5" w:semiHidden="1" w:uiPriority="9" w:unhideWhenUsed="1" w:qFormat="1"/>
+    <w:lsdException w:name="heading 6" w:semiHidden="1" w:uiPriority="9" w:unhideWhenUsed="1" w:qFormat="1"/>
+    <w:lsdException w:name="heading 7" w:semiHidden="1" w:uiPriority="9" w:unhideWhenUsed="1" w:qFormat="1"/>
+    <w:lsdException w:name="heading 8" w:semiHidden="1" w:uiPriority="9" w:unhideWhenUsed="1" w:qFormat="1"/>
+    <w:lsdException w:name="heading 9" w:semiHidden="1" w:uiPriority="9" w:unhideWhenUsed="1" w:qFormat="1"/>
+    <w:lsdException w:name="index 1" w:semiHidden="1" w:unhideWhenUsed="1"/>
+    <w:lsdException w:name="index 2" w:semiHidden="1" w:unhideWhenUsed="1"/>
+    <w:lsdException w:name="index 3" w:semiHidden="1" w:unhideWhenUsed="1"/>
+    <w:lsdException w:name="index 4" w:semiHidden="1" w:unhideWhenUsed="1"/>
+    <w:lsdException w:name="index 5" w:semiHidden="1" w:unhideWhenUsed="1"/>
+    <w:lsdException w:name="index 6" w:semiHidden="1" w:unhideWhenUsed="1"/>
+    <w:lsdException w:name="index 7" w:semiHidden="1" w:unhideWhenUsed="1"/>
+    <w:lsdException w:name="index 8" w:semiHidden="1" w:unhideWhenUsed="1"/>
+    <w:lsdException w:name="index 9" w:semiHidden="1" w:unhideWhenUsed="1"/>
+    <w:lsdException w:name="toc 1" w:semiHidden="1" w:uiPriority="39" w:unhideWhenUsed="1"/>
+    <w:lsdException w:name="toc 2" w:semiHidden="1" w:uiPriority="39" w:unhideWhenUsed="1"/>
+    <w:lsdException w:name="toc 3" w:semiHidden="1" w:uiPriority="39" w:unhideWhenUsed="1"/>
+    <w:lsdException w:name="toc 4" w:semiHidden="1" w:uiPriority="39" w:unhideWhenUsed="1"/>
+    <w:lsdException w:name="toc 5" w:semiHidden="1" w:uiPriority="39" w:unhideWhenUsed="1"/>
+    <w:lsdException w:name="toc 6" w:semiHidden="1" w:uiPriority="39" w:unhideWhenUsed="1"/>
+    <w:lsdException w:name="toc 7" w:semiHidden="1" w:uiPriority="39" w:unhideWhenUsed="1"/>
+    <w:lsdException w:name="toc 8" w:semiHidden="1" w:uiPriority="39" w:unhideWhenUsed="1"/>
+    <w:lsdException w:name="toc 9" w:semiHidden="1" w:uiPriority="39" w:unhideWhenUsed="1"/>
+    <w:lsdException w:name="Normal Indent" w:semiHidden="1" w:unhideWhenUsed="1"/>
+    <w:lsdException w:name="footnote text" w:semiHidden="1" w:unhideWhenUsed="1"/>
+    <w:lsdException w:name="annotation text" w:semiHidden="1" w:unhideWhenUsed="1"/>
+    <w:lsdException w:name="header" w:semiHidden="1" w:unhideWhenUsed="1"/>
+    <w:lsdException w:name="footer" w:semiHidden="1" w:unhideWhenUsed="1"/>
+    <w:lsdException w:name="index heading" w:semiHidden="1" w:unhideWhenUsed="1"/>
+    <w:lsdException w:name="caption" w:semiHidden="1" w:uiPriority="35" w:unhideWhenUsed="1" w:qFormat="1"/>
+    <w:lsdException w:name="table of figures" w:semiHidden="1" w:unhideWhenUsed="1"/>
+    <w:lsdException w:name="envelope address" w:semiHidden="1" w:unhideWhenUsed="1"/>
+    <w:lsdException w:name="envelope return" w:semiHidden="1" w:unhideWhenUsed="1"/>
+    <w:lsdException w:name="footnote reference" w:semiHidden="1" w:unhideWhenUsed="1"/>
+    <w:lsdException w:name="annotation reference" w:semiHidden="1" w:unhideWhenUsed="1"/>
+    <w:lsdException w:name="line number" w:semiHidden="1" w:unhideWhenUsed="1"/>
+    <w:lsdException w:name="page number" w:semiHidden="1" w:unhideWhenUsed="1"/>
+    <w:lsdException w:name="endnote reference" w:semiHidden="1" w:unhideWhenUsed="1"/>
+    <w:lsdException w:name="endnote text" w:semiHidden="1" w:unhideWhenUsed="1"/>
+    <w:lsdException w:name="table of authorities" w:semiHidden="1" w:unhideWhenUsed="1"/>
+    <w:lsdException w:name="macro" w:semiHidden="1" w:unhideWhenUsed="1"/>
+    <w:lsdException w:name="toa heading" w:semiHidden="1" w:unhideWhenUsed="1"/>
+    <w:lsdException w:name="List" w:semiHidden="1" w:unhideWhenUsed="1"/>
+    <w:lsdException w:name="List Bullet" w:semiHidden="1" w:unhideWhenUsed="1"/>
+    <w:lsdException w:name="List Number" w:semiHidden="1" w:unhideWhenUsed="1"/>
+    <w:lsdException w:name="List 2" w:semiHidden="1" w:unhideWhenUsed="1"/>
+    <w:lsdException w:name="List 3" w:semiHidden="1" w:unhideWhenUsed="1"/>
+    <w:lsdException w:name="List 4" w:semiHidden="1" w:unhideWhenUsed="1"/>
+    <w:lsdException w:name="List 5" w:semiHidden="1" w:unhideWhenUsed="1"/>
+    <w:lsdException w:name="List Bullet 2" w:semiHidden="1" w:unhideWhenUsed="1"/>
+    <w:lsdException w:name="List Bullet 3" w:semiHidden="1" w:unhideWhenUsed="1"/>
+    <w:lsdException w:name="List Bullet 4" w:semiHidden="1" w:unhideWhenUsed="1"/>
+    <w:lsdException w:name="List Bullet 5" w:semiHidden="1" w:unhideWhenUsed="1"/>
+    <w:lsdException w:name="List Number 2" w:semiHidden="1" w:unhideWhenUsed="1"/>
+    <w:lsdException w:name="List Number 3" w:semiHidden="1" w:unhideWhenUsed="1"/>
+    <w:lsdException w:name="List Number 4" w:semiHidden="1" w:unhideWhenUsed="1"/>
+    <w:lsdException w:name="List Number 5" w:semiHidden="1" w:unhideWhenUsed="1"/>
+    <w:lsdException w:name="Title" w:uiPriority="10" w:qFormat="1"/>
+    <w:lsdException w:name="Closing" w:semiHidden="1" w:unhideWhenUsed="1"/>
+    <w:lsdException w:name="Signature" w:semiHidden="1" w:unhideWhenUsed="1"/>
+    <w:lsdException w:name="Default Paragraph Font" w:semiHidden="1" w:uiPriority="1" w:unhideWhenUsed="1"/>
+    <w:lsdException w:name="Body Text" w:semiHidden="1" w:unhideWhenUsed="1"/>
+    <w:lsdException w:name="Body Text Indent" w:semiHidden="1" w:unhideWhenUsed="1"/>
+    <w:lsdException w:name="List Continue" w:semiHidden="1" w:unhideWhenUsed="1"/>
+    <w:lsdException w:name="List Continue 2" w:semiHidden="1" w:unhideWhenUsed="1"/>
+    <w:lsdException w:name="List Continue 3" w:semiHidden="1" w:unhideWhenUsed="1"/>
+    <w:lsdException w:name="List Continue 4" w:semiHidden="1" w:unhideWhenUsed="1"/>
+    <w:lsdException w:name="List Continue 5" w:semiHidden="1" w:unhideWhenUsed="1"/>
+    <w:lsdException w:name="Message Header" w:semiHidden="1" w:unhideWhenUsed="1"/>
+    <w:lsdException w:name="Subtitle" w:uiPriority="11" w:qFormat="1"/>
+    <w:lsdException w:name="Salutation" w:semiHidden="1" w:unhideWhenUsed="1"/>
+    <w:lsdException w:name="Date" w:semiHidden="1" w:unhideWhenUsed="1"/>
+    <w:lsdException w:name="Body Text First Indent" w:semiHidden="1" w:unhideWhenUsed="1"/>
+    <w:lsdException w:name="Body Text First Indent 2" w:semiHidden="1" w:unhideWhenUsed="1"/>
+    <w:lsdException w:name="Note Heading" w:semiHidden="1" w:unhideWhenUsed="1"/>
+    <w:lsdException w:name="Body Text 2" w:semiHidden="1" w:unhideWhenUsed="1"/>
+    <w:lsdException w:name="Body Text 3" w:semiHidden="1" w:unhideWhenUsed="1"/>
+    <w:lsdException w:name="Body Text Indent 2" w:semiHidden="1" w:unhideWhenUsed="1"/>
+    <w:lsdException w:name="Body Text Indent 3" w:semiHidden="1" w:unhideWhenUsed="1"/>
+    <w:lsdException w:name="Block Text" w:semiHidden="1" w:unhideWhenUsed="1"/>
+    <w:lsdException w:name="Hyperlink" w:semiHidden="1" w:unhideWhenUsed="1"/>
+    <w:lsdException w:name="FollowedHyperlink" w:semiHidden="1" w:unhideWhenUsed="1"/>
+    <w:lsdException w:name="Strong" w:uiPriority="22" w:qFormat="1"/>
+    <w:lsdException w:name="Emphasis" w:uiPriority="20" w:qFormat="1"/>
+    <w:lsdException w:name="Document Map" w:semiHidden="1" w:unhideWhenUsed="1"/>
+    <w:lsdException w:name="Plain Text" w:semiHidden="1" w:unhideWhenUsed="1"/>
+    <w:lsdException w:name="E-mail Signature" w:semiHidden="1" w:unhideWhenUsed="1"/>
+    <w:lsdException w:name="HTML Top of Form" w:semiHidden="1" w:unhideWhenUsed="1"/>
+    <w:lsdException w:name="HTML Bottom of Form" w:semiHidden="1" w:unhideWhenUsed="1"/>
+    <w:lsdException w:name="Normal (Web)" w:semiHidden="1" w:unhideWhenUsed="1"/>
+    <w:lsdException w:name="HTML Acronym" w:semiHidden="1" w:unhideWhenUsed="1"/>
+    <w:lsdException w:name="HTML Address" w:semiHidden="1" w:unhideWhenUsed="1"/>
+    <w:lsdException w:name="HTML Cite" w:semiHidden="1" w:unhideWhenUsed="1"/>
+    <w:lsdException w:name="HTML Code" w:semiHidden="1" w:unhideWhenUsed="1"/>
+    <w:lsdException w:name="HTML Definition" w:semiHidden="1" w:unhideWhenUsed="1"/>
+    <w:lsdException w:name="HTML Keyboard" w:semiHidden="1" w:unhideWhenUsed="1"/>
+    <w:lsdException w:name="HTML Preformatted" w:semiHidden="1" w:unhideWhenUsed="1"/>
+    <w:lsdException w:name="HTML Sample" w:semiHidden="1" w:unhideWhenUsed="1"/>
+    <w:lsdException w:name="HTML Typewriter" w:semiHidden="1" w:unhideWhenUsed="1"/>
+    <w:lsdException w:name="HTML Variable" w:semiHidden="1" w:unhideWhenUsed="1"/>
+    <w:lsdException w:name="Normal Table" w:semiHidden="1" w:unhideWhenUsed="1"/>
+    <w:lsdException w:name="annotation subject" w:semiHidden="1" w:unhideWhenUsed="1"/>
+    <w:lsdException w:name="No List" w:semiHidden="1" w:unhideWhenUsed="1"/>
+    <w:lsdException w:name="Outline List 1" w:semiHidden="1" w:unhideWhenUsed="1"/>
+    <w:lsdException w:name="Outline List 2" w:semiHidden="1" w:unhideWhenUsed="1"/>
+    <w:lsdException w:name="Outline List 3" w:semiHidden="1" w:unhideWhenUsed="1"/>
+    <w:lsdException w:name="Table Simple 1" w:semiHidden="1" w:unhideWhenUsed="1"/>
+    <w:lsdException w:name="Table Simple 2" w:semiHidden="1" w:unhideWhenUsed="1"/>
+    <w:lsdException w:name="Table Simple 3" w:semiHidden="1" w:unhideWhenUsed="1"/>
+    <w:lsdException w:name="Table Classic 1" w:semiHidden="1" w:unhideWhenUsed="1"/>
+    <w:lsdException w:name="Table Classic 2" w:semiHidden="1" w:unhideWhenUsed="1"/>
+    <w:lsdException w:name="Table Classic 3" w:semiHidden="1" w:unhideWhenUsed="1"/>
+    <w:lsdException w:name="Table Classic 4" w:semiHidden="1" w:unhideWhenUsed="1"/>
+    <w:lsdException w:name="Table Colorful 1" w:semiHidden="1" w:unhideWhenUsed="1"/>
+    <w:lsdException w:name="Table Colorful 2" w:semiHidden="1" w:unhideWhenUsed="1"/>
+    <w:lsdException w:name="Table Colorful 3" w:semiHidden="1" w:unhideWhenUsed="1"/>
+    <w:lsdException w:name="Table Columns 1" w:semiHidden="1" w:unhideWhenUsed="1"/>
+    <w:lsdException w:name="Table Columns 2" w:semiHidden="1" w:unhideWhenUsed="1"/>
+    <w:lsdException w:name="Table Columns 3" w:semiHidden="1" w:unhideWhenUsed="1"/>
+    <w:lsdException w:name="Table Columns 4" w:semiHidden="1" w:unhideWhenUsed="1"/>
+    <w:lsdException w:name="Table Columns 5" w:semiHidden="1" w:unhideWhenUsed="1"/>
+    <w:lsdException w:name="Table Grid 1" w:semiHidden="1" w:unhideWhenUsed="1"/>
+    <w:lsdException w:name="Table Grid 2" w:semiHidden="1" w:unhideWhenUsed="1"/>
+    <w:lsdException w:name="Table Grid 3" w:semiHidden="1" w:unhideWhenUsed="1"/>
+    <w:lsdException w:name="Table Grid 4" w:semiHidden="1" w:unhideWhenUsed="1"/>
+    <w:lsdException w:name="Table Grid 5" w:semiHidden="1" w:unhideWhenUsed="1"/>
+    <w:lsdException w:name="Table Grid 6" w:semiHidden="1" w:unhideWhenUsed="1"/>
+    <w:lsdException w:name="Table Grid 7" w:semiHidden="1" w:unhideWhenUsed="1"/>
+    <w:lsdException w:name="Table Grid 8" w:semiHidden="1" w:unhideWhenUsed="1"/>
+    <w:lsdException w:name="Table List 1" w:semiHidden="1" w:unhideWhenUsed="1"/>
+    <w:lsdException w:name="Table List 2" w:semiHidden="1" w:unhideWhenUsed="1"/>
+    <w:lsdException w:name="Table List 3" w:semiHidden="1" w:unhideWhenUsed="1"/>
+    <w:lsdException w:name="Table List 4" w:semiHidden="1" w:unhideWhenUsed="1"/>
+    <w:lsdException w:name="Table List 5" w:semiHidden="1" w:unhideWhenUsed="1"/>
+    <w:lsdException w:name="Table List 6" w:semiHidden="1" w:unhideWhenUsed="1"/>
+    <w:lsdException w:name="Table List 7" w:semiHidden="1" w:unhideWhenUsed="1"/>
+    <w:lsdException w:name="Table List 8" w:semiHidden="1" w:unhideWhenUsed="1"/>
+    <w:lsdException w:name="Table 3D effects 1" w:semiHidden="1" w:unhideWhenUsed="1"/>
+    <w:lsdException w:name="Table 3D effects 2" w:semiHidden="1" w:unhideWhenUsed="1"/>
+    <w:lsdException w:name="Table 3D effects 3" w:semiHidden="1" w:unhideWhenUsed="1"/>
+    <w:lsdException w:name="Table Contemporary" w:semiHidden="1" w:unhideWhenUsed="1"/>
+    <w:lsdException w:name="Table Elegant" w:semiHidden="1" w:unhideWhenUsed="1"/>
+    <w:lsdException w:name="Table Professional" w:semiHidden="1" w:unhideWhenUsed="1"/>
+    <w:lsdException w:name="Table Subtle 1" w:semiHidden="1" w:unhideWhenUsed="1"/>
+    <w:lsdException w:name="Table Subtle 2" w:semiHidden="1" w:unhideWhenUsed="1"/>
+    <w:lsdException w:name="Table Web 1" w:semiHidden="1" w:unhideWhenUsed="1"/>
+    <w:lsdException w:name="Table Web 2" w:semiHidden="1" w:unhideWhenUsed="1"/>
+    <w:lsdException w:name="Table Web 3" w:semiHidden="1" w:unhideWhenUsed="1"/>
+    <w:lsdException w:name="Balloon Text" w:semiHidden="1" w:unhideWhenUsed="1"/>
+    <w:lsdException w:name="Table Grid" w:uiPriority="39"/>
+    <w:lsdException w:name="Table Theme" w:semiHidden="1" w:unhideWhenUsed="1"/>
+    <w:lsdException w:name="Placeholder Text" w:semiHidden="1"/>
+    <w:lsdException w:name="No Spacing" w:uiPriority="1" w:qFormat="1"/>
+    <w:lsdException w:name="Light Shading" w:uiPriority="60"/>
+    <w:lsdException w:name="Light List" w:uiPriority="61"/>
+    <w:lsdException w:name="Light Grid" w:uiPriority="62"/>
+    <w:lsdException w:name="Medium Shading 1" w:uiPriority="63"/>
+    <w:lsdException w:name="Medium Shading 2" w:uiPriority="64"/>
+    <w:lsdException w:name="Medium List 1" w:uiPriority="65"/>
+    <w:lsdException w:name="Medium List 2" w:uiPriority="66"/>
+    <w:lsdException w:name="Medium Grid 1" w:uiPriority="67"/>
+    <w:lsdException w:name="Medium Grid 2" w:uiPriority="68"/>
+    <w:lsdException w:name="Medium Grid 3" w:uiPriority="69"/>
+    <w:lsdException w:name="Dark List" w:uiPriority="70"/>
+    <w:lsdException w:name="Colorful Shading" w:uiPriority="71"/>
+    <w:lsdException w:name="Colorful List" w:uiPriority="72"/>
+    <w:lsdException w:name="Colorful Grid" w:uiPriority="73"/>
+    <w:lsdException w:name="Light Shading Accent 1" w:uiPriority="60"/>
+    <w:lsdException w:name="Light List Accent 1" w:uiPriority="61"/>
+    <w:lsdException w:name="Light Grid Accent 1" w:uiPriority="62"/>
+    <w:lsdException w:name="Medium Shading 1 Accent 1" w:uiPriority="63"/>
+    <w:lsdException w:name="Medium Shading 2 Accent 1" w:uiPriority="64"/>
+    <w:lsdException w:name="Medium List 1 Accent 1" w:uiPriority="65"/>
+    <w:lsdException w:name="Revision" w:semiHidden="1"/>
+    <w:lsdException w:name="List Paragraph" w:uiPriority="34" w:qFormat="1"/>
+    <w:lsdException w:name="Quote" w:uiPriority="29" w:qFormat="1"/>
+    <w:lsdException w:name="Intense Quote" w:uiPriority="30" w:qFormat="1"/>
+    <w:lsdException w:name="Medium List 2 Accent 1" w:uiPriority="66"/>
+    <w:lsdException w:name="Medium Grid 1 Accent 1" w:uiPriority="67"/>
+    <w:lsdException w:name="Medium Grid 2 Accent 1" w:uiPriority="68"/>
+    <w:lsdException w:name="Medium Grid 3 Accent 1" w:uiPriority="69"/>
+    <w:lsdException w:name="Dark List Accent 1" w:uiPriority="70"/>
+    <w:lsdException w:name="Colorful Shading Accent 1" w:uiPriority="71"/>
+    <w:lsdException w:name="Colorful List Accent 1" w:uiPriority="72"/>
+    <w:lsdException w:name="Colorful Grid Accent 1" w:uiPriority="73"/>
+    <w:lsdException w:name="Light Shading Accent 2" w:uiPriority="60"/>
+    <w:lsdException w:name="Light List Accent 2" w:uiPriority="61"/>
+    <w:lsdException w:name="Light Grid Accent 2" w:uiPriority="62"/>
+    <w:lsdException w:name="Medium Shading 1 Accent 2" w:uiPriority="63"/>
+    <w:lsdException w:name="Medium Shading 2 Accent 2" w:uiPriority="64"/>
+    <w:lsdException w:name="Medium List 1 Accent 2" w:uiPriority="65"/>
+    <w:lsdException w:name="Medium List 2 Accent 2" w:uiPriority="66"/>
+    <w:lsdException w:name="Medium Grid 1 Accent 2" w:uiPriority="67"/>
+    <w:lsdException w:name="Medium Grid 2 Accent 2" w:uiPriority="68"/>
+    <w:lsdException w:name="Medium Grid 3 Accent 2" w:uiPriority="69"/>
+    <w:lsdException w:name="Dark List Accent 2" w:uiPriority="70"/>
+    <w:lsdException w:name="Colorful Shading Accent 2" w:uiPriority="71"/>
+    <w:lsdException w:name="Colorful List Accent 2" w:uiPriority="72"/>
+    <w:lsdException w:name="Colorful Grid Accent 2" w:uiPriority="73"/>
+    <w:lsdException w:name="Light Shading Accent 3" w:uiPriority="60"/>
+    <w:lsdException w:name="Light List Accent 3" w:uiPriority="61"/>
+    <w:lsdException w:name="Light Grid Accent 3" w:uiPriority="62"/>
+    <w:lsdException w:name="Medium Shading 1 Accent 3" w:uiPriority="63"/>
+    <w:lsdException w:name="Medium Shading 2 Accent 3" w:uiPriority="64"/>
+    <w:lsdException w:name="Medium List 1 Accent 3" w:uiPriority="65"/>
+    <w:lsdException w:name="Medium List 2 Accent 3" w:uiPriority="66"/>
+    <w:lsdException w:name="Medium Grid 1 Accent 3" w:uiPriority="67"/>
+    <w:lsdException w:name="Medium Grid 2 Accent 3" w:uiPriority="68"/>
+    <w:lsdException w:name="Medium Grid 3 Accent 3" w:uiPriority="69"/>
+    <w:lsdException w:name="Dark List Accent 3" w:uiPriority="70"/>
+    <w:lsdException w:name="Colorful Shading Accent 3" w:uiPriority="71"/>
+    <w:lsdException w:name="Colorful List Accent 3" w:uiPriority="72"/>
+    <w:lsdException w:name="Colorful Grid Accent 3" w:uiPriority="73"/>
+    <w:lsdException w:name="Light Shading Accent 4" w:uiPriority="60"/>
+    <w:lsdException w:name="Light List Accent 4" w:uiPriority="61"/>
+    <w:lsdException w:name="Light Grid Accent 4" w:uiPriority="62"/>
+    <w:lsdException w:name="Medium Shading 1 Accent 4" w:uiPriority="63"/>
+    <w:lsdException w:name="Medium Shading 2 Accent 4" w:uiPriority="64"/>
+    <w:lsdException w:name="Medium List 1 Accent 4" w:uiPriority="65"/>
+    <w:lsdException w:name="Medium List 2 Accent 4" w:uiPriority="66"/>
+    <w:lsdException w:name="Medium Grid 1 Accent 4" w:uiPriority="67"/>
+    <w:lsdException w:name="Medium Grid 2 Accent 4" w:uiPriority="68"/>
+    <w:lsdException w:name="Medium Grid 3 Accent 4" w:uiPriority="69"/>
+    <w:lsdException w:name="Dark List Accent 4" w:uiPriority="70"/>
+    <w:lsdException w:name="Colorful Shading Accent 4" w:uiPriority="71"/>
+    <w:lsdException w:name="Colorful List Accent 4" w:uiPriority="72"/>
+    <w:lsdException w:name="Colorful Grid Accent 4" w:uiPriority="73"/>
+    <w:lsdException w:name="Light Shading Accent 5" w:uiPriority="60"/>
+    <w:lsdException w:name="Light List Accent 5" w:uiPriority="61"/>
+    <w:lsdException w:name="Light Grid Accent 5" w:uiPriority="62"/>
+    <w:lsdException w:name="Medium Shading 1 Accent 5" w:uiPriority="63"/>
+    <w:lsdException w:name="Medium Shading 2 Accent 5" w:uiPriority="64"/>
+    <w:lsdException w:name="Medium List 1 Accent 5" w:uiPriority="65"/>
+    <w:lsdException w:name="Medium List 2 Accent 5" w:uiPriority="66"/>
+    <w:lsdException w:name="Medium Grid 1 Accent 5" w:uiPriority="67"/>
+    <w:lsdException w:name="Medium Grid 2 Accent 5" w:uiPriority="68"/>
+    <w:lsdException w:name="Medium Grid 3 Accent 5" w:uiPriority="69"/>
+    <w:lsdException w:name="Dark List Accent 5" w:uiPriority="70"/>
+    <w:lsdException w:name="Colorful Shading Accent 5" w:uiPriority="71"/>
+    <w:lsdException w:name="Colorful List Accent 5" w:uiPriority="72"/>
+    <w:lsdException w:name="Colorful Grid Accent 5" w:uiPriority="73"/>
+    <w:lsdException w:name="Light Shading Accent 6" w:uiPriority="60"/>
+    <w:lsdException w:name="Light List Accent 6" w:uiPriority="61"/>
+    <w:lsdException w:name="Light Grid Accent 6" w:uiPriority="62"/>
+    <w:lsdException w:name="Medium Shading 1 Accent 6" w:uiPriority="63"/>
+    <w:lsdException w:name="Medium Shading 2 Accent 6" w:uiPriority="64"/>
+    <w:lsdException w:name="Medium List 1 Accent 6" w:uiPriority="65"/>
+    <w:lsdException w:name="Medium List 2 Accent 6" w:uiPriority="66"/>
+    <w:lsdException w:name="Medium Grid 1 Accent 6" w:uiPriority="67"/>
+    <w:lsdException w:name="Medium Grid 2 Accent 6" w:uiPriority="68"/>
+    <w:lsdException w:name="Medium Grid 3 Accent 6" w:uiPriority="69"/>
+    <w:lsdException w:name="Dark List Accent 6" w:uiPriority="70"/>
+    <w:lsdException w:name="Colorful Shading Accent 6" w:uiPriority="71"/>
+    <w:lsdException w:name="Colorful List Accent 6" w:uiPriority="72"/>
+    <w:lsdException w:name="Colorful Grid Accent 6" w:uiPriority="73"/>
+    <w:lsdException w:name="Subtle Emphasis" w:uiPriority="19" w:qFormat="1"/>
+    <w:lsdException w:name="Intense Emphasis" w:uiPriority="21" w:qFormat="1"/>
+    <w:lsdException w:name="Subtle Reference" w:uiPriority="31" w:qFormat="1"/>
+    <w:lsdException w:name="Intense Reference" w:uiPriority="32" w:qFormat="1"/>
+    <w:lsdException w:name="Book Title" w:uiPriority="33" w:qFormat="1"/>
+    <w:lsdException w:name="Bibliography" w:semiHidden="1" w:uiPriority="37" w:unhideWhenUsed="1"/>
+    <w:lsdException w:name="TOC Heading" w:semiHidden="1" w:uiPriority="39" w:unhideWhenUsed="1" w:qFormat="1"/>
+    <w:lsdException w:name="Plain Table 1" w:uiPriority="41"/>
+    <w:lsdException w:name="Plain Table 2" w:uiPriority="42"/>
+    <w:lsdException w:name="Plain Table 3" w:uiPriority="43"/>
+    <w:lsdException w:name="Plain Table 4" w:uiPriority="44"/>
+    <w:lsdException w:name="Plain Table 5" w:uiPriority="45"/>
+    <w:lsdException w:name="Grid Table Light" w:uiPriority="40"/>
+    <w:lsdException w:name="Grid Table 1 Light" w:uiPriority="46"/>
+    <w:lsdException w:name="Grid Table 2" w:uiPriority="47"/>
+    <w:lsdException w:name="Grid Table 3" w:uiPriority="48"/>
+    <w:lsdException w:name="Grid Table 4" w:uiPriority="49"/>
+    <w:lsdException w:name="Grid Table 5 Dark" w:uiPriority="50"/>
+    <w:lsdException w:name="Grid Table 6 Colorful" w:uiPriority="51"/>
+    <w:lsdException w:name="Grid Table 7 Colorful" w:uiPriority="52"/>
+    <w:lsdException w:name="Grid Table 1 Light Accent 1" w:uiPriority="46"/>
+    <w:lsdException w:name="Grid Table 2 Accent 1" w:uiPriority="47"/>
+    <w:lsdException w:name="Grid Table 3 Accent 1" w:uiPriority="48"/>
+    <w:lsdException w:name="Grid Table 4 Accent 1" w:uiPriority="49"/>
+    <w:lsdException w:name="Grid Table 5 Dark Accent 1" w:uiPriority="50"/>
+    <w:lsdException w:name="Grid Table 6 Colorful Accent 1" w:uiPriority="51"/>
+    <w:lsdException w:name="Grid Table 7 Colorful Accent 1" w:uiPriority="52"/>
+    <w:lsdException w:name="Grid Table 1 Light Accent 2" w:uiPriority="46"/>
+    <w:lsdException w:name="Grid Table 2 Accent 2" w:uiPriority="47"/>
+    <w:lsdException w:name="Grid Table 3 Accent 2" w:uiPriority="48"/>
+    <w:lsdException w:name="Grid Table 4 Accent 2" w:uiPriority="49"/>
+    <w:lsdException w:name="Grid Table 5 Dark Accent 2" w:uiPriority="50"/>
+    <w:lsdException w:name="Grid Table 6 Colorful Accent 2" w:uiPriority="51"/>
+    <w:lsdException w:name="Grid Table 7 Colorful Accent 2" w:uiPriority="52"/>
+    <w:lsdException w:name="Grid Table 1 Light Accent 3" w:uiPriority="46"/>
+    <w:lsdException w:name="Grid Table 2 Accent 3" w:uiPriority="47"/>
+    <w:lsdException w:name="Grid Table 3 Accent 3" w:uiPriority="48"/>
+    <w:lsdException w:name="Grid Table 4 Accent 3" w:uiPriority="49"/>
+    <w:lsdException w:name="Grid Table 5 Dark Accent 3" w:uiPriority="50"/>
+    <w:lsdException w:name="Grid Table 6 Colorful Accent 3" w:uiPriority="51"/>
+    <w:lsdException w:name="Grid Table 7 Colorful Accent 3" w:uiPriority="52"/>
+    <w:lsdException w:name="Grid Table 1 Light Accent 4" w:uiPriority="46"/>
+    <w:lsdException w:name="Grid Table 2 Accent 4" w:uiPriority="47"/>
+    <w:lsdException w:name="Grid Table 3 Accent 4" w:uiPriority="48"/>
+    <w:lsdException w:name="Grid Table 4 Accent 4" w:uiPriority="49"/>
+    <w:lsdException w:name="Grid Table 5 Dark Accent 4" w:uiPriority="50"/>
+    <w:lsdException w:name="Grid Table 6 Colorful Accent 4" w:uiPriority="51"/>
+    <w:lsdException w:name="Grid Table 7 Colorful Accent 4" w:uiPriority="52"/>
+    <w:lsdException w:name="Grid Table 1 Light Accent 5" w:uiPriority="46"/>
+    <w:lsdException w:name="Grid Table 2 Accent 5" w:uiPriority="47"/>
+    <w:lsdException w:name="Grid Table 3 Accent 5" w:uiPriority="48"/>
+    <w:lsdException w:name="Grid Table 4 Accent 5" w:uiPriority="49"/>
+    <w:lsdException w:name="Grid Table 5 Dark Accent 5" w:uiPriority="50"/>
+    <w:lsdException w:name="Grid Table 6 Colorful Accent 5" w:uiPriority="51"/>
+    <w:lsdException w:name="Grid Table 7 Colorful Accent 5" w:uiPriority="52"/>
+    <w:lsdException w:name="Grid Table 1 Light Accent 6" w:uiPriority="46"/>
+    <w:lsdException w:name="Grid Table 2 Accent 6" w:uiPriority="47"/>
+    <w:lsdException w:name="Grid Table 3 Accent 6" w:uiPriority="48"/>
+    <w:lsdException w:name="Grid Table 4 Accent 6" w:uiPriority="49"/>
+    <w:lsdException w:name="Grid Table 5 Dark Accent 6" w:uiPriority="50"/>
+    <w:lsdException w:name="Grid Table 6 Colorful Accent 6" w:uiPriority="51"/>
+    <w:lsdException w:name="Grid Table 7 Colorful Accent 6" w:uiPriority="52"/>
+    <w:lsdException w:name="List Table 1 Light" w:uiPriority="46"/>
+    <w:lsdException w:name="List Table 2" w:uiPriority="47"/>
+    <w:lsdException w:name="List Table 3" w:uiPriority="48"/>
+    <w:lsdException w:name="List Table 4" w:uiPriority="49"/>
+    <w:lsdException w:name="List Table 5 Dark" w:uiPriority="50"/>
+    <w:lsdException w:name="List Table 6 Colorful" w:uiPriority="51"/>
+    <w:lsdException w:name="List Table 7 Colorful" w:uiPriority="52"/>
+    <w:lsdException w:name="List Table 1 Light Accent 1" w:uiPriority="46"/>
+    <w:lsdException w:name="List Table 2 Accent 1" w:uiPriority="47"/>
+    <w:lsdException w:name="List Table 3 Accent 1" w:uiPriority="48"/>
+    <w:lsdException w:name="List Table 4 Accent 1" w:uiPriority="49"/>
+    <w:lsdException w:name="List Table 5 Dark Accent 1" w:uiPriority="50"/>
+    <w:lsdException w:name="List Table 6 Colorful Accent 1" w:uiPriority="51"/>
+    <w:lsdException w:name="List Table 7 Colorful Accent 1" w:uiPriority="52"/>
+    <w:lsdException w:name="List Table 1 Light Accent 2" w:uiPriority="46"/>
+    <w:lsdException w:name="List Table 2 Accent 2" w:uiPriority="47"/>
+    <w:lsdException w:name="List Table 3 Accent 2" w:uiPriority="48"/>
+    <w:lsdException w:name="List Table 4 Accent 2" w:uiPriority="49"/>
+    <w:lsdException w:name="List Table 5 Dark Accent 2" w:uiPriority="50"/>
+    <w:lsdException w:name="List Table 6 Colorful Accent 2" w:uiPriority="51"/>
+    <w:lsdException w:name="List Table 7 Colorful Accent 2" w:uiPriority="52"/>
+    <w:lsdException w:name="List Table 1 Light Accent 3" w:uiPriority="46"/>
+    <w:lsdException w:name="List Table 2 Accent 3" w:uiPriority="47"/>
+    <w:lsdException w:name="List Table 3 Accent 3" w:uiPriority="48"/>
+    <w:lsdException w:name="List Table 4 Accent 3" w:uiPriority="49"/>
+    <w:lsdException w:name="List Table 5 Dark Accent 3" w:uiPriority="50"/>
+    <w:lsdException w:name="List Table 6 Colorful Accent 3" w:uiPriority="51"/>
+    <w:lsdException w:name="List Table 7 Colorful Accent 3" w:uiPriority="52"/>
+    <w:lsdException w:name="List Table 1 Light Accent 4" w:uiPriority="46"/>
+    <w:lsdException w:name="List Table 2 Accent 4" w:uiPriority="47"/>
+    <w:lsdException w:name="List Table 3 Accent 4" w:uiPriority="48"/>
+    <w:lsdException w:name="List Table 4 Accent 4" w:uiPriority="49"/>
+    <w:lsdException w:name="List Table 5 Dark Accent 4" w:uiPriority="50"/>
+    <w:lsdException w:name="List Table 6 Colorful Accent 4" w:uiPriority="51"/>
+    <w:lsdException w:name="List Table 7 Colorful Accent 4" w:uiPriority="52"/>
+    <w:lsdException w:name="List Table 1 Light Accent 5" w:uiPriority="46"/>
+    <w:lsdException w:name="List Table 2 Accent 5" w:uiPriority="47"/>
+    <w:lsdException w:name="List Table 3 Accent 5" w:uiPriority="48"/>
+    <w:lsdException w:name="List Table 4 Accent 5" w:uiPriority="49"/>
+    <w:lsdException w:name="List Table 5 Dark Accent 5" w:uiPriority="50"/>
+    <w:lsdException w:name="List Table 6 Colorful Accent 5" w:uiPriority="51"/>
+    <w:lsdException w:name="List Table 7 Colorful Accent 5" w:uiPriority="52"/>
+    <w:lsdException w:name="List Table 1 Light Accent 6" w:uiPriority="46"/>
+    <w:lsdException w:name="List Table 2 Accent 6" w:uiPriority="47"/>
+    <w:lsdException w:name="List Table 3 Accent 6" w:uiPriority="48"/>
+    <w:lsdException w:name="List Table 4 Accent 6" w:uiPriority="49"/>
+    <w:lsdException w:name="List Table 5 Dark Accent 6" w:uiPriority="50"/>
+    <w:lsdException w:name="List Table 6 Colorful Accent 6" w:uiPriority="51"/>
+    <w:lsdException w:name="List Table 7 Colorful Accent 6" w:uiPriority="52"/>
+    <w:lsdException w:name="Mention" w:semiHidden="1" w:unhideWhenUsed="1"/>
+    <w:lsdException w:name="Smart Hyperlink" w:semiHidden="1" w:unhideWhenUsed="1"/>
+    <w:lsdException w:name="Hashtag" w:semiHidden="1" w:unhideWhenUsed="1"/>
+    <w:lsdException w:name="Unresolved Mention" w:semiHidden="1" w:unhideWhenUsed="1"/>
+  </w:latentStyles>
+  <w:style w:type="paragraph" w:default="1" w:styleId="Normal">
+    <w:name w:val="Normal"/>
+    <w:qFormat/>
+  </w:style>
+  <w:style w:type="character" w:default="1" w:styleId="DefaultParagraphFont">
+    <w:name w:val="Default Paragraph Font"/>
+    <w:uiPriority w:val="1"/>
+    <w:semiHidden/>
+    <w:unhideWhenUsed/>
+  </w:style>
+  <w:style w:type="table" w:default="1" w:styleId="TableNormal">
+    <w:name w:val="Normal Table"/>
+    <w:uiPriority w:val="99"/>
+    <w:semiHidden/>
+    <w:unhideWhenUsed/>
+    <w:tblPr>
+      <w:tblInd w:w="0" w:type="dxa"/>
+      <w:tblCellMar>
+        <w:top w:w="0" w:type="dxa"/>
+        <w:left w:w="108" w:type="dxa"/>
+        <w:bottom w:w="0" w:type="dxa"/>
+        <w:right w:w="108" w:type="dxa"/>
+      </w:tblCellMar>
+    </w:tblPr>
+  </w:style>
+  <w:style w:type="numbering" w:default="1" w:styleId="NoList">
+    <w:name w:val="No List"/>
+    <w:uiPriority w:val="99"/>
+    <w:semiHidden/>
+    <w:unhideWhenUsed/>
+  </w:style>
+  <w:style w:type="paragraph" w:customStyle="1" w:styleId="2EE1ABB10F7E4CB3AF96FB6082E67467">
+    <w:name w:val="2EE1ABB10F7E4CB3AF96FB6082E67467"/>
+    <w:rsid w:val="00936096"/>
+  </w:style>
+</w:styles>
+</file>
+
+<file path=word/glossary/webSettings.xml><?xml version="1.0" encoding="utf-8"?>
+<w:webSettings xmlns:mc="http://schemas.openxmlformats.org/markup-compatibility/2006" xmlns:r="http://schemas.openxmlformats.org/officeDocument/2006/relationships" xmlns:w="http://schemas.openxmlformats.org/wordprocessingml/2006/main" xmlns:w14="http://schemas.microsoft.com/office/word/2010/wordml" xmlns:w15="http://schemas.microsoft.com/office/word/2012/wordml" xmlns:w16cid="http://schemas.microsoft.com/office/word/2016/wordml/cid" xmlns:w16se="http://schemas.microsoft.com/office/word/2015/wordml/symex" mc:Ignorable="w14 w15 w16se w16cid">
+  <w:optimizeForBrowser/>
+  <w:allowPNG/>
+</w:webSettings>
 </file>
 
 <file path=word/theme/theme1.xml><?xml version="1.0" encoding="utf-8"?>
@@ -10630,7 +11533,7 @@
 </file>
 
 <file path=customXml/item2.xml><?xml version="1.0" encoding="utf-8"?>
-<b:Sources xmlns:b="http://schemas.openxmlformats.org/officeDocument/2006/bibliography" xmlns="http://schemas.openxmlformats.org/officeDocument/2006/bibliography" SelectedStyle="\APA.XSL" StyleName="APA">
+<b:Sources xmlns:b="http://schemas.openxmlformats.org/officeDocument/2006/bibliography" xmlns="http://schemas.openxmlformats.org/officeDocument/2006/bibliography" SelectedStyle="\IEEE2006OfficeOnline.xsl" StyleName="IEEE" Version="2006">
   <b:Source>
     <b:Tag>Bur11</b:Tag>
     <b:SourceType>Report</b:SourceType>
@@ -10770,7 +11673,7 @@
 </file>
 
 <file path=customXml/itemProps2.xml><?xml version="1.0" encoding="utf-8"?>
-<ds:datastoreItem xmlns:ds="http://schemas.openxmlformats.org/officeDocument/2006/customXml" ds:itemID="{38EFC6AD-3E1B-4F97-A245-CF5B4793DCBE}">
+<ds:datastoreItem xmlns:ds="http://schemas.openxmlformats.org/officeDocument/2006/customXml" ds:itemID="{FEE29FCB-B56A-4B30-A6E2-4DDE4850D067}">
   <ds:schemaRefs>
     <ds:schemaRef ds:uri="http://schemas.openxmlformats.org/officeDocument/2006/bibliography"/>
   </ds:schemaRefs>

</xml_diff>

<commit_message>
Methodologies and Roadmap updates
</commit_message>
<xml_diff>
--- a/report/Report - Assignment 2.docx
+++ b/report/Report - Assignment 2.docx
@@ -161,6 +161,7 @@
         <w:t xml:space="preserve">       </w:t>
       </w:r>
       <w:hyperlink r:id="rId9">
+        <w:proofErr w:type="spellStart"/>
         <w:r>
           <w:rPr>
             <w:rStyle w:val="Hyperlink"/>
@@ -168,38 +169,9 @@
             <w:sz w:val="24"/>
             <w:szCs w:val="24"/>
           </w:rPr>
-          <w:t>Github Source Code</w:t>
+          <w:t>Github</w:t>
         </w:r>
-      </w:hyperlink>
-    </w:p>
-    <w:p>
-      <w:pPr>
-        <w:ind w:left="3540" w:firstLine="708"/>
-        <w:rPr>
-          <w:color w:val="4F81BD" w:themeColor="accent1"/>
-          <w:sz w:val="24"/>
-          <w:szCs w:val="24"/>
-        </w:rPr>
-      </w:pPr>
-    </w:p>
-    <w:p>
-      <w:pPr>
-        <w:ind w:left="3540" w:firstLine="0"/>
-        <w:rPr>
-          <w:color w:val="4F81BD" w:themeColor="accent1"/>
-          <w:sz w:val="24"/>
-          <w:szCs w:val="24"/>
-        </w:rPr>
-      </w:pPr>
-      <w:r>
-        <w:rPr>
-          <w:color w:val="4F81BD" w:themeColor="accent1"/>
-          <w:sz w:val="24"/>
-          <w:szCs w:val="24"/>
-        </w:rPr>
-        <w:t xml:space="preserve">       </w:t>
-      </w:r>
-      <w:hyperlink r:id="rId10">
+        <w:proofErr w:type="spellEnd"/>
         <w:r>
           <w:rPr>
             <w:rStyle w:val="Hyperlink"/>
@@ -207,7 +179,57 @@
             <w:sz w:val="24"/>
             <w:szCs w:val="24"/>
           </w:rPr>
-          <w:t>Github Contributors</w:t>
+          <w:t xml:space="preserve"> Source Code</w:t>
+        </w:r>
+      </w:hyperlink>
+    </w:p>
+    <w:p>
+      <w:pPr>
+        <w:ind w:left="3540" w:firstLine="708"/>
+        <w:rPr>
+          <w:color w:val="4F81BD" w:themeColor="accent1"/>
+          <w:sz w:val="24"/>
+          <w:szCs w:val="24"/>
+        </w:rPr>
+      </w:pPr>
+    </w:p>
+    <w:p>
+      <w:pPr>
+        <w:ind w:left="3540" w:firstLine="0"/>
+        <w:rPr>
+          <w:color w:val="4F81BD" w:themeColor="accent1"/>
+          <w:sz w:val="24"/>
+          <w:szCs w:val="24"/>
+        </w:rPr>
+      </w:pPr>
+      <w:r>
+        <w:rPr>
+          <w:color w:val="4F81BD" w:themeColor="accent1"/>
+          <w:sz w:val="24"/>
+          <w:szCs w:val="24"/>
+        </w:rPr>
+        <w:t xml:space="preserve">       </w:t>
+      </w:r>
+      <w:hyperlink r:id="rId10">
+        <w:proofErr w:type="spellStart"/>
+        <w:r>
+          <w:rPr>
+            <w:rStyle w:val="Hyperlink"/>
+            <w:color w:val="4F81BD" w:themeColor="accent1"/>
+            <w:sz w:val="24"/>
+            <w:szCs w:val="24"/>
+          </w:rPr>
+          <w:t>Github</w:t>
+        </w:r>
+        <w:proofErr w:type="spellEnd"/>
+        <w:r>
+          <w:rPr>
+            <w:rStyle w:val="Hyperlink"/>
+            <w:color w:val="4F81BD" w:themeColor="accent1"/>
+            <w:sz w:val="24"/>
+            <w:szCs w:val="24"/>
+          </w:rPr>
+          <w:t xml:space="preserve"> Contributors</w:t>
         </w:r>
       </w:hyperlink>
     </w:p>
@@ -394,8 +416,18 @@
                 <w:rFonts w:ascii="Linux Libertine" w:hAnsi="Linux Libertine" w:cs="Linux Libertine"/>
                 <w14:ligatures w14:val="standard"/>
               </w:rPr>
-              <w:t>Sean McDonagh</w:t>
+              <w:t xml:space="preserve">Sean </w:t>
             </w:r>
+            <w:proofErr w:type="spellStart"/>
+            <w:r>
+              <w:rPr>
+                <w:rStyle w:val="FirstName"/>
+                <w:rFonts w:ascii="Linux Libertine" w:hAnsi="Linux Libertine" w:cs="Linux Libertine"/>
+                <w14:ligatures w14:val="standard"/>
+              </w:rPr>
+              <w:t>McDonagh</w:t>
+            </w:r>
+            <w:proofErr w:type="spellEnd"/>
             <w:r>
               <w:rPr>
                 <w14:ligatures w14:val="standard"/>
@@ -478,8 +510,18 @@
                 <w:rFonts w:ascii="Linux Libertine" w:hAnsi="Linux Libertine" w:cs="Linux Libertine"/>
                 <w14:ligatures w14:val="standard"/>
               </w:rPr>
-              <w:t>David Beakey</w:t>
+              <w:t xml:space="preserve">David </w:t>
             </w:r>
+            <w:proofErr w:type="spellStart"/>
+            <w:r>
+              <w:rPr>
+                <w:rStyle w:val="FirstName"/>
+                <w:rFonts w:ascii="Linux Libertine" w:hAnsi="Linux Libertine" w:cs="Linux Libertine"/>
+                <w14:ligatures w14:val="standard"/>
+              </w:rPr>
+              <w:t>Beakey</w:t>
+            </w:r>
+            <w:proofErr w:type="spellEnd"/>
             <w:r>
               <w:rPr>
                 <w14:ligatures w14:val="standard"/>
@@ -618,8 +660,117 @@
       <w:r>
         <w:t xml:space="preserve">TODO – UPDATE CREDITS - </w:t>
       </w:r>
-      <w:r>
-        <w:t>We worked on the project everyday over the course of a week together. Everything that we have submitted, in terms of code, was worked on together.</w:t>
+      <w:proofErr w:type="spellStart"/>
+      <w:r>
+        <w:t>We</w:t>
+      </w:r>
+      <w:proofErr w:type="spellEnd"/>
+      <w:r>
+        <w:t xml:space="preserve"> </w:t>
+      </w:r>
+      <w:proofErr w:type="spellStart"/>
+      <w:r>
+        <w:t>worked</w:t>
+      </w:r>
+      <w:proofErr w:type="spellEnd"/>
+      <w:r>
+        <w:t xml:space="preserve"> on the </w:t>
+      </w:r>
+      <w:proofErr w:type="spellStart"/>
+      <w:r>
+        <w:t>project</w:t>
+      </w:r>
+      <w:proofErr w:type="spellEnd"/>
+      <w:r>
+        <w:t xml:space="preserve"> </w:t>
+      </w:r>
+      <w:proofErr w:type="spellStart"/>
+      <w:r>
+        <w:t>everyday</w:t>
+      </w:r>
+      <w:proofErr w:type="spellEnd"/>
+      <w:r>
+        <w:t xml:space="preserve"> over the course of a </w:t>
+      </w:r>
+      <w:proofErr w:type="spellStart"/>
+      <w:r>
+        <w:t>week</w:t>
+      </w:r>
+      <w:proofErr w:type="spellEnd"/>
+      <w:r>
+        <w:t xml:space="preserve"> </w:t>
+      </w:r>
+      <w:proofErr w:type="spellStart"/>
+      <w:r>
+        <w:t>together</w:t>
+      </w:r>
+      <w:proofErr w:type="spellEnd"/>
+      <w:r>
+        <w:t xml:space="preserve">. </w:t>
+      </w:r>
+      <w:proofErr w:type="spellStart"/>
+      <w:r>
+        <w:t>Everything</w:t>
+      </w:r>
+      <w:proofErr w:type="spellEnd"/>
+      <w:r>
+        <w:t xml:space="preserve"> </w:t>
+      </w:r>
+      <w:proofErr w:type="spellStart"/>
+      <w:r>
+        <w:t>that</w:t>
+      </w:r>
+      <w:proofErr w:type="spellEnd"/>
+      <w:r>
+        <w:t xml:space="preserve"> </w:t>
+      </w:r>
+      <w:proofErr w:type="spellStart"/>
+      <w:r>
+        <w:t>we</w:t>
+      </w:r>
+      <w:proofErr w:type="spellEnd"/>
+      <w:r>
+        <w:t xml:space="preserve"> have </w:t>
+      </w:r>
+      <w:proofErr w:type="spellStart"/>
+      <w:r>
+        <w:t>submitted</w:t>
+      </w:r>
+      <w:proofErr w:type="spellEnd"/>
+      <w:r>
+        <w:t xml:space="preserve">, in </w:t>
+      </w:r>
+      <w:proofErr w:type="spellStart"/>
+      <w:r>
+        <w:t>terms</w:t>
+      </w:r>
+      <w:proofErr w:type="spellEnd"/>
+      <w:r>
+        <w:t xml:space="preserve"> of code, </w:t>
+      </w:r>
+      <w:proofErr w:type="spellStart"/>
+      <w:r>
+        <w:t>was</w:t>
+      </w:r>
+      <w:proofErr w:type="spellEnd"/>
+      <w:r>
+        <w:t xml:space="preserve"> </w:t>
+      </w:r>
+      <w:proofErr w:type="spellStart"/>
+      <w:r>
+        <w:t>worked</w:t>
+      </w:r>
+      <w:proofErr w:type="spellEnd"/>
+      <w:r>
+        <w:t xml:space="preserve"> on </w:t>
+      </w:r>
+      <w:proofErr w:type="spellStart"/>
+      <w:r>
+        <w:t>together</w:t>
+      </w:r>
+      <w:proofErr w:type="spellEnd"/>
+      <w:r>
+        <w:t>.</w:t>
       </w:r>
     </w:p>
     <w:p>
@@ -627,488 +778,6 @@
         <w:pStyle w:val="AbsHead"/>
       </w:pPr>
     </w:p>
-    <w:sdt>
-      <w:sdtPr>
-        <w:id w:val="-913162355"/>
-        <w:docPartObj>
-          <w:docPartGallery w:val="Table of Contents"/>
-          <w:docPartUnique/>
-        </w:docPartObj>
-      </w:sdtPr>
-      <w:sdtEndPr>
-        <w:rPr>
-          <w:rFonts w:ascii="Linux Libertine" w:eastAsiaTheme="minorHAnsi" w:hAnsi="Linux Libertine" w:cstheme="minorBidi"/>
-          <w:b/>
-          <w:bCs/>
-          <w:noProof/>
-          <w:color w:val="auto"/>
-          <w:sz w:val="18"/>
-          <w:szCs w:val="22"/>
-        </w:rPr>
-      </w:sdtEndPr>
-      <w:sdtContent>
-        <w:p>
-          <w:pPr>
-            <w:pStyle w:val="TOCHeading0"/>
-          </w:pPr>
-          <w:r>
-            <w:t>Contents</w:t>
-          </w:r>
-        </w:p>
-        <w:p>
-          <w:pPr>
-            <w:pStyle w:val="TOC10"/>
-            <w:tabs>
-              <w:tab w:val="right" w:leader="dot" w:pos="10070"/>
-            </w:tabs>
-            <w:rPr>
-              <w:rFonts w:asciiTheme="minorHAnsi" w:eastAsiaTheme="minorEastAsia" w:hAnsiTheme="minorHAnsi"/>
-              <w:noProof/>
-              <w:sz w:val="22"/>
-              <w:lang w:val="en-IE" w:eastAsia="en-IE"/>
-            </w:rPr>
-          </w:pPr>
-          <w:r>
-            <w:fldChar w:fldCharType="begin"/>
-          </w:r>
-          <w:r>
-            <w:instrText xml:space="preserve"> TOC \o "1-3" \h \z \u </w:instrText>
-          </w:r>
-          <w:r>
-            <w:fldChar w:fldCharType="separate"/>
-          </w:r>
-          <w:hyperlink w:anchor="_Toc532842972" w:history="1">
-            <w:r>
-              <w:rPr>
-                <w:rStyle w:val="Hyperlink"/>
-                <w:rFonts w:eastAsia="Linux Libertine" w:cs="Linux Libertine"/>
-                <w:noProof/>
-              </w:rPr>
-              <w:t>1 Introduction</w:t>
-            </w:r>
-            <w:r>
-              <w:rPr>
-                <w:noProof/>
-                <w:webHidden/>
-              </w:rPr>
-              <w:tab/>
-            </w:r>
-            <w:r>
-              <w:rPr>
-                <w:noProof/>
-                <w:webHidden/>
-              </w:rPr>
-              <w:fldChar w:fldCharType="begin"/>
-            </w:r>
-            <w:r>
-              <w:rPr>
-                <w:noProof/>
-                <w:webHidden/>
-              </w:rPr>
-              <w:instrText xml:space="preserve"> PAGEREF _Toc532842972 \h </w:instrText>
-            </w:r>
-            <w:r>
-              <w:rPr>
-                <w:noProof/>
-                <w:webHidden/>
-              </w:rPr>
-            </w:r>
-            <w:r>
-              <w:rPr>
-                <w:noProof/>
-                <w:webHidden/>
-              </w:rPr>
-              <w:fldChar w:fldCharType="separate"/>
-            </w:r>
-            <w:r>
-              <w:rPr>
-                <w:noProof/>
-                <w:webHidden/>
-              </w:rPr>
-              <w:t>2</w:t>
-            </w:r>
-            <w:r>
-              <w:rPr>
-                <w:noProof/>
-                <w:webHidden/>
-              </w:rPr>
-              <w:fldChar w:fldCharType="end"/>
-            </w:r>
-          </w:hyperlink>
-        </w:p>
-        <w:p>
-          <w:pPr>
-            <w:pStyle w:val="TOC10"/>
-            <w:tabs>
-              <w:tab w:val="right" w:leader="dot" w:pos="10070"/>
-            </w:tabs>
-            <w:rPr>
-              <w:rFonts w:asciiTheme="minorHAnsi" w:eastAsiaTheme="minorEastAsia" w:hAnsiTheme="minorHAnsi"/>
-              <w:noProof/>
-              <w:sz w:val="22"/>
-              <w:lang w:val="en-IE" w:eastAsia="en-IE"/>
-            </w:rPr>
-          </w:pPr>
-          <w:hyperlink w:anchor="_Toc532842973" w:history="1">
-            <w:r>
-              <w:rPr>
-                <w:rStyle w:val="Hyperlink"/>
-                <w:rFonts w:eastAsia="Linux Libertine" w:cs="Linux Libertine"/>
-                <w:noProof/>
-                <w:lang w:val="en-IE" w:eastAsia="en-IE"/>
-              </w:rPr>
-              <w:t>2 Relaated Work</w:t>
-            </w:r>
-            <w:r>
-              <w:rPr>
-                <w:noProof/>
-                <w:webHidden/>
-              </w:rPr>
-              <w:tab/>
-            </w:r>
-            <w:r>
-              <w:rPr>
-                <w:noProof/>
-                <w:webHidden/>
-              </w:rPr>
-              <w:fldChar w:fldCharType="begin"/>
-            </w:r>
-            <w:r>
-              <w:rPr>
-                <w:noProof/>
-                <w:webHidden/>
-              </w:rPr>
-              <w:instrText xml:space="preserve"> PAGEREF _Toc532842973 \h </w:instrText>
-            </w:r>
-            <w:r>
-              <w:rPr>
-                <w:noProof/>
-                <w:webHidden/>
-              </w:rPr>
-            </w:r>
-            <w:r>
-              <w:rPr>
-                <w:noProof/>
-                <w:webHidden/>
-              </w:rPr>
-              <w:fldChar w:fldCharType="separate"/>
-            </w:r>
-            <w:r>
-              <w:rPr>
-                <w:noProof/>
-                <w:webHidden/>
-              </w:rPr>
-              <w:t>2</w:t>
-            </w:r>
-            <w:r>
-              <w:rPr>
-                <w:noProof/>
-                <w:webHidden/>
-              </w:rPr>
-              <w:fldChar w:fldCharType="end"/>
-            </w:r>
-          </w:hyperlink>
-        </w:p>
-        <w:p>
-          <w:pPr>
-            <w:pStyle w:val="TOC10"/>
-            <w:tabs>
-              <w:tab w:val="right" w:leader="dot" w:pos="10070"/>
-            </w:tabs>
-            <w:rPr>
-              <w:rFonts w:asciiTheme="minorHAnsi" w:eastAsiaTheme="minorEastAsia" w:hAnsiTheme="minorHAnsi"/>
-              <w:noProof/>
-              <w:sz w:val="22"/>
-              <w:lang w:val="en-IE" w:eastAsia="en-IE"/>
-            </w:rPr>
-          </w:pPr>
-          <w:hyperlink w:anchor="_Toc532842974" w:history="1">
-            <w:r>
-              <w:rPr>
-                <w:rStyle w:val="Hyperlink"/>
-                <w:rFonts w:eastAsia="Linux Libertine" w:cs="Linux Libertine"/>
-                <w:noProof/>
-                <w:lang w:val="en-IE"/>
-              </w:rPr>
-              <w:t>3 METHODOLOGY</w:t>
-            </w:r>
-            <w:r>
-              <w:rPr>
-                <w:noProof/>
-                <w:webHidden/>
-              </w:rPr>
-              <w:tab/>
-            </w:r>
-            <w:r>
-              <w:rPr>
-                <w:noProof/>
-                <w:webHidden/>
-              </w:rPr>
-              <w:fldChar w:fldCharType="begin"/>
-            </w:r>
-            <w:r>
-              <w:rPr>
-                <w:noProof/>
-                <w:webHidden/>
-              </w:rPr>
-              <w:instrText xml:space="preserve"> PAGEREF _Toc532842974 \h </w:instrText>
-            </w:r>
-            <w:r>
-              <w:rPr>
-                <w:noProof/>
-                <w:webHidden/>
-              </w:rPr>
-            </w:r>
-            <w:r>
-              <w:rPr>
-                <w:noProof/>
-                <w:webHidden/>
-              </w:rPr>
-              <w:fldChar w:fldCharType="separate"/>
-            </w:r>
-            <w:r>
-              <w:rPr>
-                <w:noProof/>
-                <w:webHidden/>
-              </w:rPr>
-              <w:t>2</w:t>
-            </w:r>
-            <w:r>
-              <w:rPr>
-                <w:noProof/>
-                <w:webHidden/>
-              </w:rPr>
-              <w:fldChar w:fldCharType="end"/>
-            </w:r>
-          </w:hyperlink>
-        </w:p>
-        <w:p>
-          <w:pPr>
-            <w:pStyle w:val="TOC10"/>
-            <w:tabs>
-              <w:tab w:val="right" w:leader="dot" w:pos="10070"/>
-            </w:tabs>
-            <w:rPr>
-              <w:rFonts w:asciiTheme="minorHAnsi" w:eastAsiaTheme="minorEastAsia" w:hAnsiTheme="minorHAnsi"/>
-              <w:noProof/>
-              <w:sz w:val="22"/>
-              <w:lang w:val="en-IE" w:eastAsia="en-IE"/>
-            </w:rPr>
-          </w:pPr>
-          <w:hyperlink w:anchor="_Toc532842975" w:history="1">
-            <w:r>
-              <w:rPr>
-                <w:rStyle w:val="Hyperlink"/>
-                <w:rFonts w:eastAsia="Linux Libertine" w:cs="Linux Libertine"/>
-                <w:noProof/>
-              </w:rPr>
-              <w:t>4 RESULTS AND DISCUSSION</w:t>
-            </w:r>
-            <w:r>
-              <w:rPr>
-                <w:noProof/>
-                <w:webHidden/>
-              </w:rPr>
-              <w:tab/>
-            </w:r>
-            <w:r>
-              <w:rPr>
-                <w:noProof/>
-                <w:webHidden/>
-              </w:rPr>
-              <w:fldChar w:fldCharType="begin"/>
-            </w:r>
-            <w:r>
-              <w:rPr>
-                <w:noProof/>
-                <w:webHidden/>
-              </w:rPr>
-              <w:instrText xml:space="preserve"> PAGEREF _Toc532842975 \h </w:instrText>
-            </w:r>
-            <w:r>
-              <w:rPr>
-                <w:noProof/>
-                <w:webHidden/>
-              </w:rPr>
-            </w:r>
-            <w:r>
-              <w:rPr>
-                <w:noProof/>
-                <w:webHidden/>
-              </w:rPr>
-              <w:fldChar w:fldCharType="separate"/>
-            </w:r>
-            <w:r>
-              <w:rPr>
-                <w:noProof/>
-                <w:webHidden/>
-              </w:rPr>
-              <w:t>3</w:t>
-            </w:r>
-            <w:r>
-              <w:rPr>
-                <w:noProof/>
-                <w:webHidden/>
-              </w:rPr>
-              <w:fldChar w:fldCharType="end"/>
-            </w:r>
-          </w:hyperlink>
-        </w:p>
-        <w:p>
-          <w:pPr>
-            <w:pStyle w:val="TOC10"/>
-            <w:tabs>
-              <w:tab w:val="right" w:leader="dot" w:pos="10070"/>
-            </w:tabs>
-            <w:rPr>
-              <w:rFonts w:asciiTheme="minorHAnsi" w:eastAsiaTheme="minorEastAsia" w:hAnsiTheme="minorHAnsi"/>
-              <w:noProof/>
-              <w:sz w:val="22"/>
-              <w:lang w:val="en-IE" w:eastAsia="en-IE"/>
-            </w:rPr>
-          </w:pPr>
-          <w:hyperlink w:anchor="_Toc532842976" w:history="1">
-            <w:r>
-              <w:rPr>
-                <w:rStyle w:val="Hyperlink"/>
-                <w:rFonts w:eastAsia="Linux Libertine" w:cs="Linux Libertine"/>
-                <w:noProof/>
-              </w:rPr>
-              <w:t>5 LIMITATIONS AND OUTLOOK</w:t>
-            </w:r>
-            <w:r>
-              <w:rPr>
-                <w:noProof/>
-                <w:webHidden/>
-              </w:rPr>
-              <w:tab/>
-            </w:r>
-            <w:r>
-              <w:rPr>
-                <w:noProof/>
-                <w:webHidden/>
-              </w:rPr>
-              <w:fldChar w:fldCharType="begin"/>
-            </w:r>
-            <w:r>
-              <w:rPr>
-                <w:noProof/>
-                <w:webHidden/>
-              </w:rPr>
-              <w:instrText xml:space="preserve"> PAGEREF _Toc532842976 \h </w:instrText>
-            </w:r>
-            <w:r>
-              <w:rPr>
-                <w:noProof/>
-                <w:webHidden/>
-              </w:rPr>
-            </w:r>
-            <w:r>
-              <w:rPr>
-                <w:noProof/>
-                <w:webHidden/>
-              </w:rPr>
-              <w:fldChar w:fldCharType="separate"/>
-            </w:r>
-            <w:r>
-              <w:rPr>
-                <w:noProof/>
-                <w:webHidden/>
-              </w:rPr>
-              <w:t>4</w:t>
-            </w:r>
-            <w:r>
-              <w:rPr>
-                <w:noProof/>
-                <w:webHidden/>
-              </w:rPr>
-              <w:fldChar w:fldCharType="end"/>
-            </w:r>
-          </w:hyperlink>
-        </w:p>
-        <w:p>
-          <w:pPr>
-            <w:pStyle w:val="TOC10"/>
-            <w:tabs>
-              <w:tab w:val="right" w:leader="dot" w:pos="10070"/>
-            </w:tabs>
-            <w:rPr>
-              <w:rFonts w:asciiTheme="minorHAnsi" w:eastAsiaTheme="minorEastAsia" w:hAnsiTheme="minorHAnsi"/>
-              <w:noProof/>
-              <w:sz w:val="22"/>
-              <w:lang w:val="en-IE" w:eastAsia="en-IE"/>
-            </w:rPr>
-          </w:pPr>
-          <w:hyperlink w:anchor="_Toc532842977" w:history="1">
-            <w:r>
-              <w:rPr>
-                <w:rStyle w:val="Hyperlink"/>
-                <w:noProof/>
-              </w:rPr>
-              <w:t>Bibliography</w:t>
-            </w:r>
-            <w:r>
-              <w:rPr>
-                <w:noProof/>
-                <w:webHidden/>
-              </w:rPr>
-              <w:tab/>
-            </w:r>
-            <w:r>
-              <w:rPr>
-                <w:noProof/>
-                <w:webHidden/>
-              </w:rPr>
-              <w:fldChar w:fldCharType="begin"/>
-            </w:r>
-            <w:r>
-              <w:rPr>
-                <w:noProof/>
-                <w:webHidden/>
-              </w:rPr>
-              <w:instrText xml:space="preserve"> PAGEREF _Toc532842977 \h </w:instrText>
-            </w:r>
-            <w:r>
-              <w:rPr>
-                <w:noProof/>
-                <w:webHidden/>
-              </w:rPr>
-            </w:r>
-            <w:r>
-              <w:rPr>
-                <w:noProof/>
-                <w:webHidden/>
-              </w:rPr>
-              <w:fldChar w:fldCharType="separate"/>
-            </w:r>
-            <w:r>
-              <w:rPr>
-                <w:noProof/>
-                <w:webHidden/>
-              </w:rPr>
-              <w:t>4</w:t>
-            </w:r>
-            <w:r>
-              <w:rPr>
-                <w:noProof/>
-                <w:webHidden/>
-              </w:rPr>
-              <w:fldChar w:fldCharType="end"/>
-            </w:r>
-          </w:hyperlink>
-        </w:p>
-        <w:p>
-          <w:r>
-            <w:rPr>
-              <w:b/>
-              <w:bCs/>
-              <w:noProof/>
-            </w:rPr>
-            <w:fldChar w:fldCharType="end"/>
-          </w:r>
-        </w:p>
-      </w:sdtContent>
-    </w:sdt>
     <w:p>
       <w:pPr>
         <w:pStyle w:val="AbsHead"/>
@@ -1176,14 +845,13 @@
       <w:pPr>
         <w:pStyle w:val="Heading1"/>
       </w:pPr>
-      <w:bookmarkStart w:id="0" w:name="_Toc532842972"/>
-      <w:r>
-        <w:rPr>
-          <w:rFonts w:eastAsia="Linux Libertine" w:cs="Linux Libertine"/>
-        </w:rPr>
+      <w:r>
+        <w:rPr>
+          <w:rFonts w:eastAsia="Linux Libertine" w:cs="Linux Libertine"/>
+        </w:rPr>
+        <w:lastRenderedPageBreak/>
         <w:t>1 Introduction</w:t>
       </w:r>
-      <w:bookmarkEnd w:id="0"/>
     </w:p>
     <w:p>
       <w:pPr>
@@ -1356,7 +1024,6 @@
           <w:lang w:val="en-IE" w:eastAsia="en-IE"/>
         </w:rPr>
       </w:pPr>
-      <w:bookmarkStart w:id="1" w:name="_Toc532842973"/>
       <w:r>
         <w:rPr>
           <w:rFonts w:eastAsia="Linux Libertine" w:cs="Linux Libertine"/>
@@ -1381,7 +1048,6 @@
         </w:rPr>
         <w:t>ated Work</w:t>
       </w:r>
-      <w:bookmarkEnd w:id="1"/>
     </w:p>
     <w:p>
       <w:pPr>
@@ -1410,7 +1076,29 @@
           <w:sz w:val="22"/>
           <w:lang w:val="en-IE" w:eastAsia="en-IE"/>
         </w:rPr>
-        <w:t xml:space="preserve">John D.Burger et al </w:t>
+        <w:t xml:space="preserve">John </w:t>
+      </w:r>
+      <w:proofErr w:type="spellStart"/>
+      <w:proofErr w:type="gramStart"/>
+      <w:r>
+        <w:rPr>
+          <w:rFonts w:eastAsia="Linux Libertine" w:cs="Linux Libertine"/>
+          <w:color w:val="000000" w:themeColor="text1"/>
+          <w:sz w:val="22"/>
+          <w:lang w:val="en-IE" w:eastAsia="en-IE"/>
+        </w:rPr>
+        <w:t>D.Burger</w:t>
+      </w:r>
+      <w:proofErr w:type="spellEnd"/>
+      <w:proofErr w:type="gramEnd"/>
+      <w:r>
+        <w:rPr>
+          <w:rFonts w:eastAsia="Linux Libertine" w:cs="Linux Libertine"/>
+          <w:color w:val="000000" w:themeColor="text1"/>
+          <w:sz w:val="22"/>
+          <w:lang w:val="en-IE" w:eastAsia="en-IE"/>
+        </w:rPr>
+        <w:t xml:space="preserve"> et al </w:t>
       </w:r>
       <w:sdt>
         <w:sdtPr>
@@ -1693,8 +1381,9 @@
           <w:sz w:val="22"/>
           <w:lang w:val="en-IE" w:eastAsia="en-IE"/>
         </w:rPr>
-        <w:t xml:space="preserve"> todo same as above</w:t>
-      </w:r>
+        <w:t xml:space="preserve"> </w:t>
+      </w:r>
+      <w:proofErr w:type="spellStart"/>
       <w:r>
         <w:rPr>
           <w:rFonts w:eastAsia="Linux Libertine" w:cs="Linux Libertine"/>
@@ -1702,6 +1391,25 @@
           <w:sz w:val="22"/>
           <w:lang w:val="en-IE" w:eastAsia="en-IE"/>
         </w:rPr>
+        <w:t>todo</w:t>
+      </w:r>
+      <w:proofErr w:type="spellEnd"/>
+      <w:r>
+        <w:rPr>
+          <w:rFonts w:eastAsia="Linux Libertine" w:cs="Linux Libertine"/>
+          <w:color w:val="FF0000"/>
+          <w:sz w:val="22"/>
+          <w:lang w:val="en-IE" w:eastAsia="en-IE"/>
+        </w:rPr>
+        <w:t xml:space="preserve"> same as above</w:t>
+      </w:r>
+      <w:r>
+        <w:rPr>
+          <w:rFonts w:eastAsia="Linux Libertine" w:cs="Linux Libertine"/>
+          <w:color w:val="FF0000"/>
+          <w:sz w:val="22"/>
+          <w:lang w:val="en-IE" w:eastAsia="en-IE"/>
+        </w:rPr>
         <w:t xml:space="preserve">. </w:t>
       </w:r>
       <w:r>
@@ -1756,7 +1464,27 @@
           <w:sz w:val="22"/>
           <w:lang w:val="en-IE" w:eastAsia="en-IE"/>
         </w:rPr>
-        <w:t xml:space="preserve"> SVMLight linear classifier.</w:t>
+        <w:t xml:space="preserve"> </w:t>
+      </w:r>
+      <w:proofErr w:type="spellStart"/>
+      <w:r>
+        <w:rPr>
+          <w:rFonts w:eastAsia="Linux Libertine" w:cs="Linux Libertine"/>
+          <w:color w:val="000000" w:themeColor="text1"/>
+          <w:sz w:val="22"/>
+          <w:lang w:val="en-IE" w:eastAsia="en-IE"/>
+        </w:rPr>
+        <w:t>SVMLight</w:t>
+      </w:r>
+      <w:proofErr w:type="spellEnd"/>
+      <w:r>
+        <w:rPr>
+          <w:rFonts w:eastAsia="Linux Libertine" w:cs="Linux Libertine"/>
+          <w:color w:val="000000" w:themeColor="text1"/>
+          <w:sz w:val="22"/>
+          <w:lang w:val="en-IE" w:eastAsia="en-IE"/>
+        </w:rPr>
+        <w:t xml:space="preserve"> linear classifier.</w:t>
       </w:r>
     </w:p>
     <w:p>
@@ -1783,7 +1511,6 @@
           <w:lang w:val="en-IE"/>
         </w:rPr>
       </w:pPr>
-      <w:bookmarkStart w:id="2" w:name="_Toc532842974"/>
       <w:r>
         <w:rPr>
           <w:rFonts w:eastAsia="Linux Libertine" w:cs="Linux Libertine"/>
@@ -1791,13 +1518,12 @@
         </w:rPr>
         <w:t xml:space="preserve">3 </w:t>
       </w:r>
-      <w:bookmarkEnd w:id="2"/>
       <w:r>
         <w:rPr>
           <w:rFonts w:eastAsia="Linux Libertine" w:cs="Linux Libertine"/>
           <w:lang w:val="en-IE"/>
         </w:rPr>
-        <w:t>Methodology</w:t>
+        <w:t>METHODOLOGIES</w:t>
       </w:r>
     </w:p>
     <w:p>
@@ -1837,6 +1563,114 @@
         </w:rPr>
         <w:t>TODO – Split methodology into multiple parts</w:t>
       </w:r>
+    </w:p>
+    <w:p>
+      <w:pPr>
+        <w:spacing w:line="240" w:lineRule="auto"/>
+        <w:ind w:firstLine="0"/>
+        <w:jc w:val="left"/>
+        <w:rPr>
+          <w:rFonts w:eastAsia="Linux Libertine" w:cs="Linux Libertine"/>
+          <w:b/>
+          <w:bCs/>
+          <w:sz w:val="22"/>
+          <w:lang w:val="en-IE"/>
+        </w:rPr>
+      </w:pPr>
+    </w:p>
+    <w:p>
+      <w:pPr>
+        <w:pStyle w:val="Heading2"/>
+        <w:rPr>
+          <w:rFonts w:eastAsia="Linux Libertine" w:cs="Linux Libertine"/>
+          <w:bCs w:val="0"/>
+          <w:lang w:val="en-IE"/>
+        </w:rPr>
+      </w:pPr>
+      <w:r>
+        <w:rPr>
+          <w:rFonts w:eastAsia="Linux Libertine" w:cs="Linux Libertine"/>
+          <w:bCs w:val="0"/>
+          <w:lang w:val="en-IE"/>
+        </w:rPr>
+        <w:t xml:space="preserve">3.1 </w:t>
+      </w:r>
+      <w:r>
+        <w:rPr>
+          <w:rFonts w:eastAsia="Linux Libertine" w:cs="Linux Libertine"/>
+          <w:bCs w:val="0"/>
+          <w:lang w:val="en-IE"/>
+        </w:rPr>
+        <w:t>Dataset</w:t>
+      </w:r>
+    </w:p>
+    <w:p>
+      <w:pPr>
+        <w:pStyle w:val="Heading2"/>
+        <w:rPr>
+          <w:rFonts w:eastAsia="Linux Libertine" w:cs="Linux Libertine"/>
+          <w:bCs w:val="0"/>
+          <w:lang w:val="en-IE"/>
+        </w:rPr>
+      </w:pPr>
+      <w:r>
+        <w:rPr>
+          <w:rFonts w:eastAsia="Linux Libertine" w:cs="Linux Libertine"/>
+          <w:bCs w:val="0"/>
+          <w:lang w:val="en-IE"/>
+        </w:rPr>
+        <w:t>3.2 Pre-Processing</w:t>
+      </w:r>
+    </w:p>
+    <w:p>
+      <w:pPr>
+        <w:pStyle w:val="Heading2"/>
+        <w:rPr>
+          <w:rFonts w:eastAsia="Linux Libertine" w:cs="Linux Libertine"/>
+          <w:bCs w:val="0"/>
+          <w:lang w:val="en-IE"/>
+        </w:rPr>
+      </w:pPr>
+      <w:r>
+        <w:rPr>
+          <w:rFonts w:eastAsia="Linux Libertine" w:cs="Linux Libertine"/>
+          <w:bCs w:val="0"/>
+          <w:lang w:val="en-IE"/>
+        </w:rPr>
+        <w:t>3.3 Algorithms</w:t>
+      </w:r>
+    </w:p>
+    <w:p>
+      <w:pPr>
+        <w:pStyle w:val="Heading2"/>
+        <w:rPr>
+          <w:rFonts w:eastAsia="Linux Libertine" w:cs="Linux Libertine"/>
+          <w:bCs w:val="0"/>
+          <w:lang w:val="en-IE"/>
+        </w:rPr>
+      </w:pPr>
+      <w:r>
+        <w:rPr>
+          <w:rFonts w:eastAsia="Linux Libertine" w:cs="Linux Libertine"/>
+          <w:bCs w:val="0"/>
+          <w:lang w:val="en-IE"/>
+        </w:rPr>
+        <w:t>3.4 Evaluation</w:t>
+      </w:r>
+    </w:p>
+    <w:p>
+      <w:pPr>
+        <w:spacing w:line="240" w:lineRule="auto"/>
+        <w:ind w:firstLine="0"/>
+        <w:jc w:val="left"/>
+        <w:rPr>
+          <w:rFonts w:eastAsia="Linux Libertine" w:cs="Linux Libertine"/>
+          <w:b/>
+          <w:bCs/>
+          <w:sz w:val="22"/>
+          <w:lang w:val="en-IE"/>
+        </w:rPr>
+      </w:pPr>
     </w:p>
     <w:p>
       <w:pPr>
@@ -1940,7 +1774,71 @@
           <w:sz w:val="22"/>
           <w:lang w:val="en-IE"/>
         </w:rPr>
-        <w:t>. There existed approximately 12,000 user_id’s in the dataset. Associated with each user_id is a gender. In order to get relevant data on the users, a script was written to scrape the data from the Twitter API. Data that was thought to have been mediocre to good predictors of gender was then scraped for each user. The dataset was pruned to obtain a balanced ratio of men to females. After the steps stated above, the dataset contained 6000 users.</w:t>
+        <w:t xml:space="preserve">. There existed approximately 12,000 </w:t>
+      </w:r>
+      <w:proofErr w:type="spellStart"/>
+      <w:proofErr w:type="gramStart"/>
+      <w:r>
+        <w:rPr>
+          <w:rFonts w:eastAsia="Linux Libertine" w:cs="Linux Libertine"/>
+          <w:sz w:val="22"/>
+          <w:lang w:val="en-IE"/>
+        </w:rPr>
+        <w:t>user</w:t>
+      </w:r>
+      <w:proofErr w:type="gramEnd"/>
+      <w:r>
+        <w:rPr>
+          <w:rFonts w:eastAsia="Linux Libertine" w:cs="Linux Libertine"/>
+          <w:sz w:val="22"/>
+          <w:lang w:val="en-IE"/>
+        </w:rPr>
+        <w:t>_id’s</w:t>
+      </w:r>
+      <w:proofErr w:type="spellEnd"/>
+      <w:r>
+        <w:rPr>
+          <w:rFonts w:eastAsia="Linux Libertine" w:cs="Linux Libertine"/>
+          <w:sz w:val="22"/>
+          <w:lang w:val="en-IE"/>
+        </w:rPr>
+        <w:t xml:space="preserve"> in the dataset. Associated with each </w:t>
+      </w:r>
+      <w:proofErr w:type="spellStart"/>
+      <w:r>
+        <w:rPr>
+          <w:rFonts w:eastAsia="Linux Libertine" w:cs="Linux Libertine"/>
+          <w:sz w:val="22"/>
+          <w:lang w:val="en-IE"/>
+        </w:rPr>
+        <w:t>user_id</w:t>
+      </w:r>
+      <w:proofErr w:type="spellEnd"/>
+      <w:r>
+        <w:rPr>
+          <w:rFonts w:eastAsia="Linux Libertine" w:cs="Linux Libertine"/>
+          <w:sz w:val="22"/>
+          <w:lang w:val="en-IE"/>
+        </w:rPr>
+        <w:t xml:space="preserve"> is a gender. </w:t>
+      </w:r>
+      <w:proofErr w:type="gramStart"/>
+      <w:r>
+        <w:rPr>
+          <w:rFonts w:eastAsia="Linux Libertine" w:cs="Linux Libertine"/>
+          <w:sz w:val="22"/>
+          <w:lang w:val="en-IE"/>
+        </w:rPr>
+        <w:t>In order to</w:t>
+      </w:r>
+      <w:proofErr w:type="gramEnd"/>
+      <w:r>
+        <w:rPr>
+          <w:rFonts w:eastAsia="Linux Libertine" w:cs="Linux Libertine"/>
+          <w:sz w:val="22"/>
+          <w:lang w:val="en-IE"/>
+        </w:rPr>
+        <w:t xml:space="preserve"> get relevant data on the users, a script was written to scrape the data from the Twitter API. Data that was thought to have been mediocre to good predictors of gender was then scraped for each user. The dataset was pruned to obtain a balanced ratio of men to females. After the steps stated above, the dataset contained 6000 users.</w:t>
       </w:r>
     </w:p>
     <w:p>
@@ -1967,7 +1865,25 @@
           <w:sz w:val="22"/>
           <w:lang w:val="en-IE"/>
         </w:rPr>
-        <w:t>The problem of differentiating a user into the set of males or females, based off their user account data, is that of a classification problem. There were two algorithms that we could have chosen to use in order to classify users; logistic regression and SVM. SVM was the algorithm that was chosen in the end, due to our belief that for many of the features that we were going to test, there would not exist a linear separation in the data, but rather it was non-linear.</w:t>
+        <w:t xml:space="preserve">The problem of differentiating a user into the set of males or females, based off their user account data, is that of a classification problem. There were two algorithms that we could have chosen to use </w:t>
+      </w:r>
+      <w:proofErr w:type="gramStart"/>
+      <w:r>
+        <w:rPr>
+          <w:rFonts w:eastAsia="Linux Libertine" w:cs="Linux Libertine"/>
+          <w:sz w:val="22"/>
+          <w:lang w:val="en-IE"/>
+        </w:rPr>
+        <w:t>in order to</w:t>
+      </w:r>
+      <w:proofErr w:type="gramEnd"/>
+      <w:r>
+        <w:rPr>
+          <w:rFonts w:eastAsia="Linux Libertine" w:cs="Linux Libertine"/>
+          <w:sz w:val="22"/>
+          <w:lang w:val="en-IE"/>
+        </w:rPr>
+        <w:t xml:space="preserve"> classify users; logistic regression and SVM. SVM was the algorithm that was chosen in the end, due to our belief that for many of the features that we were going to test, there would not exist a linear separation in the data, but rather it was non-linear.</w:t>
       </w:r>
     </w:p>
     <w:p>
@@ -2141,7 +2057,23 @@
           <w:rFonts w:eastAsia="Linux Libertine" w:cs="Linux Libertine"/>
           <w:sz w:val="22"/>
         </w:rPr>
-        <w:t>he Gender property in our json document was transformed so that ‘Male’ equals 0, and ‘Female’ equals 1.</w:t>
+        <w:t xml:space="preserve">he Gender property in our </w:t>
+      </w:r>
+      <w:proofErr w:type="spellStart"/>
+      <w:r>
+        <w:rPr>
+          <w:rFonts w:eastAsia="Linux Libertine" w:cs="Linux Libertine"/>
+          <w:sz w:val="22"/>
+        </w:rPr>
+        <w:t>json</w:t>
+      </w:r>
+      <w:proofErr w:type="spellEnd"/>
+      <w:r>
+        <w:rPr>
+          <w:rFonts w:eastAsia="Linux Libertine" w:cs="Linux Libertine"/>
+          <w:sz w:val="22"/>
+        </w:rPr>
+        <w:t xml:space="preserve"> document was transformed so that ‘Male’ equals 0, and ‘Female’ equals 1.</w:t>
       </w:r>
     </w:p>
     <w:p>
@@ -2162,7 +2094,42 @@
         <w:rPr>
           <w:sz w:val="22"/>
         </w:rPr>
-        <w:t>To optimize our C and Gamma parameters for our SVC(Support Vector Classification) SVM’s models, we plotted the accuracy of the classifier with a range of the paramaters. The below image shows the resulting plot for the tweet feature based SVM.</w:t>
+        <w:t xml:space="preserve">To optimize our C and Gamma parameters for our </w:t>
+      </w:r>
+      <w:proofErr w:type="gramStart"/>
+      <w:r>
+        <w:rPr>
+          <w:sz w:val="22"/>
+        </w:rPr>
+        <w:t>SVC(</w:t>
+      </w:r>
+      <w:proofErr w:type="gramEnd"/>
+      <w:r>
+        <w:rPr>
+          <w:sz w:val="22"/>
+        </w:rPr>
+        <w:t xml:space="preserve">Support Vector Classification) SVM’s models, we plotted the accuracy of the classifier with a </w:t>
+      </w:r>
+      <w:r>
+        <w:rPr>
+          <w:sz w:val="22"/>
+        </w:rPr>
+        <w:lastRenderedPageBreak/>
+        <w:t xml:space="preserve">range of the </w:t>
+      </w:r>
+      <w:proofErr w:type="spellStart"/>
+      <w:r>
+        <w:rPr>
+          <w:sz w:val="22"/>
+        </w:rPr>
+        <w:t>paramaters</w:t>
+      </w:r>
+      <w:proofErr w:type="spellEnd"/>
+      <w:r>
+        <w:rPr>
+          <w:sz w:val="22"/>
+        </w:rPr>
+        <w:t>. The below image shows the resulting plot for the tweet feature based SVM.</w:t>
       </w:r>
     </w:p>
     <w:p>
@@ -2179,7 +2146,23 @@
           <w:rFonts w:eastAsia="Linux Libertine" w:cs="Linux Libertine"/>
           <w:sz w:val="22"/>
         </w:rPr>
-        <w:t>For NuSVC classifiers, we also classified the best nu value through a grid search process.</w:t>
+        <w:t xml:space="preserve">For </w:t>
+      </w:r>
+      <w:proofErr w:type="spellStart"/>
+      <w:r>
+        <w:rPr>
+          <w:rFonts w:eastAsia="Linux Libertine" w:cs="Linux Libertine"/>
+          <w:sz w:val="22"/>
+        </w:rPr>
+        <w:t>NuSVC</w:t>
+      </w:r>
+      <w:proofErr w:type="spellEnd"/>
+      <w:r>
+        <w:rPr>
+          <w:rFonts w:eastAsia="Linux Libertine" w:cs="Linux Libertine"/>
+          <w:sz w:val="22"/>
+        </w:rPr>
+        <w:t xml:space="preserve"> classifiers, we also classified the best nu value through a grid search process.</w:t>
       </w:r>
     </w:p>
     <w:p>
@@ -2300,16 +2283,8 @@
         <w:rPr>
           <w:rFonts w:eastAsia="Linux Libertine" w:cs="Linux Libertine"/>
         </w:rPr>
-        <w:t xml:space="preserve">    </w:t>
-      </w:r>
-      <w:bookmarkStart w:id="3" w:name="_Toc532842975"/>
-      <w:r>
-        <w:rPr>
-          <w:rFonts w:eastAsia="Linux Libertine" w:cs="Linux Libertine"/>
-        </w:rPr>
-        <w:t xml:space="preserve">4 </w:t>
-      </w:r>
-      <w:bookmarkEnd w:id="3"/>
+        <w:t xml:space="preserve">    4 </w:t>
+      </w:r>
       <w:r>
         <w:rPr>
           <w:rFonts w:eastAsia="Linux Libertine" w:cs="Linux Libertine"/>
@@ -2331,8 +2306,8 @@
       <w:pPr>
         <w:pStyle w:val="Caption"/>
       </w:pPr>
-      <w:bookmarkStart w:id="4" w:name="_Ref528587851"/>
-      <w:bookmarkStart w:id="5" w:name="_Ref528587781"/>
+      <w:bookmarkStart w:id="0" w:name="_Ref528587851"/>
+      <w:bookmarkStart w:id="1" w:name="_Ref528587781"/>
       <w:r>
         <w:t xml:space="preserve">Table </w:t>
       </w:r>
@@ -2354,11 +2329,11 @@
       <w:r>
         <w:fldChar w:fldCharType="end"/>
       </w:r>
-      <w:bookmarkEnd w:id="4"/>
+      <w:bookmarkEnd w:id="0"/>
       <w:r>
         <w:t xml:space="preserve"> - Numerical Features</w:t>
       </w:r>
-      <w:bookmarkEnd w:id="5"/>
+      <w:bookmarkEnd w:id="1"/>
     </w:p>
     <w:p>
       <w:pPr>
@@ -2501,7 +2476,14 @@
           <w:rFonts w:eastAsia="Linux Libertine" w:cs="Linux Libertine"/>
           <w:sz w:val="22"/>
         </w:rPr>
-        <w:t xml:space="preserve">, as well as the Precision and Recall numbers, that the prediction rates for the models which used individual numerical features alone are poor. You can see for example, the model </w:t>
+        <w:t xml:space="preserve">, as well as the Precision and Recall numbers, that the prediction rates for the models which used individual numerical features alone are </w:t>
+      </w:r>
+      <w:r>
+        <w:rPr>
+          <w:rFonts w:eastAsia="Linux Libertine" w:cs="Linux Libertine"/>
+          <w:sz w:val="22"/>
+        </w:rPr>
+        <w:t xml:space="preserve">poor. You can see for example, the model </w:t>
       </w:r>
       <w:r>
         <w:rPr>
@@ -2568,7 +2550,23 @@
           <w:rFonts w:eastAsia="Linux Libertine" w:cs="Linux Libertine"/>
           <w:sz w:val="22"/>
         </w:rPr>
-        <w:t>which has favourites_count as its singular feature always predicts Female. This predication is no better than random chance. On their own, these individual features are not good indicators of gender.</w:t>
+        <w:t xml:space="preserve">which has </w:t>
+      </w:r>
+      <w:proofErr w:type="spellStart"/>
+      <w:r>
+        <w:rPr>
+          <w:rFonts w:eastAsia="Linux Libertine" w:cs="Linux Libertine"/>
+          <w:sz w:val="22"/>
+        </w:rPr>
+        <w:t>favourites_count</w:t>
+      </w:r>
+      <w:proofErr w:type="spellEnd"/>
+      <w:r>
+        <w:rPr>
+          <w:rFonts w:eastAsia="Linux Libertine" w:cs="Linux Libertine"/>
+          <w:sz w:val="22"/>
+        </w:rPr>
+        <w:t xml:space="preserve"> as its singular feature always predicts Female. This predication is no better than random chance. On their own, these individual features are not good indicators of gender.</w:t>
       </w:r>
     </w:p>
     <w:p>
@@ -2579,7 +2577,7 @@
           <w:sz w:val="22"/>
         </w:rPr>
       </w:pPr>
-      <w:bookmarkStart w:id="6" w:name="_Ref528587912"/>
+      <w:bookmarkStart w:id="2" w:name="_Ref528587912"/>
       <w:r>
         <w:t xml:space="preserve">Figure </w:t>
       </w:r>
@@ -2601,7 +2599,7 @@
       <w:r>
         <w:fldChar w:fldCharType="end"/>
       </w:r>
-      <w:bookmarkEnd w:id="6"/>
+      <w:bookmarkEnd w:id="2"/>
       <w:r>
         <w:t xml:space="preserve"> - Twitter Account Creation Date</w:t>
       </w:r>
@@ -2662,7 +2660,23 @@
           <w:rFonts w:eastAsia="Linux Libertine" w:cs="Linux Libertine"/>
           <w:sz w:val="22"/>
         </w:rPr>
-        <w:t>A plot of the Created_At data</w:t>
+        <w:t xml:space="preserve">A plot of the </w:t>
+      </w:r>
+      <w:proofErr w:type="spellStart"/>
+      <w:r>
+        <w:rPr>
+          <w:rFonts w:eastAsia="Linux Libertine" w:cs="Linux Libertine"/>
+          <w:sz w:val="22"/>
+        </w:rPr>
+        <w:t>Created_At</w:t>
+      </w:r>
+      <w:proofErr w:type="spellEnd"/>
+      <w:r>
+        <w:rPr>
+          <w:rFonts w:eastAsia="Linux Libertine" w:cs="Linux Libertine"/>
+          <w:sz w:val="22"/>
+        </w:rPr>
+        <w:t xml:space="preserve"> data</w:t>
       </w:r>
       <w:r>
         <w:rPr>
@@ -2718,7 +2732,32 @@
           <w:rFonts w:eastAsia="Linux Libertine" w:cs="Linux Libertine"/>
           <w:sz w:val="22"/>
         </w:rPr>
-        <w:t xml:space="preserve">shows where the classifier is defining the split in the data. Blue crosses on the graph represent the test data used in the model, while orange X’s represents the predictions on the test data. X Values are POSIX, time scaled between 0 and 1. Accounts created before 2017 are predicted to be Male, while accounts created after are predicted to be female. This confirms that this model is doing more than just predicting everything to be all Female like in the favourites_count </w:t>
+        <w:t>shows where the classifier is defining the split in the data. Blue crosses on the graph represent the test data used in the model, while orange X’s represents the predictions on the test data. X Values are POSIX, time scaled be</w:t>
+      </w:r>
+      <w:bookmarkStart w:id="3" w:name="_GoBack"/>
+      <w:bookmarkEnd w:id="3"/>
+      <w:r>
+        <w:rPr>
+          <w:rFonts w:eastAsia="Linux Libertine" w:cs="Linux Libertine"/>
+          <w:sz w:val="22"/>
+        </w:rPr>
+        <w:t xml:space="preserve">tween 0 and 1. Accounts created before 2017 are predicted to be Male, while accounts created after are predicted to be female. This confirms that this model is doing more than just predicting everything to be all Female like in the </w:t>
+      </w:r>
+      <w:proofErr w:type="spellStart"/>
+      <w:r>
+        <w:rPr>
+          <w:rFonts w:eastAsia="Linux Libertine" w:cs="Linux Libertine"/>
+          <w:sz w:val="22"/>
+        </w:rPr>
+        <w:t>favourites_count</w:t>
+      </w:r>
+      <w:proofErr w:type="spellEnd"/>
+      <w:r>
+        <w:rPr>
+          <w:rFonts w:eastAsia="Linux Libertine" w:cs="Linux Libertine"/>
+          <w:sz w:val="22"/>
+        </w:rPr>
+        <w:t xml:space="preserve"> </w:t>
       </w:r>
       <w:r>
         <w:fldChar w:fldCharType="begin"/>
@@ -2791,7 +2830,7 @@
       <w:pPr>
         <w:pStyle w:val="Caption"/>
       </w:pPr>
-      <w:bookmarkStart w:id="7" w:name="_Ref528587944"/>
+      <w:bookmarkStart w:id="4" w:name="_Ref528587944"/>
       <w:r>
         <w:t xml:space="preserve">Figure </w:t>
       </w:r>
@@ -2813,10 +2852,15 @@
       <w:r>
         <w:fldChar w:fldCharType="end"/>
       </w:r>
-      <w:bookmarkEnd w:id="7"/>
-      <w:r>
-        <w:t xml:space="preserve"> - Number of Favourites</w:t>
-      </w:r>
+      <w:bookmarkEnd w:id="4"/>
+      <w:r>
+        <w:t xml:space="preserve"> - Number of </w:t>
+      </w:r>
+      <w:proofErr w:type="spellStart"/>
+      <w:r>
+        <w:t>Favourites</w:t>
+      </w:r>
+      <w:proofErr w:type="spellEnd"/>
       <w:r>
         <w:rPr>
           <w:noProof/>
@@ -2877,8 +2921,8 @@
       <w:pPr>
         <w:pStyle w:val="Caption"/>
       </w:pPr>
-      <w:bookmarkStart w:id="8" w:name="_Ref528588035"/>
-      <w:bookmarkStart w:id="9" w:name="_Ref528588014"/>
+      <w:bookmarkStart w:id="5" w:name="_Ref528588035"/>
+      <w:bookmarkStart w:id="6" w:name="_Ref528588014"/>
       <w:r>
         <w:t xml:space="preserve">Table </w:t>
       </w:r>
@@ -2900,11 +2944,11 @@
       <w:r>
         <w:fldChar w:fldCharType="end"/>
       </w:r>
-      <w:bookmarkEnd w:id="8"/>
+      <w:bookmarkEnd w:id="5"/>
       <w:r>
         <w:t xml:space="preserve"> - Text Features</w:t>
       </w:r>
-      <w:bookmarkEnd w:id="9"/>
+      <w:bookmarkEnd w:id="6"/>
     </w:p>
     <w:p>
       <w:pPr>
@@ -3053,23 +3097,16 @@
           <w:rFonts w:eastAsia="Linux Libertine" w:cs="Linux Libertine"/>
           <w:sz w:val="22"/>
         </w:rPr>
-        <w:t xml:space="preserve">show slightly better results. Name being the </w:t>
-      </w:r>
-      <w:r>
-        <w:rPr>
-          <w:rFonts w:eastAsia="Linux Libertine" w:cs="Linux Libertine"/>
-          <w:sz w:val="22"/>
-        </w:rPr>
-        <w:lastRenderedPageBreak/>
-        <w:t>strongest identifier so far, with an accuracy of 66%.</w:t>
+        <w:t>show slightly better results. Name being the strongest identifier so far, with an accuracy of 66%.</w:t>
       </w:r>
     </w:p>
     <w:p>
       <w:pPr>
         <w:pStyle w:val="Caption"/>
       </w:pPr>
-      <w:bookmarkStart w:id="10" w:name="_Ref528588058"/>
-      <w:r>
+      <w:bookmarkStart w:id="7" w:name="_Ref528588058"/>
+      <w:r>
+        <w:lastRenderedPageBreak/>
         <w:t xml:space="preserve">Table </w:t>
       </w:r>
       <w:r>
@@ -3090,7 +3127,7 @@
       <w:r>
         <w:fldChar w:fldCharType="end"/>
       </w:r>
-      <w:bookmarkEnd w:id="10"/>
+      <w:bookmarkEnd w:id="7"/>
       <w:r>
         <w:t xml:space="preserve"> - Combined Features</w:t>
       </w:r>
@@ -3170,7 +3207,23 @@
           <w:rFonts w:eastAsia="Linux Libertine" w:cs="Linux Libertine"/>
           <w:sz w:val="22"/>
         </w:rPr>
-        <w:t>However, as we combine the features used in the singular feature based models, the prediction accuracy rises, as high as 70%</w:t>
+        <w:t xml:space="preserve">However, as we combine the features used in the singular </w:t>
+      </w:r>
+      <w:proofErr w:type="gramStart"/>
+      <w:r>
+        <w:rPr>
+          <w:rFonts w:eastAsia="Linux Libertine" w:cs="Linux Libertine"/>
+          <w:sz w:val="22"/>
+        </w:rPr>
+        <w:t>feature based</w:t>
+      </w:r>
+      <w:proofErr w:type="gramEnd"/>
+      <w:r>
+        <w:rPr>
+          <w:rFonts w:eastAsia="Linux Libertine" w:cs="Linux Libertine"/>
+          <w:sz w:val="22"/>
+        </w:rPr>
+        <w:t xml:space="preserve"> models, the prediction accuracy rises, as high as 70%</w:t>
       </w:r>
       <w:r>
         <w:rPr>
@@ -3303,7 +3356,23 @@
           <w:rFonts w:eastAsia="Linux Libertine" w:cs="Linux Libertine"/>
           <w:sz w:val="22"/>
         </w:rPr>
-        <w:t xml:space="preserve"> success with using the name, tweet, description and screen_name, we chose to combine this type of data in various combinations to feed as features into our models. Those combinations that returned high accuracy are shown in the above table</w:t>
+        <w:t xml:space="preserve"> success with using the name, tweet, description and </w:t>
+      </w:r>
+      <w:proofErr w:type="spellStart"/>
+      <w:r>
+        <w:rPr>
+          <w:rFonts w:eastAsia="Linux Libertine" w:cs="Linux Libertine"/>
+          <w:sz w:val="22"/>
+        </w:rPr>
+        <w:t>screen_name</w:t>
+      </w:r>
+      <w:proofErr w:type="spellEnd"/>
+      <w:r>
+        <w:rPr>
+          <w:rFonts w:eastAsia="Linux Libertine" w:cs="Linux Libertine"/>
+          <w:sz w:val="22"/>
+        </w:rPr>
+        <w:t>, we chose to combine this type of data in various combinations to feed as features into our models. Those combinations that returned high accuracy are shown in the above table</w:t>
       </w:r>
       <w:r>
         <w:rPr>
@@ -3343,11 +3412,19 @@
         </w:rPr>
         <w:fldChar w:fldCharType="separate"/>
       </w:r>
+      <w:proofErr w:type="spellStart"/>
       <w:r>
         <w:rPr>
           <w:color w:val="0070C0"/>
         </w:rPr>
-        <w:t xml:space="preserve">Table </w:t>
+        <w:t>Table</w:t>
+      </w:r>
+      <w:proofErr w:type="spellEnd"/>
+      <w:r>
+        <w:rPr>
+          <w:color w:val="0070C0"/>
+        </w:rPr>
+        <w:t xml:space="preserve"> </w:t>
       </w:r>
       <w:r>
         <w:rPr>
@@ -3388,7 +3465,39 @@
           <w:rFonts w:eastAsia="Linux Libertine" w:cs="Linux Libertine"/>
           <w:sz w:val="22"/>
         </w:rPr>
-        <w:t>We believe that these results aren’t strong enough to used as a classifier in a commercial or professional environment. Our best model, which used name and screen_name data</w:t>
+        <w:t xml:space="preserve">We believe that these results aren’t strong enough to </w:t>
+      </w:r>
+      <w:proofErr w:type="spellStart"/>
+      <w:r>
+        <w:rPr>
+          <w:rFonts w:eastAsia="Linux Libertine" w:cs="Linux Libertine"/>
+          <w:sz w:val="22"/>
+        </w:rPr>
+        <w:t>used</w:t>
+      </w:r>
+      <w:proofErr w:type="spellEnd"/>
+      <w:r>
+        <w:rPr>
+          <w:rFonts w:eastAsia="Linux Libertine" w:cs="Linux Libertine"/>
+          <w:sz w:val="22"/>
+        </w:rPr>
+        <w:t xml:space="preserve"> as a classifier in a commercial or professional environment. Our best model, which used name and </w:t>
+      </w:r>
+      <w:proofErr w:type="spellStart"/>
+      <w:r>
+        <w:rPr>
+          <w:rFonts w:eastAsia="Linux Libertine" w:cs="Linux Libertine"/>
+          <w:sz w:val="22"/>
+        </w:rPr>
+        <w:t>screen_name</w:t>
+      </w:r>
+      <w:proofErr w:type="spellEnd"/>
+      <w:r>
+        <w:rPr>
+          <w:rFonts w:eastAsia="Linux Libertine" w:cs="Linux Libertine"/>
+          <w:sz w:val="22"/>
+        </w:rPr>
+        <w:t xml:space="preserve"> data</w:t>
       </w:r>
       <w:r>
         <w:rPr>
@@ -3658,7 +3767,39 @@
           <w:rFonts w:eastAsia="Linux Libertine" w:cs="Linux Libertine"/>
           <w:sz w:val="22"/>
         </w:rPr>
-        <w:t xml:space="preserve"> combining feature data into a single model, name and screen_name are the most </w:t>
+        <w:t xml:space="preserve"> combining feature data into a single model, name and </w:t>
+      </w:r>
+      <w:proofErr w:type="spellStart"/>
+      <w:r>
+        <w:rPr>
+          <w:rFonts w:eastAsia="Linux Libertine" w:cs="Linux Libertine"/>
+          <w:sz w:val="22"/>
+        </w:rPr>
+        <w:t>screen_name</w:t>
+      </w:r>
+      <w:proofErr w:type="spellEnd"/>
+      <w:r>
+        <w:rPr>
+          <w:rFonts w:eastAsia="Linux Libertine" w:cs="Linux Libertine"/>
+          <w:sz w:val="22"/>
+        </w:rPr>
+        <w:t xml:space="preserve"> </w:t>
+      </w:r>
+      <w:proofErr w:type="gramStart"/>
+      <w:r>
+        <w:rPr>
+          <w:rFonts w:eastAsia="Linux Libertine" w:cs="Linux Libertine"/>
+          <w:sz w:val="22"/>
+        </w:rPr>
+        <w:t>are</w:t>
+      </w:r>
+      <w:proofErr w:type="gramEnd"/>
+      <w:r>
+        <w:rPr>
+          <w:rFonts w:eastAsia="Linux Libertine" w:cs="Linux Libertine"/>
+          <w:sz w:val="22"/>
+        </w:rPr>
+        <w:t xml:space="preserve"> the most </w:t>
       </w:r>
       <w:r>
         <w:rPr>
@@ -3701,22 +3842,18 @@
           <w:u w:val="single"/>
         </w:rPr>
       </w:pPr>
-      <w:bookmarkStart w:id="11" w:name="_Toc532842976"/>
       <w:r>
         <w:rPr>
           <w:rFonts w:eastAsia="Linux Libertine" w:cs="Linux Libertine"/>
         </w:rPr>
         <w:t xml:space="preserve">5 </w:t>
       </w:r>
-      <w:bookmarkEnd w:id="11"/>
       <w:r>
         <w:rPr>
           <w:rFonts w:eastAsia="Linux Libertine" w:cs="Linux Libertine"/>
         </w:rPr>
         <w:t>Limitations and Outlook</w:t>
       </w:r>
-      <w:bookmarkStart w:id="12" w:name="_GoBack"/>
-      <w:bookmarkEnd w:id="12"/>
     </w:p>
     <w:p>
       <w:pPr>
@@ -3767,14 +3904,7 @@
           <w:rFonts w:eastAsia="Linux Libertine" w:cs="Linux Libertine"/>
           <w:sz w:val="22"/>
         </w:rPr>
-        <w:t xml:space="preserve">Text classification showed better results over numerical features. An exploration into classifying </w:t>
-      </w:r>
-      <w:r>
-        <w:rPr>
-          <w:rFonts w:eastAsia="Linux Libertine" w:cs="Linux Libertine"/>
-          <w:sz w:val="22"/>
-        </w:rPr>
-        <w:t>users based on their tweets could offer more promising results</w:t>
+        <w:t>Text classification showed better results over numerical features. An exploration into classifying users based on their tweets could offer more promising results</w:t>
       </w:r>
     </w:p>
     <w:p>
@@ -3814,7 +3944,6 @@
         </w:rPr>
       </w:pPr>
     </w:p>
-    <w:bookmarkStart w:id="13" w:name="_Toc532842977" w:displacedByCustomXml="next"/>
     <w:sdt>
       <w:sdtPr>
         <w:id w:val="1456447839"/>
@@ -3841,7 +3970,6 @@
           <w:r>
             <w:t>Bibliography</w:t>
           </w:r>
-          <w:bookmarkEnd w:id="13"/>
         </w:p>
         <w:sdt>
           <w:sdtPr>
@@ -5595,7 +5723,7 @@
     <w:lsdException w:name="index 8" w:semiHidden="1" w:unhideWhenUsed="1"/>
     <w:lsdException w:name="index 9" w:semiHidden="1" w:unhideWhenUsed="1"/>
     <w:lsdException w:name="toc 1" w:locked="1" w:semiHidden="1" w:uiPriority="39" w:unhideWhenUsed="1"/>
-    <w:lsdException w:name="toc 2" w:locked="1" w:semiHidden="1" w:unhideWhenUsed="1"/>
+    <w:lsdException w:name="toc 2" w:locked="1" w:semiHidden="1" w:uiPriority="39" w:unhideWhenUsed="1"/>
     <w:lsdException w:name="toc 3" w:locked="1" w:semiHidden="1" w:unhideWhenUsed="1"/>
     <w:lsdException w:name="toc 4" w:locked="1" w:semiHidden="1" w:unhideWhenUsed="1"/>
     <w:lsdException w:name="toc 5" w:locked="1" w:semiHidden="1" w:unhideWhenUsed="1"/>
@@ -10471,6 +10599,20 @@
       <w:spacing w:after="100"/>
     </w:pPr>
   </w:style>
+  <w:style w:type="paragraph" w:styleId="TOC20">
+    <w:name w:val="toc 2"/>
+    <w:basedOn w:val="Normal"/>
+    <w:next w:val="Normal"/>
+    <w:autoRedefine/>
+    <w:uiPriority w:val="39"/>
+    <w:unhideWhenUsed/>
+    <w:locked/>
+    <w:rsid w:val="000676E9"/>
+    <w:pPr>
+      <w:spacing w:after="100"/>
+      <w:ind w:left="180"/>
+    </w:pPr>
+  </w:style>
 </w:styles>
 </file>
 
@@ -10607,7 +10749,7 @@
   <w:rsids>
     <w:rsidRoot w:val="00936096"/>
     <w:rsid w:val="00936096"/>
-    <w:rsid w:val="00D843BD"/>
+    <w:rsid w:val="00B1142B"/>
   </w:rsids>
   <m:mathPr>
     <m:mathFont m:val="Cambria Math"/>
@@ -11673,7 +11815,7 @@
 </file>
 
 <file path=customXml/itemProps2.xml><?xml version="1.0" encoding="utf-8"?>
-<ds:datastoreItem xmlns:ds="http://schemas.openxmlformats.org/officeDocument/2006/customXml" ds:itemID="{FEE29FCB-B56A-4B30-A6E2-4DDE4850D067}">
+<ds:datastoreItem xmlns:ds="http://schemas.openxmlformats.org/officeDocument/2006/customXml" ds:itemID="{B29BEA7A-6F4B-4A64-8FFA-034E9F5F0E64}">
   <ds:schemaRefs>
     <ds:schemaRef ds:uri="http://schemas.openxmlformats.org/officeDocument/2006/bibliography"/>
   </ds:schemaRefs>

</xml_diff>

<commit_message>
Methodologies done - need visualizations still
</commit_message>
<xml_diff>
--- a/report/Report - Assignment 2.docx
+++ b/report/Report - Assignment 2.docx
@@ -988,7 +988,7 @@
           <w:sz w:val="22"/>
           <w:lang w:val="en-IE" w:eastAsia="en-IE"/>
         </w:rPr>
-        <w:t xml:space="preserve">discover how well we can </w:t>
+        <w:t>discover how well we can</w:t>
       </w:r>
       <w:r>
         <w:rPr>
@@ -997,7 +997,7 @@
           <w:sz w:val="22"/>
           <w:lang w:val="en-IE" w:eastAsia="en-IE"/>
         </w:rPr>
-        <w:t>infer or predict the gender of twitter users based off their publicly available profile information.</w:t>
+        <w:t xml:space="preserve"> predict the gender of twitter users based off their publicly available profile information.</w:t>
       </w:r>
     </w:p>
     <w:p>
@@ -1111,7 +1111,6 @@
           <w:id w:val="-113681420"/>
           <w:citation/>
         </w:sdtPr>
-        <w:sdtEndPr/>
         <w:sdtContent>
           <w:r>
             <w:rPr>
@@ -1297,7 +1296,6 @@
           <w:id w:val="-661082412"/>
           <w:citation/>
         </w:sdtPr>
-        <w:sdtEndPr/>
         <w:sdtContent>
           <w:r>
             <w:rPr>
@@ -1528,197 +1526,57 @@
     </w:p>
     <w:p>
       <w:pPr>
-        <w:spacing w:line="240" w:lineRule="auto"/>
-        <w:ind w:firstLine="0"/>
-        <w:jc w:val="left"/>
-        <w:rPr>
-          <w:rFonts w:eastAsia="Linux Libertine" w:cs="Linux Libertine"/>
-          <w:b/>
-          <w:bCs/>
-          <w:sz w:val="22"/>
+        <w:pStyle w:val="Heading2"/>
+        <w:rPr>
+          <w:rFonts w:eastAsia="Linux Libertine" w:cs="Linux Libertine"/>
+          <w:bCs w:val="0"/>
           <w:lang w:val="en-IE"/>
         </w:rPr>
       </w:pPr>
+      <w:r>
+        <w:rPr>
+          <w:rFonts w:eastAsia="Linux Libertine" w:cs="Linux Libertine"/>
+          <w:bCs w:val="0"/>
+          <w:lang w:val="en-IE"/>
+        </w:rPr>
+        <w:t xml:space="preserve">3.1 </w:t>
+      </w:r>
+      <w:r>
+        <w:rPr>
+          <w:rFonts w:eastAsia="Linux Libertine" w:cs="Linux Libertine"/>
+          <w:bCs w:val="0"/>
+          <w:lang w:val="en-IE"/>
+        </w:rPr>
+        <w:t>Dataset</w:t>
+      </w:r>
     </w:p>
     <w:p>
       <w:pPr>
-        <w:spacing w:line="240" w:lineRule="auto"/>
-        <w:ind w:firstLine="0"/>
-        <w:jc w:val="left"/>
-        <w:rPr>
-          <w:rFonts w:eastAsia="Linux Libertine" w:cs="Linux Libertine"/>
-          <w:b/>
-          <w:bCs/>
+        <w:ind w:firstLine="446"/>
+        <w:rPr>
           <w:sz w:val="22"/>
           <w:lang w:val="en-IE"/>
         </w:rPr>
       </w:pPr>
       <w:r>
         <w:rPr>
-          <w:rFonts w:eastAsia="Linux Libertine" w:cs="Linux Libertine"/>
-          <w:b/>
-          <w:bCs/>
           <w:sz w:val="22"/>
           <w:lang w:val="en-IE"/>
         </w:rPr>
-        <w:t>TODO – Split methodology into multiple parts</w:t>
-      </w:r>
-    </w:p>
-    <w:p>
-      <w:pPr>
-        <w:spacing w:line="240" w:lineRule="auto"/>
-        <w:ind w:firstLine="0"/>
-        <w:jc w:val="left"/>
-        <w:rPr>
-          <w:rFonts w:eastAsia="Linux Libertine" w:cs="Linux Libertine"/>
-          <w:b/>
-          <w:bCs/>
-          <w:sz w:val="22"/>
-          <w:lang w:val="en-IE"/>
-        </w:rPr>
-      </w:pPr>
-    </w:p>
-    <w:p>
-      <w:pPr>
-        <w:pStyle w:val="Heading2"/>
-        <w:rPr>
-          <w:rFonts w:eastAsia="Linux Libertine" w:cs="Linux Libertine"/>
-          <w:bCs w:val="0"/>
-          <w:lang w:val="en-IE"/>
-        </w:rPr>
-      </w:pPr>
-      <w:r>
-        <w:rPr>
-          <w:rFonts w:eastAsia="Linux Libertine" w:cs="Linux Libertine"/>
-          <w:bCs w:val="0"/>
-          <w:lang w:val="en-IE"/>
-        </w:rPr>
-        <w:t xml:space="preserve">3.1 </w:t>
-      </w:r>
-      <w:r>
-        <w:rPr>
-          <w:rFonts w:eastAsia="Linux Libertine" w:cs="Linux Libertine"/>
-          <w:bCs w:val="0"/>
-          <w:lang w:val="en-IE"/>
-        </w:rPr>
-        <w:t>Dataset</w:t>
-      </w:r>
-    </w:p>
-    <w:p>
-      <w:pPr>
-        <w:pStyle w:val="Heading2"/>
-        <w:rPr>
-          <w:rFonts w:eastAsia="Linux Libertine" w:cs="Linux Libertine"/>
-          <w:bCs w:val="0"/>
-          <w:lang w:val="en-IE"/>
-        </w:rPr>
-      </w:pPr>
-      <w:r>
-        <w:rPr>
-          <w:rFonts w:eastAsia="Linux Libertine" w:cs="Linux Libertine"/>
-          <w:bCs w:val="0"/>
-          <w:lang w:val="en-IE"/>
-        </w:rPr>
-        <w:t>3.2 Pre-Processing</w:t>
-      </w:r>
-    </w:p>
-    <w:p>
-      <w:pPr>
-        <w:pStyle w:val="Heading2"/>
-        <w:rPr>
-          <w:rFonts w:eastAsia="Linux Libertine" w:cs="Linux Libertine"/>
-          <w:bCs w:val="0"/>
-          <w:lang w:val="en-IE"/>
-        </w:rPr>
-      </w:pPr>
-      <w:r>
-        <w:rPr>
-          <w:rFonts w:eastAsia="Linux Libertine" w:cs="Linux Libertine"/>
-          <w:bCs w:val="0"/>
-          <w:lang w:val="en-IE"/>
-        </w:rPr>
-        <w:t>3.3 Algorithms</w:t>
-      </w:r>
-    </w:p>
-    <w:p>
-      <w:pPr>
-        <w:pStyle w:val="Heading2"/>
-        <w:rPr>
-          <w:rFonts w:eastAsia="Linux Libertine" w:cs="Linux Libertine"/>
-          <w:bCs w:val="0"/>
-          <w:lang w:val="en-IE"/>
-        </w:rPr>
-      </w:pPr>
-      <w:r>
-        <w:rPr>
-          <w:rFonts w:eastAsia="Linux Libertine" w:cs="Linux Libertine"/>
-          <w:bCs w:val="0"/>
-          <w:lang w:val="en-IE"/>
-        </w:rPr>
-        <w:t>3.4 Evaluation</w:t>
-      </w:r>
-    </w:p>
-    <w:p>
-      <w:pPr>
-        <w:spacing w:line="240" w:lineRule="auto"/>
-        <w:ind w:firstLine="0"/>
-        <w:jc w:val="left"/>
-        <w:rPr>
-          <w:rFonts w:eastAsia="Linux Libertine" w:cs="Linux Libertine"/>
-          <w:b/>
-          <w:bCs/>
-          <w:sz w:val="22"/>
-          <w:lang w:val="en-IE"/>
-        </w:rPr>
-      </w:pPr>
-    </w:p>
-    <w:p>
-      <w:pPr>
-        <w:spacing w:line="240" w:lineRule="auto"/>
-        <w:ind w:firstLine="0"/>
-        <w:jc w:val="left"/>
-        <w:rPr>
-          <w:rFonts w:eastAsia="Linux Libertine" w:cs="Linux Libertine"/>
-          <w:b/>
-          <w:bCs/>
-          <w:sz w:val="22"/>
-          <w:lang w:val="en-IE"/>
-        </w:rPr>
-      </w:pPr>
-    </w:p>
-    <w:p>
-      <w:pPr>
-        <w:ind w:firstLine="0"/>
-        <w:jc w:val="left"/>
-        <w:rPr>
-          <w:rFonts w:eastAsia="Linux Libertine" w:cs="Linux Libertine"/>
-          <w:sz w:val="22"/>
-          <w:lang w:val="en-IE"/>
-        </w:rPr>
-      </w:pPr>
-      <w:r>
-        <w:rPr>
-          <w:rFonts w:eastAsia="Linux Libertine" w:cs="Linux Libertine"/>
-          <w:sz w:val="22"/>
-          <w:lang w:val="en-IE"/>
-        </w:rPr>
-        <w:t>The dataset was obtained through an online research paper on gender classification</w:t>
+        <w:t xml:space="preserve">We built and gathered our own dataset. We started with a data set consisting of User Id’s and an associated gender for that Id from an existing research paper on gender classification </w:t>
       </w:r>
       <w:sdt>
         <w:sdtPr>
           <w:rPr>
-            <w:rFonts w:eastAsia="Linux Libertine" w:cs="Linux Libertine"/>
             <w:sz w:val="22"/>
             <w:lang w:val="en-IE"/>
           </w:rPr>
-          <w:id w:val="-2052759760"/>
+          <w:id w:val="1242289756"/>
           <w:citation/>
         </w:sdtPr>
-        <w:sdtEndPr/>
         <w:sdtContent>
           <w:r>
             <w:rPr>
-              <w:rFonts w:eastAsia="Linux Libertine" w:cs="Linux Libertine"/>
               <w:sz w:val="22"/>
               <w:lang w:val="en-IE"/>
             </w:rPr>
@@ -1726,15 +1584,13 @@
           </w:r>
           <w:r>
             <w:rPr>
-              <w:rFonts w:eastAsia="Linux Libertine" w:cs="Linux Libertine"/>
               <w:sz w:val="22"/>
-              <w:lang w:val="en-IE"/>
+              <w:lang w:val="en-GB"/>
             </w:rPr>
-            <w:instrText xml:space="preserve"> CITATION Liu13 \l 6153 </w:instrText>
+            <w:instrText xml:space="preserve"> CITATION Liu13 \l 2057 </w:instrText>
           </w:r>
           <w:r>
             <w:rPr>
-              <w:rFonts w:eastAsia="Linux Libertine" w:cs="Linux Libertine"/>
               <w:sz w:val="22"/>
               <w:lang w:val="en-IE"/>
             </w:rPr>
@@ -1742,25 +1598,14 @@
           </w:r>
           <w:r>
             <w:rPr>
-              <w:rFonts w:eastAsia="Linux Libertine" w:cs="Linux Libertine"/>
               <w:noProof/>
               <w:sz w:val="22"/>
-              <w:lang w:val="en-IE"/>
-            </w:rPr>
-            <w:t xml:space="preserve"> </w:t>
-          </w:r>
-          <w:r>
-            <w:rPr>
-              <w:rFonts w:eastAsia="Linux Libertine" w:cs="Linux Libertine"/>
-              <w:noProof/>
-              <w:sz w:val="22"/>
-              <w:lang w:val="en-IE"/>
+              <w:lang w:val="en-GB"/>
             </w:rPr>
             <w:t>[3]</w:t>
           </w:r>
           <w:r>
             <w:rPr>
-              <w:rFonts w:eastAsia="Linux Libertine" w:cs="Linux Libertine"/>
               <w:sz w:val="22"/>
               <w:lang w:val="en-IE"/>
             </w:rPr>
@@ -1770,91 +1615,559 @@
       </w:sdt>
       <w:r>
         <w:rPr>
-          <w:rFonts w:eastAsia="Linux Libertine" w:cs="Linux Libertine"/>
           <w:sz w:val="22"/>
           <w:lang w:val="en-IE"/>
         </w:rPr>
-        <w:t xml:space="preserve">. There existed approximately 12,000 </w:t>
-      </w:r>
-      <w:proofErr w:type="spellStart"/>
-      <w:proofErr w:type="gramStart"/>
-      <w:r>
-        <w:rPr>
-          <w:rFonts w:eastAsia="Linux Libertine" w:cs="Linux Libertine"/>
+        <w:t xml:space="preserve"> </w:t>
+      </w:r>
+      <w:r>
+        <w:rPr>
+          <w:color w:val="FF0000"/>
           <w:sz w:val="22"/>
           <w:lang w:val="en-IE"/>
         </w:rPr>
-        <w:t>user</w:t>
-      </w:r>
-      <w:proofErr w:type="gramEnd"/>
-      <w:r>
-        <w:rPr>
-          <w:rFonts w:eastAsia="Linux Libertine" w:cs="Linux Libertine"/>
+        <w:t xml:space="preserve">Confirm </w:t>
+      </w:r>
+      <w:r>
+        <w:rPr>
+          <w:color w:val="FF0000"/>
           <w:sz w:val="22"/>
           <w:lang w:val="en-IE"/>
         </w:rPr>
-        <w:t>_id’s</w:t>
-      </w:r>
-      <w:proofErr w:type="spellEnd"/>
-      <w:r>
-        <w:rPr>
-          <w:rFonts w:eastAsia="Linux Libertine" w:cs="Linux Libertine"/>
+        <w:t>this paper is correct</w:t>
+      </w:r>
+      <w:r>
+        <w:rPr>
+          <w:color w:val="FF0000"/>
           <w:sz w:val="22"/>
           <w:lang w:val="en-IE"/>
         </w:rPr>
-        <w:t xml:space="preserve"> in the dataset. Associated with each </w:t>
-      </w:r>
-      <w:proofErr w:type="spellStart"/>
-      <w:r>
-        <w:rPr>
-          <w:rFonts w:eastAsia="Linux Libertine" w:cs="Linux Libertine"/>
+        <w:t xml:space="preserve">. </w:t>
+      </w:r>
+      <w:r>
+        <w:rPr>
           <w:sz w:val="22"/>
           <w:lang w:val="en-IE"/>
         </w:rPr>
-        <w:t>user_id</w:t>
-      </w:r>
-      <w:proofErr w:type="spellEnd"/>
-      <w:r>
-        <w:rPr>
-          <w:rFonts w:eastAsia="Linux Libertine" w:cs="Linux Libertine"/>
+        <w:t>The ground truth for</w:t>
+      </w:r>
+      <w:r>
+        <w:rPr>
           <w:sz w:val="22"/>
           <w:lang w:val="en-IE"/>
         </w:rPr>
-        <w:t xml:space="preserve"> is a gender. </w:t>
-      </w:r>
-      <w:proofErr w:type="gramStart"/>
-      <w:r>
-        <w:rPr>
-          <w:rFonts w:eastAsia="Linux Libertine" w:cs="Linux Libertine"/>
+        <w:t xml:space="preserve"> this dataset was built by following blog and external social media links associated with their twitter profiles to discover the real gender. We wrote a script to scrape publicly available data from the Twitter API for each user Id to give us an initial </w:t>
+      </w:r>
+      <w:r>
+        <w:rPr>
           <w:sz w:val="22"/>
           <w:lang w:val="en-IE"/>
         </w:rPr>
-        <w:t>In order to</w:t>
-      </w:r>
-      <w:proofErr w:type="gramEnd"/>
-      <w:r>
-        <w:rPr>
-          <w:rFonts w:eastAsia="Linux Libertine" w:cs="Linux Libertine"/>
-          <w:sz w:val="22"/>
-          <w:lang w:val="en-IE"/>
-        </w:rPr>
-        <w:t xml:space="preserve"> get relevant data on the users, a script was written to scrape the data from the Twitter API. Data that was thought to have been mediocre to good predictors of gender was then scraped for each user. The dataset was pruned to obtain a balanced ratio of men to females. After the steps stated above, the dataset contained 6000 users.</w:t>
+        <w:t>dataset of 12000 instances.</w:t>
       </w:r>
     </w:p>
     <w:p>
       <w:pPr>
-        <w:jc w:val="left"/>
-        <w:rPr>
-          <w:rFonts w:eastAsia="Linux Libertine" w:cs="Linux Libertine"/>
+        <w:rPr>
+          <w:lang w:val="en-IE"/>
         </w:rPr>
       </w:pPr>
     </w:p>
     <w:p>
       <w:pPr>
+        <w:pStyle w:val="Heading2"/>
+        <w:rPr>
+          <w:rFonts w:eastAsia="Linux Libertine" w:cs="Linux Libertine"/>
+          <w:bCs w:val="0"/>
+          <w:lang w:val="en-IE"/>
+        </w:rPr>
+      </w:pPr>
+      <w:r>
+        <w:rPr>
+          <w:rFonts w:eastAsia="Linux Libertine" w:cs="Linux Libertine"/>
+          <w:bCs w:val="0"/>
+          <w:lang w:val="en-IE"/>
+        </w:rPr>
+        <w:t>3.2 Pre-Processing</w:t>
+      </w:r>
+    </w:p>
+    <w:p>
+      <w:pPr>
+        <w:ind w:firstLine="0"/>
+        <w:rPr>
+          <w:sz w:val="22"/>
+          <w:lang w:val="en-IE"/>
+        </w:rPr>
+      </w:pPr>
+      <w:r>
+        <w:rPr>
+          <w:sz w:val="22"/>
+          <w:lang w:val="en-IE"/>
+        </w:rPr>
+        <w:t>W</w:t>
+      </w:r>
+      <w:r>
+        <w:rPr>
+          <w:sz w:val="22"/>
+          <w:lang w:val="en-IE"/>
+        </w:rPr>
+        <w:t>e first cut out</w:t>
+      </w:r>
+      <w:r>
+        <w:rPr>
+          <w:sz w:val="22"/>
+          <w:lang w:val="en-IE"/>
+        </w:rPr>
+        <w:t xml:space="preserve"> features that </w:t>
+      </w:r>
+      <w:r>
+        <w:rPr>
+          <w:sz w:val="22"/>
+          <w:lang w:val="en-IE"/>
+        </w:rPr>
+        <w:t>we deemed to intuitively be irrelevant to our classification problem. We deleted features that were set to default values for most of the dataset. We also deleted features that had too many instances of missing data to interpolate.</w:t>
+      </w:r>
+    </w:p>
+    <w:p>
+      <w:pPr>
+        <w:ind w:firstLine="0"/>
+        <w:rPr>
+          <w:sz w:val="22"/>
+          <w:lang w:val="en-IE"/>
+        </w:rPr>
+      </w:pPr>
+    </w:p>
+    <w:p>
+      <w:pPr>
+        <w:ind w:firstLine="0"/>
+        <w:rPr>
+          <w:sz w:val="22"/>
+          <w:lang w:val="en-IE"/>
+        </w:rPr>
+      </w:pPr>
+      <w:r>
+        <w:rPr>
+          <w:sz w:val="22"/>
+          <w:lang w:val="en-IE"/>
+        </w:rPr>
+        <w:t>After pruning some of these initial features, we then balanced the data set to a 50/50 split of male and female. We didn’t want the classifier just classifying always Male to achieve a higher accuracy.</w:t>
+      </w:r>
+    </w:p>
+    <w:p>
+      <w:pPr>
+        <w:ind w:firstLine="0"/>
+        <w:rPr>
+          <w:sz w:val="22"/>
+          <w:lang w:val="en-IE"/>
+        </w:rPr>
+      </w:pPr>
+    </w:p>
+    <w:p>
+      <w:pPr>
+        <w:ind w:firstLine="0"/>
+        <w:rPr>
+          <w:sz w:val="22"/>
+          <w:lang w:val="en-IE"/>
+        </w:rPr>
+      </w:pPr>
+      <w:r>
+        <w:rPr>
+          <w:sz w:val="22"/>
+          <w:lang w:val="en-IE"/>
+        </w:rPr>
+        <w:t>We were left with a dataset of 6000 users.</w:t>
+      </w:r>
+    </w:p>
+    <w:p>
+      <w:pPr>
+        <w:ind w:firstLine="0"/>
+        <w:rPr>
+          <w:sz w:val="22"/>
+          <w:lang w:val="en-IE"/>
+        </w:rPr>
+      </w:pPr>
+    </w:p>
+    <w:p>
+      <w:pPr>
+        <w:ind w:firstLine="0"/>
+        <w:rPr>
+          <w:sz w:val="22"/>
+          <w:lang w:val="en-IE"/>
+        </w:rPr>
+      </w:pPr>
+      <w:r>
+        <w:rPr>
+          <w:sz w:val="22"/>
+          <w:lang w:val="en-IE"/>
+        </w:rPr>
+        <w:t>Categorical features were given numerical representations.</w:t>
+      </w:r>
+      <w:r>
+        <w:rPr>
+          <w:sz w:val="22"/>
+          <w:lang w:val="en-IE"/>
+        </w:rPr>
+        <w:t xml:space="preserve"> Male for example was mapped to 0, Female mapped to 0</w:t>
+      </w:r>
+      <w:r>
+        <w:rPr>
+          <w:sz w:val="22"/>
+          <w:lang w:val="en-IE"/>
+        </w:rPr>
+        <w:t>.</w:t>
+      </w:r>
+    </w:p>
+    <w:p>
+      <w:pPr>
+        <w:ind w:firstLine="0"/>
+        <w:rPr>
+          <w:sz w:val="22"/>
+          <w:lang w:val="en-IE"/>
+        </w:rPr>
+      </w:pPr>
+      <w:r>
+        <w:rPr>
+          <w:sz w:val="22"/>
+          <w:lang w:val="en-IE"/>
+        </w:rPr>
+        <w:t>Numerical features were given a min-max normalization between 0 and 1.</w:t>
+      </w:r>
+      <w:r>
+        <w:rPr>
+          <w:sz w:val="22"/>
+          <w:lang w:val="en-IE"/>
+        </w:rPr>
+        <w:t xml:space="preserve"> We normalized this ourselves rather than use a library call.</w:t>
+      </w:r>
+    </w:p>
+    <w:p>
+      <w:pPr>
+        <w:ind w:firstLine="0"/>
+        <w:rPr>
+          <w:sz w:val="22"/>
+          <w:lang w:val="en-IE"/>
+        </w:rPr>
+      </w:pPr>
+      <w:r>
+        <w:rPr>
+          <w:sz w:val="22"/>
+          <w:lang w:val="en-IE"/>
+        </w:rPr>
+        <w:t xml:space="preserve">Users with </w:t>
+      </w:r>
+      <w:proofErr w:type="spellStart"/>
+      <w:r>
+        <w:rPr>
+          <w:sz w:val="22"/>
+          <w:lang w:val="en-IE"/>
+        </w:rPr>
+        <w:t>Non-english</w:t>
+      </w:r>
+      <w:proofErr w:type="spellEnd"/>
+      <w:r>
+        <w:rPr>
+          <w:sz w:val="22"/>
+          <w:lang w:val="en-IE"/>
+        </w:rPr>
+        <w:t xml:space="preserve"> tweets were not considered. We didn’t think there were enough instances of </w:t>
+      </w:r>
+      <w:proofErr w:type="spellStart"/>
+      <w:r>
+        <w:rPr>
+          <w:sz w:val="22"/>
+          <w:lang w:val="en-IE"/>
+        </w:rPr>
+        <w:t>non-english</w:t>
+      </w:r>
+      <w:proofErr w:type="spellEnd"/>
+      <w:r>
+        <w:rPr>
+          <w:sz w:val="22"/>
+          <w:lang w:val="en-IE"/>
+        </w:rPr>
+        <w:t xml:space="preserve"> users to classify correctly. Unicode characters inside of text features were also removed. </w:t>
+      </w:r>
+      <w:r>
+        <w:rPr>
+          <w:sz w:val="22"/>
+          <w:lang w:val="en-IE"/>
+        </w:rPr>
+        <w:t>TODO more info on text prep?</w:t>
+      </w:r>
+    </w:p>
+    <w:p>
+      <w:pPr>
+        <w:pStyle w:val="Heading2"/>
+        <w:rPr>
+          <w:rFonts w:eastAsia="Linux Libertine" w:cs="Linux Libertine"/>
+          <w:bCs w:val="0"/>
+          <w:lang w:val="en-IE"/>
+        </w:rPr>
+      </w:pPr>
+      <w:r>
+        <w:rPr>
+          <w:rFonts w:eastAsia="Linux Libertine" w:cs="Linux Libertine"/>
+          <w:bCs w:val="0"/>
+          <w:lang w:val="en-IE"/>
+        </w:rPr>
+        <w:t>3.3 Algorithms</w:t>
+      </w:r>
+    </w:p>
+    <w:p>
+      <w:pPr>
+        <w:ind w:firstLine="0"/>
+        <w:rPr>
+          <w:sz w:val="22"/>
+          <w:lang w:val="en-IE"/>
+        </w:rPr>
+      </w:pPr>
+      <w:r>
+        <w:rPr>
+          <w:sz w:val="22"/>
+          <w:lang w:val="en-IE"/>
+        </w:rPr>
+        <w:t xml:space="preserve">All algorithms and machine learning processes were done using the </w:t>
+      </w:r>
+      <w:proofErr w:type="spellStart"/>
+      <w:r>
+        <w:rPr>
+          <w:sz w:val="22"/>
+          <w:lang w:val="en-IE"/>
+        </w:rPr>
+        <w:t>Scikit</w:t>
+      </w:r>
+      <w:proofErr w:type="spellEnd"/>
+      <w:r>
+        <w:rPr>
+          <w:sz w:val="22"/>
+          <w:lang w:val="en-IE"/>
+        </w:rPr>
+        <w:t>-L</w:t>
+      </w:r>
+      <w:r>
+        <w:rPr>
+          <w:sz w:val="22"/>
+          <w:lang w:val="en-IE"/>
+        </w:rPr>
+        <w:t>earn machine learning library in Python.</w:t>
+      </w:r>
+    </w:p>
+    <w:p>
+      <w:pPr>
+        <w:ind w:firstLine="0"/>
+        <w:rPr>
+          <w:sz w:val="22"/>
+          <w:lang w:val="en-IE"/>
+        </w:rPr>
+      </w:pPr>
+    </w:p>
+    <w:p>
+      <w:pPr>
+        <w:ind w:firstLine="0"/>
+        <w:rPr>
+          <w:sz w:val="22"/>
+          <w:lang w:val="en-IE"/>
+        </w:rPr>
+      </w:pPr>
+      <w:r>
+        <w:rPr>
+          <w:sz w:val="22"/>
+          <w:lang w:val="en-IE"/>
+        </w:rPr>
+        <w:t xml:space="preserve">We compare three models. </w:t>
+      </w:r>
+    </w:p>
+    <w:p>
+      <w:pPr>
+        <w:ind w:firstLine="0"/>
+        <w:rPr>
+          <w:sz w:val="22"/>
+          <w:lang w:val="en-IE"/>
+        </w:rPr>
+      </w:pPr>
+      <w:proofErr w:type="spellStart"/>
+      <w:r>
+        <w:rPr>
+          <w:sz w:val="22"/>
+          <w:lang w:val="en-IE"/>
+        </w:rPr>
+        <w:t>LinearSVC</w:t>
+      </w:r>
+      <w:proofErr w:type="spellEnd"/>
+      <w:r>
+        <w:rPr>
+          <w:sz w:val="22"/>
+          <w:lang w:val="en-IE"/>
+        </w:rPr>
+        <w:t xml:space="preserve"> classifier trained on both numerical and textual features.</w:t>
+      </w:r>
+    </w:p>
+    <w:p>
+      <w:pPr>
+        <w:ind w:firstLine="0"/>
+        <w:rPr>
+          <w:sz w:val="22"/>
+          <w:lang w:val="en-IE"/>
+        </w:rPr>
+      </w:pPr>
+      <w:r>
+        <w:rPr>
+          <w:sz w:val="22"/>
+          <w:lang w:val="en-IE"/>
+        </w:rPr>
+        <w:lastRenderedPageBreak/>
+        <w:t xml:space="preserve">Naïve Bayes classifier trained </w:t>
+      </w:r>
+      <w:r>
+        <w:rPr>
+          <w:sz w:val="22"/>
+          <w:lang w:val="en-IE"/>
+        </w:rPr>
+        <w:t xml:space="preserve">only on </w:t>
+      </w:r>
+      <w:r>
+        <w:rPr>
+          <w:sz w:val="22"/>
+          <w:lang w:val="en-IE"/>
+        </w:rPr>
+        <w:t>textual features.</w:t>
+      </w:r>
+    </w:p>
+    <w:p>
+      <w:pPr>
+        <w:ind w:firstLine="0"/>
+        <w:rPr>
+          <w:sz w:val="22"/>
+          <w:lang w:val="en-IE"/>
+        </w:rPr>
+      </w:pPr>
+      <w:proofErr w:type="spellStart"/>
+      <w:r>
+        <w:rPr>
+          <w:sz w:val="22"/>
+          <w:lang w:val="en-IE"/>
+        </w:rPr>
+        <w:t>KNeighbours</w:t>
+      </w:r>
+      <w:proofErr w:type="spellEnd"/>
+      <w:r>
+        <w:rPr>
+          <w:sz w:val="22"/>
+          <w:lang w:val="en-IE"/>
+        </w:rPr>
+        <w:t xml:space="preserve"> model trained on numerical features.</w:t>
+      </w:r>
+    </w:p>
+    <w:p>
+      <w:pPr>
+        <w:pStyle w:val="Heading2"/>
+        <w:rPr>
+          <w:rFonts w:eastAsia="Linux Libertine" w:cs="Linux Libertine"/>
+          <w:bCs w:val="0"/>
+          <w:lang w:val="en-IE"/>
+        </w:rPr>
+      </w:pPr>
+      <w:r>
+        <w:rPr>
+          <w:rFonts w:eastAsia="Linux Libertine" w:cs="Linux Libertine"/>
+          <w:bCs w:val="0"/>
+          <w:lang w:val="en-IE"/>
+        </w:rPr>
+        <w:t xml:space="preserve">3.4 </w:t>
+      </w:r>
+      <w:proofErr w:type="spellStart"/>
+      <w:r>
+        <w:rPr>
+          <w:rFonts w:eastAsia="Linux Libertine" w:cs="Linux Libertine"/>
+          <w:bCs w:val="0"/>
+          <w:lang w:val="en-IE"/>
+        </w:rPr>
+        <w:t>HyperParameter</w:t>
+      </w:r>
+      <w:proofErr w:type="spellEnd"/>
+      <w:r>
+        <w:rPr>
+          <w:rFonts w:eastAsia="Linux Libertine" w:cs="Linux Libertine"/>
+          <w:bCs w:val="0"/>
+          <w:lang w:val="en-IE"/>
+        </w:rPr>
+        <w:t xml:space="preserve"> Selection</w:t>
+      </w:r>
+    </w:p>
+    <w:p>
+      <w:pPr>
+        <w:ind w:firstLine="0"/>
+        <w:rPr>
+          <w:sz w:val="22"/>
+          <w:lang w:val="en-IE"/>
+        </w:rPr>
+      </w:pPr>
+      <w:r>
+        <w:rPr>
+          <w:sz w:val="22"/>
+          <w:lang w:val="en-IE"/>
+        </w:rPr>
+        <w:t>We ran our models through a various selection of hyperparameters and feature sets to obtain optimal performance of each model.</w:t>
+      </w:r>
+    </w:p>
+    <w:p>
+      <w:pPr>
+        <w:ind w:firstLine="0"/>
+        <w:rPr>
+          <w:sz w:val="22"/>
+          <w:lang w:val="en-IE"/>
+        </w:rPr>
+      </w:pPr>
+    </w:p>
+    <w:p>
+      <w:pPr>
+        <w:ind w:firstLine="0"/>
+        <w:rPr>
+          <w:sz w:val="22"/>
+          <w:lang w:val="en-IE"/>
+        </w:rPr>
+      </w:pPr>
+      <w:r>
+        <w:rPr>
+          <w:sz w:val="22"/>
+          <w:lang w:val="en-IE"/>
+        </w:rPr>
+        <w:t>TODO visualizations of heatmaps for models</w:t>
+      </w:r>
+    </w:p>
+    <w:p>
+      <w:pPr>
+        <w:ind w:firstLine="0"/>
+        <w:rPr>
+          <w:sz w:val="22"/>
+          <w:lang w:val="en-IE"/>
+        </w:rPr>
+      </w:pPr>
+      <w:bookmarkStart w:id="0" w:name="_GoBack"/>
+      <w:bookmarkEnd w:id="0"/>
+    </w:p>
+    <w:p>
+      <w:pPr>
+        <w:pStyle w:val="Heading2"/>
+        <w:rPr>
+          <w:lang w:val="en-IE"/>
+        </w:rPr>
+      </w:pPr>
+      <w:r>
+        <w:rPr>
+          <w:lang w:val="en-IE"/>
+        </w:rPr>
+        <w:t>3.5 Evaluation</w:t>
+      </w:r>
+    </w:p>
+    <w:p>
+      <w:pPr>
+        <w:spacing w:line="240" w:lineRule="auto"/>
         <w:ind w:firstLine="0"/>
         <w:jc w:val="left"/>
         <w:rPr>
           <w:rFonts w:eastAsia="Linux Libertine" w:cs="Linux Libertine"/>
+          <w:bCs/>
           <w:sz w:val="22"/>
           <w:lang w:val="en-IE"/>
         </w:rPr>
@@ -1862,332 +2175,105 @@
       <w:r>
         <w:rPr>
           <w:rFonts w:eastAsia="Linux Libertine" w:cs="Linux Libertine"/>
+          <w:bCs/>
           <w:sz w:val="22"/>
           <w:lang w:val="en-IE"/>
         </w:rPr>
-        <w:t xml:space="preserve">The problem of differentiating a user into the set of males or females, based off their user account data, is that of a classification problem. There were two algorithms that we could have chosen to use </w:t>
-      </w:r>
-      <w:proofErr w:type="gramStart"/>
-      <w:r>
-        <w:rPr>
-          <w:rFonts w:eastAsia="Linux Libertine" w:cs="Linux Libertine"/>
-          <w:sz w:val="22"/>
-          <w:lang w:val="en-IE"/>
-        </w:rPr>
-        <w:t>in order to</w:t>
-      </w:r>
-      <w:proofErr w:type="gramEnd"/>
-      <w:r>
-        <w:rPr>
-          <w:rFonts w:eastAsia="Linux Libertine" w:cs="Linux Libertine"/>
-          <w:sz w:val="22"/>
-          <w:lang w:val="en-IE"/>
-        </w:rPr>
-        <w:t xml:space="preserve"> classify users; logistic regression and SVM. SVM was the algorithm that was chosen in the end, due to our belief that for many of the features that we were going to test, there would not exist a linear separation in the data, but rather it was non-linear.</w:t>
+        <w:t>We evaluated our results of each model through a K Fold cross validation method. We’ve used 4 folds, as 10 folds proved to be too time consuming in training each model under different hyperparameters with varying feature sets.</w:t>
       </w:r>
     </w:p>
     <w:p>
       <w:pPr>
+        <w:spacing w:line="240" w:lineRule="auto"/>
+        <w:ind w:firstLine="0"/>
         <w:jc w:val="left"/>
         <w:rPr>
           <w:rFonts w:eastAsia="Linux Libertine" w:cs="Linux Libertine"/>
-          <w:sz w:val="22"/>
+          <w:bCs/>
+          <w:sz w:val="22"/>
+          <w:lang w:val="en-IE"/>
         </w:rPr>
       </w:pPr>
     </w:p>
     <w:p>
       <w:pPr>
+        <w:spacing w:line="240" w:lineRule="auto"/>
         <w:ind w:firstLine="0"/>
         <w:jc w:val="left"/>
         <w:rPr>
           <w:rFonts w:eastAsia="Linux Libertine" w:cs="Linux Libertine"/>
-          <w:sz w:val="22"/>
-        </w:rPr>
-      </w:pPr>
-      <w:r>
-        <w:rPr>
-          <w:rFonts w:eastAsia="Linux Libertine" w:cs="Linux Libertine"/>
-          <w:sz w:val="22"/>
-        </w:rPr>
-        <w:t xml:space="preserve">When inputting multiple features into an SVM, we </w:t>
-      </w:r>
-      <w:r>
-        <w:rPr>
-          <w:rFonts w:eastAsia="Linux Libertine" w:cs="Linux Libertine"/>
-          <w:sz w:val="22"/>
-        </w:rPr>
-        <w:t>used a series of pipelines to combine them according to an article online</w:t>
-      </w:r>
-      <w:sdt>
-        <w:sdtPr>
-          <w:rPr>
-            <w:rFonts w:eastAsia="Linux Libertine" w:cs="Linux Libertine"/>
-            <w:sz w:val="22"/>
-          </w:rPr>
-          <w:id w:val="-1035647132"/>
-          <w:citation/>
-        </w:sdtPr>
-        <w:sdtEndPr/>
-        <w:sdtContent>
-          <w:r>
-            <w:rPr>
-              <w:rFonts w:eastAsia="Linux Libertine" w:cs="Linux Libertine"/>
-              <w:sz w:val="22"/>
-            </w:rPr>
-            <w:fldChar w:fldCharType="begin"/>
-          </w:r>
-          <w:r>
-            <w:rPr>
-              <w:rFonts w:eastAsia="Linux Libertine" w:cs="Linux Libertine"/>
-              <w:sz w:val="22"/>
-              <w:lang w:val="en-IE"/>
-            </w:rPr>
-            <w:instrText xml:space="preserve"> CITATION dba17 \l 6153 </w:instrText>
-          </w:r>
-          <w:r>
-            <w:rPr>
-              <w:rFonts w:eastAsia="Linux Libertine" w:cs="Linux Libertine"/>
-              <w:sz w:val="22"/>
-            </w:rPr>
-            <w:fldChar w:fldCharType="separate"/>
-          </w:r>
-          <w:r>
-            <w:rPr>
-              <w:rFonts w:eastAsia="Linux Libertine" w:cs="Linux Libertine"/>
-              <w:noProof/>
-              <w:sz w:val="22"/>
-              <w:lang w:val="en-IE"/>
-            </w:rPr>
-            <w:t xml:space="preserve"> </w:t>
-          </w:r>
-          <w:r>
-            <w:rPr>
-              <w:rFonts w:eastAsia="Linux Libertine" w:cs="Linux Libertine"/>
-              <w:noProof/>
-              <w:sz w:val="22"/>
-              <w:lang w:val="en-IE"/>
-            </w:rPr>
-            <w:t>[4]</w:t>
-          </w:r>
-          <w:r>
-            <w:rPr>
-              <w:rFonts w:eastAsia="Linux Libertine" w:cs="Linux Libertine"/>
-              <w:sz w:val="22"/>
-            </w:rPr>
-            <w:fldChar w:fldCharType="end"/>
-          </w:r>
-        </w:sdtContent>
-      </w:sdt>
-      <w:r>
-        <w:rPr>
-          <w:rFonts w:eastAsia="Linux Libertine" w:cs="Linux Libertine"/>
-          <w:sz w:val="22"/>
-        </w:rPr>
-        <w:t>. It was also necessary to convert all the text features to a vector of token counts, using a Count Vectorizer. A tutorial was followed to achieve this</w:t>
-      </w:r>
-      <w:sdt>
-        <w:sdtPr>
-          <w:rPr>
-            <w:rFonts w:eastAsia="Linux Libertine" w:cs="Linux Libertine"/>
-            <w:sz w:val="22"/>
-          </w:rPr>
-          <w:id w:val="1359463448"/>
-          <w:citation/>
-        </w:sdtPr>
-        <w:sdtEndPr/>
-        <w:sdtContent>
-          <w:r>
-            <w:rPr>
-              <w:rFonts w:eastAsia="Linux Libertine" w:cs="Linux Libertine"/>
-              <w:sz w:val="22"/>
-            </w:rPr>
-            <w:fldChar w:fldCharType="begin"/>
-          </w:r>
-          <w:r>
-            <w:rPr>
-              <w:rFonts w:eastAsia="Linux Libertine" w:cs="Linux Libertine"/>
-              <w:sz w:val="22"/>
-              <w:lang w:val="en-IE"/>
-            </w:rPr>
-            <w:instrText xml:space="preserve"> CITATION Mal18 \l 6153 </w:instrText>
-          </w:r>
-          <w:r>
-            <w:rPr>
-              <w:rFonts w:eastAsia="Linux Libertine" w:cs="Linux Libertine"/>
-              <w:sz w:val="22"/>
-            </w:rPr>
-            <w:fldChar w:fldCharType="separate"/>
-          </w:r>
-          <w:r>
-            <w:rPr>
-              <w:rFonts w:eastAsia="Linux Libertine" w:cs="Linux Libertine"/>
-              <w:noProof/>
-              <w:sz w:val="22"/>
-              <w:lang w:val="en-IE"/>
-            </w:rPr>
-            <w:t xml:space="preserve"> </w:t>
-          </w:r>
-          <w:r>
-            <w:rPr>
-              <w:rFonts w:eastAsia="Linux Libertine" w:cs="Linux Libertine"/>
-              <w:noProof/>
-              <w:sz w:val="22"/>
-              <w:lang w:val="en-IE"/>
-            </w:rPr>
-            <w:t>[5]</w:t>
-          </w:r>
-          <w:r>
-            <w:rPr>
-              <w:rFonts w:eastAsia="Linux Libertine" w:cs="Linux Libertine"/>
-              <w:sz w:val="22"/>
-            </w:rPr>
-            <w:fldChar w:fldCharType="end"/>
-          </w:r>
-        </w:sdtContent>
-      </w:sdt>
-      <w:r>
-        <w:rPr>
-          <w:rFonts w:eastAsia="Linux Libertine" w:cs="Linux Libertine"/>
-          <w:sz w:val="22"/>
-        </w:rPr>
-        <w:t>. T</w:t>
-      </w:r>
-      <w:r>
-        <w:rPr>
-          <w:rFonts w:eastAsia="Linux Libertine" w:cs="Linux Libertine"/>
-          <w:sz w:val="22"/>
-        </w:rPr>
-        <w:t xml:space="preserve">he Gender property in our </w:t>
-      </w:r>
-      <w:proofErr w:type="spellStart"/>
-      <w:r>
-        <w:rPr>
-          <w:rFonts w:eastAsia="Linux Libertine" w:cs="Linux Libertine"/>
-          <w:sz w:val="22"/>
-        </w:rPr>
-        <w:t>json</w:t>
-      </w:r>
-      <w:proofErr w:type="spellEnd"/>
-      <w:r>
-        <w:rPr>
-          <w:rFonts w:eastAsia="Linux Libertine" w:cs="Linux Libertine"/>
-          <w:sz w:val="22"/>
-        </w:rPr>
-        <w:t xml:space="preserve"> document was transformed so that ‘Male’ equals 0, and ‘Female’ equals 1.</w:t>
+          <w:bCs/>
+          <w:sz w:val="22"/>
+          <w:lang w:val="en-IE"/>
+        </w:rPr>
+      </w:pPr>
+      <w:r>
+        <w:rPr>
+          <w:rFonts w:eastAsia="Linux Libertine" w:cs="Linux Libertine"/>
+          <w:bCs/>
+          <w:sz w:val="22"/>
+          <w:lang w:val="en-IE"/>
+        </w:rPr>
+        <w:t>TODO Visualizations?</w:t>
       </w:r>
     </w:p>
     <w:p>
       <w:pPr>
+        <w:spacing w:line="240" w:lineRule="auto"/>
         <w:ind w:firstLine="0"/>
         <w:jc w:val="left"/>
+        <w:rPr>
+          <w:rFonts w:eastAsia="Linux Libertine" w:cs="Linux Libertine"/>
+          <w:bCs/>
+          <w:sz w:val="22"/>
+          <w:lang w:val="en-IE"/>
+        </w:rPr>
       </w:pPr>
     </w:p>
     <w:p>
       <w:pPr>
+        <w:pStyle w:val="Heading1"/>
+        <w:rPr>
+          <w:rFonts w:eastAsia="Linux Libertine" w:cs="Linux Libertine"/>
+        </w:rPr>
+      </w:pPr>
+      <w:r>
+        <w:rPr>
+          <w:rFonts w:eastAsia="Linux Libertine" w:cs="Linux Libertine"/>
+        </w:rPr>
+        <w:t xml:space="preserve">    4 </w:t>
+      </w:r>
+      <w:r>
+        <w:rPr>
+          <w:rFonts w:eastAsia="Linux Libertine" w:cs="Linux Libertine"/>
+        </w:rPr>
+        <w:t>Results and Discussions</w:t>
+      </w:r>
+    </w:p>
+    <w:p>
+      <w:pPr>
         <w:ind w:firstLine="0"/>
         <w:jc w:val="left"/>
         <w:rPr>
-          <w:sz w:val="22"/>
-        </w:rPr>
-      </w:pPr>
-      <w:r>
-        <w:rPr>
-          <w:sz w:val="22"/>
-        </w:rPr>
-        <w:t xml:space="preserve">To optimize our C and Gamma parameters for our </w:t>
-      </w:r>
-      <w:proofErr w:type="gramStart"/>
-      <w:r>
-        <w:rPr>
-          <w:sz w:val="22"/>
-        </w:rPr>
-        <w:t>SVC(</w:t>
-      </w:r>
-      <w:proofErr w:type="gramEnd"/>
-      <w:r>
-        <w:rPr>
-          <w:sz w:val="22"/>
-        </w:rPr>
-        <w:t xml:space="preserve">Support Vector Classification) SVM’s models, we plotted the accuracy of the classifier with a </w:t>
-      </w:r>
-      <w:r>
-        <w:rPr>
-          <w:sz w:val="22"/>
-        </w:rPr>
-        <w:lastRenderedPageBreak/>
-        <w:t xml:space="preserve">range of the </w:t>
-      </w:r>
-      <w:proofErr w:type="spellStart"/>
-      <w:r>
-        <w:rPr>
-          <w:sz w:val="22"/>
-        </w:rPr>
-        <w:t>paramaters</w:t>
-      </w:r>
-      <w:proofErr w:type="spellEnd"/>
-      <w:r>
-        <w:rPr>
-          <w:sz w:val="22"/>
-        </w:rPr>
-        <w:t>. The below image shows the resulting plot for the tweet feature based SVM.</w:t>
-      </w:r>
+          <w:rFonts w:eastAsia="Linux Libertine" w:cs="Linux Libertine"/>
+          <w:sz w:val="22"/>
+        </w:rPr>
+      </w:pPr>
     </w:p>
     <w:p>
       <w:pPr>
-        <w:ind w:firstLine="0"/>
-        <w:jc w:val="left"/>
-        <w:rPr>
-          <w:rFonts w:eastAsia="Linux Libertine" w:cs="Linux Libertine"/>
-          <w:sz w:val="22"/>
-        </w:rPr>
-      </w:pPr>
-      <w:r>
-        <w:rPr>
-          <w:rFonts w:eastAsia="Linux Libertine" w:cs="Linux Libertine"/>
-          <w:sz w:val="22"/>
-        </w:rPr>
-        <w:t xml:space="preserve">For </w:t>
-      </w:r>
-      <w:proofErr w:type="spellStart"/>
-      <w:r>
-        <w:rPr>
-          <w:rFonts w:eastAsia="Linux Libertine" w:cs="Linux Libertine"/>
-          <w:sz w:val="22"/>
-        </w:rPr>
-        <w:t>NuSVC</w:t>
-      </w:r>
-      <w:proofErr w:type="spellEnd"/>
-      <w:r>
-        <w:rPr>
-          <w:rFonts w:eastAsia="Linux Libertine" w:cs="Linux Libertine"/>
-          <w:sz w:val="22"/>
-        </w:rPr>
-        <w:t xml:space="preserve"> classifiers, we also classified the best nu value through a grid search process.</w:t>
-      </w:r>
-    </w:p>
-    <w:p>
-      <w:pPr>
-        <w:jc w:val="left"/>
-        <w:rPr>
-          <w:rFonts w:eastAsia="Linux Libertine" w:cs="Linux Libertine"/>
-        </w:rPr>
-      </w:pPr>
-      <w:r>
-        <w:br/>
-      </w:r>
-    </w:p>
-    <w:p>
-      <w:pPr>
         <w:pStyle w:val="Caption"/>
       </w:pPr>
-      <w:r>
-        <w:t xml:space="preserve">Figure </w:t>
+      <w:bookmarkStart w:id="1" w:name="_Ref528587851"/>
+      <w:bookmarkStart w:id="2" w:name="_Ref528587781"/>
+      <w:r>
+        <w:t xml:space="preserve">Table </w:t>
       </w:r>
       <w:r>
         <w:fldChar w:fldCharType="begin"/>
       </w:r>
       <w:r>
-        <w:instrText xml:space="preserve"> SEQ Figure \* ARABIC </w:instrText>
+        <w:instrText xml:space="preserve"> SEQ Table \* ARABIC </w:instrText>
       </w:r>
       <w:r>
         <w:fldChar w:fldCharType="separate"/>
@@ -2201,139 +2287,11 @@
       <w:r>
         <w:fldChar w:fldCharType="end"/>
       </w:r>
-      <w:r>
-        <w:t xml:space="preserve"> – Gamma C Values</w:t>
-      </w:r>
-    </w:p>
-    <w:p>
-      <w:pPr>
-        <w:keepNext/>
-        <w:ind w:firstLine="0"/>
-        <w:jc w:val="left"/>
-      </w:pPr>
-      <w:r>
-        <w:rPr>
-          <w:noProof/>
-        </w:rPr>
-        <w:drawing>
-          <wp:inline distT="0" distB="0" distL="0" distR="0" wp14:anchorId="260AE96F" wp14:editId="77FA4E7D">
-            <wp:extent cx="3390405" cy="3390405"/>
-            <wp:effectExtent l="0" t="0" r="635" b="635"/>
-            <wp:docPr id="1707419642" name="picture"/>
-            <wp:cNvGraphicFramePr>
-              <a:graphicFrameLocks xmlns:a="http://schemas.openxmlformats.org/drawingml/2006/main" noChangeAspect="1"/>
-            </wp:cNvGraphicFramePr>
-            <a:graphic xmlns:a="http://schemas.openxmlformats.org/drawingml/2006/main">
-              <a:graphicData uri="http://schemas.openxmlformats.org/drawingml/2006/picture">
-                <pic:pic xmlns:pic="http://schemas.openxmlformats.org/drawingml/2006/picture">
-                  <pic:nvPicPr>
-                    <pic:cNvPr id="0" name="picture"/>
-                    <pic:cNvPicPr/>
-                  </pic:nvPicPr>
-                  <pic:blipFill>
-                    <a:blip r:embed="rId18">
-                      <a:extLst>
-                        <a:ext uri="{28A0092B-C50C-407E-A947-70E740481C1C}">
-                          <a14:useLocalDpi xmlns:a14="http://schemas.microsoft.com/office/drawing/2010/main" val="0"/>
-                        </a:ext>
-                      </a:extLst>
-                    </a:blip>
-                    <a:stretch>
-                      <a:fillRect/>
-                    </a:stretch>
-                  </pic:blipFill>
-                  <pic:spPr>
-                    <a:xfrm>
-                      <a:off x="0" y="0"/>
-                      <a:ext cx="3390405" cy="3390405"/>
-                    </a:xfrm>
-                    <a:prstGeom prst="rect">
-                      <a:avLst/>
-                    </a:prstGeom>
-                  </pic:spPr>
-                </pic:pic>
-              </a:graphicData>
-            </a:graphic>
-          </wp:inline>
-        </w:drawing>
-      </w:r>
-      <w:r>
-        <w:rPr>
-          <w:sz w:val="22"/>
-        </w:rPr>
-        <w:t>We split the data 90% to training data, 10% to test data. The data proved to not be easily separable, thus a higher training size set resulted in a more accurate model in our experimentation.</w:t>
-      </w:r>
-    </w:p>
-    <w:p>
-      <w:pPr>
-        <w:pStyle w:val="Heading1"/>
-        <w:rPr>
-          <w:rFonts w:eastAsia="Linux Libertine" w:cs="Linux Libertine"/>
-        </w:rPr>
-      </w:pPr>
-    </w:p>
-    <w:p>
-      <w:pPr>
-        <w:pStyle w:val="Heading1"/>
-        <w:rPr>
-          <w:rFonts w:eastAsia="Linux Libertine" w:cs="Linux Libertine"/>
-        </w:rPr>
-      </w:pPr>
-      <w:r>
-        <w:rPr>
-          <w:rFonts w:eastAsia="Linux Libertine" w:cs="Linux Libertine"/>
-        </w:rPr>
-        <w:t xml:space="preserve">    4 </w:t>
-      </w:r>
-      <w:r>
-        <w:rPr>
-          <w:rFonts w:eastAsia="Linux Libertine" w:cs="Linux Libertine"/>
-        </w:rPr>
-        <w:t>Results and Discussions</w:t>
-      </w:r>
-    </w:p>
-    <w:p>
-      <w:pPr>
-        <w:ind w:firstLine="0"/>
-        <w:jc w:val="left"/>
-        <w:rPr>
-          <w:rFonts w:eastAsia="Linux Libertine" w:cs="Linux Libertine"/>
-          <w:sz w:val="22"/>
-        </w:rPr>
-      </w:pPr>
-    </w:p>
-    <w:p>
-      <w:pPr>
-        <w:pStyle w:val="Caption"/>
-      </w:pPr>
-      <w:bookmarkStart w:id="0" w:name="_Ref528587851"/>
-      <w:bookmarkStart w:id="1" w:name="_Ref528587781"/>
-      <w:r>
-        <w:t xml:space="preserve">Table </w:t>
-      </w:r>
-      <w:r>
-        <w:fldChar w:fldCharType="begin"/>
-      </w:r>
-      <w:r>
-        <w:instrText xml:space="preserve"> SEQ Table \* ARABIC </w:instrText>
-      </w:r>
-      <w:r>
-        <w:fldChar w:fldCharType="separate"/>
-      </w:r>
-      <w:r>
-        <w:rPr>
-          <w:noProof/>
-        </w:rPr>
-        <w:t>1</w:t>
-      </w:r>
-      <w:r>
-        <w:fldChar w:fldCharType="end"/>
-      </w:r>
-      <w:bookmarkEnd w:id="0"/>
+      <w:bookmarkEnd w:id="1"/>
       <w:r>
         <w:t xml:space="preserve"> - Numerical Features</w:t>
       </w:r>
-      <w:bookmarkEnd w:id="1"/>
+      <w:bookmarkEnd w:id="2"/>
     </w:p>
     <w:p>
       <w:pPr>
@@ -2359,7 +2317,7 @@
                     <pic:cNvPicPr/>
                   </pic:nvPicPr>
                   <pic:blipFill>
-                    <a:blip r:embed="rId19" cstate="print">
+                    <a:blip r:embed="rId18" cstate="print">
                       <a:extLst>
                         <a:ext uri="{28A0092B-C50C-407E-A947-70E740481C1C}">
                           <a14:useLocalDpi xmlns:a14="http://schemas.microsoft.com/office/drawing/2010/main" val="0"/>
@@ -2476,14 +2434,7 @@
           <w:rFonts w:eastAsia="Linux Libertine" w:cs="Linux Libertine"/>
           <w:sz w:val="22"/>
         </w:rPr>
-        <w:t xml:space="preserve">, as well as the Precision and Recall numbers, that the prediction rates for the models which used individual numerical features alone are </w:t>
-      </w:r>
-      <w:r>
-        <w:rPr>
-          <w:rFonts w:eastAsia="Linux Libertine" w:cs="Linux Libertine"/>
-          <w:sz w:val="22"/>
-        </w:rPr>
-        <w:t xml:space="preserve">poor. You can see for example, the model </w:t>
+        <w:t xml:space="preserve">, as well as the Precision and Recall numbers, that the prediction rates for the models which used individual numerical features alone are poor. You can see for example, the model </w:t>
       </w:r>
       <w:r>
         <w:rPr>
@@ -2577,7 +2528,7 @@
           <w:sz w:val="22"/>
         </w:rPr>
       </w:pPr>
-      <w:bookmarkStart w:id="2" w:name="_Ref528587912"/>
+      <w:bookmarkStart w:id="3" w:name="_Ref528587912"/>
       <w:r>
         <w:t xml:space="preserve">Figure </w:t>
       </w:r>
@@ -2599,7 +2550,7 @@
       <w:r>
         <w:fldChar w:fldCharType="end"/>
       </w:r>
-      <w:bookmarkEnd w:id="2"/>
+      <w:bookmarkEnd w:id="3"/>
       <w:r>
         <w:t xml:space="preserve"> - Twitter Account Creation Date</w:t>
       </w:r>
@@ -2629,7 +2580,7 @@
                     <pic:cNvPicPr/>
                   </pic:nvPicPr>
                   <pic:blipFill>
-                    <a:blip r:embed="rId20">
+                    <a:blip r:embed="rId19">
                       <a:extLst>
                         <a:ext uri="{28A0092B-C50C-407E-A947-70E740481C1C}">
                           <a14:useLocalDpi xmlns:a14="http://schemas.microsoft.com/office/drawing/2010/main" val="0"/>
@@ -2821,7 +2772,7 @@
       <w:pPr>
         <w:pStyle w:val="Caption"/>
       </w:pPr>
-      <w:bookmarkStart w:id="3" w:name="_Ref528587944"/>
+      <w:bookmarkStart w:id="4" w:name="_Ref528587944"/>
       <w:r>
         <w:t xml:space="preserve">Figure </w:t>
       </w:r>
@@ -2843,7 +2794,7 @@
       <w:r>
         <w:fldChar w:fldCharType="end"/>
       </w:r>
-      <w:bookmarkEnd w:id="3"/>
+      <w:bookmarkEnd w:id="4"/>
       <w:r>
         <w:t xml:space="preserve"> - Number of </w:t>
       </w:r>
@@ -2872,7 +2823,7 @@
                     <pic:cNvPicPr/>
                   </pic:nvPicPr>
                   <pic:blipFill>
-                    <a:blip r:embed="rId21" cstate="print">
+                    <a:blip r:embed="rId20" cstate="print">
                       <a:extLst>
                         <a:ext uri="{28A0092B-C50C-407E-A947-70E740481C1C}">
                           <a14:useLocalDpi xmlns:a14="http://schemas.microsoft.com/office/drawing/2010/main" val="0"/>
@@ -2912,8 +2863,8 @@
       <w:pPr>
         <w:pStyle w:val="Caption"/>
       </w:pPr>
-      <w:bookmarkStart w:id="4" w:name="_Ref528588035"/>
-      <w:bookmarkStart w:id="5" w:name="_Ref528588014"/>
+      <w:bookmarkStart w:id="5" w:name="_Ref528588035"/>
+      <w:bookmarkStart w:id="6" w:name="_Ref528588014"/>
       <w:r>
         <w:t xml:space="preserve">Table </w:t>
       </w:r>
@@ -2935,11 +2886,11 @@
       <w:r>
         <w:fldChar w:fldCharType="end"/>
       </w:r>
-      <w:bookmarkEnd w:id="4"/>
+      <w:bookmarkEnd w:id="5"/>
       <w:r>
         <w:t xml:space="preserve"> - Text Features</w:t>
       </w:r>
-      <w:bookmarkEnd w:id="5"/>
+      <w:bookmarkEnd w:id="6"/>
     </w:p>
     <w:p>
       <w:pPr>
@@ -2965,7 +2916,7 @@
                     <pic:cNvPicPr/>
                   </pic:nvPicPr>
                   <pic:blipFill>
-                    <a:blip r:embed="rId22">
+                    <a:blip r:embed="rId21">
                       <a:extLst>
                         <a:ext uri="{28A0092B-C50C-407E-A947-70E740481C1C}">
                           <a14:useLocalDpi xmlns:a14="http://schemas.microsoft.com/office/drawing/2010/main" val="0"/>
@@ -3095,9 +3046,8 @@
       <w:pPr>
         <w:pStyle w:val="Caption"/>
       </w:pPr>
-      <w:bookmarkStart w:id="6" w:name="_Ref528588058"/>
-      <w:r>
-        <w:lastRenderedPageBreak/>
+      <w:bookmarkStart w:id="7" w:name="_Ref528588058"/>
+      <w:r>
         <w:t xml:space="preserve">Table </w:t>
       </w:r>
       <w:r>
@@ -3118,7 +3068,7 @@
       <w:r>
         <w:fldChar w:fldCharType="end"/>
       </w:r>
-      <w:bookmarkEnd w:id="6"/>
+      <w:bookmarkEnd w:id="7"/>
       <w:r>
         <w:t xml:space="preserve"> - Combined Features</w:t>
       </w:r>
@@ -3147,7 +3097,7 @@
                     <pic:cNvPicPr/>
                   </pic:nvPicPr>
                   <pic:blipFill>
-                    <a:blip r:embed="rId23" cstate="print">
+                    <a:blip r:embed="rId22" cstate="print">
                       <a:extLst>
                         <a:ext uri="{28A0092B-C50C-407E-A947-70E740481C1C}">
                           <a14:useLocalDpi xmlns:a14="http://schemas.microsoft.com/office/drawing/2010/main" val="0"/>
@@ -3198,6 +3148,7 @@
           <w:rFonts w:eastAsia="Linux Libertine" w:cs="Linux Libertine"/>
           <w:sz w:val="22"/>
         </w:rPr>
+        <w:lastRenderedPageBreak/>
         <w:t xml:space="preserve">However, as we combine the features used in the singular </w:t>
       </w:r>
       <w:proofErr w:type="gramStart"/>
@@ -3291,7 +3242,6 @@
           <w:id w:val="828869030"/>
           <w:citation/>
         </w:sdtPr>
-        <w:sdtEndPr/>
         <w:sdtContent>
           <w:r>
             <w:rPr>
@@ -3472,16 +3422,7 @@
           <w:rFonts w:eastAsia="Linux Libertine" w:cs="Linux Libertine"/>
           <w:sz w:val="22"/>
         </w:rPr>
-        <w:t xml:space="preserve"> as a classifier in a commercial or professional environment. Our b</w:t>
-      </w:r>
-      <w:bookmarkStart w:id="7" w:name="_GoBack"/>
-      <w:bookmarkEnd w:id="7"/>
-      <w:r>
-        <w:rPr>
-          <w:rFonts w:eastAsia="Linux Libertine" w:cs="Linux Libertine"/>
-          <w:sz w:val="22"/>
-        </w:rPr>
-        <w:t xml:space="preserve">est model, which used name and </w:t>
+        <w:t xml:space="preserve"> as a classifier in a commercial or professional environment. Our best model, which used name and </w:t>
       </w:r>
       <w:proofErr w:type="spellStart"/>
       <w:r>
@@ -3575,7 +3516,6 @@
           <w:id w:val="505489745"/>
           <w:citation/>
         </w:sdtPr>
-        <w:sdtEndPr/>
         <w:sdtContent>
           <w:r>
             <w:rPr>
@@ -3642,7 +3582,6 @@
           <w:id w:val="-230853986"/>
           <w:citation/>
         </w:sdtPr>
-        <w:sdtEndPr/>
         <w:sdtContent>
           <w:r>
             <w:rPr>
@@ -3869,12 +3808,14 @@
         <w:jc w:val="left"/>
         <w:rPr>
           <w:rFonts w:eastAsia="Linux Libertine" w:cs="Linux Libertine"/>
-          <w:sz w:val="22"/>
-        </w:rPr>
-      </w:pPr>
-      <w:r>
-        <w:rPr>
-          <w:rFonts w:eastAsia="Linux Libertine" w:cs="Linux Libertine"/>
+          <w:color w:val="FF0000"/>
+          <w:sz w:val="22"/>
+        </w:rPr>
+      </w:pPr>
+      <w:r>
+        <w:rPr>
+          <w:rFonts w:eastAsia="Linux Libertine" w:cs="Linux Libertine"/>
+          <w:color w:val="FF0000"/>
           <w:sz w:val="22"/>
         </w:rPr>
         <w:t>The main limitation that we encountered, was that a major part of our data was not linearly separable (particularly the numeric data). A polynomial kernel was used to cater for this fact, but still the predication accuracy remained low.</w:t>
@@ -3886,6 +3827,7 @@
         <w:jc w:val="left"/>
         <w:rPr>
           <w:rFonts w:eastAsia="Linux Libertine" w:cs="Linux Libertine"/>
+          <w:color w:val="FF0000"/>
           <w:sz w:val="22"/>
         </w:rPr>
       </w:pPr>
@@ -3896,15 +3838,71 @@
         <w:jc w:val="left"/>
         <w:rPr>
           <w:rFonts w:eastAsia="Linux Libertine" w:cs="Linux Libertine"/>
-          <w:sz w:val="22"/>
-        </w:rPr>
-      </w:pPr>
-      <w:r>
-        <w:rPr>
-          <w:rFonts w:eastAsia="Linux Libertine" w:cs="Linux Libertine"/>
+          <w:color w:val="FF0000"/>
+          <w:sz w:val="22"/>
+        </w:rPr>
+      </w:pPr>
+      <w:r>
+        <w:rPr>
+          <w:rFonts w:eastAsia="Linux Libertine" w:cs="Linux Libertine"/>
+          <w:color w:val="FF0000"/>
           <w:sz w:val="22"/>
         </w:rPr>
         <w:t>Text classification showed better results over numerical features. An exploration into classifying users based on their tweets could offer more promising results</w:t>
+      </w:r>
+    </w:p>
+    <w:p>
+      <w:pPr>
+        <w:ind w:firstLine="0"/>
+        <w:jc w:val="left"/>
+        <w:rPr>
+          <w:rFonts w:eastAsia="Linux Libertine" w:cs="Linux Libertine"/>
+          <w:sz w:val="22"/>
+        </w:rPr>
+      </w:pPr>
+    </w:p>
+    <w:p>
+      <w:pPr>
+        <w:ind w:firstLine="0"/>
+        <w:jc w:val="left"/>
+        <w:rPr>
+          <w:rFonts w:eastAsia="Linux Libertine" w:cs="Linux Libertine"/>
+          <w:sz w:val="22"/>
+        </w:rPr>
+      </w:pPr>
+      <w:r>
+        <w:rPr>
+          <w:rFonts w:eastAsia="Linux Libertine" w:cs="Linux Libertine"/>
+          <w:sz w:val="22"/>
+        </w:rPr>
+        <w:t>Number of K folds reduced – too long to run.</w:t>
+      </w:r>
+    </w:p>
+    <w:p>
+      <w:pPr>
+        <w:ind w:firstLine="0"/>
+        <w:jc w:val="left"/>
+        <w:rPr>
+          <w:rFonts w:eastAsia="Linux Libertine" w:cs="Linux Libertine"/>
+          <w:sz w:val="22"/>
+        </w:rPr>
+      </w:pPr>
+    </w:p>
+    <w:p>
+      <w:pPr>
+        <w:ind w:firstLine="0"/>
+        <w:jc w:val="left"/>
+        <w:rPr>
+          <w:rFonts w:eastAsia="Linux Libertine" w:cs="Linux Libertine"/>
+          <w:sz w:val="22"/>
+        </w:rPr>
+      </w:pPr>
+      <w:r>
+        <w:rPr>
+          <w:rFonts w:eastAsia="Linux Libertine" w:cs="Linux Libertine"/>
+          <w:sz w:val="22"/>
+        </w:rPr>
+        <w:t>No test set used</w:t>
       </w:r>
     </w:p>
     <w:p>
@@ -3946,22 +3944,20 @@
     </w:p>
     <w:sdt>
       <w:sdtPr>
+        <w:rPr>
+          <w:rFonts w:eastAsiaTheme="minorHAnsi" w:cstheme="minorBidi"/>
+          <w:b w:val="0"/>
+          <w:bCs w:val="0"/>
+          <w:caps w:val="0"/>
+          <w:sz w:val="18"/>
+          <w:szCs w:val="22"/>
+        </w:rPr>
         <w:id w:val="-1529861653"/>
         <w:docPartObj>
           <w:docPartGallery w:val="Bibliographies"/>
           <w:docPartUnique/>
         </w:docPartObj>
       </w:sdtPr>
-      <w:sdtEndPr>
-        <w:rPr>
-          <w:rFonts w:eastAsiaTheme="minorHAnsi" w:cstheme="minorBidi"/>
-          <w:b w:val="0"/>
-          <w:bCs w:val="0"/>
-          <w:caps w:val="0"/>
-          <w:sz w:val="18"/>
-          <w:szCs w:val="22"/>
-        </w:rPr>
-      </w:sdtEndPr>
       <w:sdtContent>
         <w:p>
           <w:pPr>
@@ -4318,8 +4314,8 @@
       </w:pPr>
     </w:p>
     <w:sectPr>
-      <w:headerReference w:type="first" r:id="rId24"/>
-      <w:footerReference w:type="first" r:id="rId25"/>
+      <w:headerReference w:type="first" r:id="rId23"/>
+      <w:footerReference w:type="first" r:id="rId24"/>
       <w:endnotePr>
         <w:numFmt w:val="decimal"/>
       </w:endnotePr>
@@ -6312,6 +6308,7 @@
   <w:style w:type="character" w:default="1" w:styleId="DefaultParagraphFont">
     <w:name w:val="Default Paragraph Font"/>
     <w:uiPriority w:val="1"/>
+    <w:semiHidden/>
     <w:unhideWhenUsed/>
   </w:style>
   <w:style w:type="table" w:default="1" w:styleId="TableNormal">
@@ -10615,601 +10612,6 @@
     </w:pPr>
   </w:style>
 </w:styles>
-</file>
-
-<file path=word/glossary/document.xml><?xml version="1.0" encoding="utf-8"?>
-<w:glossaryDocument xmlns:wpc="http://schemas.microsoft.com/office/word/2010/wordprocessingCanvas" xmlns:cx="http://schemas.microsoft.com/office/drawing/2014/chartex" xmlns:cx1="http://schemas.microsoft.com/office/drawing/2015/9/8/chartex" xmlns:cx2="http://schemas.microsoft.com/office/drawing/2015/10/21/chartex" xmlns:cx3="http://schemas.microsoft.com/office/drawing/2016/5/9/chartex" xmlns:cx4="http://schemas.microsoft.com/office/drawing/2016/5/10/chartex" xmlns:cx5="http://schemas.microsoft.com/office/drawing/2016/5/11/chartex" xmlns:cx6="http://schemas.microsoft.com/office/drawing/2016/5/12/chartex" xmlns:cx7="http://schemas.microsoft.com/office/drawing/2016/5/13/chartex" xmlns:cx8="http://schemas.microsoft.com/office/drawing/2016/5/14/chartex" xmlns:mc="http://schemas.openxmlformats.org/markup-compatibility/2006" xmlns:aink="http://schemas.microsoft.com/office/drawing/2016/ink" xmlns:am3d="http://schemas.microsoft.com/office/drawing/2017/model3d" xmlns:o="urn:schemas-microsoft-com:office:office" xmlns:r="http://schemas.openxmlformats.org/officeDocument/2006/relationships" xmlns:m="http://schemas.openxmlformats.org/officeDocument/2006/math" xmlns:v="urn:schemas-microsoft-com:vml" xmlns:wp14="http://schemas.microsoft.com/office/word/2010/wordprocessingDrawing" xmlns:wp="http://schemas.openxmlformats.org/drawingml/2006/wordprocessingDrawing" xmlns:w10="urn:schemas-microsoft-com:office:word" xmlns:w="http://schemas.openxmlformats.org/wordprocessingml/2006/main" xmlns:w14="http://schemas.microsoft.com/office/word/2010/wordml" xmlns:w15="http://schemas.microsoft.com/office/word/2012/wordml" xmlns:w16cid="http://schemas.microsoft.com/office/word/2016/wordml/cid" xmlns:w16se="http://schemas.microsoft.com/office/word/2015/wordml/symex" xmlns:wpg="http://schemas.microsoft.com/office/word/2010/wordprocessingGroup" xmlns:wpi="http://schemas.microsoft.com/office/word/2010/wordprocessingInk" xmlns:wne="http://schemas.microsoft.com/office/word/2006/wordml" xmlns:wps="http://schemas.microsoft.com/office/word/2010/wordprocessingShape" mc:Ignorable="w14 w15 w16se w16cid wp14"/>
-</file>
-
-<file path=word/glossary/fontTable.xml><?xml version="1.0" encoding="utf-8"?>
-<w:fonts xmlns:mc="http://schemas.openxmlformats.org/markup-compatibility/2006" xmlns:r="http://schemas.openxmlformats.org/officeDocument/2006/relationships" xmlns:w="http://schemas.openxmlformats.org/wordprocessingml/2006/main" xmlns:w14="http://schemas.microsoft.com/office/word/2010/wordml" xmlns:w15="http://schemas.microsoft.com/office/word/2012/wordml" xmlns:w16cid="http://schemas.microsoft.com/office/word/2016/wordml/cid" xmlns:w16se="http://schemas.microsoft.com/office/word/2015/wordml/symex" mc:Ignorable="w14 w15 w16se w16cid">
-  <w:font w:name="Times New Roman">
-    <w:panose1 w:val="02020603050405020304"/>
-    <w:charset w:val="00"/>
-    <w:family w:val="roman"/>
-    <w:pitch w:val="variable"/>
-    <w:sig w:usb0="E0002AFF" w:usb1="C0007843" w:usb2="00000009" w:usb3="00000000" w:csb0="000001FF" w:csb1="00000000"/>
-  </w:font>
-  <w:font w:name="Symbol">
-    <w:panose1 w:val="05050102010706020507"/>
-    <w:charset w:val="02"/>
-    <w:family w:val="roman"/>
-    <w:pitch w:val="variable"/>
-    <w:sig w:usb0="00000000" w:usb1="10000000" w:usb2="00000000" w:usb3="00000000" w:csb0="80000000" w:csb1="00000000"/>
-  </w:font>
-  <w:font w:name="Calibri">
-    <w:panose1 w:val="020F0502020204030204"/>
-    <w:charset w:val="00"/>
-    <w:family w:val="swiss"/>
-    <w:pitch w:val="variable"/>
-    <w:sig w:usb0="E00002FF" w:usb1="4000ACFF" w:usb2="00000001" w:usb3="00000000" w:csb0="0000019F" w:csb1="00000000"/>
-  </w:font>
-  <w:font w:name="PMingLiU">
-    <w:altName w:val="新細明體"/>
-    <w:panose1 w:val="02010601000101010101"/>
-    <w:charset w:val="88"/>
-    <w:family w:val="roman"/>
-    <w:pitch w:val="variable"/>
-    <w:sig w:usb0="A00002FF" w:usb1="28CFFCFA" w:usb2="00000016" w:usb3="00000000" w:csb0="00100001" w:csb1="00000000"/>
-  </w:font>
-  <w:font w:name="Arial">
-    <w:panose1 w:val="020B0604020202020204"/>
-    <w:charset w:val="00"/>
-    <w:family w:val="swiss"/>
-    <w:pitch w:val="variable"/>
-    <w:sig w:usb0="E0002AFF" w:usb1="C0007843" w:usb2="00000009" w:usb3="00000000" w:csb0="000001FF" w:csb1="00000000"/>
-  </w:font>
-  <w:font w:name="Linux Libertine">
-    <w:altName w:val="Cambria"/>
-    <w:charset w:val="00"/>
-    <w:family w:val="auto"/>
-    <w:pitch w:val="variable"/>
-    <w:sig w:usb0="E0000AFF" w:usb1="5200E5FB" w:usb2="02000020" w:usb3="00000000" w:csb0="000001BF" w:csb1="00000000"/>
-  </w:font>
-  <w:font w:name="Linux Biolinum">
-    <w:altName w:val="Calibri"/>
-    <w:charset w:val="00"/>
-    <w:family w:val="auto"/>
-    <w:pitch w:val="variable"/>
-    <w:sig w:usb0="E0000AFF" w:usb1="5000E5FB" w:usb2="00000020" w:usb3="00000000" w:csb0="000001BF" w:csb1="00000000"/>
-  </w:font>
-  <w:font w:name="Cambria">
-    <w:panose1 w:val="02040503050406030204"/>
-    <w:charset w:val="00"/>
-    <w:family w:val="roman"/>
-    <w:pitch w:val="variable"/>
-    <w:sig w:usb0="A00002EF" w:usb1="4000004B" w:usb2="00000000" w:usb3="00000000" w:csb0="0000009F" w:csb1="00000000"/>
-  </w:font>
-  <w:font w:name="Tahoma">
-    <w:panose1 w:val="020B0604030504040204"/>
-    <w:charset w:val="00"/>
-    <w:family w:val="swiss"/>
-    <w:pitch w:val="variable"/>
-    <w:sig w:usb0="E1002EFF" w:usb1="C000605B" w:usb2="00000029" w:usb3="00000000" w:csb0="000101FF" w:csb1="00000000"/>
-  </w:font>
-  <w:font w:name="Courier New">
-    <w:panose1 w:val="02070309020205020404"/>
-    <w:charset w:val="00"/>
-    <w:family w:val="modern"/>
-    <w:pitch w:val="fixed"/>
-    <w:sig w:usb0="E0002EFF" w:usb1="C0007843" w:usb2="00000009" w:usb3="00000000" w:csb0="000001FF" w:csb1="00000000"/>
-  </w:font>
-  <w:font w:name="Arial Unicode MS">
-    <w:altName w:val="Yu Gothic"/>
-    <w:panose1 w:val="020B0604020202020204"/>
-    <w:charset w:val="80"/>
-    <w:family w:val="swiss"/>
-    <w:pitch w:val="variable"/>
-    <w:sig w:usb0="F7FFAFFF" w:usb1="E9DFFFFF" w:usb2="0000003F" w:usb3="00000000" w:csb0="003F01FF" w:csb1="00000000"/>
-  </w:font>
-  <w:font w:name="Trebuchet MS">
-    <w:panose1 w:val="020B0603020202020204"/>
-    <w:charset w:val="00"/>
-    <w:family w:val="swiss"/>
-    <w:pitch w:val="variable"/>
-    <w:sig w:usb0="00000687" w:usb1="00000000" w:usb2="00000000" w:usb3="00000000" w:csb0="0000009F" w:csb1="00000000"/>
-  </w:font>
-  <w:font w:name="Lucida Console">
-    <w:panose1 w:val="020B0609040504020204"/>
-    <w:charset w:val="00"/>
-    <w:family w:val="modern"/>
-    <w:pitch w:val="fixed"/>
-    <w:sig w:usb0="8000028F" w:usb1="00001800" w:usb2="00000000" w:usb3="00000000" w:csb0="0000001F" w:csb1="00000000"/>
-  </w:font>
-  <w:font w:name="Cambria Math">
-    <w:panose1 w:val="02040503050406030204"/>
-    <w:charset w:val="00"/>
-    <w:family w:val="roman"/>
-    <w:pitch w:val="variable"/>
-    <w:sig w:usb0="E00006FF" w:usb1="420024FF" w:usb2="02000000" w:usb3="00000000" w:csb0="0000019F" w:csb1="00000000"/>
-  </w:font>
-  <w:font w:name="Calibri Light">
-    <w:panose1 w:val="020F0302020204030204"/>
-    <w:charset w:val="00"/>
-    <w:family w:val="swiss"/>
-    <w:pitch w:val="variable"/>
-    <w:sig w:usb0="A00002EF" w:usb1="4000207B" w:usb2="00000000" w:usb3="00000000" w:csb0="0000009F" w:csb1="00000000"/>
-  </w:font>
-</w:fonts>
-</file>
-
-<file path=word/glossary/settings.xml><?xml version="1.0" encoding="utf-8"?>
-<w:settings xmlns:mc="http://schemas.openxmlformats.org/markup-compatibility/2006" xmlns:o="urn:schemas-microsoft-com:office:office" xmlns:r="http://schemas.openxmlformats.org/officeDocument/2006/relationships" xmlns:m="http://schemas.openxmlformats.org/officeDocument/2006/math" xmlns:v="urn:schemas-microsoft-com:vml" xmlns:w10="urn:schemas-microsoft-com:office:word" xmlns:w="http://schemas.openxmlformats.org/wordprocessingml/2006/main" xmlns:w14="http://schemas.microsoft.com/office/word/2010/wordml" xmlns:w15="http://schemas.microsoft.com/office/word/2012/wordml" xmlns:w16cid="http://schemas.microsoft.com/office/word/2016/wordml/cid" xmlns:w16se="http://schemas.microsoft.com/office/word/2015/wordml/symex" xmlns:sl="http://schemas.openxmlformats.org/schemaLibrary/2006/main" mc:Ignorable="w14 w15 w16se w16cid">
-  <w:view w:val="normal"/>
-  <w:defaultTabStop w:val="720"/>
-  <w:characterSpacingControl w:val="doNotCompress"/>
-  <w:compat>
-    <w:useFELayout/>
-    <w:compatSetting w:name="compatibilityMode" w:uri="http://schemas.microsoft.com/office/word" w:val="15"/>
-    <w:compatSetting w:name="overrideTableStyleFontSizeAndJustification" w:uri="http://schemas.microsoft.com/office/word" w:val="1"/>
-    <w:compatSetting w:name="enableOpenTypeFeatures" w:uri="http://schemas.microsoft.com/office/word" w:val="1"/>
-    <w:compatSetting w:name="doNotFlipMirrorIndents" w:uri="http://schemas.microsoft.com/office/word" w:val="1"/>
-    <w:compatSetting w:name="differentiateMultirowTableHeaders" w:uri="http://schemas.microsoft.com/office/word" w:val="1"/>
-    <w:compatSetting w:name="useWord2013TrackBottomHyphenation" w:uri="http://schemas.microsoft.com/office/word" w:val="0"/>
-  </w:compat>
-  <w:rsids>
-    <w:rsidRoot w:val="00936096"/>
-    <w:rsid w:val="00936096"/>
-    <w:rsid w:val="00DE7EEE"/>
-  </w:rsids>
-  <m:mathPr>
-    <m:mathFont m:val="Cambria Math"/>
-    <m:brkBin m:val="before"/>
-    <m:brkBinSub m:val="--"/>
-    <m:smallFrac m:val="0"/>
-    <m:dispDef/>
-    <m:lMargin m:val="0"/>
-    <m:rMargin m:val="0"/>
-    <m:defJc m:val="centerGroup"/>
-    <m:wrapIndent m:val="1440"/>
-    <m:intLim m:val="subSup"/>
-    <m:naryLim m:val="undOvr"/>
-  </m:mathPr>
-  <w:themeFontLang w:val="en-IE"/>
-  <w:clrSchemeMapping w:bg1="light1" w:t1="dark1" w:bg2="light2" w:t2="dark2" w:accent1="accent1" w:accent2="accent2" w:accent3="accent3" w:accent4="accent4" w:accent5="accent5" w:accent6="accent6" w:hyperlink="hyperlink" w:followedHyperlink="followedHyperlink"/>
-  <w:decimalSymbol w:val="."/>
-  <w:listSeparator w:val=","/>
-  <w15:chartTrackingRefBased/>
-</w:settings>
-</file>
-
-<file path=word/glossary/styles.xml><?xml version="1.0" encoding="utf-8"?>
-<w:styles xmlns:mc="http://schemas.openxmlformats.org/markup-compatibility/2006" xmlns:r="http://schemas.openxmlformats.org/officeDocument/2006/relationships" xmlns:w="http://schemas.openxmlformats.org/wordprocessingml/2006/main" xmlns:w14="http://schemas.microsoft.com/office/word/2010/wordml" xmlns:w15="http://schemas.microsoft.com/office/word/2012/wordml" xmlns:w16cid="http://schemas.microsoft.com/office/word/2016/wordml/cid" xmlns:w16se="http://schemas.microsoft.com/office/word/2015/wordml/symex" mc:Ignorable="w14 w15 w16se w16cid">
-  <w:docDefaults>
-    <w:rPrDefault>
-      <w:rPr>
-        <w:rFonts w:asciiTheme="minorHAnsi" w:eastAsiaTheme="minorEastAsia" w:hAnsiTheme="minorHAnsi" w:cstheme="minorBidi"/>
-        <w:sz w:val="22"/>
-        <w:szCs w:val="22"/>
-        <w:lang w:val="en-IE" w:eastAsia="en-IE" w:bidi="ar-SA"/>
-      </w:rPr>
-    </w:rPrDefault>
-    <w:pPrDefault>
-      <w:pPr>
-        <w:spacing w:after="160" w:line="259" w:lineRule="auto"/>
-      </w:pPr>
-    </w:pPrDefault>
-  </w:docDefaults>
-  <w:latentStyles w:defLockedState="0" w:defUIPriority="99" w:defSemiHidden="0" w:defUnhideWhenUsed="0" w:defQFormat="0" w:count="375">
-    <w:lsdException w:name="Normal" w:uiPriority="0" w:qFormat="1"/>
-    <w:lsdException w:name="heading 1" w:uiPriority="9" w:qFormat="1"/>
-    <w:lsdException w:name="heading 2" w:semiHidden="1" w:uiPriority="9" w:unhideWhenUsed="1" w:qFormat="1"/>
-    <w:lsdException w:name="heading 3" w:semiHidden="1" w:uiPriority="9" w:unhideWhenUsed="1" w:qFormat="1"/>
-    <w:lsdException w:name="heading 4" w:semiHidden="1" w:uiPriority="9" w:unhideWhenUsed="1" w:qFormat="1"/>
-    <w:lsdException w:name="heading 5" w:semiHidden="1" w:uiPriority="9" w:unhideWhenUsed="1" w:qFormat="1"/>
-    <w:lsdException w:name="heading 6" w:semiHidden="1" w:uiPriority="9" w:unhideWhenUsed="1" w:qFormat="1"/>
-    <w:lsdException w:name="heading 7" w:semiHidden="1" w:uiPriority="9" w:unhideWhenUsed="1" w:qFormat="1"/>
-    <w:lsdException w:name="heading 8" w:semiHidden="1" w:uiPriority="9" w:unhideWhenUsed="1" w:qFormat="1"/>
-    <w:lsdException w:name="heading 9" w:semiHidden="1" w:uiPriority="9" w:unhideWhenUsed="1" w:qFormat="1"/>
-    <w:lsdException w:name="index 1" w:semiHidden="1" w:unhideWhenUsed="1"/>
-    <w:lsdException w:name="index 2" w:semiHidden="1" w:unhideWhenUsed="1"/>
-    <w:lsdException w:name="index 3" w:semiHidden="1" w:unhideWhenUsed="1"/>
-    <w:lsdException w:name="index 4" w:semiHidden="1" w:unhideWhenUsed="1"/>
-    <w:lsdException w:name="index 5" w:semiHidden="1" w:unhideWhenUsed="1"/>
-    <w:lsdException w:name="index 6" w:semiHidden="1" w:unhideWhenUsed="1"/>
-    <w:lsdException w:name="index 7" w:semiHidden="1" w:unhideWhenUsed="1"/>
-    <w:lsdException w:name="index 8" w:semiHidden="1" w:unhideWhenUsed="1"/>
-    <w:lsdException w:name="index 9" w:semiHidden="1" w:unhideWhenUsed="1"/>
-    <w:lsdException w:name="toc 1" w:semiHidden="1" w:uiPriority="39" w:unhideWhenUsed="1"/>
-    <w:lsdException w:name="toc 2" w:semiHidden="1" w:uiPriority="39" w:unhideWhenUsed="1"/>
-    <w:lsdException w:name="toc 3" w:semiHidden="1" w:uiPriority="39" w:unhideWhenUsed="1"/>
-    <w:lsdException w:name="toc 4" w:semiHidden="1" w:uiPriority="39" w:unhideWhenUsed="1"/>
-    <w:lsdException w:name="toc 5" w:semiHidden="1" w:uiPriority="39" w:unhideWhenUsed="1"/>
-    <w:lsdException w:name="toc 6" w:semiHidden="1" w:uiPriority="39" w:unhideWhenUsed="1"/>
-    <w:lsdException w:name="toc 7" w:semiHidden="1" w:uiPriority="39" w:unhideWhenUsed="1"/>
-    <w:lsdException w:name="toc 8" w:semiHidden="1" w:uiPriority="39" w:unhideWhenUsed="1"/>
-    <w:lsdException w:name="toc 9" w:semiHidden="1" w:uiPriority="39" w:unhideWhenUsed="1"/>
-    <w:lsdException w:name="Normal Indent" w:semiHidden="1" w:unhideWhenUsed="1"/>
-    <w:lsdException w:name="footnote text" w:semiHidden="1" w:unhideWhenUsed="1"/>
-    <w:lsdException w:name="annotation text" w:semiHidden="1" w:unhideWhenUsed="1"/>
-    <w:lsdException w:name="header" w:semiHidden="1" w:unhideWhenUsed="1"/>
-    <w:lsdException w:name="footer" w:semiHidden="1" w:unhideWhenUsed="1"/>
-    <w:lsdException w:name="index heading" w:semiHidden="1" w:unhideWhenUsed="1"/>
-    <w:lsdException w:name="caption" w:semiHidden="1" w:uiPriority="35" w:unhideWhenUsed="1" w:qFormat="1"/>
-    <w:lsdException w:name="table of figures" w:semiHidden="1" w:unhideWhenUsed="1"/>
-    <w:lsdException w:name="envelope address" w:semiHidden="1" w:unhideWhenUsed="1"/>
-    <w:lsdException w:name="envelope return" w:semiHidden="1" w:unhideWhenUsed="1"/>
-    <w:lsdException w:name="footnote reference" w:semiHidden="1" w:unhideWhenUsed="1"/>
-    <w:lsdException w:name="annotation reference" w:semiHidden="1" w:unhideWhenUsed="1"/>
-    <w:lsdException w:name="line number" w:semiHidden="1" w:unhideWhenUsed="1"/>
-    <w:lsdException w:name="page number" w:semiHidden="1" w:unhideWhenUsed="1"/>
-    <w:lsdException w:name="endnote reference" w:semiHidden="1" w:unhideWhenUsed="1"/>
-    <w:lsdException w:name="endnote text" w:semiHidden="1" w:unhideWhenUsed="1"/>
-    <w:lsdException w:name="table of authorities" w:semiHidden="1" w:unhideWhenUsed="1"/>
-    <w:lsdException w:name="macro" w:semiHidden="1" w:unhideWhenUsed="1"/>
-    <w:lsdException w:name="toa heading" w:semiHidden="1" w:unhideWhenUsed="1"/>
-    <w:lsdException w:name="List" w:semiHidden="1" w:unhideWhenUsed="1"/>
-    <w:lsdException w:name="List Bullet" w:semiHidden="1" w:unhideWhenUsed="1"/>
-    <w:lsdException w:name="List Number" w:semiHidden="1" w:unhideWhenUsed="1"/>
-    <w:lsdException w:name="List 2" w:semiHidden="1" w:unhideWhenUsed="1"/>
-    <w:lsdException w:name="List 3" w:semiHidden="1" w:unhideWhenUsed="1"/>
-    <w:lsdException w:name="List 4" w:semiHidden="1" w:unhideWhenUsed="1"/>
-    <w:lsdException w:name="List 5" w:semiHidden="1" w:unhideWhenUsed="1"/>
-    <w:lsdException w:name="List Bullet 2" w:semiHidden="1" w:unhideWhenUsed="1"/>
-    <w:lsdException w:name="List Bullet 3" w:semiHidden="1" w:unhideWhenUsed="1"/>
-    <w:lsdException w:name="List Bullet 4" w:semiHidden="1" w:unhideWhenUsed="1"/>
-    <w:lsdException w:name="List Bullet 5" w:semiHidden="1" w:unhideWhenUsed="1"/>
-    <w:lsdException w:name="List Number 2" w:semiHidden="1" w:unhideWhenUsed="1"/>
-    <w:lsdException w:name="List Number 3" w:semiHidden="1" w:unhideWhenUsed="1"/>
-    <w:lsdException w:name="List Number 4" w:semiHidden="1" w:unhideWhenUsed="1"/>
-    <w:lsdException w:name="List Number 5" w:semiHidden="1" w:unhideWhenUsed="1"/>
-    <w:lsdException w:name="Title" w:uiPriority="10" w:qFormat="1"/>
-    <w:lsdException w:name="Closing" w:semiHidden="1" w:unhideWhenUsed="1"/>
-    <w:lsdException w:name="Signature" w:semiHidden="1" w:unhideWhenUsed="1"/>
-    <w:lsdException w:name="Default Paragraph Font" w:semiHidden="1" w:uiPriority="1" w:unhideWhenUsed="1"/>
-    <w:lsdException w:name="Body Text" w:semiHidden="1" w:unhideWhenUsed="1"/>
-    <w:lsdException w:name="Body Text Indent" w:semiHidden="1" w:unhideWhenUsed="1"/>
-    <w:lsdException w:name="List Continue" w:semiHidden="1" w:unhideWhenUsed="1"/>
-    <w:lsdException w:name="List Continue 2" w:semiHidden="1" w:unhideWhenUsed="1"/>
-    <w:lsdException w:name="List Continue 3" w:semiHidden="1" w:unhideWhenUsed="1"/>
-    <w:lsdException w:name="List Continue 4" w:semiHidden="1" w:unhideWhenUsed="1"/>
-    <w:lsdException w:name="List Continue 5" w:semiHidden="1" w:unhideWhenUsed="1"/>
-    <w:lsdException w:name="Message Header" w:semiHidden="1" w:unhideWhenUsed="1"/>
-    <w:lsdException w:name="Subtitle" w:uiPriority="11" w:qFormat="1"/>
-    <w:lsdException w:name="Salutation" w:semiHidden="1" w:unhideWhenUsed="1"/>
-    <w:lsdException w:name="Date" w:semiHidden="1" w:unhideWhenUsed="1"/>
-    <w:lsdException w:name="Body Text First Indent" w:semiHidden="1" w:unhideWhenUsed="1"/>
-    <w:lsdException w:name="Body Text First Indent 2" w:semiHidden="1" w:unhideWhenUsed="1"/>
-    <w:lsdException w:name="Note Heading" w:semiHidden="1" w:unhideWhenUsed="1"/>
-    <w:lsdException w:name="Body Text 2" w:semiHidden="1" w:unhideWhenUsed="1"/>
-    <w:lsdException w:name="Body Text 3" w:semiHidden="1" w:unhideWhenUsed="1"/>
-    <w:lsdException w:name="Body Text Indent 2" w:semiHidden="1" w:unhideWhenUsed="1"/>
-    <w:lsdException w:name="Body Text Indent 3" w:semiHidden="1" w:unhideWhenUsed="1"/>
-    <w:lsdException w:name="Block Text" w:semiHidden="1" w:unhideWhenUsed="1"/>
-    <w:lsdException w:name="Hyperlink" w:semiHidden="1" w:unhideWhenUsed="1"/>
-    <w:lsdException w:name="FollowedHyperlink" w:semiHidden="1" w:unhideWhenUsed="1"/>
-    <w:lsdException w:name="Strong" w:uiPriority="22" w:qFormat="1"/>
-    <w:lsdException w:name="Emphasis" w:uiPriority="20" w:qFormat="1"/>
-    <w:lsdException w:name="Document Map" w:semiHidden="1" w:unhideWhenUsed="1"/>
-    <w:lsdException w:name="Plain Text" w:semiHidden="1" w:unhideWhenUsed="1"/>
-    <w:lsdException w:name="E-mail Signature" w:semiHidden="1" w:unhideWhenUsed="1"/>
-    <w:lsdException w:name="HTML Top of Form" w:semiHidden="1" w:unhideWhenUsed="1"/>
-    <w:lsdException w:name="HTML Bottom of Form" w:semiHidden="1" w:unhideWhenUsed="1"/>
-    <w:lsdException w:name="Normal (Web)" w:semiHidden="1" w:unhideWhenUsed="1"/>
-    <w:lsdException w:name="HTML Acronym" w:semiHidden="1" w:unhideWhenUsed="1"/>
-    <w:lsdException w:name="HTML Address" w:semiHidden="1" w:unhideWhenUsed="1"/>
-    <w:lsdException w:name="HTML Cite" w:semiHidden="1" w:unhideWhenUsed="1"/>
-    <w:lsdException w:name="HTML Code" w:semiHidden="1" w:unhideWhenUsed="1"/>
-    <w:lsdException w:name="HTML Definition" w:semiHidden="1" w:unhideWhenUsed="1"/>
-    <w:lsdException w:name="HTML Keyboard" w:semiHidden="1" w:unhideWhenUsed="1"/>
-    <w:lsdException w:name="HTML Preformatted" w:semiHidden="1" w:unhideWhenUsed="1"/>
-    <w:lsdException w:name="HTML Sample" w:semiHidden="1" w:unhideWhenUsed="1"/>
-    <w:lsdException w:name="HTML Typewriter" w:semiHidden="1" w:unhideWhenUsed="1"/>
-    <w:lsdException w:name="HTML Variable" w:semiHidden="1" w:unhideWhenUsed="1"/>
-    <w:lsdException w:name="Normal Table" w:semiHidden="1" w:unhideWhenUsed="1"/>
-    <w:lsdException w:name="annotation subject" w:semiHidden="1" w:unhideWhenUsed="1"/>
-    <w:lsdException w:name="No List" w:semiHidden="1" w:unhideWhenUsed="1"/>
-    <w:lsdException w:name="Outline List 1" w:semiHidden="1" w:unhideWhenUsed="1"/>
-    <w:lsdException w:name="Outline List 2" w:semiHidden="1" w:unhideWhenUsed="1"/>
-    <w:lsdException w:name="Outline List 3" w:semiHidden="1" w:unhideWhenUsed="1"/>
-    <w:lsdException w:name="Table Simple 1" w:semiHidden="1" w:unhideWhenUsed="1"/>
-    <w:lsdException w:name="Table Simple 2" w:semiHidden="1" w:unhideWhenUsed="1"/>
-    <w:lsdException w:name="Table Simple 3" w:semiHidden="1" w:unhideWhenUsed="1"/>
-    <w:lsdException w:name="Table Classic 1" w:semiHidden="1" w:unhideWhenUsed="1"/>
-    <w:lsdException w:name="Table Classic 2" w:semiHidden="1" w:unhideWhenUsed="1"/>
-    <w:lsdException w:name="Table Classic 3" w:semiHidden="1" w:unhideWhenUsed="1"/>
-    <w:lsdException w:name="Table Classic 4" w:semiHidden="1" w:unhideWhenUsed="1"/>
-    <w:lsdException w:name="Table Colorful 1" w:semiHidden="1" w:unhideWhenUsed="1"/>
-    <w:lsdException w:name="Table Colorful 2" w:semiHidden="1" w:unhideWhenUsed="1"/>
-    <w:lsdException w:name="Table Colorful 3" w:semiHidden="1" w:unhideWhenUsed="1"/>
-    <w:lsdException w:name="Table Columns 1" w:semiHidden="1" w:unhideWhenUsed="1"/>
-    <w:lsdException w:name="Table Columns 2" w:semiHidden="1" w:unhideWhenUsed="1"/>
-    <w:lsdException w:name="Table Columns 3" w:semiHidden="1" w:unhideWhenUsed="1"/>
-    <w:lsdException w:name="Table Columns 4" w:semiHidden="1" w:unhideWhenUsed="1"/>
-    <w:lsdException w:name="Table Columns 5" w:semiHidden="1" w:unhideWhenUsed="1"/>
-    <w:lsdException w:name="Table Grid 1" w:semiHidden="1" w:unhideWhenUsed="1"/>
-    <w:lsdException w:name="Table Grid 2" w:semiHidden="1" w:unhideWhenUsed="1"/>
-    <w:lsdException w:name="Table Grid 3" w:semiHidden="1" w:unhideWhenUsed="1"/>
-    <w:lsdException w:name="Table Grid 4" w:semiHidden="1" w:unhideWhenUsed="1"/>
-    <w:lsdException w:name="Table Grid 5" w:semiHidden="1" w:unhideWhenUsed="1"/>
-    <w:lsdException w:name="Table Grid 6" w:semiHidden="1" w:unhideWhenUsed="1"/>
-    <w:lsdException w:name="Table Grid 7" w:semiHidden="1" w:unhideWhenUsed="1"/>
-    <w:lsdException w:name="Table Grid 8" w:semiHidden="1" w:unhideWhenUsed="1"/>
-    <w:lsdException w:name="Table List 1" w:semiHidden="1" w:unhideWhenUsed="1"/>
-    <w:lsdException w:name="Table List 2" w:semiHidden="1" w:unhideWhenUsed="1"/>
-    <w:lsdException w:name="Table List 3" w:semiHidden="1" w:unhideWhenUsed="1"/>
-    <w:lsdException w:name="Table List 4" w:semiHidden="1" w:unhideWhenUsed="1"/>
-    <w:lsdException w:name="Table List 5" w:semiHidden="1" w:unhideWhenUsed="1"/>
-    <w:lsdException w:name="Table List 6" w:semiHidden="1" w:unhideWhenUsed="1"/>
-    <w:lsdException w:name="Table List 7" w:semiHidden="1" w:unhideWhenUsed="1"/>
-    <w:lsdException w:name="Table List 8" w:semiHidden="1" w:unhideWhenUsed="1"/>
-    <w:lsdException w:name="Table 3D effects 1" w:semiHidden="1" w:unhideWhenUsed="1"/>
-    <w:lsdException w:name="Table 3D effects 2" w:semiHidden="1" w:unhideWhenUsed="1"/>
-    <w:lsdException w:name="Table 3D effects 3" w:semiHidden="1" w:unhideWhenUsed="1"/>
-    <w:lsdException w:name="Table Contemporary" w:semiHidden="1" w:unhideWhenUsed="1"/>
-    <w:lsdException w:name="Table Elegant" w:semiHidden="1" w:unhideWhenUsed="1"/>
-    <w:lsdException w:name="Table Professional" w:semiHidden="1" w:unhideWhenUsed="1"/>
-    <w:lsdException w:name="Table Subtle 1" w:semiHidden="1" w:unhideWhenUsed="1"/>
-    <w:lsdException w:name="Table Subtle 2" w:semiHidden="1" w:unhideWhenUsed="1"/>
-    <w:lsdException w:name="Table Web 1" w:semiHidden="1" w:unhideWhenUsed="1"/>
-    <w:lsdException w:name="Table Web 2" w:semiHidden="1" w:unhideWhenUsed="1"/>
-    <w:lsdException w:name="Table Web 3" w:semiHidden="1" w:unhideWhenUsed="1"/>
-    <w:lsdException w:name="Balloon Text" w:semiHidden="1" w:unhideWhenUsed="1"/>
-    <w:lsdException w:name="Table Grid" w:uiPriority="39"/>
-    <w:lsdException w:name="Table Theme" w:semiHidden="1" w:unhideWhenUsed="1"/>
-    <w:lsdException w:name="Placeholder Text" w:semiHidden="1"/>
-    <w:lsdException w:name="No Spacing" w:uiPriority="1" w:qFormat="1"/>
-    <w:lsdException w:name="Light Shading" w:uiPriority="60"/>
-    <w:lsdException w:name="Light List" w:uiPriority="61"/>
-    <w:lsdException w:name="Light Grid" w:uiPriority="62"/>
-    <w:lsdException w:name="Medium Shading 1" w:uiPriority="63"/>
-    <w:lsdException w:name="Medium Shading 2" w:uiPriority="64"/>
-    <w:lsdException w:name="Medium List 1" w:uiPriority="65"/>
-    <w:lsdException w:name="Medium List 2" w:uiPriority="66"/>
-    <w:lsdException w:name="Medium Grid 1" w:uiPriority="67"/>
-    <w:lsdException w:name="Medium Grid 2" w:uiPriority="68"/>
-    <w:lsdException w:name="Medium Grid 3" w:uiPriority="69"/>
-    <w:lsdException w:name="Dark List" w:uiPriority="70"/>
-    <w:lsdException w:name="Colorful Shading" w:uiPriority="71"/>
-    <w:lsdException w:name="Colorful List" w:uiPriority="72"/>
-    <w:lsdException w:name="Colorful Grid" w:uiPriority="73"/>
-    <w:lsdException w:name="Light Shading Accent 1" w:uiPriority="60"/>
-    <w:lsdException w:name="Light List Accent 1" w:uiPriority="61"/>
-    <w:lsdException w:name="Light Grid Accent 1" w:uiPriority="62"/>
-    <w:lsdException w:name="Medium Shading 1 Accent 1" w:uiPriority="63"/>
-    <w:lsdException w:name="Medium Shading 2 Accent 1" w:uiPriority="64"/>
-    <w:lsdException w:name="Medium List 1 Accent 1" w:uiPriority="65"/>
-    <w:lsdException w:name="Revision" w:semiHidden="1"/>
-    <w:lsdException w:name="List Paragraph" w:uiPriority="34" w:qFormat="1"/>
-    <w:lsdException w:name="Quote" w:uiPriority="29" w:qFormat="1"/>
-    <w:lsdException w:name="Intense Quote" w:uiPriority="30" w:qFormat="1"/>
-    <w:lsdException w:name="Medium List 2 Accent 1" w:uiPriority="66"/>
-    <w:lsdException w:name="Medium Grid 1 Accent 1" w:uiPriority="67"/>
-    <w:lsdException w:name="Medium Grid 2 Accent 1" w:uiPriority="68"/>
-    <w:lsdException w:name="Medium Grid 3 Accent 1" w:uiPriority="69"/>
-    <w:lsdException w:name="Dark List Accent 1" w:uiPriority="70"/>
-    <w:lsdException w:name="Colorful Shading Accent 1" w:uiPriority="71"/>
-    <w:lsdException w:name="Colorful List Accent 1" w:uiPriority="72"/>
-    <w:lsdException w:name="Colorful Grid Accent 1" w:uiPriority="73"/>
-    <w:lsdException w:name="Light Shading Accent 2" w:uiPriority="60"/>
-    <w:lsdException w:name="Light List Accent 2" w:uiPriority="61"/>
-    <w:lsdException w:name="Light Grid Accent 2" w:uiPriority="62"/>
-    <w:lsdException w:name="Medium Shading 1 Accent 2" w:uiPriority="63"/>
-    <w:lsdException w:name="Medium Shading 2 Accent 2" w:uiPriority="64"/>
-    <w:lsdException w:name="Medium List 1 Accent 2" w:uiPriority="65"/>
-    <w:lsdException w:name="Medium List 2 Accent 2" w:uiPriority="66"/>
-    <w:lsdException w:name="Medium Grid 1 Accent 2" w:uiPriority="67"/>
-    <w:lsdException w:name="Medium Grid 2 Accent 2" w:uiPriority="68"/>
-    <w:lsdException w:name="Medium Grid 3 Accent 2" w:uiPriority="69"/>
-    <w:lsdException w:name="Dark List Accent 2" w:uiPriority="70"/>
-    <w:lsdException w:name="Colorful Shading Accent 2" w:uiPriority="71"/>
-    <w:lsdException w:name="Colorful List Accent 2" w:uiPriority="72"/>
-    <w:lsdException w:name="Colorful Grid Accent 2" w:uiPriority="73"/>
-    <w:lsdException w:name="Light Shading Accent 3" w:uiPriority="60"/>
-    <w:lsdException w:name="Light List Accent 3" w:uiPriority="61"/>
-    <w:lsdException w:name="Light Grid Accent 3" w:uiPriority="62"/>
-    <w:lsdException w:name="Medium Shading 1 Accent 3" w:uiPriority="63"/>
-    <w:lsdException w:name="Medium Shading 2 Accent 3" w:uiPriority="64"/>
-    <w:lsdException w:name="Medium List 1 Accent 3" w:uiPriority="65"/>
-    <w:lsdException w:name="Medium List 2 Accent 3" w:uiPriority="66"/>
-    <w:lsdException w:name="Medium Grid 1 Accent 3" w:uiPriority="67"/>
-    <w:lsdException w:name="Medium Grid 2 Accent 3" w:uiPriority="68"/>
-    <w:lsdException w:name="Medium Grid 3 Accent 3" w:uiPriority="69"/>
-    <w:lsdException w:name="Dark List Accent 3" w:uiPriority="70"/>
-    <w:lsdException w:name="Colorful Shading Accent 3" w:uiPriority="71"/>
-    <w:lsdException w:name="Colorful List Accent 3" w:uiPriority="72"/>
-    <w:lsdException w:name="Colorful Grid Accent 3" w:uiPriority="73"/>
-    <w:lsdException w:name="Light Shading Accent 4" w:uiPriority="60"/>
-    <w:lsdException w:name="Light List Accent 4" w:uiPriority="61"/>
-    <w:lsdException w:name="Light Grid Accent 4" w:uiPriority="62"/>
-    <w:lsdException w:name="Medium Shading 1 Accent 4" w:uiPriority="63"/>
-    <w:lsdException w:name="Medium Shading 2 Accent 4" w:uiPriority="64"/>
-    <w:lsdException w:name="Medium List 1 Accent 4" w:uiPriority="65"/>
-    <w:lsdException w:name="Medium List 2 Accent 4" w:uiPriority="66"/>
-    <w:lsdException w:name="Medium Grid 1 Accent 4" w:uiPriority="67"/>
-    <w:lsdException w:name="Medium Grid 2 Accent 4" w:uiPriority="68"/>
-    <w:lsdException w:name="Medium Grid 3 Accent 4" w:uiPriority="69"/>
-    <w:lsdException w:name="Dark List Accent 4" w:uiPriority="70"/>
-    <w:lsdException w:name="Colorful Shading Accent 4" w:uiPriority="71"/>
-    <w:lsdException w:name="Colorful List Accent 4" w:uiPriority="72"/>
-    <w:lsdException w:name="Colorful Grid Accent 4" w:uiPriority="73"/>
-    <w:lsdException w:name="Light Shading Accent 5" w:uiPriority="60"/>
-    <w:lsdException w:name="Light List Accent 5" w:uiPriority="61"/>
-    <w:lsdException w:name="Light Grid Accent 5" w:uiPriority="62"/>
-    <w:lsdException w:name="Medium Shading 1 Accent 5" w:uiPriority="63"/>
-    <w:lsdException w:name="Medium Shading 2 Accent 5" w:uiPriority="64"/>
-    <w:lsdException w:name="Medium List 1 Accent 5" w:uiPriority="65"/>
-    <w:lsdException w:name="Medium List 2 Accent 5" w:uiPriority="66"/>
-    <w:lsdException w:name="Medium Grid 1 Accent 5" w:uiPriority="67"/>
-    <w:lsdException w:name="Medium Grid 2 Accent 5" w:uiPriority="68"/>
-    <w:lsdException w:name="Medium Grid 3 Accent 5" w:uiPriority="69"/>
-    <w:lsdException w:name="Dark List Accent 5" w:uiPriority="70"/>
-    <w:lsdException w:name="Colorful Shading Accent 5" w:uiPriority="71"/>
-    <w:lsdException w:name="Colorful List Accent 5" w:uiPriority="72"/>
-    <w:lsdException w:name="Colorful Grid Accent 5" w:uiPriority="73"/>
-    <w:lsdException w:name="Light Shading Accent 6" w:uiPriority="60"/>
-    <w:lsdException w:name="Light List Accent 6" w:uiPriority="61"/>
-    <w:lsdException w:name="Light Grid Accent 6" w:uiPriority="62"/>
-    <w:lsdException w:name="Medium Shading 1 Accent 6" w:uiPriority="63"/>
-    <w:lsdException w:name="Medium Shading 2 Accent 6" w:uiPriority="64"/>
-    <w:lsdException w:name="Medium List 1 Accent 6" w:uiPriority="65"/>
-    <w:lsdException w:name="Medium List 2 Accent 6" w:uiPriority="66"/>
-    <w:lsdException w:name="Medium Grid 1 Accent 6" w:uiPriority="67"/>
-    <w:lsdException w:name="Medium Grid 2 Accent 6" w:uiPriority="68"/>
-    <w:lsdException w:name="Medium Grid 3 Accent 6" w:uiPriority="69"/>
-    <w:lsdException w:name="Dark List Accent 6" w:uiPriority="70"/>
-    <w:lsdException w:name="Colorful Shading Accent 6" w:uiPriority="71"/>
-    <w:lsdException w:name="Colorful List Accent 6" w:uiPriority="72"/>
-    <w:lsdException w:name="Colorful Grid Accent 6" w:uiPriority="73"/>
-    <w:lsdException w:name="Subtle Emphasis" w:uiPriority="19" w:qFormat="1"/>
-    <w:lsdException w:name="Intense Emphasis" w:uiPriority="21" w:qFormat="1"/>
-    <w:lsdException w:name="Subtle Reference" w:uiPriority="31" w:qFormat="1"/>
-    <w:lsdException w:name="Intense Reference" w:uiPriority="32" w:qFormat="1"/>
-    <w:lsdException w:name="Book Title" w:uiPriority="33" w:qFormat="1"/>
-    <w:lsdException w:name="Bibliography" w:semiHidden="1" w:uiPriority="37" w:unhideWhenUsed="1"/>
-    <w:lsdException w:name="TOC Heading" w:semiHidden="1" w:uiPriority="39" w:unhideWhenUsed="1" w:qFormat="1"/>
-    <w:lsdException w:name="Plain Table 1" w:uiPriority="41"/>
-    <w:lsdException w:name="Plain Table 2" w:uiPriority="42"/>
-    <w:lsdException w:name="Plain Table 3" w:uiPriority="43"/>
-    <w:lsdException w:name="Plain Table 4" w:uiPriority="44"/>
-    <w:lsdException w:name="Plain Table 5" w:uiPriority="45"/>
-    <w:lsdException w:name="Grid Table Light" w:uiPriority="40"/>
-    <w:lsdException w:name="Grid Table 1 Light" w:uiPriority="46"/>
-    <w:lsdException w:name="Grid Table 2" w:uiPriority="47"/>
-    <w:lsdException w:name="Grid Table 3" w:uiPriority="48"/>
-    <w:lsdException w:name="Grid Table 4" w:uiPriority="49"/>
-    <w:lsdException w:name="Grid Table 5 Dark" w:uiPriority="50"/>
-    <w:lsdException w:name="Grid Table 6 Colorful" w:uiPriority="51"/>
-    <w:lsdException w:name="Grid Table 7 Colorful" w:uiPriority="52"/>
-    <w:lsdException w:name="Grid Table 1 Light Accent 1" w:uiPriority="46"/>
-    <w:lsdException w:name="Grid Table 2 Accent 1" w:uiPriority="47"/>
-    <w:lsdException w:name="Grid Table 3 Accent 1" w:uiPriority="48"/>
-    <w:lsdException w:name="Grid Table 4 Accent 1" w:uiPriority="49"/>
-    <w:lsdException w:name="Grid Table 5 Dark Accent 1" w:uiPriority="50"/>
-    <w:lsdException w:name="Grid Table 6 Colorful Accent 1" w:uiPriority="51"/>
-    <w:lsdException w:name="Grid Table 7 Colorful Accent 1" w:uiPriority="52"/>
-    <w:lsdException w:name="Grid Table 1 Light Accent 2" w:uiPriority="46"/>
-    <w:lsdException w:name="Grid Table 2 Accent 2" w:uiPriority="47"/>
-    <w:lsdException w:name="Grid Table 3 Accent 2" w:uiPriority="48"/>
-    <w:lsdException w:name="Grid Table 4 Accent 2" w:uiPriority="49"/>
-    <w:lsdException w:name="Grid Table 5 Dark Accent 2" w:uiPriority="50"/>
-    <w:lsdException w:name="Grid Table 6 Colorful Accent 2" w:uiPriority="51"/>
-    <w:lsdException w:name="Grid Table 7 Colorful Accent 2" w:uiPriority="52"/>
-    <w:lsdException w:name="Grid Table 1 Light Accent 3" w:uiPriority="46"/>
-    <w:lsdException w:name="Grid Table 2 Accent 3" w:uiPriority="47"/>
-    <w:lsdException w:name="Grid Table 3 Accent 3" w:uiPriority="48"/>
-    <w:lsdException w:name="Grid Table 4 Accent 3" w:uiPriority="49"/>
-    <w:lsdException w:name="Grid Table 5 Dark Accent 3" w:uiPriority="50"/>
-    <w:lsdException w:name="Grid Table 6 Colorful Accent 3" w:uiPriority="51"/>
-    <w:lsdException w:name="Grid Table 7 Colorful Accent 3" w:uiPriority="52"/>
-    <w:lsdException w:name="Grid Table 1 Light Accent 4" w:uiPriority="46"/>
-    <w:lsdException w:name="Grid Table 2 Accent 4" w:uiPriority="47"/>
-    <w:lsdException w:name="Grid Table 3 Accent 4" w:uiPriority="48"/>
-    <w:lsdException w:name="Grid Table 4 Accent 4" w:uiPriority="49"/>
-    <w:lsdException w:name="Grid Table 5 Dark Accent 4" w:uiPriority="50"/>
-    <w:lsdException w:name="Grid Table 6 Colorful Accent 4" w:uiPriority="51"/>
-    <w:lsdException w:name="Grid Table 7 Colorful Accent 4" w:uiPriority="52"/>
-    <w:lsdException w:name="Grid Table 1 Light Accent 5" w:uiPriority="46"/>
-    <w:lsdException w:name="Grid Table 2 Accent 5" w:uiPriority="47"/>
-    <w:lsdException w:name="Grid Table 3 Accent 5" w:uiPriority="48"/>
-    <w:lsdException w:name="Grid Table 4 Accent 5" w:uiPriority="49"/>
-    <w:lsdException w:name="Grid Table 5 Dark Accent 5" w:uiPriority="50"/>
-    <w:lsdException w:name="Grid Table 6 Colorful Accent 5" w:uiPriority="51"/>
-    <w:lsdException w:name="Grid Table 7 Colorful Accent 5" w:uiPriority="52"/>
-    <w:lsdException w:name="Grid Table 1 Light Accent 6" w:uiPriority="46"/>
-    <w:lsdException w:name="Grid Table 2 Accent 6" w:uiPriority="47"/>
-    <w:lsdException w:name="Grid Table 3 Accent 6" w:uiPriority="48"/>
-    <w:lsdException w:name="Grid Table 4 Accent 6" w:uiPriority="49"/>
-    <w:lsdException w:name="Grid Table 5 Dark Accent 6" w:uiPriority="50"/>
-    <w:lsdException w:name="Grid Table 6 Colorful Accent 6" w:uiPriority="51"/>
-    <w:lsdException w:name="Grid Table 7 Colorful Accent 6" w:uiPriority="52"/>
-    <w:lsdException w:name="List Table 1 Light" w:uiPriority="46"/>
-    <w:lsdException w:name="List Table 2" w:uiPriority="47"/>
-    <w:lsdException w:name="List Table 3" w:uiPriority="48"/>
-    <w:lsdException w:name="List Table 4" w:uiPriority="49"/>
-    <w:lsdException w:name="List Table 5 Dark" w:uiPriority="50"/>
-    <w:lsdException w:name="List Table 6 Colorful" w:uiPriority="51"/>
-    <w:lsdException w:name="List Table 7 Colorful" w:uiPriority="52"/>
-    <w:lsdException w:name="List Table 1 Light Accent 1" w:uiPriority="46"/>
-    <w:lsdException w:name="List Table 2 Accent 1" w:uiPriority="47"/>
-    <w:lsdException w:name="List Table 3 Accent 1" w:uiPriority="48"/>
-    <w:lsdException w:name="List Table 4 Accent 1" w:uiPriority="49"/>
-    <w:lsdException w:name="List Table 5 Dark Accent 1" w:uiPriority="50"/>
-    <w:lsdException w:name="List Table 6 Colorful Accent 1" w:uiPriority="51"/>
-    <w:lsdException w:name="List Table 7 Colorful Accent 1" w:uiPriority="52"/>
-    <w:lsdException w:name="List Table 1 Light Accent 2" w:uiPriority="46"/>
-    <w:lsdException w:name="List Table 2 Accent 2" w:uiPriority="47"/>
-    <w:lsdException w:name="List Table 3 Accent 2" w:uiPriority="48"/>
-    <w:lsdException w:name="List Table 4 Accent 2" w:uiPriority="49"/>
-    <w:lsdException w:name="List Table 5 Dark Accent 2" w:uiPriority="50"/>
-    <w:lsdException w:name="List Table 6 Colorful Accent 2" w:uiPriority="51"/>
-    <w:lsdException w:name="List Table 7 Colorful Accent 2" w:uiPriority="52"/>
-    <w:lsdException w:name="List Table 1 Light Accent 3" w:uiPriority="46"/>
-    <w:lsdException w:name="List Table 2 Accent 3" w:uiPriority="47"/>
-    <w:lsdException w:name="List Table 3 Accent 3" w:uiPriority="48"/>
-    <w:lsdException w:name="List Table 4 Accent 3" w:uiPriority="49"/>
-    <w:lsdException w:name="List Table 5 Dark Accent 3" w:uiPriority="50"/>
-    <w:lsdException w:name="List Table 6 Colorful Accent 3" w:uiPriority="51"/>
-    <w:lsdException w:name="List Table 7 Colorful Accent 3" w:uiPriority="52"/>
-    <w:lsdException w:name="List Table 1 Light Accent 4" w:uiPriority="46"/>
-    <w:lsdException w:name="List Table 2 Accent 4" w:uiPriority="47"/>
-    <w:lsdException w:name="List Table 3 Accent 4" w:uiPriority="48"/>
-    <w:lsdException w:name="List Table 4 Accent 4" w:uiPriority="49"/>
-    <w:lsdException w:name="List Table 5 Dark Accent 4" w:uiPriority="50"/>
-    <w:lsdException w:name="List Table 6 Colorful Accent 4" w:uiPriority="51"/>
-    <w:lsdException w:name="List Table 7 Colorful Accent 4" w:uiPriority="52"/>
-    <w:lsdException w:name="List Table 1 Light Accent 5" w:uiPriority="46"/>
-    <w:lsdException w:name="List Table 2 Accent 5" w:uiPriority="47"/>
-    <w:lsdException w:name="List Table 3 Accent 5" w:uiPriority="48"/>
-    <w:lsdException w:name="List Table 4 Accent 5" w:uiPriority="49"/>
-    <w:lsdException w:name="List Table 5 Dark Accent 5" w:uiPriority="50"/>
-    <w:lsdException w:name="List Table 6 Colorful Accent 5" w:uiPriority="51"/>
-    <w:lsdException w:name="List Table 7 Colorful Accent 5" w:uiPriority="52"/>
-    <w:lsdException w:name="List Table 1 Light Accent 6" w:uiPriority="46"/>
-    <w:lsdException w:name="List Table 2 Accent 6" w:uiPriority="47"/>
-    <w:lsdException w:name="List Table 3 Accent 6" w:uiPriority="48"/>
-    <w:lsdException w:name="List Table 4 Accent 6" w:uiPriority="49"/>
-    <w:lsdException w:name="List Table 5 Dark Accent 6" w:uiPriority="50"/>
-    <w:lsdException w:name="List Table 6 Colorful Accent 6" w:uiPriority="51"/>
-    <w:lsdException w:name="List Table 7 Colorful Accent 6" w:uiPriority="52"/>
-    <w:lsdException w:name="Mention" w:semiHidden="1" w:unhideWhenUsed="1"/>
-    <w:lsdException w:name="Smart Hyperlink" w:semiHidden="1" w:unhideWhenUsed="1"/>
-    <w:lsdException w:name="Hashtag" w:semiHidden="1" w:unhideWhenUsed="1"/>
-    <w:lsdException w:name="Unresolved Mention" w:semiHidden="1" w:unhideWhenUsed="1"/>
-  </w:latentStyles>
-  <w:style w:type="paragraph" w:default="1" w:styleId="Normal">
-    <w:name w:val="Normal"/>
-    <w:qFormat/>
-  </w:style>
-  <w:style w:type="character" w:default="1" w:styleId="DefaultParagraphFont">
-    <w:name w:val="Default Paragraph Font"/>
-    <w:uiPriority w:val="1"/>
-    <w:semiHidden/>
-    <w:unhideWhenUsed/>
-  </w:style>
-  <w:style w:type="table" w:default="1" w:styleId="TableNormal">
-    <w:name w:val="Normal Table"/>
-    <w:uiPriority w:val="99"/>
-    <w:semiHidden/>
-    <w:unhideWhenUsed/>
-    <w:tblPr>
-      <w:tblInd w:w="0" w:type="dxa"/>
-      <w:tblCellMar>
-        <w:top w:w="0" w:type="dxa"/>
-        <w:left w:w="108" w:type="dxa"/>
-        <w:bottom w:w="0" w:type="dxa"/>
-        <w:right w:w="108" w:type="dxa"/>
-      </w:tblCellMar>
-    </w:tblPr>
-  </w:style>
-  <w:style w:type="numbering" w:default="1" w:styleId="NoList">
-    <w:name w:val="No List"/>
-    <w:uiPriority w:val="99"/>
-    <w:semiHidden/>
-    <w:unhideWhenUsed/>
-  </w:style>
-  <w:style w:type="paragraph" w:customStyle="1" w:styleId="2EE1ABB10F7E4CB3AF96FB6082E67467">
-    <w:name w:val="2EE1ABB10F7E4CB3AF96FB6082E67467"/>
-    <w:rsid w:val="00936096"/>
-  </w:style>
-</w:styles>
-</file>
-
-<file path=word/glossary/webSettings.xml><?xml version="1.0" encoding="utf-8"?>
-<w:webSettings xmlns:mc="http://schemas.openxmlformats.org/markup-compatibility/2006" xmlns:r="http://schemas.openxmlformats.org/officeDocument/2006/relationships" xmlns:w="http://schemas.openxmlformats.org/wordprocessingml/2006/main" xmlns:w14="http://schemas.microsoft.com/office/word/2010/wordml" xmlns:w15="http://schemas.microsoft.com/office/word/2012/wordml" xmlns:w16cid="http://schemas.microsoft.com/office/word/2016/wordml/cid" xmlns:w16se="http://schemas.microsoft.com/office/word/2015/wordml/symex" mc:Ignorable="w14 w15 w16se w16cid">
-  <w:optimizeForBrowser/>
-  <w:allowPNG/>
-</w:webSettings>
 </file>
 
 <file path=word/theme/theme1.xml><?xml version="1.0" encoding="utf-8"?>
@@ -11816,7 +11218,7 @@
 </file>
 
 <file path=customXml/itemProps2.xml><?xml version="1.0" encoding="utf-8"?>
-<ds:datastoreItem xmlns:ds="http://schemas.openxmlformats.org/officeDocument/2006/customXml" ds:itemID="{75A2A914-9AAD-4FE3-9EB5-C60EBC195F1E}">
+<ds:datastoreItem xmlns:ds="http://schemas.openxmlformats.org/officeDocument/2006/customXml" ds:itemID="{CC815827-3B61-4553-8517-DC7E38AC9584}">
   <ds:schemaRefs>
     <ds:schemaRef ds:uri="http://schemas.openxmlformats.org/officeDocument/2006/bibliography"/>
   </ds:schemaRefs>

</xml_diff>

<commit_message>
Limitations and Outlook section
</commit_message>
<xml_diff>
--- a/report/Report - Assignment 2.docx
+++ b/report/Report - Assignment 2.docx
@@ -653,129 +653,6 @@
     <w:p>
       <w:pPr>
         <w:pStyle w:val="AbsHead"/>
-        <w:rPr>
-          <w:b/>
-        </w:rPr>
-      </w:pPr>
-      <w:r>
-        <w:t xml:space="preserve">TODO – UPDATE CREDITS - </w:t>
-      </w:r>
-      <w:proofErr w:type="spellStart"/>
-      <w:r>
-        <w:t>We</w:t>
-      </w:r>
-      <w:proofErr w:type="spellEnd"/>
-      <w:r>
-        <w:t xml:space="preserve"> </w:t>
-      </w:r>
-      <w:proofErr w:type="spellStart"/>
-      <w:r>
-        <w:t>worked</w:t>
-      </w:r>
-      <w:proofErr w:type="spellEnd"/>
-      <w:r>
-        <w:t xml:space="preserve"> on the </w:t>
-      </w:r>
-      <w:proofErr w:type="spellStart"/>
-      <w:r>
-        <w:t>project</w:t>
-      </w:r>
-      <w:proofErr w:type="spellEnd"/>
-      <w:r>
-        <w:t xml:space="preserve"> </w:t>
-      </w:r>
-      <w:proofErr w:type="spellStart"/>
-      <w:r>
-        <w:t>everyday</w:t>
-      </w:r>
-      <w:proofErr w:type="spellEnd"/>
-      <w:r>
-        <w:t xml:space="preserve"> over the course of a </w:t>
-      </w:r>
-      <w:proofErr w:type="spellStart"/>
-      <w:r>
-        <w:t>week</w:t>
-      </w:r>
-      <w:proofErr w:type="spellEnd"/>
-      <w:r>
-        <w:t xml:space="preserve"> </w:t>
-      </w:r>
-      <w:proofErr w:type="spellStart"/>
-      <w:r>
-        <w:t>together</w:t>
-      </w:r>
-      <w:proofErr w:type="spellEnd"/>
-      <w:r>
-        <w:t xml:space="preserve">. </w:t>
-      </w:r>
-      <w:proofErr w:type="spellStart"/>
-      <w:r>
-        <w:t>Everything</w:t>
-      </w:r>
-      <w:proofErr w:type="spellEnd"/>
-      <w:r>
-        <w:t xml:space="preserve"> </w:t>
-      </w:r>
-      <w:proofErr w:type="spellStart"/>
-      <w:r>
-        <w:t>that</w:t>
-      </w:r>
-      <w:proofErr w:type="spellEnd"/>
-      <w:r>
-        <w:t xml:space="preserve"> </w:t>
-      </w:r>
-      <w:proofErr w:type="spellStart"/>
-      <w:r>
-        <w:t>we</w:t>
-      </w:r>
-      <w:proofErr w:type="spellEnd"/>
-      <w:r>
-        <w:t xml:space="preserve"> have </w:t>
-      </w:r>
-      <w:proofErr w:type="spellStart"/>
-      <w:r>
-        <w:t>submitted</w:t>
-      </w:r>
-      <w:proofErr w:type="spellEnd"/>
-      <w:r>
-        <w:t xml:space="preserve">, in </w:t>
-      </w:r>
-      <w:proofErr w:type="spellStart"/>
-      <w:r>
-        <w:t>terms</w:t>
-      </w:r>
-      <w:proofErr w:type="spellEnd"/>
-      <w:r>
-        <w:t xml:space="preserve"> of code, </w:t>
-      </w:r>
-      <w:proofErr w:type="spellStart"/>
-      <w:r>
-        <w:t>was</w:t>
-      </w:r>
-      <w:proofErr w:type="spellEnd"/>
-      <w:r>
-        <w:t xml:space="preserve"> </w:t>
-      </w:r>
-      <w:proofErr w:type="spellStart"/>
-      <w:r>
-        <w:t>worked</w:t>
-      </w:r>
-      <w:proofErr w:type="spellEnd"/>
-      <w:r>
-        <w:t xml:space="preserve"> on </w:t>
-      </w:r>
-      <w:proofErr w:type="spellStart"/>
-      <w:r>
-        <w:t>together</w:t>
-      </w:r>
-      <w:proofErr w:type="spellEnd"/>
-      <w:r>
-        <w:t>.</w:t>
-      </w:r>
-    </w:p>
-    <w:p>
-      <w:pPr>
-        <w:pStyle w:val="AbsHead"/>
       </w:pPr>
     </w:p>
     <w:p>
@@ -849,7 +726,6 @@
         <w:rPr>
           <w:rFonts w:eastAsia="Linux Libertine" w:cs="Linux Libertine"/>
         </w:rPr>
-        <w:lastRenderedPageBreak/>
         <w:t>1 Introduction</w:t>
       </w:r>
     </w:p>
@@ -895,7 +771,17 @@
           <w:sz w:val="22"/>
           <w:lang w:val="en-IE" w:eastAsia="en-IE"/>
         </w:rPr>
-        <w:t>base. Understanding your demographic of users has become a priority of businesses to better interact with them.</w:t>
+        <w:t xml:space="preserve">base. Understanding your demographic of users </w:t>
+      </w:r>
+      <w:r>
+        <w:rPr>
+          <w:rFonts w:eastAsia="Linux Libertine" w:cs="Linux Libertine"/>
+          <w:color w:val="000000" w:themeColor="text1"/>
+          <w:sz w:val="22"/>
+          <w:lang w:val="en-IE" w:eastAsia="en-IE"/>
+        </w:rPr>
+        <w:lastRenderedPageBreak/>
+        <w:t>has become a priority of businesses to better interact with them.</w:t>
       </w:r>
     </w:p>
     <w:p>
@@ -1111,6 +997,7 @@
           <w:id w:val="-113681420"/>
           <w:citation/>
         </w:sdtPr>
+        <w:sdtEndPr/>
         <w:sdtContent>
           <w:r>
             <w:rPr>
@@ -1296,6 +1183,7 @@
           <w:id w:val="-661082412"/>
           <w:citation/>
         </w:sdtPr>
+        <w:sdtEndPr/>
         <w:sdtContent>
           <w:r>
             <w:rPr>
@@ -1521,7 +1409,7 @@
           <w:rFonts w:eastAsia="Linux Libertine" w:cs="Linux Libertine"/>
           <w:lang w:val="en-IE"/>
         </w:rPr>
-        <w:t>METHODOLOGIES</w:t>
+        <w:t>Methodologies</w:t>
       </w:r>
     </w:p>
     <w:p>
@@ -1574,6 +1462,7 @@
           <w:id w:val="1242289756"/>
           <w:citation/>
         </w:sdtPr>
+        <w:sdtEndPr/>
         <w:sdtContent>
           <w:r>
             <w:rPr>
@@ -1626,7 +1515,7 @@
           <w:sz w:val="22"/>
           <w:lang w:val="en-IE"/>
         </w:rPr>
-        <w:t xml:space="preserve">Confirm </w:t>
+        <w:t>Confirm this paper is correct</w:t>
       </w:r>
       <w:r>
         <w:rPr>
@@ -1634,29 +1523,28 @@
           <w:sz w:val="22"/>
           <w:lang w:val="en-IE"/>
         </w:rPr>
-        <w:t>this paper is correct</w:t>
-      </w:r>
-      <w:r>
-        <w:rPr>
-          <w:color w:val="FF0000"/>
+        <w:t xml:space="preserve">. </w:t>
+      </w:r>
+      <w:r>
+        <w:rPr>
           <w:sz w:val="22"/>
           <w:lang w:val="en-IE"/>
         </w:rPr>
-        <w:t xml:space="preserve">. </w:t>
+        <w:t>The ground truth for</w:t>
       </w:r>
       <w:r>
         <w:rPr>
           <w:sz w:val="22"/>
           <w:lang w:val="en-IE"/>
         </w:rPr>
-        <w:t>The ground truth for</w:t>
+        <w:t xml:space="preserve"> this dataset was built by following blog and external social media links associated with their twitter profiles to discover the real gender. We wrote a script to scrape publicly available data from the </w:t>
       </w:r>
       <w:r>
         <w:rPr>
           <w:sz w:val="22"/>
           <w:lang w:val="en-IE"/>
         </w:rPr>
-        <w:t xml:space="preserve"> this dataset was built by following blog and external social media links associated with their twitter profiles to discover the real gender. We wrote a script to scrape publicly available data from the Twitter API for each user Id to give us an initial </w:t>
+        <w:t xml:space="preserve">Twitter API for each user Id to give us an initial </w:t>
       </w:r>
       <w:r>
         <w:rPr>
@@ -2015,7 +1903,6 @@
           <w:sz w:val="22"/>
           <w:lang w:val="en-IE"/>
         </w:rPr>
-        <w:lastRenderedPageBreak/>
         <w:t xml:space="preserve">Naïve Bayes classifier trained </w:t>
       </w:r>
       <w:r>
@@ -2073,6 +1960,7 @@
           <w:bCs w:val="0"/>
           <w:lang w:val="en-IE"/>
         </w:rPr>
+        <w:lastRenderedPageBreak/>
         <w:t xml:space="preserve">3.4 </w:t>
       </w:r>
       <w:proofErr w:type="spellStart"/>
@@ -2143,8 +2031,6 @@
           <w:lang w:val="en-IE"/>
         </w:rPr>
       </w:pPr>
-      <w:bookmarkStart w:id="0" w:name="_GoBack"/>
-      <w:bookmarkEnd w:id="0"/>
     </w:p>
     <w:p>
       <w:pPr>
@@ -2241,7 +2127,7 @@
         <w:rPr>
           <w:rFonts w:eastAsia="Linux Libertine" w:cs="Linux Libertine"/>
         </w:rPr>
-        <w:t xml:space="preserve">    4 </w:t>
+        <w:t xml:space="preserve">4 </w:t>
       </w:r>
       <w:r>
         <w:rPr>
@@ -2253,513 +2139,87 @@
     <w:p>
       <w:pPr>
         <w:ind w:firstLine="0"/>
-        <w:jc w:val="left"/>
-        <w:rPr>
-          <w:rFonts w:eastAsia="Linux Libertine" w:cs="Linux Libertine"/>
+        <w:rPr>
           <w:sz w:val="22"/>
         </w:rPr>
       </w:pPr>
     </w:p>
     <w:p>
       <w:pPr>
-        <w:pStyle w:val="Caption"/>
-      </w:pPr>
-      <w:bookmarkStart w:id="1" w:name="_Ref528587851"/>
-      <w:bookmarkStart w:id="2" w:name="_Ref528587781"/>
-      <w:r>
-        <w:t xml:space="preserve">Table </w:t>
-      </w:r>
-      <w:r>
-        <w:fldChar w:fldCharType="begin"/>
-      </w:r>
-      <w:r>
-        <w:instrText xml:space="preserve"> SEQ Table \* ARABIC </w:instrText>
-      </w:r>
-      <w:r>
-        <w:fldChar w:fldCharType="separate"/>
-      </w:r>
-      <w:r>
-        <w:rPr>
-          <w:noProof/>
-        </w:rPr>
-        <w:t>1</w:t>
-      </w:r>
-      <w:r>
-        <w:fldChar w:fldCharType="end"/>
-      </w:r>
-      <w:bookmarkEnd w:id="1"/>
-      <w:r>
-        <w:t xml:space="preserve"> - Numerical Features</w:t>
-      </w:r>
-      <w:bookmarkEnd w:id="2"/>
+        <w:pStyle w:val="Heading2"/>
+      </w:pPr>
+      <w:r>
+        <w:t xml:space="preserve">4.1 </w:t>
+      </w:r>
+      <w:proofErr w:type="spellStart"/>
+      <w:r>
+        <w:t>LinearSVC</w:t>
+      </w:r>
+      <w:proofErr w:type="spellEnd"/>
     </w:p>
     <w:p>
       <w:pPr>
-        <w:jc w:val="left"/>
-      </w:pPr>
-      <w:r>
-        <w:rPr>
-          <w:noProof/>
-        </w:rPr>
-        <w:drawing>
-          <wp:inline distT="0" distB="0" distL="0" distR="0" wp14:anchorId="2AF27F62" wp14:editId="4C4D5F2B">
-            <wp:extent cx="3004457" cy="644706"/>
-            <wp:effectExtent l="0" t="0" r="5715" b="3175"/>
-            <wp:docPr id="1837090229" name="picture"/>
-            <wp:cNvGraphicFramePr>
-              <a:graphicFrameLocks xmlns:a="http://schemas.openxmlformats.org/drawingml/2006/main" noChangeAspect="1"/>
-            </wp:cNvGraphicFramePr>
-            <a:graphic xmlns:a="http://schemas.openxmlformats.org/drawingml/2006/main">
-              <a:graphicData uri="http://schemas.openxmlformats.org/drawingml/2006/picture">
-                <pic:pic xmlns:pic="http://schemas.openxmlformats.org/drawingml/2006/picture">
-                  <pic:nvPicPr>
-                    <pic:cNvPr id="0" name="picture"/>
-                    <pic:cNvPicPr/>
-                  </pic:nvPicPr>
-                  <pic:blipFill>
-                    <a:blip r:embed="rId18" cstate="print">
-                      <a:extLst>
-                        <a:ext uri="{28A0092B-C50C-407E-A947-70E740481C1C}">
-                          <a14:useLocalDpi xmlns:a14="http://schemas.microsoft.com/office/drawing/2010/main" val="0"/>
-                        </a:ext>
-                      </a:extLst>
-                    </a:blip>
-                    <a:stretch>
-                      <a:fillRect/>
-                    </a:stretch>
-                  </pic:blipFill>
-                  <pic:spPr>
-                    <a:xfrm>
-                      <a:off x="0" y="0"/>
-                      <a:ext cx="3004457" cy="644706"/>
-                    </a:xfrm>
-                    <a:prstGeom prst="rect">
-                      <a:avLst/>
-                    </a:prstGeom>
-                  </pic:spPr>
-                </pic:pic>
-              </a:graphicData>
-            </a:graphic>
-          </wp:inline>
-        </w:drawing>
-      </w:r>
+        <w:ind w:firstLine="0"/>
+        <w:rPr>
+          <w:sz w:val="22"/>
+        </w:rPr>
+      </w:pPr>
     </w:p>
     <w:p>
       <w:pPr>
-        <w:ind w:left="360" w:firstLine="0"/>
-        <w:jc w:val="left"/>
-        <w:rPr>
-          <w:rFonts w:eastAsia="Linux Libertine" w:cs="Linux Libertine"/>
-          <w:sz w:val="22"/>
-        </w:rPr>
-      </w:pPr>
+        <w:pStyle w:val="Heading2"/>
+      </w:pPr>
+      <w:r>
+        <w:t xml:space="preserve">4.2 </w:t>
+      </w:r>
+      <w:proofErr w:type="spellStart"/>
+      <w:r>
+        <w:t>KNeighbours</w:t>
+      </w:r>
+      <w:proofErr w:type="spellEnd"/>
     </w:p>
     <w:p>
       <w:pPr>
-        <w:ind w:left="360" w:firstLine="0"/>
-        <w:jc w:val="left"/>
-        <w:rPr>
-          <w:rFonts w:eastAsia="Linux Libertine" w:cs="Linux Libertine"/>
-          <w:sz w:val="22"/>
-        </w:rPr>
-      </w:pPr>
-      <w:r>
-        <w:rPr>
-          <w:rFonts w:eastAsia="Linux Libertine" w:cs="Linux Libertine"/>
-          <w:sz w:val="22"/>
-        </w:rPr>
-        <w:t>You can see from the overall accuracy</w:t>
-      </w:r>
-      <w:r>
-        <w:rPr>
-          <w:rFonts w:eastAsia="Linux Libertine" w:cs="Linux Libertine"/>
-          <w:sz w:val="22"/>
-        </w:rPr>
-        <w:t xml:space="preserve"> in </w:t>
-      </w:r>
-      <w:r>
-        <w:rPr>
-          <w:rFonts w:eastAsia="Linux Libertine" w:cs="Linux Libertine"/>
-          <w:color w:val="0070C0"/>
-          <w:sz w:val="22"/>
-        </w:rPr>
-        <w:fldChar w:fldCharType="begin"/>
-      </w:r>
-      <w:r>
-        <w:rPr>
-          <w:rFonts w:eastAsia="Linux Libertine" w:cs="Linux Libertine"/>
-          <w:color w:val="0070C0"/>
-          <w:sz w:val="22"/>
-        </w:rPr>
-        <w:instrText xml:space="preserve"> REF _Ref528587851 \h  \* MERGEFORMAT </w:instrText>
-      </w:r>
-      <w:r>
-        <w:rPr>
-          <w:rFonts w:eastAsia="Linux Libertine" w:cs="Linux Libertine"/>
-          <w:color w:val="0070C0"/>
-          <w:sz w:val="22"/>
-        </w:rPr>
-      </w:r>
-      <w:r>
-        <w:rPr>
-          <w:rFonts w:eastAsia="Linux Libertine" w:cs="Linux Libertine"/>
-          <w:color w:val="0070C0"/>
-          <w:sz w:val="22"/>
-        </w:rPr>
-        <w:fldChar w:fldCharType="separate"/>
-      </w:r>
-      <w:r>
-        <w:rPr>
-          <w:color w:val="0070C0"/>
-        </w:rPr>
-        <w:t xml:space="preserve">Table </w:t>
-      </w:r>
-      <w:r>
-        <w:rPr>
-          <w:noProof/>
-          <w:color w:val="0070C0"/>
-        </w:rPr>
-        <w:t>1</w:t>
-      </w:r>
-      <w:r>
-        <w:rPr>
-          <w:rFonts w:eastAsia="Linux Libertine" w:cs="Linux Libertine"/>
-          <w:color w:val="0070C0"/>
-          <w:sz w:val="22"/>
-        </w:rPr>
-        <w:fldChar w:fldCharType="end"/>
-      </w:r>
-      <w:r>
-        <w:rPr>
-          <w:rFonts w:eastAsia="Linux Libertine" w:cs="Linux Libertine"/>
-          <w:sz w:val="22"/>
-        </w:rPr>
-        <w:t xml:space="preserve">, as well as the Precision and Recall numbers, that the prediction rates for the models which used individual numerical features alone are poor. You can see for example, the model </w:t>
-      </w:r>
-      <w:r>
-        <w:rPr>
-          <w:rFonts w:eastAsia="Linux Libertine" w:cs="Linux Libertine"/>
-          <w:color w:val="0070C0"/>
-          <w:sz w:val="22"/>
-        </w:rPr>
-        <w:fldChar w:fldCharType="begin"/>
-      </w:r>
-      <w:r>
-        <w:rPr>
-          <w:rFonts w:eastAsia="Linux Libertine" w:cs="Linux Libertine"/>
-          <w:color w:val="0070C0"/>
-          <w:sz w:val="22"/>
-        </w:rPr>
-        <w:instrText xml:space="preserve"> REF _Ref528587944 \h </w:instrText>
-      </w:r>
-      <w:r>
-        <w:rPr>
-          <w:rFonts w:eastAsia="Linux Libertine" w:cs="Linux Libertine"/>
-          <w:color w:val="0070C0"/>
-          <w:sz w:val="22"/>
-        </w:rPr>
-      </w:r>
-      <w:r>
-        <w:rPr>
-          <w:rFonts w:eastAsia="Linux Libertine" w:cs="Linux Libertine"/>
-          <w:color w:val="0070C0"/>
-          <w:sz w:val="22"/>
-        </w:rPr>
-        <w:fldChar w:fldCharType="separate"/>
-      </w:r>
-      <w:r>
-        <w:rPr>
-          <w:color w:val="0070C0"/>
-        </w:rPr>
-        <w:t xml:space="preserve">Figure </w:t>
-      </w:r>
-      <w:r>
-        <w:rPr>
-          <w:noProof/>
-          <w:color w:val="0070C0"/>
-        </w:rPr>
-        <w:t>3</w:t>
-      </w:r>
-      <w:r>
-        <w:rPr>
-          <w:rFonts w:eastAsia="Linux Libertine" w:cs="Linux Libertine"/>
-          <w:color w:val="0070C0"/>
-          <w:sz w:val="22"/>
-        </w:rPr>
-        <w:fldChar w:fldCharType="end"/>
-      </w:r>
-      <w:r>
-        <w:rPr>
-          <w:rFonts w:eastAsia="Linux Libertine" w:cs="Linux Libertine"/>
-          <w:color w:val="0070C0"/>
-          <w:sz w:val="22"/>
-        </w:rPr>
-        <w:t xml:space="preserve"> </w:t>
-      </w:r>
-      <w:r>
-        <w:rPr>
-          <w:rFonts w:eastAsia="Linux Libertine" w:cs="Linux Libertine"/>
-          <w:sz w:val="22"/>
-        </w:rPr>
-        <w:t xml:space="preserve">which has </w:t>
-      </w:r>
-      <w:proofErr w:type="spellStart"/>
-      <w:r>
-        <w:rPr>
-          <w:rFonts w:eastAsia="Linux Libertine" w:cs="Linux Libertine"/>
-          <w:sz w:val="22"/>
-        </w:rPr>
-        <w:t>favourites_count</w:t>
-      </w:r>
-      <w:proofErr w:type="spellEnd"/>
-      <w:r>
-        <w:rPr>
-          <w:rFonts w:eastAsia="Linux Libertine" w:cs="Linux Libertine"/>
-          <w:sz w:val="22"/>
-        </w:rPr>
-        <w:t xml:space="preserve"> as its singular feature always predicts Female. This predication is no better than random chance. On their own, these individual features are not good indicators of gender.</w:t>
-      </w:r>
+        <w:ind w:firstLine="0"/>
+        <w:rPr>
+          <w:sz w:val="22"/>
+        </w:rPr>
+      </w:pPr>
     </w:p>
     <w:p>
       <w:pPr>
-        <w:pStyle w:val="Caption"/>
-        <w:rPr>
-          <w:rFonts w:eastAsia="Linux Libertine" w:cs="Linux Libertine"/>
-          <w:sz w:val="22"/>
-        </w:rPr>
-      </w:pPr>
-      <w:bookmarkStart w:id="3" w:name="_Ref528587912"/>
-      <w:r>
-        <w:t xml:space="preserve">Figure </w:t>
-      </w:r>
-      <w:r>
-        <w:fldChar w:fldCharType="begin"/>
-      </w:r>
-      <w:r>
-        <w:instrText xml:space="preserve"> SEQ Figure \* ARABIC </w:instrText>
-      </w:r>
-      <w:r>
-        <w:fldChar w:fldCharType="separate"/>
-      </w:r>
-      <w:r>
-        <w:rPr>
-          <w:noProof/>
-        </w:rPr>
-        <w:t>2</w:t>
-      </w:r>
-      <w:r>
-        <w:fldChar w:fldCharType="end"/>
-      </w:r>
-      <w:bookmarkEnd w:id="3"/>
-      <w:r>
-        <w:t xml:space="preserve"> - Twitter Account Creation Date</w:t>
+        <w:pStyle w:val="Heading2"/>
+      </w:pPr>
+      <w:r>
+        <w:t>4.3 Naïve Bayes</w:t>
       </w:r>
     </w:p>
     <w:p>
       <w:pPr>
-        <w:keepNext/>
+        <w:ind w:firstLine="0"/>
         <w:jc w:val="left"/>
-      </w:pPr>
-      <w:r>
-        <w:rPr>
-          <w:noProof/>
-        </w:rPr>
-        <w:drawing>
-          <wp:inline distT="0" distB="0" distL="0" distR="0" wp14:anchorId="34235D19" wp14:editId="24842FE2">
-            <wp:extent cx="3571991" cy="1428796"/>
-            <wp:effectExtent l="0" t="0" r="9525" b="0"/>
-            <wp:docPr id="1718390456" name="picture"/>
-            <wp:cNvGraphicFramePr>
-              <a:graphicFrameLocks xmlns:a="http://schemas.openxmlformats.org/drawingml/2006/main" noChangeAspect="1"/>
-            </wp:cNvGraphicFramePr>
-            <a:graphic xmlns:a="http://schemas.openxmlformats.org/drawingml/2006/main">
-              <a:graphicData uri="http://schemas.openxmlformats.org/drawingml/2006/picture">
-                <pic:pic xmlns:pic="http://schemas.openxmlformats.org/drawingml/2006/picture">
-                  <pic:nvPicPr>
-                    <pic:cNvPr id="0" name="picture"/>
-                    <pic:cNvPicPr/>
-                  </pic:nvPicPr>
-                  <pic:blipFill>
-                    <a:blip r:embed="rId19">
-                      <a:extLst>
-                        <a:ext uri="{28A0092B-C50C-407E-A947-70E740481C1C}">
-                          <a14:useLocalDpi xmlns:a14="http://schemas.microsoft.com/office/drawing/2010/main" val="0"/>
-                        </a:ext>
-                      </a:extLst>
-                    </a:blip>
-                    <a:stretch>
-                      <a:fillRect/>
-                    </a:stretch>
-                  </pic:blipFill>
-                  <pic:spPr>
-                    <a:xfrm>
-                      <a:off x="0" y="0"/>
-                      <a:ext cx="3571991" cy="1428796"/>
-                    </a:xfrm>
-                    <a:prstGeom prst="rect">
-                      <a:avLst/>
-                    </a:prstGeom>
-                  </pic:spPr>
-                </pic:pic>
-              </a:graphicData>
-            </a:graphic>
-          </wp:inline>
-        </w:drawing>
-      </w:r>
-      <w:r>
-        <w:rPr>
-          <w:rFonts w:eastAsia="Linux Libertine" w:cs="Linux Libertine"/>
-          <w:sz w:val="22"/>
-        </w:rPr>
-        <w:t xml:space="preserve">A plot of the </w:t>
-      </w:r>
-      <w:proofErr w:type="spellStart"/>
-      <w:r>
-        <w:rPr>
-          <w:rFonts w:eastAsia="Linux Libertine" w:cs="Linux Libertine"/>
-          <w:sz w:val="22"/>
-        </w:rPr>
-        <w:t>Created_At</w:t>
-      </w:r>
-      <w:proofErr w:type="spellEnd"/>
-      <w:r>
-        <w:rPr>
-          <w:rFonts w:eastAsia="Linux Libertine" w:cs="Linux Libertine"/>
-          <w:sz w:val="22"/>
-        </w:rPr>
-        <w:t xml:space="preserve"> data</w:t>
-      </w:r>
-      <w:r>
-        <w:rPr>
-          <w:rFonts w:eastAsia="Linux Libertine" w:cs="Linux Libertine"/>
-          <w:sz w:val="22"/>
-        </w:rPr>
-        <w:t xml:space="preserve"> </w:t>
-      </w:r>
-      <w:r>
-        <w:fldChar w:fldCharType="begin"/>
-      </w:r>
-      <w:r>
-        <w:rPr>
-          <w:rFonts w:eastAsia="Linux Libertine" w:cs="Linux Libertine"/>
-          <w:color w:val="0070C0"/>
-          <w:sz w:val="22"/>
-        </w:rPr>
-        <w:instrText xml:space="preserve"> REF _Ref528587912 \h </w:instrText>
-      </w:r>
-      <w:r>
-        <w:rPr>
-          <w:rFonts w:eastAsia="Linux Libertine" w:cs="Linux Libertine"/>
-          <w:color w:val="0070C0"/>
-          <w:sz w:val="22"/>
-        </w:rPr>
-        <w:fldChar w:fldCharType="separate"/>
-      </w:r>
-      <w:r>
-        <w:rPr>
-          <w:color w:val="0070C0"/>
-        </w:rPr>
-        <w:t xml:space="preserve">Figure </w:t>
-      </w:r>
-      <w:r>
-        <w:rPr>
-          <w:noProof/>
-          <w:color w:val="0070C0"/>
-        </w:rPr>
-        <w:t>2</w:t>
-      </w:r>
-      <w:r>
-        <w:fldChar w:fldCharType="end"/>
-      </w:r>
-      <w:r>
-        <w:rPr>
-          <w:rFonts w:eastAsia="Linux Libertine" w:cs="Linux Libertine"/>
-          <w:sz w:val="22"/>
-        </w:rPr>
-        <w:t xml:space="preserve"> </w:t>
-      </w:r>
-      <w:r>
-        <w:rPr>
-          <w:rFonts w:eastAsia="Linux Libertine" w:cs="Linux Libertine"/>
-          <w:sz w:val="22"/>
-        </w:rPr>
-        <w:t xml:space="preserve">shows where the classifier is defining the split in the data. Blue crosses on the graph represent the test data used in the model, while orange X’s represents the predictions on the test data. X Values are POSIX, time scaled between 0 and 1. Accounts created before 2017 are predicted to be Male, while accounts created after are predicted to be female. This confirms that this model is doing more than just predicting everything to be all Female like in the </w:t>
-      </w:r>
-      <w:proofErr w:type="spellStart"/>
-      <w:r>
-        <w:rPr>
-          <w:rFonts w:eastAsia="Linux Libertine" w:cs="Linux Libertine"/>
-          <w:sz w:val="22"/>
-        </w:rPr>
-        <w:t>favourites_count</w:t>
-      </w:r>
-      <w:proofErr w:type="spellEnd"/>
-      <w:r>
-        <w:rPr>
-          <w:rFonts w:eastAsia="Linux Libertine" w:cs="Linux Libertine"/>
-          <w:sz w:val="22"/>
-        </w:rPr>
-        <w:t xml:space="preserve"> </w:t>
-      </w:r>
-      <w:r>
-        <w:fldChar w:fldCharType="begin"/>
-      </w:r>
-      <w:r>
-        <w:rPr>
-          <w:rFonts w:eastAsia="Linux Libertine" w:cs="Linux Libertine"/>
-          <w:color w:val="0070C0"/>
-          <w:sz w:val="22"/>
-        </w:rPr>
-        <w:instrText xml:space="preserve"> REF _Ref528587944 \h </w:instrText>
-      </w:r>
-      <w:r>
-        <w:rPr>
-          <w:rFonts w:eastAsia="Linux Libertine" w:cs="Linux Libertine"/>
-          <w:color w:val="0070C0"/>
-          <w:sz w:val="22"/>
-        </w:rPr>
-        <w:fldChar w:fldCharType="separate"/>
-      </w:r>
-      <w:r>
-        <w:rPr>
-          <w:color w:val="0070C0"/>
-        </w:rPr>
-        <w:t xml:space="preserve">Figure </w:t>
-      </w:r>
-      <w:r>
-        <w:rPr>
-          <w:noProof/>
-          <w:color w:val="0070C0"/>
-        </w:rPr>
-        <w:t>3</w:t>
-      </w:r>
-      <w:r>
-        <w:fldChar w:fldCharType="end"/>
-      </w:r>
-      <w:r>
-        <w:rPr>
-          <w:rFonts w:eastAsia="Linux Libertine" w:cs="Linux Libertine"/>
-          <w:sz w:val="22"/>
-        </w:rPr>
-        <w:t xml:space="preserve"> </w:t>
-      </w:r>
-      <w:r>
-        <w:rPr>
-          <w:rFonts w:eastAsia="Linux Libertine" w:cs="Linux Libertine"/>
-          <w:sz w:val="22"/>
-        </w:rPr>
-        <w:t xml:space="preserve">singular feature </w:t>
-      </w:r>
-      <w:r>
-        <w:rPr>
-          <w:rFonts w:eastAsia="Linux Libertine" w:cs="Linux Libertine"/>
-          <w:sz w:val="22"/>
-        </w:rPr>
-        <w:t>model, which is below.</w:t>
-      </w:r>
+        <w:rPr>
+          <w:rFonts w:eastAsia="Linux Libertine" w:cs="Linux Libertine"/>
+          <w:sz w:val="22"/>
+        </w:rPr>
+      </w:pPr>
     </w:p>
     <w:p>
       <w:pPr>
+        <w:pStyle w:val="Heading2"/>
+        <w:rPr>
+          <w:rFonts w:eastAsia="Linux Libertine" w:cs="Linux Libertine"/>
+        </w:rPr>
+      </w:pPr>
+      <w:r>
+        <w:rPr>
+          <w:rFonts w:eastAsia="Linux Libertine" w:cs="Linux Libertine"/>
+        </w:rPr>
+        <w:t>4.4 Conclusions</w:t>
+      </w:r>
+    </w:p>
+    <w:p>
+      <w:pPr>
         <w:ind w:firstLine="0"/>
         <w:jc w:val="left"/>
         <w:rPr>
@@ -2767,181 +2227,62 @@
           <w:sz w:val="22"/>
         </w:rPr>
       </w:pPr>
+      <w:r>
+        <w:rPr>
+          <w:rFonts w:eastAsia="Linux Libertine" w:cs="Linux Libertine"/>
+          <w:sz w:val="22"/>
+        </w:rPr>
+        <w:t>TODO – add reference comparing our results to previous papers results from references</w:t>
+      </w:r>
     </w:p>
     <w:p>
       <w:pPr>
-        <w:pStyle w:val="Caption"/>
-      </w:pPr>
-      <w:bookmarkStart w:id="4" w:name="_Ref528587944"/>
-      <w:r>
-        <w:t xml:space="preserve">Figure </w:t>
-      </w:r>
-      <w:r>
-        <w:fldChar w:fldCharType="begin"/>
-      </w:r>
-      <w:r>
-        <w:instrText xml:space="preserve"> SEQ Figure \* ARABIC </w:instrText>
-      </w:r>
-      <w:r>
-        <w:fldChar w:fldCharType="separate"/>
-      </w:r>
-      <w:r>
-        <w:rPr>
-          <w:noProof/>
-        </w:rPr>
-        <w:t>3</w:t>
-      </w:r>
-      <w:r>
-        <w:fldChar w:fldCharType="end"/>
-      </w:r>
-      <w:bookmarkEnd w:id="4"/>
-      <w:r>
-        <w:t xml:space="preserve"> - Number of </w:t>
-      </w:r>
-      <w:proofErr w:type="spellStart"/>
-      <w:r>
-        <w:t>Favourites</w:t>
-      </w:r>
-      <w:proofErr w:type="spellEnd"/>
-      <w:r>
-        <w:rPr>
-          <w:noProof/>
-        </w:rPr>
-        <w:drawing>
-          <wp:inline distT="0" distB="0" distL="0" distR="0" wp14:anchorId="6185FB20" wp14:editId="2F612133">
-            <wp:extent cx="3457575" cy="749141"/>
-            <wp:effectExtent l="0" t="0" r="0" b="0"/>
-            <wp:docPr id="1297471681" name="picture"/>
-            <wp:cNvGraphicFramePr>
-              <a:graphicFrameLocks xmlns:a="http://schemas.openxmlformats.org/drawingml/2006/main" noChangeAspect="1"/>
-            </wp:cNvGraphicFramePr>
-            <a:graphic xmlns:a="http://schemas.openxmlformats.org/drawingml/2006/main">
-              <a:graphicData uri="http://schemas.openxmlformats.org/drawingml/2006/picture">
-                <pic:pic xmlns:pic="http://schemas.openxmlformats.org/drawingml/2006/picture">
-                  <pic:nvPicPr>
-                    <pic:cNvPr id="0" name="picture"/>
-                    <pic:cNvPicPr/>
-                  </pic:nvPicPr>
-                  <pic:blipFill>
-                    <a:blip r:embed="rId20" cstate="print">
-                      <a:extLst>
-                        <a:ext uri="{28A0092B-C50C-407E-A947-70E740481C1C}">
-                          <a14:useLocalDpi xmlns:a14="http://schemas.microsoft.com/office/drawing/2010/main" val="0"/>
-                        </a:ext>
-                      </a:extLst>
-                    </a:blip>
-                    <a:stretch>
-                      <a:fillRect/>
-                    </a:stretch>
-                  </pic:blipFill>
-                  <pic:spPr>
-                    <a:xfrm>
-                      <a:off x="0" y="0"/>
-                      <a:ext cx="3457575" cy="749141"/>
-                    </a:xfrm>
-                    <a:prstGeom prst="rect">
-                      <a:avLst/>
-                    </a:prstGeom>
-                  </pic:spPr>
-                </pic:pic>
-              </a:graphicData>
-            </a:graphic>
-          </wp:inline>
-        </w:drawing>
-      </w:r>
+        <w:ind w:firstLine="0"/>
+        <w:jc w:val="left"/>
+        <w:rPr>
+          <w:rFonts w:eastAsia="Linux Libertine" w:cs="Linux Libertine"/>
+          <w:sz w:val="22"/>
+        </w:rPr>
+      </w:pPr>
     </w:p>
     <w:p>
       <w:pPr>
-        <w:jc w:val="left"/>
-        <w:rPr>
-          <w:rFonts w:eastAsia="Linux Libertine" w:cs="Linux Libertine"/>
-          <w:sz w:val="22"/>
+        <w:pStyle w:val="Heading1"/>
+        <w:rPr>
+          <w:rFonts w:eastAsia="Linux Libertine" w:cs="Linux Libertine"/>
         </w:rPr>
       </w:pPr>
     </w:p>
     <w:p>
       <w:pPr>
-        <w:pStyle w:val="Caption"/>
-      </w:pPr>
-      <w:bookmarkStart w:id="5" w:name="_Ref528588035"/>
-      <w:bookmarkStart w:id="6" w:name="_Ref528588014"/>
-      <w:r>
-        <w:t xml:space="preserve">Table </w:t>
-      </w:r>
-      <w:r>
-        <w:fldChar w:fldCharType="begin"/>
-      </w:r>
-      <w:r>
-        <w:instrText xml:space="preserve"> SEQ Table \* ARABIC </w:instrText>
-      </w:r>
-      <w:r>
-        <w:fldChar w:fldCharType="separate"/>
-      </w:r>
-      <w:r>
-        <w:rPr>
-          <w:noProof/>
-        </w:rPr>
-        <w:t>2</w:t>
-      </w:r>
-      <w:r>
-        <w:fldChar w:fldCharType="end"/>
-      </w:r>
-      <w:bookmarkEnd w:id="5"/>
-      <w:r>
-        <w:t xml:space="preserve"> - Text Features</w:t>
-      </w:r>
-      <w:bookmarkEnd w:id="6"/>
+        <w:pStyle w:val="Heading1"/>
+        <w:rPr>
+          <w:rFonts w:eastAsia="Linux Libertine" w:cs="Linux Libertine"/>
+          <w:u w:val="single"/>
+        </w:rPr>
+      </w:pPr>
+      <w:r>
+        <w:rPr>
+          <w:rFonts w:eastAsia="Linux Libertine" w:cs="Linux Libertine"/>
+        </w:rPr>
+        <w:t xml:space="preserve">5 </w:t>
+      </w:r>
+      <w:r>
+        <w:rPr>
+          <w:rFonts w:eastAsia="Linux Libertine" w:cs="Linux Libertine"/>
+        </w:rPr>
+        <w:t>Limitations and Outlook</w:t>
+      </w:r>
     </w:p>
     <w:p>
       <w:pPr>
+        <w:ind w:firstLine="0"/>
         <w:jc w:val="left"/>
-      </w:pPr>
-      <w:r>
-        <w:rPr>
-          <w:noProof/>
-        </w:rPr>
-        <w:drawing>
-          <wp:inline distT="0" distB="0" distL="0" distR="0" wp14:anchorId="49710251" wp14:editId="03DF10C9">
-            <wp:extent cx="3325091" cy="574964"/>
-            <wp:effectExtent l="0" t="0" r="0" b="0"/>
-            <wp:docPr id="2036055423" name="picture"/>
-            <wp:cNvGraphicFramePr>
-              <a:graphicFrameLocks xmlns:a="http://schemas.openxmlformats.org/drawingml/2006/main" noChangeAspect="1"/>
-            </wp:cNvGraphicFramePr>
-            <a:graphic xmlns:a="http://schemas.openxmlformats.org/drawingml/2006/main">
-              <a:graphicData uri="http://schemas.openxmlformats.org/drawingml/2006/picture">
-                <pic:pic xmlns:pic="http://schemas.openxmlformats.org/drawingml/2006/picture">
-                  <pic:nvPicPr>
-                    <pic:cNvPr id="0" name="picture"/>
-                    <pic:cNvPicPr/>
-                  </pic:nvPicPr>
-                  <pic:blipFill>
-                    <a:blip r:embed="rId21">
-                      <a:extLst>
-                        <a:ext uri="{28A0092B-C50C-407E-A947-70E740481C1C}">
-                          <a14:useLocalDpi xmlns:a14="http://schemas.microsoft.com/office/drawing/2010/main" val="0"/>
-                        </a:ext>
-                      </a:extLst>
-                    </a:blip>
-                    <a:stretch>
-                      <a:fillRect/>
-                    </a:stretch>
-                  </pic:blipFill>
-                  <pic:spPr>
-                    <a:xfrm>
-                      <a:off x="0" y="0"/>
-                      <a:ext cx="3325091" cy="574964"/>
-                    </a:xfrm>
-                    <a:prstGeom prst="rect">
-                      <a:avLst/>
-                    </a:prstGeom>
-                  </pic:spPr>
-                </pic:pic>
-              </a:graphicData>
-            </a:graphic>
-          </wp:inline>
-        </w:drawing>
-      </w:r>
+        <w:rPr>
+          <w:rFonts w:eastAsia="Linux Libertine" w:cs="Linux Libertine"/>
+          <w:sz w:val="22"/>
+        </w:rPr>
+      </w:pPr>
     </w:p>
     <w:p>
       <w:pPr>
@@ -2957,176 +2298,39 @@
           <w:rFonts w:eastAsia="Linux Libertine" w:cs="Linux Libertine"/>
           <w:sz w:val="22"/>
         </w:rPr>
-        <w:t xml:space="preserve">The </w:t>
-      </w:r>
-      <w:r>
-        <w:rPr>
-          <w:rFonts w:eastAsia="Linux Libertine" w:cs="Linux Libertine"/>
-          <w:sz w:val="22"/>
-        </w:rPr>
-        <w:t>models</w:t>
-      </w:r>
-      <w:r>
-        <w:rPr>
-          <w:rFonts w:eastAsia="Linux Libertine" w:cs="Linux Libertine"/>
-          <w:sz w:val="22"/>
-        </w:rPr>
-        <w:t xml:space="preserve"> that uses text-based features</w:t>
-      </w:r>
-      <w:r>
-        <w:rPr>
-          <w:rFonts w:eastAsia="Linux Libertine" w:cs="Linux Libertine"/>
-          <w:sz w:val="22"/>
-        </w:rPr>
-        <w:t xml:space="preserve"> </w:t>
-      </w:r>
-      <w:r>
-        <w:rPr>
-          <w:color w:val="0070C0"/>
-        </w:rPr>
-        <w:fldChar w:fldCharType="begin"/>
-      </w:r>
-      <w:r>
-        <w:rPr>
-          <w:rFonts w:eastAsia="Linux Libertine" w:cs="Linux Libertine"/>
-          <w:color w:val="0070C0"/>
-          <w:sz w:val="22"/>
-        </w:rPr>
-        <w:instrText xml:space="preserve"> REF _Ref528588035 \h </w:instrText>
-      </w:r>
-      <w:r>
-        <w:rPr>
-          <w:color w:val="0070C0"/>
-        </w:rPr>
-      </w:r>
-      <w:r>
-        <w:rPr>
-          <w:rFonts w:eastAsia="Linux Libertine" w:cs="Linux Libertine"/>
-          <w:color w:val="0070C0"/>
-          <w:sz w:val="22"/>
-        </w:rPr>
-        <w:fldChar w:fldCharType="separate"/>
-      </w:r>
-      <w:r>
-        <w:rPr>
-          <w:color w:val="0070C0"/>
-        </w:rPr>
-        <w:t xml:space="preserve">Table </w:t>
-      </w:r>
-      <w:r>
-        <w:rPr>
-          <w:noProof/>
-          <w:color w:val="0070C0"/>
-        </w:rPr>
-        <w:t>2</w:t>
-      </w:r>
-      <w:r>
-        <w:rPr>
-          <w:color w:val="0070C0"/>
-        </w:rPr>
-        <w:fldChar w:fldCharType="end"/>
-      </w:r>
-      <w:r>
-        <w:rPr>
-          <w:rFonts w:eastAsia="Linux Libertine" w:cs="Linux Libertine"/>
-          <w:color w:val="0070C0"/>
-          <w:sz w:val="22"/>
-        </w:rPr>
-        <w:t xml:space="preserve"> </w:t>
-      </w:r>
-      <w:r>
-        <w:rPr>
-          <w:rFonts w:eastAsia="Linux Libertine" w:cs="Linux Libertine"/>
-          <w:sz w:val="22"/>
-        </w:rPr>
-        <w:t>show slightly better results. Name being the strongest identifier so far, with an accuracy of 66%.</w:t>
+        <w:t>We didn’t use as many folds as we would have liked to. Training and testing the models for different hyperparameter settings on different feature set combinations proved to take too long. There may be some bias in our results depending on the validation sets used in the different K Fold validation procedures.</w:t>
       </w:r>
     </w:p>
     <w:p>
       <w:pPr>
-        <w:pStyle w:val="Caption"/>
-      </w:pPr>
-      <w:bookmarkStart w:id="7" w:name="_Ref528588058"/>
-      <w:r>
-        <w:t xml:space="preserve">Table </w:t>
-      </w:r>
-      <w:r>
-        <w:fldChar w:fldCharType="begin"/>
-      </w:r>
-      <w:r>
-        <w:instrText xml:space="preserve"> SEQ Table \* ARABIC </w:instrText>
-      </w:r>
-      <w:r>
-        <w:fldChar w:fldCharType="separate"/>
-      </w:r>
-      <w:r>
-        <w:rPr>
-          <w:noProof/>
-        </w:rPr>
-        <w:t>3</w:t>
-      </w:r>
-      <w:r>
-        <w:fldChar w:fldCharType="end"/>
-      </w:r>
-      <w:bookmarkEnd w:id="7"/>
-      <w:r>
-        <w:t xml:space="preserve"> - Combined Features</w:t>
-      </w:r>
+        <w:ind w:firstLine="0"/>
+        <w:jc w:val="left"/>
+        <w:rPr>
+          <w:rFonts w:eastAsia="Linux Libertine" w:cs="Linux Libertine"/>
+          <w:sz w:val="22"/>
+        </w:rPr>
+      </w:pPr>
     </w:p>
     <w:p>
       <w:pPr>
+        <w:ind w:firstLine="0"/>
         <w:jc w:val="left"/>
-      </w:pPr>
-      <w:r>
-        <w:rPr>
-          <w:noProof/>
-        </w:rPr>
-        <w:drawing>
-          <wp:inline distT="0" distB="0" distL="0" distR="0" wp14:anchorId="74347ACA" wp14:editId="5C455317">
-            <wp:extent cx="2914650" cy="880467"/>
-            <wp:effectExtent l="0" t="0" r="0" b="0"/>
-            <wp:docPr id="435489592" name="picture"/>
-            <wp:cNvGraphicFramePr>
-              <a:graphicFrameLocks xmlns:a="http://schemas.openxmlformats.org/drawingml/2006/main" noChangeAspect="1"/>
-            </wp:cNvGraphicFramePr>
-            <a:graphic xmlns:a="http://schemas.openxmlformats.org/drawingml/2006/main">
-              <a:graphicData uri="http://schemas.openxmlformats.org/drawingml/2006/picture">
-                <pic:pic xmlns:pic="http://schemas.openxmlformats.org/drawingml/2006/picture">
-                  <pic:nvPicPr>
-                    <pic:cNvPr id="0" name="picture"/>
-                    <pic:cNvPicPr/>
-                  </pic:nvPicPr>
-                  <pic:blipFill>
-                    <a:blip r:embed="rId22" cstate="print">
-                      <a:extLst>
-                        <a:ext uri="{28A0092B-C50C-407E-A947-70E740481C1C}">
-                          <a14:useLocalDpi xmlns:a14="http://schemas.microsoft.com/office/drawing/2010/main" val="0"/>
-                        </a:ext>
-                      </a:extLst>
-                    </a:blip>
-                    <a:stretch>
-                      <a:fillRect/>
-                    </a:stretch>
-                  </pic:blipFill>
-                  <pic:spPr>
-                    <a:xfrm>
-                      <a:off x="0" y="0"/>
-                      <a:ext cx="2914650" cy="880467"/>
-                    </a:xfrm>
-                    <a:prstGeom prst="rect">
-                      <a:avLst/>
-                    </a:prstGeom>
-                  </pic:spPr>
-                </pic:pic>
-              </a:graphicData>
-            </a:graphic>
-          </wp:inline>
-        </w:drawing>
+        <w:rPr>
+          <w:rFonts w:eastAsia="Linux Libertine" w:cs="Linux Libertine"/>
+          <w:sz w:val="22"/>
+        </w:rPr>
+      </w:pPr>
+      <w:r>
+        <w:rPr>
+          <w:rFonts w:eastAsia="Linux Libertine" w:cs="Linux Libertine"/>
+          <w:sz w:val="22"/>
+        </w:rPr>
+        <w:t xml:space="preserve">In gathering our results, we didn’t use a test set. All our numbers come from an averaging procedure on the results from K Fold Cross Validations. Testing our final models on a test set may give a more accurate result as to how they would perform in a real-world scenario. </w:t>
       </w:r>
     </w:p>
     <w:p>
       <w:pPr>
-        <w:ind w:left="3540" w:firstLine="708"/>
+        <w:ind w:firstLine="0"/>
         <w:jc w:val="left"/>
         <w:rPr>
           <w:rFonts w:eastAsia="Linux Libertine" w:cs="Linux Libertine"/>
@@ -3148,156 +2352,7 @@
           <w:rFonts w:eastAsia="Linux Libertine" w:cs="Linux Libertine"/>
           <w:sz w:val="22"/>
         </w:rPr>
-        <w:lastRenderedPageBreak/>
-        <w:t xml:space="preserve">However, as we combine the features used in the singular </w:t>
-      </w:r>
-      <w:proofErr w:type="gramStart"/>
-      <w:r>
-        <w:rPr>
-          <w:rFonts w:eastAsia="Linux Libertine" w:cs="Linux Libertine"/>
-          <w:sz w:val="22"/>
-        </w:rPr>
-        <w:t>feature based</w:t>
-      </w:r>
-      <w:proofErr w:type="gramEnd"/>
-      <w:r>
-        <w:rPr>
-          <w:rFonts w:eastAsia="Linux Libertine" w:cs="Linux Libertine"/>
-          <w:sz w:val="22"/>
-        </w:rPr>
-        <w:t xml:space="preserve"> models, the prediction accuracy rises, as high as 70%</w:t>
-      </w:r>
-      <w:r>
-        <w:rPr>
-          <w:rFonts w:eastAsia="Linux Libertine" w:cs="Linux Libertine"/>
-          <w:sz w:val="22"/>
-        </w:rPr>
-        <w:t xml:space="preserve"> </w:t>
-      </w:r>
-      <w:r>
-        <w:rPr>
-          <w:rFonts w:eastAsia="Linux Libertine" w:cs="Linux Libertine"/>
-          <w:color w:val="0070C0"/>
-          <w:sz w:val="22"/>
-        </w:rPr>
-        <w:fldChar w:fldCharType="begin"/>
-      </w:r>
-      <w:r>
-        <w:rPr>
-          <w:rFonts w:eastAsia="Linux Libertine" w:cs="Linux Libertine"/>
-          <w:color w:val="0070C0"/>
-          <w:sz w:val="22"/>
-        </w:rPr>
-        <w:instrText xml:space="preserve"> REF _Ref528588058 \h </w:instrText>
-      </w:r>
-      <w:r>
-        <w:rPr>
-          <w:rFonts w:eastAsia="Linux Libertine" w:cs="Linux Libertine"/>
-          <w:color w:val="0070C0"/>
-          <w:sz w:val="22"/>
-        </w:rPr>
-      </w:r>
-      <w:r>
-        <w:rPr>
-          <w:rFonts w:eastAsia="Linux Libertine" w:cs="Linux Libertine"/>
-          <w:color w:val="0070C0"/>
-          <w:sz w:val="22"/>
-        </w:rPr>
-        <w:fldChar w:fldCharType="separate"/>
-      </w:r>
-      <w:r>
-        <w:rPr>
-          <w:color w:val="0070C0"/>
-        </w:rPr>
-        <w:t xml:space="preserve">Table </w:t>
-      </w:r>
-      <w:r>
-        <w:rPr>
-          <w:noProof/>
-          <w:color w:val="0070C0"/>
-        </w:rPr>
-        <w:t>3</w:t>
-      </w:r>
-      <w:r>
-        <w:rPr>
-          <w:rFonts w:eastAsia="Linux Libertine" w:cs="Linux Libertine"/>
-          <w:color w:val="0070C0"/>
-          <w:sz w:val="22"/>
-        </w:rPr>
-        <w:fldChar w:fldCharType="end"/>
-      </w:r>
-      <w:r>
-        <w:rPr>
-          <w:rFonts w:eastAsia="Linux Libertine" w:cs="Linux Libertine"/>
-          <w:sz w:val="22"/>
-        </w:rPr>
-        <w:t>. Following John D. Burger’s et al</w:t>
-      </w:r>
-      <w:sdt>
-        <w:sdtPr>
-          <w:rPr>
-            <w:rFonts w:eastAsia="Linux Libertine" w:cs="Linux Libertine"/>
-            <w:sz w:val="22"/>
-          </w:rPr>
-          <w:id w:val="828869030"/>
-          <w:citation/>
-        </w:sdtPr>
-        <w:sdtContent>
-          <w:r>
-            <w:rPr>
-              <w:rFonts w:eastAsia="Linux Libertine" w:cs="Linux Libertine"/>
-              <w:sz w:val="22"/>
-            </w:rPr>
-            <w:fldChar w:fldCharType="begin"/>
-          </w:r>
-          <w:r>
-            <w:rPr>
-              <w:rFonts w:eastAsia="Linux Libertine" w:cs="Linux Libertine"/>
-              <w:sz w:val="22"/>
-              <w:lang w:val="en-IE"/>
-            </w:rPr>
-            <w:instrText xml:space="preserve"> CITATION Bur11 \l 6153 </w:instrText>
-          </w:r>
-          <w:r>
-            <w:rPr>
-              <w:rFonts w:eastAsia="Linux Libertine" w:cs="Linux Libertine"/>
-              <w:sz w:val="22"/>
-            </w:rPr>
-            <w:fldChar w:fldCharType="separate"/>
-          </w:r>
-          <w:r>
-            <w:rPr>
-              <w:rFonts w:eastAsia="Linux Libertine" w:cs="Linux Libertine"/>
-              <w:noProof/>
-              <w:sz w:val="22"/>
-              <w:lang w:val="en-IE"/>
-            </w:rPr>
-            <w:t xml:space="preserve"> </w:t>
-          </w:r>
-          <w:r>
-            <w:rPr>
-              <w:rFonts w:eastAsia="Linux Libertine" w:cs="Linux Libertine"/>
-              <w:noProof/>
-              <w:sz w:val="22"/>
-              <w:lang w:val="en-IE"/>
-            </w:rPr>
-            <w:t>[1]</w:t>
-          </w:r>
-          <w:r>
-            <w:rPr>
-              <w:rFonts w:eastAsia="Linux Libertine" w:cs="Linux Libertine"/>
-              <w:sz w:val="22"/>
-            </w:rPr>
-            <w:fldChar w:fldCharType="end"/>
-          </w:r>
-        </w:sdtContent>
-      </w:sdt>
-      <w:r>
-        <w:rPr>
-          <w:rFonts w:eastAsia="Linux Libertine" w:cs="Linux Libertine"/>
-          <w:sz w:val="22"/>
-        </w:rPr>
-        <w:t xml:space="preserve"> success with using the name, tweet, description and </w:t>
+        <w:t xml:space="preserve">Only </w:t>
       </w:r>
       <w:proofErr w:type="spellStart"/>
       <w:r>
@@ -3305,7 +2360,7 @@
           <w:rFonts w:eastAsia="Linux Libertine" w:cs="Linux Libertine"/>
           <w:sz w:val="22"/>
         </w:rPr>
-        <w:t>screen_name</w:t>
+        <w:t>LinearSVC</w:t>
       </w:r>
       <w:proofErr w:type="spellEnd"/>
       <w:r>
@@ -3313,624 +2368,26 @@
           <w:rFonts w:eastAsia="Linux Libertine" w:cs="Linux Libertine"/>
           <w:sz w:val="22"/>
         </w:rPr>
-        <w:t>, we chose to combine this type of data in various combinations to feed as features into our models. Those combinations that returned high accuracy are shown in the above table</w:t>
-      </w:r>
-      <w:r>
-        <w:rPr>
-          <w:rFonts w:eastAsia="Linux Libertine" w:cs="Linux Libertine"/>
-          <w:sz w:val="22"/>
-        </w:rPr>
-        <w:t xml:space="preserve"> </w:t>
-      </w:r>
-      <w:r>
-        <w:rPr>
-          <w:rFonts w:eastAsia="Linux Libertine" w:cs="Linux Libertine"/>
-          <w:color w:val="0070C0"/>
-          <w:sz w:val="22"/>
-        </w:rPr>
-        <w:fldChar w:fldCharType="begin"/>
-      </w:r>
-      <w:r>
-        <w:rPr>
-          <w:rFonts w:eastAsia="Linux Libertine" w:cs="Linux Libertine"/>
-          <w:color w:val="0070C0"/>
-          <w:sz w:val="22"/>
-        </w:rPr>
-        <w:instrText xml:space="preserve"> REF _Ref528588058 \h </w:instrText>
-      </w:r>
-      <w:r>
-        <w:rPr>
-          <w:rFonts w:eastAsia="Linux Libertine" w:cs="Linux Libertine"/>
-          <w:color w:val="0070C0"/>
-          <w:sz w:val="22"/>
-        </w:rPr>
-      </w:r>
-      <w:r>
-        <w:rPr>
-          <w:rFonts w:eastAsia="Linux Libertine" w:cs="Linux Libertine"/>
-          <w:color w:val="0070C0"/>
-          <w:sz w:val="22"/>
-        </w:rPr>
-        <w:fldChar w:fldCharType="separate"/>
+        <w:t xml:space="preserve"> used the complete feature set of both textual and numerical features. We may have seen better results if the Naïve Bayes or </w:t>
       </w:r>
       <w:proofErr w:type="spellStart"/>
       <w:r>
         <w:rPr>
-          <w:color w:val="0070C0"/>
-        </w:rPr>
-        <w:t>Table</w:t>
+          <w:rFonts w:eastAsia="Linux Libertine" w:cs="Linux Libertine"/>
+          <w:sz w:val="22"/>
+        </w:rPr>
+        <w:t>KNeighbours</w:t>
       </w:r>
       <w:proofErr w:type="spellEnd"/>
       <w:r>
         <w:rPr>
-          <w:color w:val="0070C0"/>
-        </w:rPr>
-        <w:t xml:space="preserve"> </w:t>
-      </w:r>
-      <w:r>
-        <w:rPr>
-          <w:noProof/>
-          <w:color w:val="0070C0"/>
-        </w:rPr>
-        <w:t>3</w:t>
-      </w:r>
-      <w:r>
-        <w:rPr>
-          <w:rFonts w:eastAsia="Linux Libertine" w:cs="Linux Libertine"/>
-          <w:color w:val="0070C0"/>
-          <w:sz w:val="22"/>
-        </w:rPr>
-        <w:fldChar w:fldCharType="end"/>
-      </w:r>
-    </w:p>
-    <w:p>
-      <w:pPr>
-        <w:jc w:val="left"/>
-        <w:rPr>
-          <w:rFonts w:eastAsia="Linux Libertine" w:cs="Linux Libertine"/>
-          <w:sz w:val="22"/>
-        </w:rPr>
-      </w:pPr>
-    </w:p>
-    <w:p>
-      <w:pPr>
-        <w:ind w:firstLine="0"/>
-        <w:jc w:val="left"/>
-        <w:rPr>
-          <w:rFonts w:eastAsia="Linux Libertine" w:cs="Linux Libertine"/>
-          <w:sz w:val="22"/>
-        </w:rPr>
-      </w:pPr>
-      <w:r>
-        <w:rPr>
-          <w:rFonts w:eastAsia="Linux Libertine" w:cs="Linux Libertine"/>
-          <w:sz w:val="22"/>
-        </w:rPr>
-        <w:t xml:space="preserve">We believe that these results aren’t strong enough to </w:t>
-      </w:r>
-      <w:proofErr w:type="spellStart"/>
-      <w:r>
-        <w:rPr>
-          <w:rFonts w:eastAsia="Linux Libertine" w:cs="Linux Libertine"/>
-          <w:sz w:val="22"/>
-        </w:rPr>
-        <w:t>used</w:t>
-      </w:r>
-      <w:proofErr w:type="spellEnd"/>
-      <w:r>
-        <w:rPr>
-          <w:rFonts w:eastAsia="Linux Libertine" w:cs="Linux Libertine"/>
-          <w:sz w:val="22"/>
-        </w:rPr>
-        <w:t xml:space="preserve"> as a classifier in a commercial or professional environment. Our best model, which used name and </w:t>
-      </w:r>
-      <w:proofErr w:type="spellStart"/>
-      <w:r>
-        <w:rPr>
-          <w:rFonts w:eastAsia="Linux Libertine" w:cs="Linux Libertine"/>
-          <w:sz w:val="22"/>
-        </w:rPr>
-        <w:t>screen_name</w:t>
-      </w:r>
-      <w:proofErr w:type="spellEnd"/>
-      <w:r>
-        <w:rPr>
-          <w:rFonts w:eastAsia="Linux Libertine" w:cs="Linux Libertine"/>
-          <w:sz w:val="22"/>
-        </w:rPr>
-        <w:t xml:space="preserve"> data</w:t>
-      </w:r>
-      <w:r>
-        <w:rPr>
-          <w:rFonts w:eastAsia="Linux Libertine" w:cs="Linux Libertine"/>
-          <w:sz w:val="22"/>
-        </w:rPr>
-        <w:t xml:space="preserve"> </w:t>
-      </w:r>
-      <w:r>
-        <w:rPr>
-          <w:color w:val="0070C0"/>
-        </w:rPr>
-        <w:fldChar w:fldCharType="begin"/>
-      </w:r>
-      <w:r>
-        <w:rPr>
-          <w:rFonts w:eastAsia="Linux Libertine" w:cs="Linux Libertine"/>
-          <w:color w:val="0070C0"/>
-          <w:sz w:val="22"/>
-        </w:rPr>
-        <w:instrText xml:space="preserve"> REF _Ref528588058 \h </w:instrText>
-      </w:r>
-      <w:r>
-        <w:rPr>
-          <w:color w:val="0070C0"/>
-        </w:rPr>
-      </w:r>
-      <w:r>
-        <w:rPr>
-          <w:rFonts w:eastAsia="Linux Libertine" w:cs="Linux Libertine"/>
-          <w:color w:val="0070C0"/>
-          <w:sz w:val="22"/>
-        </w:rPr>
-        <w:fldChar w:fldCharType="separate"/>
-      </w:r>
-      <w:r>
-        <w:rPr>
-          <w:color w:val="0070C0"/>
-        </w:rPr>
-        <w:t xml:space="preserve">Table </w:t>
-      </w:r>
-      <w:r>
-        <w:rPr>
-          <w:noProof/>
-          <w:color w:val="0070C0"/>
-        </w:rPr>
-        <w:t>3</w:t>
-      </w:r>
-      <w:r>
-        <w:rPr>
-          <w:color w:val="0070C0"/>
-        </w:rPr>
-        <w:fldChar w:fldCharType="end"/>
-      </w:r>
-      <w:r>
-        <w:rPr>
-          <w:rFonts w:eastAsia="Linux Libertine" w:cs="Linux Libertine"/>
-          <w:sz w:val="22"/>
-        </w:rPr>
-        <w:t>, was able to reach an accuracy of 71%,</w:t>
-      </w:r>
-      <w:r>
-        <w:rPr>
-          <w:rFonts w:eastAsia="Linux Libertine" w:cs="Linux Libertine"/>
-          <w:sz w:val="22"/>
-        </w:rPr>
-        <w:t xml:space="preserve"> which is less than the 92% reported by John D. Burger et al</w:t>
-      </w:r>
-      <w:sdt>
-        <w:sdtPr>
-          <w:rPr>
-            <w:rFonts w:eastAsia="Linux Libertine" w:cs="Linux Libertine"/>
-            <w:sz w:val="22"/>
-          </w:rPr>
-          <w:id w:val="505489745"/>
-          <w:citation/>
-        </w:sdtPr>
-        <w:sdtContent>
-          <w:r>
-            <w:rPr>
-              <w:rFonts w:eastAsia="Linux Libertine" w:cs="Linux Libertine"/>
-              <w:sz w:val="22"/>
-            </w:rPr>
-            <w:fldChar w:fldCharType="begin"/>
-          </w:r>
-          <w:r>
-            <w:rPr>
-              <w:rFonts w:eastAsia="Linux Libertine" w:cs="Linux Libertine"/>
-              <w:sz w:val="22"/>
-              <w:lang w:val="en-IE"/>
-            </w:rPr>
-            <w:instrText xml:space="preserve"> CITATION Bur11 \l 6153 </w:instrText>
-          </w:r>
-          <w:r>
-            <w:rPr>
-              <w:rFonts w:eastAsia="Linux Libertine" w:cs="Linux Libertine"/>
-              <w:sz w:val="22"/>
-            </w:rPr>
-            <w:fldChar w:fldCharType="separate"/>
-          </w:r>
-          <w:r>
-            <w:rPr>
-              <w:rFonts w:eastAsia="Linux Libertine" w:cs="Linux Libertine"/>
-              <w:noProof/>
-              <w:sz w:val="22"/>
-              <w:lang w:val="en-IE"/>
-            </w:rPr>
-            <w:t xml:space="preserve"> </w:t>
-          </w:r>
-          <w:r>
-            <w:rPr>
-              <w:rFonts w:eastAsia="Linux Libertine" w:cs="Linux Libertine"/>
-              <w:noProof/>
-              <w:sz w:val="22"/>
-              <w:lang w:val="en-IE"/>
-            </w:rPr>
-            <w:t>[1]</w:t>
-          </w:r>
-          <w:r>
-            <w:rPr>
-              <w:rFonts w:eastAsia="Linux Libertine" w:cs="Linux Libertine"/>
-              <w:sz w:val="22"/>
-            </w:rPr>
-            <w:fldChar w:fldCharType="end"/>
-          </w:r>
-        </w:sdtContent>
-      </w:sdt>
-      <w:r>
-        <w:rPr>
-          <w:rFonts w:eastAsia="Linux Libertine" w:cs="Linux Libertine"/>
-          <w:sz w:val="22"/>
-        </w:rPr>
-        <w:t xml:space="preserve"> and the 80% reported by Clay Fink et al</w:t>
-      </w:r>
-      <w:sdt>
-        <w:sdtPr>
-          <w:rPr>
-            <w:rFonts w:eastAsia="Linux Libertine" w:cs="Linux Libertine"/>
-            <w:sz w:val="22"/>
-          </w:rPr>
-          <w:id w:val="-230853986"/>
-          <w:citation/>
-        </w:sdtPr>
-        <w:sdtContent>
-          <w:r>
-            <w:rPr>
-              <w:rFonts w:eastAsia="Linux Libertine" w:cs="Linux Libertine"/>
-              <w:sz w:val="22"/>
-            </w:rPr>
-            <w:fldChar w:fldCharType="begin"/>
-          </w:r>
-          <w:r>
-            <w:rPr>
-              <w:rFonts w:eastAsia="Linux Libertine" w:cs="Linux Libertine"/>
-              <w:sz w:val="22"/>
-              <w:lang w:val="en-IE"/>
-            </w:rPr>
-            <w:instrText xml:space="preserve"> CITATION Fin12 \l 6153 </w:instrText>
-          </w:r>
-          <w:r>
-            <w:rPr>
-              <w:rFonts w:eastAsia="Linux Libertine" w:cs="Linux Libertine"/>
-              <w:sz w:val="22"/>
-            </w:rPr>
-            <w:fldChar w:fldCharType="separate"/>
-          </w:r>
-          <w:r>
-            <w:rPr>
-              <w:rFonts w:eastAsia="Linux Libertine" w:cs="Linux Libertine"/>
-              <w:noProof/>
-              <w:sz w:val="22"/>
-              <w:lang w:val="en-IE"/>
-            </w:rPr>
-            <w:t xml:space="preserve"> </w:t>
-          </w:r>
-          <w:r>
-            <w:rPr>
-              <w:rFonts w:eastAsia="Linux Libertine" w:cs="Linux Libertine"/>
-              <w:noProof/>
-              <w:sz w:val="22"/>
-              <w:lang w:val="en-IE"/>
-            </w:rPr>
-            <w:t>[2]</w:t>
-          </w:r>
-          <w:r>
-            <w:rPr>
-              <w:rFonts w:eastAsia="Linux Libertine" w:cs="Linux Libertine"/>
-              <w:sz w:val="22"/>
-            </w:rPr>
-            <w:fldChar w:fldCharType="end"/>
-          </w:r>
-        </w:sdtContent>
-      </w:sdt>
-      <w:r>
-        <w:rPr>
-          <w:rFonts w:eastAsia="Linux Libertine" w:cs="Linux Libertine"/>
-          <w:sz w:val="22"/>
-        </w:rPr>
-        <w:t>.</w:t>
-      </w:r>
-    </w:p>
-    <w:p>
-      <w:pPr>
-        <w:ind w:firstLine="0"/>
-        <w:jc w:val="left"/>
-        <w:rPr>
-          <w:rFonts w:eastAsia="Linux Libertine" w:cs="Linux Libertine"/>
-          <w:sz w:val="22"/>
-        </w:rPr>
-      </w:pPr>
-    </w:p>
-    <w:p>
-      <w:pPr>
-        <w:ind w:firstLine="0"/>
-        <w:jc w:val="left"/>
-        <w:rPr>
-          <w:rFonts w:eastAsia="Linux Libertine" w:cs="Linux Libertine"/>
-          <w:sz w:val="22"/>
-        </w:rPr>
-      </w:pPr>
-      <w:r>
-        <w:rPr>
-          <w:rFonts w:eastAsia="Linux Libertine" w:cs="Linux Libertine"/>
-          <w:sz w:val="22"/>
-        </w:rPr>
-        <w:t>Hence</w:t>
-      </w:r>
-      <w:r>
-        <w:rPr>
-          <w:rFonts w:eastAsia="Linux Libertine" w:cs="Linux Libertine"/>
-          <w:sz w:val="22"/>
-        </w:rPr>
-        <w:t>, name</w:t>
-      </w:r>
-      <w:r>
-        <w:rPr>
-          <w:rFonts w:eastAsia="Linux Libertine" w:cs="Linux Libertine"/>
-          <w:sz w:val="22"/>
-        </w:rPr>
-        <w:t xml:space="preserve"> </w:t>
-      </w:r>
-      <w:r>
-        <w:rPr>
-          <w:rFonts w:eastAsia="Linux Libertine" w:cs="Linux Libertine"/>
-          <w:sz w:val="22"/>
-        </w:rPr>
-        <w:t xml:space="preserve">is the most </w:t>
-      </w:r>
-      <w:r>
-        <w:rPr>
-          <w:rFonts w:eastAsia="Linux Libertine" w:cs="Linux Libertine"/>
-          <w:sz w:val="22"/>
-        </w:rPr>
-        <w:t xml:space="preserve">indicative of gender, and </w:t>
-      </w:r>
-      <w:r>
-        <w:rPr>
-          <w:rFonts w:eastAsia="Linux Libertine" w:cs="Linux Libertine"/>
-          <w:sz w:val="22"/>
-        </w:rPr>
-        <w:t>when</w:t>
-      </w:r>
-      <w:r>
-        <w:rPr>
-          <w:rFonts w:eastAsia="Linux Libertine" w:cs="Linux Libertine"/>
-          <w:sz w:val="22"/>
-        </w:rPr>
-        <w:t xml:space="preserve"> combining feature data into a single model, name and </w:t>
-      </w:r>
-      <w:proofErr w:type="spellStart"/>
-      <w:r>
-        <w:rPr>
-          <w:rFonts w:eastAsia="Linux Libertine" w:cs="Linux Libertine"/>
-          <w:sz w:val="22"/>
-        </w:rPr>
-        <w:t>screen_name</w:t>
-      </w:r>
-      <w:proofErr w:type="spellEnd"/>
-      <w:r>
-        <w:rPr>
-          <w:rFonts w:eastAsia="Linux Libertine" w:cs="Linux Libertine"/>
-          <w:sz w:val="22"/>
-        </w:rPr>
-        <w:t xml:space="preserve"> </w:t>
-      </w:r>
-      <w:proofErr w:type="gramStart"/>
-      <w:r>
-        <w:rPr>
-          <w:rFonts w:eastAsia="Linux Libertine" w:cs="Linux Libertine"/>
-          <w:sz w:val="22"/>
-        </w:rPr>
-        <w:t>are</w:t>
-      </w:r>
-      <w:proofErr w:type="gramEnd"/>
-      <w:r>
-        <w:rPr>
-          <w:rFonts w:eastAsia="Linux Libertine" w:cs="Linux Libertine"/>
-          <w:sz w:val="22"/>
-        </w:rPr>
-        <w:t xml:space="preserve"> the most </w:t>
-      </w:r>
-      <w:r>
-        <w:rPr>
-          <w:rFonts w:eastAsia="Linux Libertine" w:cs="Linux Libertine"/>
-          <w:sz w:val="22"/>
-        </w:rPr>
-        <w:t>indicative</w:t>
-      </w:r>
-      <w:r>
-        <w:rPr>
-          <w:rFonts w:eastAsia="Linux Libertine" w:cs="Linux Libertine"/>
-          <w:sz w:val="22"/>
-        </w:rPr>
-        <w:t>.</w:t>
-      </w:r>
-    </w:p>
-    <w:p>
-      <w:pPr>
-        <w:ind w:firstLine="0"/>
-        <w:jc w:val="left"/>
-        <w:rPr>
-          <w:rFonts w:eastAsia="Linux Libertine" w:cs="Linux Libertine"/>
-          <w:sz w:val="22"/>
-        </w:rPr>
-      </w:pPr>
-    </w:p>
-    <w:p>
-      <w:pPr>
-        <w:pStyle w:val="Heading1"/>
-        <w:rPr>
-          <w:rFonts w:eastAsia="Linux Libertine" w:cs="Linux Libertine"/>
-        </w:rPr>
-      </w:pPr>
-    </w:p>
-    <w:p>
-      <w:pPr>
-        <w:pStyle w:val="Heading1"/>
-        <w:rPr>
-          <w:rFonts w:eastAsia="Linux Libertine" w:cs="Linux Libertine"/>
-          <w:u w:val="single"/>
-        </w:rPr>
-      </w:pPr>
-      <w:r>
-        <w:rPr>
-          <w:rFonts w:eastAsia="Linux Libertine" w:cs="Linux Libertine"/>
-        </w:rPr>
-        <w:t xml:space="preserve">5 </w:t>
-      </w:r>
-      <w:r>
-        <w:rPr>
-          <w:rFonts w:eastAsia="Linux Libertine" w:cs="Linux Libertine"/>
-        </w:rPr>
-        <w:t>Limitations and Outlook</w:t>
-      </w:r>
-    </w:p>
-    <w:p>
-      <w:pPr>
-        <w:jc w:val="left"/>
-        <w:rPr>
-          <w:rFonts w:eastAsia="Linux Libertine" w:cs="Linux Libertine"/>
-        </w:rPr>
-      </w:pPr>
-    </w:p>
-    <w:p>
-      <w:pPr>
-        <w:ind w:firstLine="0"/>
-        <w:jc w:val="left"/>
-        <w:rPr>
-          <w:rFonts w:eastAsia="Linux Libertine" w:cs="Linux Libertine"/>
-          <w:color w:val="FF0000"/>
-          <w:sz w:val="22"/>
-        </w:rPr>
-      </w:pPr>
-      <w:r>
-        <w:rPr>
-          <w:rFonts w:eastAsia="Linux Libertine" w:cs="Linux Libertine"/>
-          <w:color w:val="FF0000"/>
-          <w:sz w:val="22"/>
-        </w:rPr>
-        <w:t>The main limitation that we encountered, was that a major part of our data was not linearly separable (particularly the numeric data). A polynomial kernel was used to cater for this fact, but still the predication accuracy remained low.</w:t>
-      </w:r>
-    </w:p>
-    <w:p>
-      <w:pPr>
-        <w:ind w:firstLine="0"/>
-        <w:jc w:val="left"/>
-        <w:rPr>
-          <w:rFonts w:eastAsia="Linux Libertine" w:cs="Linux Libertine"/>
-          <w:color w:val="FF0000"/>
-          <w:sz w:val="22"/>
-        </w:rPr>
-      </w:pPr>
-    </w:p>
-    <w:p>
-      <w:pPr>
-        <w:ind w:firstLine="0"/>
-        <w:jc w:val="left"/>
-        <w:rPr>
-          <w:rFonts w:eastAsia="Linux Libertine" w:cs="Linux Libertine"/>
-          <w:color w:val="FF0000"/>
-          <w:sz w:val="22"/>
-        </w:rPr>
-      </w:pPr>
-      <w:r>
-        <w:rPr>
-          <w:rFonts w:eastAsia="Linux Libertine" w:cs="Linux Libertine"/>
-          <w:color w:val="FF0000"/>
-          <w:sz w:val="22"/>
-        </w:rPr>
-        <w:t>Text classification showed better results over numerical features. An exploration into classifying users based on their tweets could offer more promising results</w:t>
-      </w:r>
-    </w:p>
-    <w:p>
-      <w:pPr>
-        <w:ind w:firstLine="0"/>
-        <w:jc w:val="left"/>
-        <w:rPr>
-          <w:rFonts w:eastAsia="Linux Libertine" w:cs="Linux Libertine"/>
-          <w:sz w:val="22"/>
-        </w:rPr>
-      </w:pPr>
-    </w:p>
-    <w:p>
-      <w:pPr>
-        <w:ind w:firstLine="0"/>
-        <w:jc w:val="left"/>
-        <w:rPr>
-          <w:rFonts w:eastAsia="Linux Libertine" w:cs="Linux Libertine"/>
-          <w:sz w:val="22"/>
-        </w:rPr>
-      </w:pPr>
-      <w:r>
-        <w:rPr>
-          <w:rFonts w:eastAsia="Linux Libertine" w:cs="Linux Libertine"/>
-          <w:sz w:val="22"/>
-        </w:rPr>
-        <w:t>Number of K folds reduced – too long to run.</w:t>
-      </w:r>
-    </w:p>
-    <w:p>
-      <w:pPr>
-        <w:ind w:firstLine="0"/>
-        <w:jc w:val="left"/>
-        <w:rPr>
-          <w:rFonts w:eastAsia="Linux Libertine" w:cs="Linux Libertine"/>
-          <w:sz w:val="22"/>
-        </w:rPr>
-      </w:pPr>
-    </w:p>
-    <w:p>
-      <w:pPr>
-        <w:ind w:firstLine="0"/>
-        <w:jc w:val="left"/>
-        <w:rPr>
-          <w:rFonts w:eastAsia="Linux Libertine" w:cs="Linux Libertine"/>
-          <w:sz w:val="22"/>
-        </w:rPr>
-      </w:pPr>
-      <w:r>
-        <w:rPr>
-          <w:rFonts w:eastAsia="Linux Libertine" w:cs="Linux Libertine"/>
-          <w:sz w:val="22"/>
-        </w:rPr>
-        <w:t>No test set used</w:t>
-      </w:r>
-    </w:p>
-    <w:p>
-      <w:pPr>
-        <w:ind w:firstLine="0"/>
-        <w:jc w:val="left"/>
-        <w:rPr>
-          <w:rFonts w:eastAsia="Linux Libertine" w:cs="Linux Libertine"/>
-          <w:sz w:val="22"/>
-        </w:rPr>
-      </w:pPr>
-    </w:p>
-    <w:p>
-      <w:pPr>
-        <w:ind w:firstLine="0"/>
-        <w:jc w:val="left"/>
-        <w:rPr>
-          <w:rFonts w:eastAsia="Linux Libertine" w:cs="Linux Libertine"/>
-          <w:sz w:val="22"/>
-        </w:rPr>
-      </w:pPr>
-      <w:r>
-        <w:rPr>
-          <w:rFonts w:eastAsia="Linux Libertine" w:cs="Linux Libertine"/>
-          <w:sz w:val="22"/>
-        </w:rPr>
-        <w:t>TODO – add reference comparing our results to previous results</w:t>
-      </w:r>
+          <w:rFonts w:eastAsia="Linux Libertine" w:cs="Linux Libertine"/>
+          <w:sz w:val="22"/>
+        </w:rPr>
+        <w:t xml:space="preserve"> model was adapted to use both types of features as well. Currently they only use either Numerical or Textual features, not both.</w:t>
+      </w:r>
+      <w:bookmarkStart w:id="0" w:name="_GoBack"/>
+      <w:bookmarkEnd w:id="0"/>
     </w:p>
     <w:p>
       <w:pPr>
@@ -3958,6 +2415,7 @@
           <w:docPartUnique/>
         </w:docPartObj>
       </w:sdtPr>
+      <w:sdtEndPr/>
       <w:sdtContent>
         <w:p>
           <w:pPr>
@@ -3972,6 +2430,7 @@
             <w:id w:val="-573587230"/>
             <w:bibliography/>
           </w:sdtPr>
+          <w:sdtEndPr/>
           <w:sdtContent>
             <w:p>
               <w:pPr>
@@ -4314,8 +2773,8 @@
       </w:pPr>
     </w:p>
     <w:sectPr>
-      <w:headerReference w:type="first" r:id="rId23"/>
-      <w:footerReference w:type="first" r:id="rId24"/>
+      <w:headerReference w:type="first" r:id="rId18"/>
+      <w:footerReference w:type="first" r:id="rId19"/>
       <w:endnotePr>
         <w:numFmt w:val="decimal"/>
       </w:endnotePr>
@@ -11218,7 +9677,7 @@
 </file>
 
 <file path=customXml/itemProps2.xml><?xml version="1.0" encoding="utf-8"?>
-<ds:datastoreItem xmlns:ds="http://schemas.openxmlformats.org/officeDocument/2006/customXml" ds:itemID="{CC815827-3B61-4553-8517-DC7E38AC9584}">
+<ds:datastoreItem xmlns:ds="http://schemas.openxmlformats.org/officeDocument/2006/customXml" ds:itemID="{839B035A-A34A-458B-91C6-83AEBAAECC92}">
   <ds:schemaRefs>
     <ds:schemaRef ds:uri="http://schemas.openxmlformats.org/officeDocument/2006/bibliography"/>
   </ds:schemaRefs>

</xml_diff>